<commit_message>
Oprogramowanie - proces tworzenia
</commit_message>
<xml_diff>
--- a/Oprogramowanie.docx
+++ b/Oprogramowanie.docx
@@ -117,39 +117,22 @@
         </w:rPr>
       </w:pPr>
       <w:r>
-        <w:t>Wybranym systemem operacyjnym</w:t>
-      </w:r>
-      <w:bookmarkStart w:id="0" w:name="_GoBack"/>
-      <w:bookmarkEnd w:id="0"/>
-      <w:r>
-        <w:t xml:space="preserve"> został Linux, dystrybucja Xubuntu </w:t>
+        <w:t xml:space="preserve">Wybranym systemem operacyjnym został Linux, dystrybucja Xubuntu </w:t>
       </w:r>
       <w:r>
         <w:rPr>
           <w:rStyle w:val="5yl5"/>
         </w:rPr>
-        <w:t>16.04</w:t>
+        <w:t xml:space="preserve">16.04.2 </w:t>
+      </w:r>
+      <w:r>
+        <w:t xml:space="preserve">posiadająca jądro w wersji </w:t>
       </w:r>
       <w:r>
         <w:rPr>
           <w:rStyle w:val="5yl5"/>
         </w:rPr>
-        <w:t xml:space="preserve">.2 </w:t>
-      </w:r>
-      <w:r>
-        <w:t xml:space="preserve">posiadająca jądro w wersji </w:t>
-      </w:r>
-      <w:r>
-        <w:rPr>
-          <w:rStyle w:val="5yl5"/>
-        </w:rPr>
-        <w:t>4.4.0-72-generic</w:t>
-      </w:r>
-      <w:r>
-        <w:rPr>
-          <w:rStyle w:val="5yl5"/>
-        </w:rPr>
-        <w:t xml:space="preserve">. Decydującymi czynnikami były łatwość instalowania kolejnych pakietów </w:t>
+        <w:t xml:space="preserve">4.4.0-72-generic. Decydującymi czynnikami były łatwość instalowania kolejnych pakietów </w:t>
       </w:r>
       <w:r>
         <w:rPr>
@@ -350,13 +333,167 @@
     </w:p>
     <w:p>
       <w:pPr>
+        <w:ind w:firstLine="348"/>
+        <w:jc w:val="both"/>
+      </w:pPr>
+      <w:r>
+        <w:t xml:space="preserve">Oprogramowanie przedstawione w pracy tworzone było w zespole dwuosobowym. Organizacja pracy w grupie jest zależna od ilości jej członków, natury rozwiązywanego problemu oraz wielu innych czynników np. ograniczeń czasowych lub sposobu prezentacji postępów. </w:t>
+      </w:r>
+    </w:p>
+    <w:p>
+      <w:pPr>
+        <w:ind w:firstLine="348"/>
+        <w:jc w:val="both"/>
+      </w:pPr>
+      <w:r>
+        <w:t>Obecnie w informatyce dąży się do wdrożenia tak zwanych metod zwinnych programowania, pozwalają one zminimalizować straty w przypadku, gdy część wymogów klienta ulegnie zmianie. Wynika to z faktu, że kod źródłowy programu dostarczany jest iteracyjnie w jak na</w:t>
+      </w:r>
+      <w:r>
+        <w:t xml:space="preserve">jmniejszych częściach. Podejście to pozwala również zmaksymalizować czas faktycznej pracy każdego z pracowników, ponieważ eliminowane są sytuacje, w których pojawia się konieczność oczekiwania na wartość dostarczaną przez innych pracowników. </w:t>
+      </w:r>
+    </w:p>
+    <w:p>
+      <w:pPr>
+        <w:ind w:firstLine="348"/>
+        <w:jc w:val="both"/>
+      </w:pPr>
+      <w:r>
+        <w:t>Jednym z pierwszych kroków podczas realizacji pracy magisterskiej było zdefiniowanie zasad współpracy między opiekunem, uczelnią a osobami odpowiedzialnymi za nią samą. W związku z koniecznością dotrzymania terminów odgórnie narzuconych przez uczelnie zdecydowano się wyznaczyć kilka terminów wraz z zakresem funkcjonalności, które na dany termin miały by być dostarczone. Pozwoliło to zsynchronizować wiedzę o projekcie między studentami, a prowadzącym oraz skupienie się na wyznaczonych celach. Dopiero po akceptacji postępów przez opiekuna następowało przejście do następnego etapu. Na każdym ze spotkań projektowych przeprowadzano pokaz aktualnej wersji, na którym omawiano aktualny sposób d</w:t>
+      </w:r>
+      <w:r>
+        <w:t xml:space="preserve">ziałania, najnowsze zmiany w funkcjonowaniu programu oraz </w:t>
+      </w:r>
+      <w:r>
+        <w:t xml:space="preserve">znajdywano ewentualne niedociągnięcia. </w:t>
+      </w:r>
+    </w:p>
+    <w:p>
+      <w:pPr>
+        <w:ind w:firstLine="348"/>
+        <w:jc w:val="both"/>
+      </w:pPr>
+      <w:r>
+        <w:t xml:space="preserve">W czasie realizacji pracy magisterskiej obaj członkowie zespołu pracowali </w:t>
+      </w:r>
+      <w:r>
+        <w:t>zawodowo</w:t>
+      </w:r>
+      <w:r>
+        <w:t xml:space="preserve"> oraz uczęszczali na zajęcia prowadzone na uczelni. W związku z tym proces tworzenia pracy magisterskiej musiał być dostosowany do ich obłożenia czasowego. </w:t>
+      </w:r>
+      <w:r>
+        <w:t xml:space="preserve">Naturalnym wyborem była więc praca w </w:t>
+      </w:r>
+      <w:r>
+        <w:lastRenderedPageBreak/>
+        <w:t xml:space="preserve">metodyce </w:t>
+      </w:r>
+      <w:r>
+        <w:rPr>
+          <w:i/>
+        </w:rPr>
+        <w:t>Kanban</w:t>
+      </w:r>
+      <w:r>
+        <w:t xml:space="preserve"> – skupiającej się na produkcie, bez dodatkowych, niepotrzebnych nakładów zasobów oraz minimalizacji bezczynności. Stworzono prostą </w:t>
+      </w:r>
+      <w:r>
+        <w:rPr>
+          <w:i/>
+        </w:rPr>
+        <w:t xml:space="preserve">tablicę kanbanową </w:t>
+      </w:r>
+      <w:r>
+        <w:t>czyli złożenie danych o postępie prac nad projektem przy podziale na poszczególne jego zadania.</w:t>
+      </w:r>
+      <w:r>
+        <w:t xml:space="preserve"> Zaletą takiego rozwiązania jest wiedza o przewidywanym terminie zakończenia prac oraz dowolność w wyborze czasu, w którym są one realizowane (oprócz terminów końcowych). Takie podejście pozwoliło powiązać pracę zawodową z rozwojem naukowym.</w:t>
+      </w:r>
+      <w:r>
+        <w:t xml:space="preserve"> </w:t>
+      </w:r>
+    </w:p>
+    <w:p>
+      <w:pPr>
+        <w:ind w:firstLine="348"/>
+        <w:jc w:val="both"/>
+      </w:pPr>
+      <w:r>
+        <w:t xml:space="preserve">System kontroli wersji zastosowany w projekcie pozwolił na równoczesną pracę nad wieloma funkcjonalnościami programu, wprowadził historię zmian oraz pozwolił na bezproblemową ich synchronizację między poszczególnymi członkami zespołu. </w:t>
+      </w:r>
+      <w:r>
+        <w:t>Wykorzystano popularną platformę GitHub, która dostarcza gotowego rozwiązania wraz z serwerem do przechowywania danych.</w:t>
+      </w:r>
+    </w:p>
+    <w:p>
+      <w:pPr>
+        <w:ind w:firstLine="348"/>
+        <w:jc w:val="both"/>
+      </w:pPr>
+      <w:r>
+        <w:t>[</w:t>
+      </w:r>
+      <w:r>
+        <w:t>https://github.com/Kondix/UHDPlayer</w:t>
+      </w:r>
+      <w:r>
+        <w:t>]</w:t>
+      </w:r>
+    </w:p>
+    <w:p>
+      <w:pPr>
+        <w:pStyle w:val="Podtytu"/>
+      </w:pPr>
+    </w:p>
+    <w:p>
+      <w:pPr>
         <w:pStyle w:val="Podtytu"/>
         <w:numPr>
           <w:ilvl w:val="0"/>
           <w:numId w:val="1"/>
         </w:numPr>
       </w:pPr>
-    </w:p>
+      <w:r>
+        <w:t>Analiza systemu</w:t>
+      </w:r>
+    </w:p>
+    <w:p>
+      <w:pPr>
+        <w:ind w:firstLine="360"/>
+        <w:jc w:val="both"/>
+      </w:pPr>
+      <w:r>
+        <w:t xml:space="preserve">Analiza systemu została przeprowadzona przed implementacją rozwiązania. Podczas tej fazy </w:t>
+      </w:r>
+      <w:r>
+        <w:t xml:space="preserve">stworzono wymagania, które będą stanowiły o tym kiedy projekt można uznać za zakończony. </w:t>
+      </w:r>
+      <w:r>
+        <w:t xml:space="preserve">Ich definicja była konieczna, aby ukierunkować tok prac. </w:t>
+      </w:r>
+    </w:p>
+    <w:p>
+      <w:pPr>
+        <w:ind w:firstLine="360"/>
+        <w:jc w:val="both"/>
+      </w:pPr>
+      <w:bookmarkStart w:id="0" w:name="_GoBack"/>
+      <w:bookmarkEnd w:id="0"/>
+    </w:p>
+    <w:p>
+      <w:pPr>
+        <w:pStyle w:val="Podtytu"/>
+        <w:numPr>
+          <w:ilvl w:val="0"/>
+          <w:numId w:val="1"/>
+        </w:numPr>
+      </w:pPr>
+      <w:r>
+        <w:t>Szczegóły implementacyjne</w:t>
+      </w:r>
+    </w:p>
+    <w:p/>
+    <w:p/>
     <w:sectPr>
       <w:pgSz w:w="11906" w:h="16838"/>
       <w:pgMar w:top="1417" w:right="1417" w:bottom="1417" w:left="1417" w:header="708" w:footer="708" w:gutter="0"/>

</xml_diff>

<commit_message>
Oprogramowanie - Analiza systemu
</commit_message>
<xml_diff>
--- a/Oprogramowanie.docx
+++ b/Oprogramowanie.docx
@@ -469,16 +469,223 @@
         <w:t xml:space="preserve">stworzono wymagania, które będą stanowiły o tym kiedy projekt można uznać za zakończony. </w:t>
       </w:r>
       <w:r>
-        <w:t xml:space="preserve">Ich definicja była konieczna, aby ukierunkować tok prac. </w:t>
-      </w:r>
-    </w:p>
-    <w:p>
-      <w:pPr>
-        <w:ind w:firstLine="360"/>
-        <w:jc w:val="both"/>
-      </w:pPr>
+        <w:t>Ich definicja była koniec</w:t>
+      </w:r>
+      <w:r>
+        <w:t>zna, aby ukierunkować tok prac.</w:t>
+      </w:r>
+    </w:p>
+    <w:p>
+      <w:pPr>
+        <w:ind w:firstLine="360"/>
+        <w:jc w:val="both"/>
+      </w:pPr>
+      <w:r>
+        <w:t>Lista wymagań projektowych:</w:t>
+      </w:r>
+    </w:p>
+    <w:p>
+      <w:pPr>
+        <w:pStyle w:val="Akapitzlist"/>
+        <w:numPr>
+          <w:ilvl w:val="0"/>
+          <w:numId w:val="2"/>
+        </w:numPr>
+        <w:jc w:val="both"/>
+      </w:pPr>
+      <w:r>
+        <w:t>Odtwarzanie nieskompresowanych sekwencji wideo o wybranych parametrach</w:t>
+      </w:r>
+    </w:p>
+    <w:p>
+      <w:pPr>
+        <w:pStyle w:val="Akapitzlist"/>
+        <w:numPr>
+          <w:ilvl w:val="0"/>
+          <w:numId w:val="2"/>
+        </w:numPr>
+        <w:jc w:val="both"/>
+      </w:pPr>
+      <w:r>
+        <w:t>Utrzymanie</w:t>
+      </w:r>
+      <w:r>
+        <w:t xml:space="preserve"> jakości filmu przez cały jego czas trwania</w:t>
+      </w:r>
+    </w:p>
+    <w:p>
+      <w:pPr>
+        <w:pStyle w:val="Akapitzlist"/>
+        <w:numPr>
+          <w:ilvl w:val="0"/>
+          <w:numId w:val="2"/>
+        </w:numPr>
+        <w:jc w:val="both"/>
+      </w:pPr>
+      <w:r>
+        <w:t>Możliwość przeprowadzenia różnych scenariuszy testowych</w:t>
+      </w:r>
+    </w:p>
+    <w:p>
+      <w:pPr>
+        <w:pStyle w:val="Akapitzlist"/>
+        <w:numPr>
+          <w:ilvl w:val="0"/>
+          <w:numId w:val="2"/>
+        </w:numPr>
+        <w:jc w:val="both"/>
+      </w:pPr>
+      <w:r>
+        <w:t>Możliwość wygenerowania filmów o zadanych parametrach z filmu źródłowego</w:t>
+      </w:r>
+    </w:p>
+    <w:p>
+      <w:pPr>
+        <w:pStyle w:val="Akapitzlist"/>
+        <w:numPr>
+          <w:ilvl w:val="0"/>
+          <w:numId w:val="2"/>
+        </w:numPr>
+        <w:jc w:val="both"/>
+      </w:pPr>
+      <w:r>
+        <w:t>Automatyczna prezentacja filmów osobie testowanej</w:t>
+      </w:r>
+    </w:p>
+    <w:p>
+      <w:pPr>
+        <w:pStyle w:val="Akapitzlist"/>
+        <w:numPr>
+          <w:ilvl w:val="0"/>
+          <w:numId w:val="2"/>
+        </w:numPr>
+        <w:jc w:val="both"/>
+      </w:pPr>
+      <w:r>
+        <w:t>Zbieranie danych o ocenie filmu osoby testowanej</w:t>
+      </w:r>
+    </w:p>
+    <w:p>
+      <w:pPr>
+        <w:ind w:firstLine="360"/>
+        <w:jc w:val="both"/>
+      </w:pPr>
+      <w:r>
+        <w:t xml:space="preserve">Wszystkie powyższe wymagania są przedstawione z punktu widzenia </w:t>
+      </w:r>
+      <w:r>
+        <w:t>nie</w:t>
+      </w:r>
       <w:bookmarkStart w:id="0" w:name="_GoBack"/>
       <w:bookmarkEnd w:id="0"/>
+      <w:r>
+        <w:t xml:space="preserve">technicznego, co pozwala na ich zrozumienie również osobie, która nie posiada wiedzy specjalistycznej. </w:t>
+      </w:r>
+    </w:p>
+    <w:p>
+      <w:pPr>
+        <w:ind w:firstLine="360"/>
+        <w:jc w:val="both"/>
+      </w:pPr>
+      <w:r>
+        <w:t xml:space="preserve">Testy subiektywne przeprowadzane są z użyciem nieskompresowanych sekwencji wideo, w celu wyeliminowania wpływu procesu dekodowania na otrzymany obraz, a co za tym idzie otrzymania lepszej jakości wyników samego testu. </w:t>
+      </w:r>
+      <w:r>
+        <w:t>Różne implementacje tego samego sposobu dekodowania mogły by spowodować, że przeprowadzenie teoretycznie tego samego testu na dwóch różnych, niezależnych maszynach, otrzyma wyniki dla rożnych obrazów widzianych przez osoby testowane.</w:t>
+      </w:r>
+      <w:r>
+        <w:t xml:space="preserve"> </w:t>
+      </w:r>
+    </w:p>
+    <w:p>
+      <w:pPr>
+        <w:ind w:firstLine="360"/>
+        <w:jc w:val="both"/>
+      </w:pPr>
+      <w:r>
+        <w:t xml:space="preserve">Odtwarzacz takich sekwencji oraz maszyna na której jest uruchomiony powinny być skonfigurowane tak, aby film w zadanej odtwarzał się płynnie, wyświetlane były wszystkie klatki, ich kolejność i jakość została zachowana. Bardzo ważnym elementem analizy było ustalenie zbioru jakości które odtwarzacz będzie mógł odtworzyć. Ograniczeniem w tej kwestii pozostaje dostępny sprzęt elektroniczny, budżet na zakup nowych części i rozwiązań oraz sama implementacja odtwarzacza. </w:t>
+      </w:r>
+      <w:r>
+        <w:t>O tym czy zapewniona została odpowiednia jakość filmów decydował zestaw testów wydajnościowych</w:t>
+      </w:r>
+      <w:r>
+        <w:t>,</w:t>
+      </w:r>
+      <w:r>
+        <w:t xml:space="preserve"> o których więcej pojawi się w dalszej części pracy.</w:t>
+      </w:r>
+    </w:p>
+    <w:p>
+      <w:pPr>
+        <w:ind w:firstLine="360"/>
+        <w:jc w:val="both"/>
+      </w:pPr>
+      <w:r>
+        <w:t xml:space="preserve">Przeprowadzenie testów powinno odbywać się z jak najmniejszym udziałem człowieka, tj. po uprzednim przygotowaniu </w:t>
+      </w:r>
+      <w:r>
+        <w:t xml:space="preserve">scenariuszy kolejne uruchomienia testu powinny być zautomatyzowane, a sama osoba testowana powinna być „prowadzona za rękę” przez cała długość jego trwania. Tester </w:t>
+      </w:r>
+      <w:r>
+        <w:lastRenderedPageBreak/>
+        <w:t xml:space="preserve">musi mieć za to możliwość interakcji z systemem w celu podawana kolejnych odpowiedzi na zadane pytania. </w:t>
+      </w:r>
+    </w:p>
+    <w:p>
+      <w:pPr>
+        <w:ind w:firstLine="360"/>
+        <w:jc w:val="both"/>
+      </w:pPr>
+      <w:r>
+        <w:t>Kluczową dla pracy magisterskiej jest kwestia porównania między sobą w</w:t>
+      </w:r>
+      <w:r>
+        <w:t>ybranych scenariuszy testowych. Dlatego wymagana jest również możliwość ich przeprowadzenia, a co za tym idzie skonfigurowania. Konfiguracja i struktura plików nie powinna być dostępna dla testera ze względu na przykład na nazwy plików które podczas generacji przez skrypt zawierają sugestie, w jakiej jakości zapisany jest dany plik.</w:t>
+      </w:r>
+    </w:p>
+    <w:p>
+      <w:pPr>
+        <w:ind w:firstLine="360"/>
+        <w:jc w:val="both"/>
+      </w:pPr>
+      <w:r>
+        <w:t>Jakości poszczególnych filmów testowych powinny być definiowane przez administratora lub osobę za to odpowiedzialną</w:t>
+      </w:r>
+      <w:r>
+        <w:t>,</w:t>
+      </w:r>
+      <w:r>
+        <w:t xml:space="preserve"> a nie być narzucone odgórnie przez skrypt, ze względu na różnice pomiędzy koncepcjami testowymi. Niektóre scenariusze mogą zakładać użycie materiałów o nieznaczne zmienionych parametrach, inne korzystać z takich, których parametry różnią się znacznie. Generacja filmów powinna odbywać się automatycznie, korzystając z pliku źródłowego oraz informacji o pożądanej jakości wynikowego filmu. Należy zaznaczyć, że skrypt generujący został stworzony tylko </w:t>
+      </w:r>
+      <w:r>
+        <w:t>na potrzeby wewnętrzne projektu w celu zaspokojenia zapotrzebowania na dane wejściowe systemu. Użytkownik końcowy powinien zapewniać jakość sekwencji wideo we własnym zakresie.</w:t>
+      </w:r>
+    </w:p>
+    <w:p>
+      <w:pPr>
+        <w:jc w:val="both"/>
+      </w:pPr>
+    </w:p>
+    <w:p>
+      <w:pPr>
+        <w:pStyle w:val="Podtytu"/>
+        <w:numPr>
+          <w:ilvl w:val="0"/>
+          <w:numId w:val="1"/>
+        </w:numPr>
+      </w:pPr>
+      <w:r>
+        <w:t>Wybrane jakości w</w:t>
+      </w:r>
+      <w:r>
+        <w:t>ideo</w:t>
+      </w:r>
+    </w:p>
+    <w:p>
+      <w:pPr>
+        <w:ind w:firstLine="360"/>
+        <w:jc w:val="both"/>
+      </w:pPr>
     </w:p>
     <w:p>
       <w:pPr>
@@ -677,8 +884,124 @@
       </w:rPr>
     </w:lvl>
   </w:abstractNum>
+  <w:abstractNum w:abstractNumId="1">
+    <w:nsid w:val="41AA4D96"/>
+    <w:multiLevelType w:val="hybridMultilevel"/>
+    <w:tmpl w:val="4FB08FC0"/>
+    <w:lvl w:ilvl="0" w:tplc="04150001">
+      <w:start w:val="1"/>
+      <w:numFmt w:val="bullet"/>
+      <w:lvlText w:val=""/>
+      <w:lvlJc w:val="left"/>
+      <w:pPr>
+        <w:ind w:left="1080" w:hanging="360"/>
+      </w:pPr>
+      <w:rPr>
+        <w:rFonts w:ascii="Symbol" w:hAnsi="Symbol" w:hint="default"/>
+      </w:rPr>
+    </w:lvl>
+    <w:lvl w:ilvl="1" w:tplc="04150003" w:tentative="1">
+      <w:start w:val="1"/>
+      <w:numFmt w:val="bullet"/>
+      <w:lvlText w:val="o"/>
+      <w:lvlJc w:val="left"/>
+      <w:pPr>
+        <w:ind w:left="1800" w:hanging="360"/>
+      </w:pPr>
+      <w:rPr>
+        <w:rFonts w:ascii="Courier New" w:hAnsi="Courier New" w:cs="Courier New" w:hint="default"/>
+      </w:rPr>
+    </w:lvl>
+    <w:lvl w:ilvl="2" w:tplc="04150005" w:tentative="1">
+      <w:start w:val="1"/>
+      <w:numFmt w:val="bullet"/>
+      <w:lvlText w:val=""/>
+      <w:lvlJc w:val="left"/>
+      <w:pPr>
+        <w:ind w:left="2520" w:hanging="360"/>
+      </w:pPr>
+      <w:rPr>
+        <w:rFonts w:ascii="Wingdings" w:hAnsi="Wingdings" w:hint="default"/>
+      </w:rPr>
+    </w:lvl>
+    <w:lvl w:ilvl="3" w:tplc="04150001" w:tentative="1">
+      <w:start w:val="1"/>
+      <w:numFmt w:val="bullet"/>
+      <w:lvlText w:val=""/>
+      <w:lvlJc w:val="left"/>
+      <w:pPr>
+        <w:ind w:left="3240" w:hanging="360"/>
+      </w:pPr>
+      <w:rPr>
+        <w:rFonts w:ascii="Symbol" w:hAnsi="Symbol" w:hint="default"/>
+      </w:rPr>
+    </w:lvl>
+    <w:lvl w:ilvl="4" w:tplc="04150003" w:tentative="1">
+      <w:start w:val="1"/>
+      <w:numFmt w:val="bullet"/>
+      <w:lvlText w:val="o"/>
+      <w:lvlJc w:val="left"/>
+      <w:pPr>
+        <w:ind w:left="3960" w:hanging="360"/>
+      </w:pPr>
+      <w:rPr>
+        <w:rFonts w:ascii="Courier New" w:hAnsi="Courier New" w:cs="Courier New" w:hint="default"/>
+      </w:rPr>
+    </w:lvl>
+    <w:lvl w:ilvl="5" w:tplc="04150005" w:tentative="1">
+      <w:start w:val="1"/>
+      <w:numFmt w:val="bullet"/>
+      <w:lvlText w:val=""/>
+      <w:lvlJc w:val="left"/>
+      <w:pPr>
+        <w:ind w:left="4680" w:hanging="360"/>
+      </w:pPr>
+      <w:rPr>
+        <w:rFonts w:ascii="Wingdings" w:hAnsi="Wingdings" w:hint="default"/>
+      </w:rPr>
+    </w:lvl>
+    <w:lvl w:ilvl="6" w:tplc="04150001" w:tentative="1">
+      <w:start w:val="1"/>
+      <w:numFmt w:val="bullet"/>
+      <w:lvlText w:val=""/>
+      <w:lvlJc w:val="left"/>
+      <w:pPr>
+        <w:ind w:left="5400" w:hanging="360"/>
+      </w:pPr>
+      <w:rPr>
+        <w:rFonts w:ascii="Symbol" w:hAnsi="Symbol" w:hint="default"/>
+      </w:rPr>
+    </w:lvl>
+    <w:lvl w:ilvl="7" w:tplc="04150003" w:tentative="1">
+      <w:start w:val="1"/>
+      <w:numFmt w:val="bullet"/>
+      <w:lvlText w:val="o"/>
+      <w:lvlJc w:val="left"/>
+      <w:pPr>
+        <w:ind w:left="6120" w:hanging="360"/>
+      </w:pPr>
+      <w:rPr>
+        <w:rFonts w:ascii="Courier New" w:hAnsi="Courier New" w:cs="Courier New" w:hint="default"/>
+      </w:rPr>
+    </w:lvl>
+    <w:lvl w:ilvl="8" w:tplc="04150005" w:tentative="1">
+      <w:start w:val="1"/>
+      <w:numFmt w:val="bullet"/>
+      <w:lvlText w:val=""/>
+      <w:lvlJc w:val="left"/>
+      <w:pPr>
+        <w:ind w:left="6840" w:hanging="360"/>
+      </w:pPr>
+      <w:rPr>
+        <w:rFonts w:ascii="Wingdings" w:hAnsi="Wingdings" w:hint="default"/>
+      </w:rPr>
+    </w:lvl>
+  </w:abstractNum>
   <w:num w:numId="1">
     <w:abstractNumId w:val="0"/>
+  </w:num>
+  <w:num w:numId="2">
+    <w:abstractNumId w:val="1"/>
   </w:num>
 </w:numbering>
 </file>

</xml_diff>

<commit_message>
Szczegóły implementacyjne - początek
</commit_message>
<xml_diff>
--- a/Oprogramowanie.docx
+++ b/Oprogramowanie.docx
@@ -752,12 +752,7 @@
         <w:t xml:space="preserve">ybranych scenariuszy testowych. Dlatego wymagana jest również możliwość ich przeprowadzenia, a co za tym idzie skonfigurowania. Konfiguracja i struktura plików nie powinna być dostępna dla testera ze względu na przykład na </w:t>
       </w:r>
       <w:r>
-        <w:t>ich nazwy</w:t>
-      </w:r>
-      <w:bookmarkStart w:id="0" w:name="_GoBack"/>
-      <w:bookmarkEnd w:id="0"/>
-      <w:r>
-        <w:t>,</w:t>
+        <w:t>ich nazwy,</w:t>
       </w:r>
       <w:r>
         <w:t xml:space="preserve"> które podczas generacji przez skrypt zawierają sugestie, w jakiej</w:t>
@@ -825,8 +820,83 @@
         <w:t>Szczegóły implementacyjne</w:t>
       </w:r>
     </w:p>
-    <w:p/>
-    <w:p/>
+    <w:p>
+      <w:pPr>
+        <w:ind w:firstLine="360"/>
+        <w:jc w:val="both"/>
+      </w:pPr>
+      <w:r>
+        <w:t>Kolejnym krokiem po szczegółowej analizie systemu było zaplanowanie architektury kodu. Naturalnym początkiem było wydzielenie części odpowiedzialnej za przetwarzanie i wyświetlanie nieskompresowanych sekwencji wideo. Po ukończeniu odtwarzacza ruszyły prace, mające na celu stworzenie warstwy widocznej przez użytkownika</w:t>
+      </w:r>
+      <w:r>
+        <w:t>,</w:t>
+      </w:r>
+      <w:r>
+        <w:t xml:space="preserve"> wraz </w:t>
+      </w:r>
+      <w:r>
+        <w:t xml:space="preserve">z funkcją przeprowadzenia wybranych scenariuszy testowych. </w:t>
+      </w:r>
+    </w:p>
+    <w:p>
+      <w:pPr>
+        <w:ind w:firstLine="360"/>
+        <w:jc w:val="both"/>
+      </w:pPr>
+      <w:r>
+        <w:t xml:space="preserve">Biblioteka </w:t>
+      </w:r>
+      <w:r>
+        <w:rPr>
+          <w:i/>
+        </w:rPr>
+        <w:t>libVLC</w:t>
+      </w:r>
+      <w:r>
+        <w:t xml:space="preserve"> zapewnia dostęp do wielu gotowych metod obsługi materiału wideo. Jednak nie wspiera ona odtwarzania nieskompresowanych sekwencji wideo. Jednym ze standardo</w:t>
+      </w:r>
+      <w:r>
+        <w:t>wych sposobów odtwarzania wideo</w:t>
+      </w:r>
+      <w:r>
+        <w:t xml:space="preserve"> jest</w:t>
+      </w:r>
+      <w:r>
+        <w:t>,</w:t>
+      </w:r>
+      <w:bookmarkStart w:id="0" w:name="_GoBack"/>
+      <w:bookmarkEnd w:id="0"/>
+      <w:r>
+        <w:t xml:space="preserve"> poprzez dekompresje filmu, wczytywanie nie całych klatek, a tylko zmian zachodzących między kolejnymi dwoma. Takie podejście pozwala znacząco ograniczyć rozmiar wczytywanych do pamięci danych. </w:t>
+      </w:r>
+      <w:r>
+        <w:t xml:space="preserve">Mniejsza ilość danych pozwala na zwiększenie maksymalnej jakości filmu odtwarzanego na tym samym komputerze względem programu ładującego każdą klatkę od nowa. </w:t>
+      </w:r>
+    </w:p>
+    <w:p>
+      <w:pPr>
+        <w:ind w:firstLine="360"/>
+        <w:jc w:val="both"/>
+      </w:pPr>
+      <w:r>
+        <w:t xml:space="preserve">W przypadku inkrementacyjnego ładowania zmian w jednym z ostatnich kroków procesu otrzymywana jest klatka reprezentowana w ten sam sposób, co zapisana jako nieskompresowana. Dzięki tej obserwacji, możliwe jest wstrzyknięcie wczytanej nieskompresowanej klatki do standardowego procesu odtwarzania filmu i jego wyświetlenie z użyciem biblioteki </w:t>
+      </w:r>
+      <w:r>
+        <w:rPr>
+          <w:i/>
+        </w:rPr>
+        <w:t>libVLC</w:t>
+      </w:r>
+      <w:r>
+        <w:t>.</w:t>
+      </w:r>
+      <w:r>
+        <w:t xml:space="preserve"> </w:t>
+      </w:r>
+      <w:r>
+        <w:t>Szczegółowy opis implementacji tego sposobu zostanie przedstawiony w dalszej części rozdziału.</w:t>
+      </w:r>
+    </w:p>
     <w:sectPr>
       <w:pgSz w:w="11906" w:h="16838"/>
       <w:pgMar w:top="1417" w:right="1417" w:bottom="1417" w:left="1417" w:header="708" w:footer="708" w:gutter="0"/>

</xml_diff>

<commit_message>
Oprogramowanie - Podstawy działania programu
</commit_message>
<xml_diff>
--- a/Oprogramowanie.docx
+++ b/Oprogramowanie.docx
@@ -1,6 +1,6 @@
 
 <file path=word/document.xml><?xml version="1.0" encoding="utf-8"?>
-<w:document xmlns:wpc="http://schemas.microsoft.com/office/word/2010/wordprocessingCanvas" xmlns:cx="http://schemas.microsoft.com/office/drawing/2014/chartex" xmlns:mc="http://schemas.openxmlformats.org/markup-compatibility/2006" xmlns:o="urn:schemas-microsoft-com:office:office" xmlns:r="http://schemas.openxmlformats.org/officeDocument/2006/relationships" xmlns:m="http://schemas.openxmlformats.org/officeDocument/2006/math" xmlns:v="urn:schemas-microsoft-com:vml" xmlns:wp14="http://schemas.microsoft.com/office/word/2010/wordprocessingDrawing" xmlns:wp="http://schemas.openxmlformats.org/drawingml/2006/wordprocessingDrawing" xmlns:w10="urn:schemas-microsoft-com:office:word" xmlns:w="http://schemas.openxmlformats.org/wordprocessingml/2006/main" xmlns:w14="http://schemas.microsoft.com/office/word/2010/wordml" xmlns:w15="http://schemas.microsoft.com/office/word/2012/wordml" xmlns:w16se="http://schemas.microsoft.com/office/word/2015/wordml/symex" xmlns:wpg="http://schemas.microsoft.com/office/word/2010/wordprocessingGroup" xmlns:wpi="http://schemas.microsoft.com/office/word/2010/wordprocessingInk" xmlns:wne="http://schemas.microsoft.com/office/word/2006/wordml" xmlns:wps="http://schemas.microsoft.com/office/word/2010/wordprocessingShape" mc:Ignorable="w14 w15 w16se wp14">
+<w:document xmlns:wpc="http://schemas.microsoft.com/office/word/2010/wordprocessingCanvas" xmlns:mc="http://schemas.openxmlformats.org/markup-compatibility/2006" xmlns:o="urn:schemas-microsoft-com:office:office" xmlns:r="http://schemas.openxmlformats.org/officeDocument/2006/relationships" xmlns:m="http://schemas.openxmlformats.org/officeDocument/2006/math" xmlns:v="urn:schemas-microsoft-com:vml" xmlns:wp14="http://schemas.microsoft.com/office/word/2010/wordprocessingDrawing" xmlns:wp="http://schemas.openxmlformats.org/drawingml/2006/wordprocessingDrawing" xmlns:w10="urn:schemas-microsoft-com:office:word" xmlns:w="http://schemas.openxmlformats.org/wordprocessingml/2006/main" xmlns:w14="http://schemas.microsoft.com/office/word/2010/wordml" xmlns:w15="http://schemas.microsoft.com/office/word/2012/wordml" xmlns:wpg="http://schemas.microsoft.com/office/word/2010/wordprocessingGroup" xmlns:wpi="http://schemas.microsoft.com/office/word/2010/wordprocessingInk" xmlns:wne="http://schemas.microsoft.com/office/word/2006/wordml" xmlns:wps="http://schemas.microsoft.com/office/word/2010/wordprocessingShape" mc:Ignorable="w14 w15 wp14">
   <w:body>
     <w:p>
       <w:pPr>
@@ -494,7 +494,16 @@
         <w:t xml:space="preserve"> członkami zespołu. </w:t>
       </w:r>
       <w:r>
-        <w:t>Wykorzystano popularną platformę GitHub, która dostarcza gotowego rozwiązania wraz z serwerem do przechowywania danych.</w:t>
+        <w:t xml:space="preserve">Wykorzystano popularną platformę </w:t>
+      </w:r>
+      <w:r>
+        <w:rPr>
+          <w:i/>
+        </w:rPr>
+        <w:t>GitHub</w:t>
+      </w:r>
+      <w:r>
+        <w:t>, która dostarcza gotowego rozwiązania wraz z serwerem do przechowywania danych.</w:t>
       </w:r>
     </w:p>
     <w:p>
@@ -856,7 +865,13 @@
         <w:t xml:space="preserve"> zapewnia dostęp do wielu gotowych metod obsługi materiału wideo</w:t>
       </w:r>
       <w:r>
-        <w:t>, nie posiada jednak bezpośrednich metod do odtwarzania nieskompresowanych sekwencji wideo</w:t>
+        <w:t xml:space="preserve">, nie posiada jednak bezpośrednich </w:t>
+      </w:r>
+      <w:r>
+        <w:t>rozwiązań</w:t>
+      </w:r>
+      <w:r>
+        <w:t xml:space="preserve"> do odtwarzania nieskompresowanych sekwencji wideo</w:t>
       </w:r>
       <w:r>
         <w:t xml:space="preserve">. </w:t>
@@ -865,10 +880,7 @@
         <w:t xml:space="preserve">W przypadku </w:t>
       </w:r>
       <w:r>
-        <w:t xml:space="preserve">sekwencji </w:t>
-      </w:r>
-      <w:r>
-        <w:t xml:space="preserve">skompresowanych </w:t>
+        <w:t xml:space="preserve">sekwencji skompresowanych </w:t>
       </w:r>
       <w:r>
         <w:t>jednym ze</w:t>
@@ -879,53 +891,687 @@
       <w:r>
         <w:t xml:space="preserve">wych sposobów odtwarzania </w:t>
       </w:r>
+      <w:r>
+        <w:t xml:space="preserve">jest </w:t>
+      </w:r>
+      <w:r>
+        <w:t>wczytywanie nie całych klatek, a tylko zmian zachodzących między kolejnymi dwoma</w:t>
+      </w:r>
+      <w:r>
+        <w:t xml:space="preserve"> poprzez dekompresje. </w:t>
+      </w:r>
+      <w:r>
+        <w:t xml:space="preserve">Takie podejście pozwala znacząco ograniczyć rozmiar wczytywanych do pamięci danych. </w:t>
+      </w:r>
+      <w:r>
+        <w:t xml:space="preserve">Mniejsza ilość danych pozwala na zwiększenie maksymalnej jakości filmu odtwarzanego na tym samym komputerze względem programu ładującego każdą klatkę od nowa. </w:t>
+      </w:r>
+    </w:p>
+    <w:p>
+      <w:pPr>
+        <w:ind w:firstLine="360"/>
+        <w:jc w:val="both"/>
+      </w:pPr>
+      <w:r>
+        <w:t>W przypadku inkrementacyjnego ładowania zmian w jednym z ostatnich kroków procesu otrzymywana jest klatka reprezento</w:t>
+      </w:r>
+      <w:r>
+        <w:t xml:space="preserve">wana w ten sam sposób, co </w:t>
+      </w:r>
+      <w:r>
+        <w:t xml:space="preserve">nieskompresowana. Dzięki tej obserwacji, możliwe jest wstrzyknięcie wczytanej nieskompresowanej klatki do standardowego procesu odtwarzania filmu i </w:t>
+      </w:r>
+      <w:r>
+        <w:t>jej</w:t>
+      </w:r>
+      <w:r>
+        <w:t xml:space="preserve"> wyświetlenie z użyciem biblioteki </w:t>
+      </w:r>
+      <w:r>
+        <w:rPr>
+          <w:i/>
+        </w:rPr>
+        <w:t>libVLC</w:t>
+      </w:r>
+      <w:r>
+        <w:t>.</w:t>
+      </w:r>
+      <w:r>
+        <w:t xml:space="preserve"> </w:t>
+      </w:r>
+      <w:r>
+        <w:t>Szczegółowy opis implementacji tego sposobu zostanie przedstawiony w dalszej części rozdziału.</w:t>
+      </w:r>
+    </w:p>
+    <w:p>
+      <w:pPr>
+        <w:ind w:firstLine="360"/>
+        <w:jc w:val="both"/>
+      </w:pPr>
+    </w:p>
+    <w:p>
+      <w:pPr>
+        <w:pStyle w:val="Podtytu"/>
+        <w:numPr>
+          <w:ilvl w:val="1"/>
+          <w:numId w:val="1"/>
+        </w:numPr>
+      </w:pPr>
+      <w:r>
+        <w:t>Podstawy działania programu</w:t>
+      </w:r>
+    </w:p>
+    <w:p>
+      <w:pPr>
+        <w:ind w:firstLine="360"/>
+        <w:jc w:val="both"/>
+      </w:pPr>
+      <w:r>
+        <w:t xml:space="preserve">W tej części opisany zostanie sposób na stworzenie najprostszego programu z użyciem biblioteki </w:t>
+      </w:r>
+      <w:r>
+        <w:rPr>
+          <w:i/>
+        </w:rPr>
+        <w:t>libVLC</w:t>
+      </w:r>
+      <w:r>
+        <w:t>. Program otworzy plik</w:t>
+      </w:r>
+      <w:r>
+        <w:t xml:space="preserve"> wideo dostępnego na </w:t>
+      </w:r>
+      <w:r>
+        <w:t>dysku</w:t>
+      </w:r>
+      <w:r>
+        <w:t xml:space="preserve"> lokalnym, lub zasobie sieciowym a następnie </w:t>
+      </w:r>
+      <w:r>
+        <w:lastRenderedPageBreak/>
+        <w:t xml:space="preserve">odtworzy zdefiniowaną wcześniej długość filmu, np. 10 sekund. Program nie posiada wiedzy o długości trwania dostępnego materiału, dlatego w przypadku gdy film jest krótszy od zadanej wartości program przerwie swoje działanie zwracając odpowiedni kod błędu. </w:t>
+      </w:r>
+      <w:r>
+        <w:t>Później</w:t>
+      </w:r>
+      <w:r>
+        <w:t xml:space="preserve"> zostaną również opisane podstawowe typy dostarczane przez bibliotekę. </w:t>
+      </w:r>
+    </w:p>
+    <w:p>
+      <w:pPr>
+        <w:ind w:firstLine="360"/>
+        <w:jc w:val="both"/>
+      </w:pPr>
+      <w:r>
+        <w:t xml:space="preserve">Pierwszym, </w:t>
+      </w:r>
+      <w:r>
+        <w:t xml:space="preserve">podstawowym typem biblioteki jest </w:t>
+      </w:r>
+      <w:r>
+        <w:rPr>
+          <w:i/>
+        </w:rPr>
+        <w:t>libvlc_instance_t</w:t>
+      </w:r>
+      <w:r>
+        <w:t xml:space="preserve">, struktura reprezentująca całą instancję </w:t>
+      </w:r>
+      <w:r>
+        <w:rPr>
+          <w:i/>
+        </w:rPr>
+        <w:t>libVLC</w:t>
+      </w:r>
+      <w:r>
+        <w:t xml:space="preserve">. Obiekt tego typu inicjalizowany jest </w:t>
+      </w:r>
+      <w:r>
+        <w:t xml:space="preserve">przez funkcję </w:t>
+      </w:r>
+      <w:r>
+        <w:rPr>
+          <w:i/>
+        </w:rPr>
+        <w:t>libvlc_new</w:t>
+      </w:r>
+      <w:r>
+        <w:t xml:space="preserve">, zwracającą typ wskaźnika na wyżej wymienioną strukturę lub </w:t>
+      </w:r>
+      <w:r>
+        <w:rPr>
+          <w:i/>
+        </w:rPr>
+        <w:t>NULL</w:t>
+      </w:r>
+      <w:r>
+        <w:t xml:space="preserve"> gdy podczas jej wykonywania wystąpił błąd. </w:t>
+      </w:r>
+      <w:r>
+        <w:t xml:space="preserve">Funkcja inicjalizująca przyjmuje dwa </w:t>
+      </w:r>
+      <w:r>
+        <w:t>parametry</w:t>
+      </w:r>
+      <w:r>
+        <w:t xml:space="preserve">, podobne do </w:t>
+      </w:r>
+      <w:r>
+        <w:t>tych z</w:t>
+      </w:r>
+      <w:r>
+        <w:t xml:space="preserve"> funkcji głównej programu. Pierwszy z nich </w:t>
+      </w:r>
+      <w:r>
+        <w:rPr>
+          <w:i/>
+        </w:rPr>
+        <w:t>argc</w:t>
+      </w:r>
+      <w:r>
+        <w:t xml:space="preserve"> </w:t>
+      </w:r>
+      <w:r>
+        <w:t xml:space="preserve">oczekuje danych w formacie całkowitoliczbowym z ilością argumentów przekazanych w postaci stałego ciągu znaków </w:t>
+      </w:r>
+      <w:r>
+        <w:rPr>
+          <w:i/>
+        </w:rPr>
+        <w:t>argv</w:t>
+      </w:r>
+      <w:r>
+        <w:t>.</w:t>
+      </w:r>
+      <w:r>
+        <w:t xml:space="preserve"> Przekazywane argumenty są bardzo ważne z punktu widzenia pracy magisterskiej. To dzięki nim możliwe było sterowanie odtwarzanym filmem w postaci nieskompresowanej, co stanowiło kluczowy element podczas jej realizacji. Szczegółowy opis przekazanych argumentów zostanie przedstawiony wraz z interfejsem do zarządzania pamięcią w dalszej części rozdziału.</w:t>
+      </w:r>
+      <w:r>
+        <w:t xml:space="preserve"> Na potrzeby prostego programu przyjęto, że nie będą przekazywane żadne argumenty, a więc parametry będą ustawione kolejno na 0 i </w:t>
+      </w:r>
+      <w:r>
+        <w:rPr>
+          <w:i/>
+        </w:rPr>
+        <w:t>NULL</w:t>
+      </w:r>
+      <w:r>
+        <w:t>.</w:t>
+      </w:r>
+    </w:p>
+    <w:p>
+      <w:pPr>
+        <w:ind w:firstLine="360"/>
+        <w:jc w:val="both"/>
+      </w:pPr>
+      <w:r>
+        <w:t xml:space="preserve">Kolejnym ważnym typem dostarczanym przez bibliotekę jest </w:t>
+      </w:r>
+      <w:r>
+        <w:rPr>
+          <w:i/>
+        </w:rPr>
+        <w:t xml:space="preserve">libvlc_media_t </w:t>
+      </w:r>
+      <w:r>
+        <w:t>odpowiadającym za reprezentację odtwarzanych mediów. Przez media rozumiane są dowolne, wspierane przez bibliotekę dane w odpowiednim formacie. Mogą to być przykładowo filmy znajdujące się na dysku twardym komputera lub sekwencje wideo dostępne w Internecie.</w:t>
+      </w:r>
+      <w:r>
+        <w:t xml:space="preserve"> W zależności od źródła danych biblioteka dostarcza różne funkcje, pozwalające na stworzenie obiektu wyżej wymienionego typu. </w:t>
+      </w:r>
+    </w:p>
+    <w:p>
+      <w:pPr>
+        <w:ind w:firstLine="360"/>
+        <w:jc w:val="both"/>
+      </w:pPr>
+      <w:r>
+        <w:t xml:space="preserve">Lista dostępnych funkcji inicjujących obiekt typu </w:t>
+      </w:r>
+      <w:r>
+        <w:rPr>
+          <w:i/>
+        </w:rPr>
+        <w:t>libvlc_media_t</w:t>
+      </w:r>
+      <w:r>
+        <w:rPr>
+          <w:i/>
+        </w:rPr>
+        <w:t xml:space="preserve">. </w:t>
+      </w:r>
+      <w:r>
+        <w:t>Każda z poniższych funkcji jako pierwszy argument przyjmuje wskaźnik na obiekt instancji</w:t>
+      </w:r>
+      <w:r>
+        <w:rPr>
+          <w:i/>
+        </w:rPr>
+        <w:t xml:space="preserve"> libVLC</w:t>
+      </w:r>
+      <w:r>
+        <w:t xml:space="preserve"> - </w:t>
+      </w:r>
+      <w:r>
+        <w:rPr>
+          <w:i/>
+        </w:rPr>
+        <w:t>llibvlc_instance_t.</w:t>
+      </w:r>
+    </w:p>
+    <w:p>
+      <w:pPr>
+        <w:pStyle w:val="HTML-wstpniesformatowany"/>
+        <w:numPr>
+          <w:ilvl w:val="0"/>
+          <w:numId w:val="3"/>
+        </w:numPr>
+        <w:jc w:val="both"/>
+        <w:rPr>
+          <w:rFonts w:asciiTheme="minorHAnsi" w:hAnsiTheme="minorHAnsi"/>
+          <w:i/>
+          <w:sz w:val="22"/>
+          <w:szCs w:val="22"/>
+        </w:rPr>
+      </w:pPr>
+      <w:r>
+        <w:rPr>
+          <w:rFonts w:asciiTheme="minorHAnsi" w:hAnsiTheme="minorHAnsi"/>
+          <w:i/>
+          <w:sz w:val="22"/>
+          <w:szCs w:val="22"/>
+        </w:rPr>
+        <w:t>libvlc_media_new_location</w:t>
+      </w:r>
+      <w:r>
+        <w:rPr>
+          <w:rFonts w:asciiTheme="minorHAnsi" w:hAnsiTheme="minorHAnsi"/>
+          <w:sz w:val="22"/>
+          <w:szCs w:val="22"/>
+        </w:rPr>
+        <w:t xml:space="preserve"> – </w:t>
+      </w:r>
+      <w:r>
+        <w:rPr>
+          <w:rFonts w:asciiTheme="minorHAnsi" w:hAnsiTheme="minorHAnsi"/>
+          <w:sz w:val="22"/>
+          <w:szCs w:val="22"/>
+        </w:rPr>
+        <w:t xml:space="preserve">pozwala na obsługę mediów dostępnych </w:t>
+      </w:r>
+      <w:r>
+        <w:rPr>
+          <w:rFonts w:asciiTheme="minorHAnsi" w:hAnsiTheme="minorHAnsi"/>
+          <w:sz w:val="22"/>
+          <w:szCs w:val="22"/>
+        </w:rPr>
+        <w:t>zarówno</w:t>
+      </w:r>
+      <w:r>
+        <w:rPr>
+          <w:rFonts w:asciiTheme="minorHAnsi" w:hAnsiTheme="minorHAnsi"/>
+          <w:sz w:val="22"/>
+          <w:szCs w:val="22"/>
+        </w:rPr>
+        <w:br/>
+      </w:r>
+      <w:r>
+        <w:rPr>
+          <w:rFonts w:asciiTheme="minorHAnsi" w:hAnsiTheme="minorHAnsi"/>
+          <w:sz w:val="22"/>
+          <w:szCs w:val="22"/>
+        </w:rPr>
+        <w:t xml:space="preserve"> w sieci jak i na lokalnej maszynie. Jako drugi parametr przyjmuje ścieżkę do żądanego zasobu (np. odnośnik protokołu http) w postaci ciągu znaków.</w:t>
+      </w:r>
+      <w:r>
+        <w:rPr>
+          <w:rFonts w:asciiTheme="minorHAnsi" w:hAnsiTheme="minorHAnsi"/>
+          <w:sz w:val="22"/>
+          <w:szCs w:val="22"/>
+        </w:rPr>
+        <w:br/>
+      </w:r>
+    </w:p>
+    <w:p>
+      <w:pPr>
+        <w:pStyle w:val="HTML-wstpniesformatowany"/>
+        <w:numPr>
+          <w:ilvl w:val="0"/>
+          <w:numId w:val="3"/>
+        </w:numPr>
+        <w:jc w:val="both"/>
+        <w:rPr>
+          <w:rFonts w:asciiTheme="minorHAnsi" w:hAnsiTheme="minorHAnsi"/>
+          <w:i/>
+          <w:sz w:val="22"/>
+          <w:szCs w:val="22"/>
+        </w:rPr>
+      </w:pPr>
+      <w:r>
+        <w:rPr>
+          <w:rFonts w:asciiTheme="minorHAnsi" w:hAnsiTheme="minorHAnsi"/>
+          <w:i/>
+          <w:sz w:val="22"/>
+          <w:szCs w:val="22"/>
+        </w:rPr>
+        <w:t>libvlc_media_new_path</w:t>
+      </w:r>
+      <w:r>
+        <w:rPr>
+          <w:rFonts w:asciiTheme="minorHAnsi" w:hAnsiTheme="minorHAnsi"/>
+          <w:sz w:val="22"/>
+          <w:szCs w:val="22"/>
+        </w:rPr>
+        <w:t xml:space="preserve"> </w:t>
+      </w:r>
+      <w:r>
+        <w:rPr>
+          <w:rFonts w:asciiTheme="minorHAnsi" w:hAnsiTheme="minorHAnsi"/>
+          <w:sz w:val="22"/>
+          <w:szCs w:val="22"/>
+        </w:rPr>
+        <w:t xml:space="preserve">– służy do obsługi mediów dostępnych w lokalnym systemie plików. Jako drugi </w:t>
+      </w:r>
+      <w:r>
+        <w:rPr>
+          <w:rFonts w:asciiTheme="minorHAnsi" w:hAnsiTheme="minorHAnsi"/>
+          <w:sz w:val="22"/>
+          <w:szCs w:val="22"/>
+        </w:rPr>
+        <w:t>parametr</w:t>
+      </w:r>
+      <w:r>
+        <w:rPr>
+          <w:rFonts w:asciiTheme="minorHAnsi" w:hAnsiTheme="minorHAnsi"/>
+          <w:sz w:val="22"/>
+          <w:szCs w:val="22"/>
+        </w:rPr>
+        <w:t xml:space="preserve"> przyjmuje ścieżkę do odtwarzanego pliku w postaci ciągu znaków.</w:t>
+      </w:r>
+      <w:r>
+        <w:rPr>
+          <w:rFonts w:asciiTheme="minorHAnsi" w:hAnsiTheme="minorHAnsi"/>
+          <w:sz w:val="22"/>
+          <w:szCs w:val="22"/>
+        </w:rPr>
+        <w:br/>
+      </w:r>
+    </w:p>
+    <w:p>
+      <w:pPr>
+        <w:pStyle w:val="HTML-wstpniesformatowany"/>
+        <w:numPr>
+          <w:ilvl w:val="0"/>
+          <w:numId w:val="3"/>
+        </w:numPr>
+        <w:jc w:val="both"/>
+        <w:rPr>
+          <w:rFonts w:asciiTheme="minorHAnsi" w:hAnsiTheme="minorHAnsi"/>
+          <w:i/>
+          <w:sz w:val="22"/>
+          <w:szCs w:val="22"/>
+        </w:rPr>
+      </w:pPr>
+      <w:r>
+        <w:rPr>
+          <w:rFonts w:asciiTheme="minorHAnsi" w:hAnsiTheme="minorHAnsi"/>
+          <w:i/>
+          <w:sz w:val="22"/>
+          <w:szCs w:val="22"/>
+        </w:rPr>
+        <w:t>libvlc_media_new_fd</w:t>
+      </w:r>
+      <w:r>
+        <w:rPr>
+          <w:rFonts w:asciiTheme="minorHAnsi" w:hAnsiTheme="minorHAnsi"/>
+          <w:sz w:val="22"/>
+          <w:szCs w:val="22"/>
+        </w:rPr>
+        <w:t xml:space="preserve"> – umożliwia obsługę mediów z otwartego wcześniej deskryptora pliku.</w:t>
+      </w:r>
+      <w:r>
+        <w:rPr>
+          <w:rFonts w:asciiTheme="minorHAnsi" w:hAnsiTheme="minorHAnsi"/>
+          <w:sz w:val="22"/>
+          <w:szCs w:val="22"/>
+        </w:rPr>
+        <w:t xml:space="preserve"> Jako drugi parametr przyjmuje otwarty deskryptor pliku w formacie całkowitoliczbowym.</w:t>
+      </w:r>
+    </w:p>
+    <w:p>
+      <w:pPr>
+        <w:pStyle w:val="HTML-wstpniesformatowany"/>
+        <w:jc w:val="both"/>
+        <w:rPr>
+          <w:rFonts w:asciiTheme="minorHAnsi" w:hAnsiTheme="minorHAnsi"/>
+          <w:i/>
+          <w:sz w:val="22"/>
+          <w:szCs w:val="22"/>
+        </w:rPr>
+      </w:pPr>
+    </w:p>
+    <w:p>
+      <w:pPr>
+        <w:ind w:firstLine="360"/>
+        <w:jc w:val="both"/>
+      </w:pPr>
+      <w:r>
+        <w:t xml:space="preserve">Ostatnim z omawianych typów jest </w:t>
+      </w:r>
+      <w:r>
+        <w:rPr>
+          <w:i/>
+        </w:rPr>
+        <w:t>libvlc_media_player_t</w:t>
+      </w:r>
+      <w:r>
+        <w:t xml:space="preserve"> czyli typ reprezentujący odtwarzacz mediów. Pozwala on na odtworzenie w oknie wybranych mediów. </w:t>
+      </w:r>
+      <w:r>
+        <w:t>W programie podstawowym nie będzie on wymagał żadnej wstępnej konfiguracji</w:t>
+      </w:r>
+      <w:r>
+        <w:t xml:space="preserve">. Tworzony jest z użyciem funkcji </w:t>
+      </w:r>
+      <w:r>
+        <w:rPr>
+          <w:i/>
+        </w:rPr>
+        <w:t>libvlc_media_player_new_from_media</w:t>
+      </w:r>
+      <w:r>
+        <w:t xml:space="preserve">, która jako parametr przyjmuje wskaźnik na obiekt reprezentujący media, oraz zwraca wskaźnik na nowo powstały obiekt lub </w:t>
+      </w:r>
+      <w:r>
+        <w:rPr>
+          <w:i/>
+        </w:rPr>
+        <w:t>NULL</w:t>
+      </w:r>
+      <w:r>
+        <w:t xml:space="preserve"> w przypadku niepowodzenia. Po wywołaniu funkcji, a więc zainicjowaniu obiektu odtwarzacza mediów, same media nie są już wymagane. Usunięcia </w:t>
+      </w:r>
+      <w:r>
+        <w:t xml:space="preserve">mediów można dokonać z użyciem funkcji </w:t>
+      </w:r>
+      <w:r>
+        <w:rPr>
+          <w:i/>
+        </w:rPr>
+        <w:t>libvlc_media_release</w:t>
+      </w:r>
+      <w:r>
+        <w:t xml:space="preserve">, przyjmującej jako parametr wskaźnik na usuwane media. </w:t>
+      </w:r>
+    </w:p>
+    <w:p>
+      <w:pPr>
+        <w:ind w:firstLine="360"/>
+        <w:jc w:val="both"/>
+      </w:pPr>
+      <w:r>
+        <w:t xml:space="preserve">Kolejnym krokiem programu jest uruchomienie odtwarzacza mediów. Realizowane jest to za pomocą funkcji </w:t>
+      </w:r>
+      <w:r>
+        <w:rPr>
+          <w:i/>
+        </w:rPr>
+        <w:t>libvlc_media_player_play</w:t>
+      </w:r>
+      <w:r>
+        <w:t>, która jako parametr przyjmuje wskaźnik na obiekt odtwarzacza mediów. W tym momencie następuje uruchomienie wyświetlania filmu</w:t>
+      </w:r>
+      <w:r>
+        <w:t xml:space="preserve">. Program posiada podstawowe dane na temat filmu, jednak nie wie jak długo trwa. Dlatego w kolejnym kroku wołana jest funkcja </w:t>
+      </w:r>
+      <w:r>
+        <w:rPr>
+          <w:i/>
+        </w:rPr>
+        <w:t>sleep</w:t>
+      </w:r>
+      <w:r>
+        <w:t xml:space="preserve">, która powoduje zatrzymanie wykonywania wątku, z którego została wywołana na określony w parametrze czas, wyrażony w sekundach. Problem pojawia się, gdy długość filmu nie </w:t>
+      </w:r>
+      <w:r>
+        <w:lastRenderedPageBreak/>
+        <w:t xml:space="preserve">przekracza </w:t>
+      </w:r>
+      <w:r>
+        <w:t xml:space="preserve">wartości na którą wątek został uśpiony. Taki scenariusz powoduje nagłe zatrzymanie wykonywania programu, który kończy się zwracając odpowiedni kod błędu. </w:t>
+      </w:r>
+      <w:r>
+        <w:t>Rozwiązanie zostanie przedstawione w dalszej części rozdziału, wraz z opisem bardziej zaawansowanego kodu.</w:t>
+      </w:r>
+    </w:p>
+    <w:p>
+      <w:pPr>
+        <w:ind w:firstLine="360"/>
+        <w:jc w:val="both"/>
+      </w:pPr>
+      <w:r>
+        <w:t xml:space="preserve">Jeśli film okazał się dłuższy od zadanej wartości uśpienia, program wykonuje się dalej. Następnym etapem jest zatrzymanie </w:t>
+      </w:r>
+      <w:r>
+        <w:t xml:space="preserve">odtwarzacza mediów funkcją </w:t>
+      </w:r>
+      <w:r>
+        <w:rPr>
+          <w:i/>
+        </w:rPr>
+        <w:t>libvlc_media_player_stop</w:t>
+      </w:r>
+      <w:r>
+        <w:t xml:space="preserve">. Podobnie jak rozpoczęcie odtwarzania, jako </w:t>
+      </w:r>
+      <w:r>
+        <w:t>parametr</w:t>
+      </w:r>
+      <w:r>
+        <w:t xml:space="preserve"> przyjmuje wskaźnik na odtwarzacz mediów. </w:t>
+      </w:r>
+      <w:r>
+        <w:t xml:space="preserve">Funkcja </w:t>
+      </w:r>
+      <w:r>
+        <w:rPr>
+          <w:i/>
+        </w:rPr>
+        <w:t>libvlc_media_player_release</w:t>
+      </w:r>
+      <w:r>
+        <w:t xml:space="preserve"> </w:t>
+      </w:r>
+      <w:r>
+        <w:t>zwalnia obiekt odtwarzacza mediów. Po jej wywołaniu obiekt nie nadaje się do ponownego użycia. Konieczna jest jego ponowna inicjalizacja.</w:t>
+      </w:r>
+      <w:r>
+        <w:t xml:space="preserve"> </w:t>
+      </w:r>
+    </w:p>
+    <w:p>
+      <w:pPr>
+        <w:ind w:firstLine="360"/>
+        <w:jc w:val="both"/>
+      </w:pPr>
+      <w:r>
+        <w:t xml:space="preserve">Ostatnim krokiem jest zwolnienie obiektu instancji, poprzez wywołanie </w:t>
+      </w:r>
+      <w:r>
+        <w:rPr>
+          <w:i/>
+        </w:rPr>
+        <w:t>libvlc_release</w:t>
+      </w:r>
+      <w:r>
+        <w:t>, przyjmującej jako parametr wskaźnika na zwalnianą instancję.</w:t>
+      </w:r>
+    </w:p>
+    <w:p>
+      <w:pPr>
+        <w:ind w:firstLine="360"/>
+        <w:jc w:val="right"/>
+      </w:pPr>
+      <w:r>
+        <w:rPr>
+          <w:noProof/>
+          <w:lang w:eastAsia="pl-PL"/>
+        </w:rPr>
+        <w:drawing>
+          <wp:inline distT="0" distB="0" distL="0" distR="0" wp14:anchorId="3B55BF45" wp14:editId="7F34AF55">
+            <wp:extent cx="5846445" cy="3685606"/>
+            <wp:effectExtent l="0" t="0" r="1905" b="0"/>
+            <wp:docPr id="1" name="Obraz 1"/>
+            <wp:cNvGraphicFramePr>
+              <a:graphicFrameLocks xmlns:a="http://schemas.openxmlformats.org/drawingml/2006/main" noChangeAspect="1"/>
+            </wp:cNvGraphicFramePr>
+            <a:graphic xmlns:a="http://schemas.openxmlformats.org/drawingml/2006/main">
+              <a:graphicData uri="http://schemas.openxmlformats.org/drawingml/2006/picture">
+                <pic:pic xmlns:pic="http://schemas.openxmlformats.org/drawingml/2006/picture">
+                  <pic:nvPicPr>
+                    <pic:cNvPr id="1" name=""/>
+                    <pic:cNvPicPr/>
+                  </pic:nvPicPr>
+                  <pic:blipFill>
+                    <a:blip r:embed="rId7"/>
+                    <a:stretch>
+                      <a:fillRect/>
+                    </a:stretch>
+                  </pic:blipFill>
+                  <pic:spPr>
+                    <a:xfrm>
+                      <a:off x="0" y="0"/>
+                      <a:ext cx="5861168" cy="3694887"/>
+                    </a:xfrm>
+                    <a:prstGeom prst="rect">
+                      <a:avLst/>
+                    </a:prstGeom>
+                  </pic:spPr>
+                </pic:pic>
+              </a:graphicData>
+            </a:graphic>
+          </wp:inline>
+        </w:drawing>
+      </w:r>
+      <w:r>
+        <w:br/>
+        <w:t>Rysunek 1. Widok ekranu z kodem źródłowym programu podstawowego.</w:t>
+      </w:r>
+    </w:p>
+    <w:p>
+      <w:pPr>
+        <w:ind w:firstLine="360"/>
+        <w:jc w:val="both"/>
+      </w:pPr>
       <w:bookmarkStart w:id="0" w:name="_GoBack"/>
       <w:bookmarkEnd w:id="0"/>
-      <w:r>
-        <w:t xml:space="preserve">jest </w:t>
-      </w:r>
-      <w:r>
-        <w:t>wczytywanie nie całych klatek, a tylko zmian zachodzących między kolejnymi dwoma</w:t>
-      </w:r>
-      <w:r>
-        <w:t xml:space="preserve"> poprzez dekompresje. </w:t>
-      </w:r>
-      <w:r>
-        <w:t xml:space="preserve">Takie podejście pozwala znacząco ograniczyć rozmiar wczytywanych do pamięci danych. </w:t>
-      </w:r>
-      <w:r>
-        <w:t xml:space="preserve">Mniejsza ilość danych pozwala na zwiększenie maksymalnej jakości filmu odtwarzanego na tym samym komputerze względem programu ładującego każdą klatkę od nowa. </w:t>
-      </w:r>
-    </w:p>
-    <w:p>
-      <w:pPr>
-        <w:ind w:firstLine="360"/>
-        <w:jc w:val="both"/>
-      </w:pPr>
-      <w:r>
-        <w:t>W przypadku inkrementacyjnego ładowania zmian w jednym z ostatnich kroków procesu otrzymywana jest klatka reprezento</w:t>
-      </w:r>
-      <w:r>
-        <w:t xml:space="preserve">wana w ten sam sposób, co </w:t>
-      </w:r>
-      <w:r>
-        <w:t xml:space="preserve">nieskompresowana. Dzięki tej obserwacji, możliwe jest wstrzyknięcie wczytanej nieskompresowanej klatki do standardowego procesu odtwarzania filmu i jego wyświetlenie z użyciem biblioteki </w:t>
-      </w:r>
-      <w:r>
-        <w:rPr>
-          <w:i/>
-        </w:rPr>
-        <w:t>libVLC</w:t>
-      </w:r>
-      <w:r>
-        <w:t>.</w:t>
-      </w:r>
-      <w:r>
-        <w:t xml:space="preserve"> </w:t>
-      </w:r>
-      <w:r>
-        <w:t>Szczegółowy opis implementacji tego sposobu zostanie przedstawiony w dalszej części rozdziału.</w:t>
-      </w:r>
+    </w:p>
+    <w:p>
+      <w:pPr>
+        <w:ind w:firstLine="360"/>
+        <w:jc w:val="both"/>
+      </w:pPr>
     </w:p>
     <w:sectPr>
       <w:pgSz w:w="11906" w:h="16838"/>
@@ -938,7 +1584,7 @@
 </file>
 
 <file path=word/endnotes.xml><?xml version="1.0" encoding="utf-8"?>
-<w:endnotes xmlns:wpc="http://schemas.microsoft.com/office/word/2010/wordprocessingCanvas" xmlns:cx="http://schemas.microsoft.com/office/drawing/2014/chartex" xmlns:mc="http://schemas.openxmlformats.org/markup-compatibility/2006" xmlns:o="urn:schemas-microsoft-com:office:office" xmlns:r="http://schemas.openxmlformats.org/officeDocument/2006/relationships" xmlns:m="http://schemas.openxmlformats.org/officeDocument/2006/math" xmlns:v="urn:schemas-microsoft-com:vml" xmlns:wp14="http://schemas.microsoft.com/office/word/2010/wordprocessingDrawing" xmlns:wp="http://schemas.openxmlformats.org/drawingml/2006/wordprocessingDrawing" xmlns:w10="urn:schemas-microsoft-com:office:word" xmlns:w="http://schemas.openxmlformats.org/wordprocessingml/2006/main" xmlns:w14="http://schemas.microsoft.com/office/word/2010/wordml" xmlns:w15="http://schemas.microsoft.com/office/word/2012/wordml" xmlns:w16se="http://schemas.microsoft.com/office/word/2015/wordml/symex" xmlns:wpg="http://schemas.microsoft.com/office/word/2010/wordprocessingGroup" xmlns:wpi="http://schemas.microsoft.com/office/word/2010/wordprocessingInk" xmlns:wne="http://schemas.microsoft.com/office/word/2006/wordml" xmlns:wps="http://schemas.microsoft.com/office/word/2010/wordprocessingShape" mc:Ignorable="w14 w15 w16se wp14">
+<w:endnotes xmlns:wpc="http://schemas.microsoft.com/office/word/2010/wordprocessingCanvas" xmlns:mc="http://schemas.openxmlformats.org/markup-compatibility/2006" xmlns:o="urn:schemas-microsoft-com:office:office" xmlns:r="http://schemas.openxmlformats.org/officeDocument/2006/relationships" xmlns:m="http://schemas.openxmlformats.org/officeDocument/2006/math" xmlns:v="urn:schemas-microsoft-com:vml" xmlns:wp14="http://schemas.microsoft.com/office/word/2010/wordprocessingDrawing" xmlns:wp="http://schemas.openxmlformats.org/drawingml/2006/wordprocessingDrawing" xmlns:w10="urn:schemas-microsoft-com:office:word" xmlns:w="http://schemas.openxmlformats.org/wordprocessingml/2006/main" xmlns:w14="http://schemas.microsoft.com/office/word/2010/wordml" xmlns:w15="http://schemas.microsoft.com/office/word/2012/wordml" xmlns:wpg="http://schemas.microsoft.com/office/word/2010/wordprocessingGroup" xmlns:wpi="http://schemas.microsoft.com/office/word/2010/wordprocessingInk" xmlns:wne="http://schemas.microsoft.com/office/word/2006/wordml" xmlns:wps="http://schemas.microsoft.com/office/word/2010/wordprocessingShape" mc:Ignorable="w14 w15 wp14">
   <w:endnote w:type="separator" w:id="-1">
     <w:p>
       <w:pPr>
@@ -963,7 +1609,7 @@
 </file>
 
 <file path=word/footnotes.xml><?xml version="1.0" encoding="utf-8"?>
-<w:footnotes xmlns:wpc="http://schemas.microsoft.com/office/word/2010/wordprocessingCanvas" xmlns:cx="http://schemas.microsoft.com/office/drawing/2014/chartex" xmlns:mc="http://schemas.openxmlformats.org/markup-compatibility/2006" xmlns:o="urn:schemas-microsoft-com:office:office" xmlns:r="http://schemas.openxmlformats.org/officeDocument/2006/relationships" xmlns:m="http://schemas.openxmlformats.org/officeDocument/2006/math" xmlns:v="urn:schemas-microsoft-com:vml" xmlns:wp14="http://schemas.microsoft.com/office/word/2010/wordprocessingDrawing" xmlns:wp="http://schemas.openxmlformats.org/drawingml/2006/wordprocessingDrawing" xmlns:w10="urn:schemas-microsoft-com:office:word" xmlns:w="http://schemas.openxmlformats.org/wordprocessingml/2006/main" xmlns:w14="http://schemas.microsoft.com/office/word/2010/wordml" xmlns:w15="http://schemas.microsoft.com/office/word/2012/wordml" xmlns:w16se="http://schemas.microsoft.com/office/word/2015/wordml/symex" xmlns:wpg="http://schemas.microsoft.com/office/word/2010/wordprocessingGroup" xmlns:wpi="http://schemas.microsoft.com/office/word/2010/wordprocessingInk" xmlns:wne="http://schemas.microsoft.com/office/word/2006/wordml" xmlns:wps="http://schemas.microsoft.com/office/word/2010/wordprocessingShape" mc:Ignorable="w14 w15 w16se wp14">
+<w:footnotes xmlns:wpc="http://schemas.microsoft.com/office/word/2010/wordprocessingCanvas" xmlns:mc="http://schemas.openxmlformats.org/markup-compatibility/2006" xmlns:o="urn:schemas-microsoft-com:office:office" xmlns:r="http://schemas.openxmlformats.org/officeDocument/2006/relationships" xmlns:m="http://schemas.openxmlformats.org/officeDocument/2006/math" xmlns:v="urn:schemas-microsoft-com:vml" xmlns:wp14="http://schemas.microsoft.com/office/word/2010/wordprocessingDrawing" xmlns:wp="http://schemas.openxmlformats.org/drawingml/2006/wordprocessingDrawing" xmlns:w10="urn:schemas-microsoft-com:office:word" xmlns:w="http://schemas.openxmlformats.org/wordprocessingml/2006/main" xmlns:w14="http://schemas.microsoft.com/office/word/2010/wordml" xmlns:w15="http://schemas.microsoft.com/office/word/2012/wordml" xmlns:wpg="http://schemas.microsoft.com/office/word/2010/wordprocessingGroup" xmlns:wpi="http://schemas.microsoft.com/office/word/2010/wordprocessingInk" xmlns:wne="http://schemas.microsoft.com/office/word/2006/wordml" xmlns:wps="http://schemas.microsoft.com/office/word/2010/wordprocessingShape" mc:Ignorable="w14 w15 wp14">
   <w:footnote w:type="separator" w:id="-1">
     <w:p>
       <w:pPr>
@@ -988,8 +1634,8 @@
 </file>
 
 <file path=word/numbering.xml><?xml version="1.0" encoding="utf-8"?>
-<w:numbering xmlns:wpc="http://schemas.microsoft.com/office/word/2010/wordprocessingCanvas" xmlns:cx="http://schemas.microsoft.com/office/drawing/2014/chartex" xmlns:mc="http://schemas.openxmlformats.org/markup-compatibility/2006" xmlns:o="urn:schemas-microsoft-com:office:office" xmlns:r="http://schemas.openxmlformats.org/officeDocument/2006/relationships" xmlns:m="http://schemas.openxmlformats.org/officeDocument/2006/math" xmlns:v="urn:schemas-microsoft-com:vml" xmlns:wp14="http://schemas.microsoft.com/office/word/2010/wordprocessingDrawing" xmlns:wp="http://schemas.openxmlformats.org/drawingml/2006/wordprocessingDrawing" xmlns:w10="urn:schemas-microsoft-com:office:word" xmlns:w="http://schemas.openxmlformats.org/wordprocessingml/2006/main" xmlns:w14="http://schemas.microsoft.com/office/word/2010/wordml" xmlns:w15="http://schemas.microsoft.com/office/word/2012/wordml" xmlns:w16se="http://schemas.microsoft.com/office/word/2015/wordml/symex" xmlns:wpg="http://schemas.microsoft.com/office/word/2010/wordprocessingGroup" xmlns:wpi="http://schemas.microsoft.com/office/word/2010/wordprocessingInk" xmlns:wne="http://schemas.microsoft.com/office/word/2006/wordml" xmlns:wps="http://schemas.microsoft.com/office/word/2010/wordprocessingShape" mc:Ignorable="w14 w15 w16se wp14">
-  <w:abstractNum w:abstractNumId="0" w15:restartNumberingAfterBreak="0">
+<w:numbering xmlns:wpc="http://schemas.microsoft.com/office/word/2010/wordprocessingCanvas" xmlns:mc="http://schemas.openxmlformats.org/markup-compatibility/2006" xmlns:o="urn:schemas-microsoft-com:office:office" xmlns:r="http://schemas.openxmlformats.org/officeDocument/2006/relationships" xmlns:m="http://schemas.openxmlformats.org/officeDocument/2006/math" xmlns:v="urn:schemas-microsoft-com:vml" xmlns:wp14="http://schemas.microsoft.com/office/word/2010/wordprocessingDrawing" xmlns:wp="http://schemas.openxmlformats.org/drawingml/2006/wordprocessingDrawing" xmlns:w10="urn:schemas-microsoft-com:office:word" xmlns:w="http://schemas.openxmlformats.org/wordprocessingml/2006/main" xmlns:w14="http://schemas.microsoft.com/office/word/2010/wordml" xmlns:w15="http://schemas.microsoft.com/office/word/2012/wordml" xmlns:wpg="http://schemas.microsoft.com/office/word/2010/wordprocessingGroup" xmlns:wpi="http://schemas.microsoft.com/office/word/2010/wordprocessingInk" xmlns:wne="http://schemas.microsoft.com/office/word/2006/wordml" xmlns:wps="http://schemas.microsoft.com/office/word/2010/wordprocessingShape" mc:Ignorable="w14 w15 wp14">
+  <w:abstractNum w:abstractNumId="0">
     <w:nsid w:val="14361B18"/>
     <w:multiLevelType w:val="multilevel"/>
     <w:tmpl w:val="63D42D3E"/>
@@ -1110,10 +1756,10 @@
       </w:rPr>
     </w:lvl>
   </w:abstractNum>
-  <w:abstractNum w:abstractNumId="1" w15:restartNumberingAfterBreak="0">
-    <w:nsid w:val="41AA4D96"/>
+  <w:abstractNum w:abstractNumId="1">
+    <w:nsid w:val="2E913300"/>
     <w:multiLevelType w:val="hybridMultilevel"/>
-    <w:tmpl w:val="4FB08FC0"/>
+    <w:tmpl w:val="7E8C2826"/>
     <w:lvl w:ilvl="0" w:tplc="04150001">
       <w:start w:val="1"/>
       <w:numFmt w:val="bullet"/>
@@ -1223,17 +1869,133 @@
       </w:rPr>
     </w:lvl>
   </w:abstractNum>
+  <w:abstractNum w:abstractNumId="2">
+    <w:nsid w:val="41AA4D96"/>
+    <w:multiLevelType w:val="hybridMultilevel"/>
+    <w:tmpl w:val="4FB08FC0"/>
+    <w:lvl w:ilvl="0" w:tplc="04150001">
+      <w:start w:val="1"/>
+      <w:numFmt w:val="bullet"/>
+      <w:lvlText w:val=""/>
+      <w:lvlJc w:val="left"/>
+      <w:pPr>
+        <w:ind w:left="1080" w:hanging="360"/>
+      </w:pPr>
+      <w:rPr>
+        <w:rFonts w:ascii="Symbol" w:hAnsi="Symbol" w:hint="default"/>
+      </w:rPr>
+    </w:lvl>
+    <w:lvl w:ilvl="1" w:tplc="04150003" w:tentative="1">
+      <w:start w:val="1"/>
+      <w:numFmt w:val="bullet"/>
+      <w:lvlText w:val="o"/>
+      <w:lvlJc w:val="left"/>
+      <w:pPr>
+        <w:ind w:left="1800" w:hanging="360"/>
+      </w:pPr>
+      <w:rPr>
+        <w:rFonts w:ascii="Courier New" w:hAnsi="Courier New" w:cs="Courier New" w:hint="default"/>
+      </w:rPr>
+    </w:lvl>
+    <w:lvl w:ilvl="2" w:tplc="04150005" w:tentative="1">
+      <w:start w:val="1"/>
+      <w:numFmt w:val="bullet"/>
+      <w:lvlText w:val=""/>
+      <w:lvlJc w:val="left"/>
+      <w:pPr>
+        <w:ind w:left="2520" w:hanging="360"/>
+      </w:pPr>
+      <w:rPr>
+        <w:rFonts w:ascii="Wingdings" w:hAnsi="Wingdings" w:hint="default"/>
+      </w:rPr>
+    </w:lvl>
+    <w:lvl w:ilvl="3" w:tplc="04150001" w:tentative="1">
+      <w:start w:val="1"/>
+      <w:numFmt w:val="bullet"/>
+      <w:lvlText w:val=""/>
+      <w:lvlJc w:val="left"/>
+      <w:pPr>
+        <w:ind w:left="3240" w:hanging="360"/>
+      </w:pPr>
+      <w:rPr>
+        <w:rFonts w:ascii="Symbol" w:hAnsi="Symbol" w:hint="default"/>
+      </w:rPr>
+    </w:lvl>
+    <w:lvl w:ilvl="4" w:tplc="04150003" w:tentative="1">
+      <w:start w:val="1"/>
+      <w:numFmt w:val="bullet"/>
+      <w:lvlText w:val="o"/>
+      <w:lvlJc w:val="left"/>
+      <w:pPr>
+        <w:ind w:left="3960" w:hanging="360"/>
+      </w:pPr>
+      <w:rPr>
+        <w:rFonts w:ascii="Courier New" w:hAnsi="Courier New" w:cs="Courier New" w:hint="default"/>
+      </w:rPr>
+    </w:lvl>
+    <w:lvl w:ilvl="5" w:tplc="04150005" w:tentative="1">
+      <w:start w:val="1"/>
+      <w:numFmt w:val="bullet"/>
+      <w:lvlText w:val=""/>
+      <w:lvlJc w:val="left"/>
+      <w:pPr>
+        <w:ind w:left="4680" w:hanging="360"/>
+      </w:pPr>
+      <w:rPr>
+        <w:rFonts w:ascii="Wingdings" w:hAnsi="Wingdings" w:hint="default"/>
+      </w:rPr>
+    </w:lvl>
+    <w:lvl w:ilvl="6" w:tplc="04150001" w:tentative="1">
+      <w:start w:val="1"/>
+      <w:numFmt w:val="bullet"/>
+      <w:lvlText w:val=""/>
+      <w:lvlJc w:val="left"/>
+      <w:pPr>
+        <w:ind w:left="5400" w:hanging="360"/>
+      </w:pPr>
+      <w:rPr>
+        <w:rFonts w:ascii="Symbol" w:hAnsi="Symbol" w:hint="default"/>
+      </w:rPr>
+    </w:lvl>
+    <w:lvl w:ilvl="7" w:tplc="04150003" w:tentative="1">
+      <w:start w:val="1"/>
+      <w:numFmt w:val="bullet"/>
+      <w:lvlText w:val="o"/>
+      <w:lvlJc w:val="left"/>
+      <w:pPr>
+        <w:ind w:left="6120" w:hanging="360"/>
+      </w:pPr>
+      <w:rPr>
+        <w:rFonts w:ascii="Courier New" w:hAnsi="Courier New" w:cs="Courier New" w:hint="default"/>
+      </w:rPr>
+    </w:lvl>
+    <w:lvl w:ilvl="8" w:tplc="04150005" w:tentative="1">
+      <w:start w:val="1"/>
+      <w:numFmt w:val="bullet"/>
+      <w:lvlText w:val=""/>
+      <w:lvlJc w:val="left"/>
+      <w:pPr>
+        <w:ind w:left="6840" w:hanging="360"/>
+      </w:pPr>
+      <w:rPr>
+        <w:rFonts w:ascii="Wingdings" w:hAnsi="Wingdings" w:hint="default"/>
+      </w:rPr>
+    </w:lvl>
+  </w:abstractNum>
   <w:num w:numId="1">
     <w:abstractNumId w:val="0"/>
   </w:num>
   <w:num w:numId="2">
+    <w:abstractNumId w:val="2"/>
+  </w:num>
+  <w:num w:numId="3">
     <w:abstractNumId w:val="1"/>
   </w:num>
 </w:numbering>
 </file>
 
 <file path=word/styles.xml><?xml version="1.0" encoding="utf-8"?>
-<w:styles xmlns:mc="http://schemas.openxmlformats.org/markup-compatibility/2006" xmlns:r="http://schemas.openxmlformats.org/officeDocument/2006/relationships" xmlns:w="http://schemas.openxmlformats.org/wordprocessingml/2006/main" xmlns:w14="http://schemas.microsoft.com/office/word/2010/wordml" xmlns:w15="http://schemas.microsoft.com/office/word/2012/wordml" xmlns:w16se="http://schemas.microsoft.com/office/word/2015/wordml/symex" mc:Ignorable="w14 w15 w16se">
+<w:styles xmlns:mc="http://schemas.openxmlformats.org/markup-compatibility/2006" xmlns:r="http://schemas.openxmlformats.org/officeDocument/2006/relationships" xmlns:w="http://schemas.openxmlformats.org/wordprocessingml/2006/main" xmlns:w14="http://schemas.microsoft.com/office/word/2010/wordml" xmlns:w15="http://schemas.microsoft.com/office/word/2012/wordml" mc:Ignorable="w14 w15">
   <w:docDefaults>
     <w:rPrDefault>
       <w:rPr>
@@ -1629,7 +2391,6 @@
   <w:style w:type="character" w:default="1" w:styleId="Domylnaczcionkaakapitu">
     <w:name w:val="Default Paragraph Font"/>
     <w:uiPriority w:val="1"/>
-    <w:semiHidden/>
     <w:unhideWhenUsed/>
   </w:style>
   <w:style w:type="table" w:default="1" w:styleId="Standardowy">
@@ -1777,6 +2538,66 @@
     <w:rsid w:val="00CA66AF"/>
     <w:rPr>
       <w:vertAlign w:val="superscript"/>
+    </w:rPr>
+  </w:style>
+  <w:style w:type="paragraph" w:styleId="HTML-wstpniesformatowany">
+    <w:name w:val="HTML Preformatted"/>
+    <w:basedOn w:val="Normalny"/>
+    <w:link w:val="HTML-wstpniesformatowanyZnak"/>
+    <w:uiPriority w:val="99"/>
+    <w:unhideWhenUsed/>
+    <w:rsid w:val="00453A38"/>
+    <w:pPr>
+      <w:tabs>
+        <w:tab w:val="left" w:pos="916"/>
+        <w:tab w:val="left" w:pos="1832"/>
+        <w:tab w:val="left" w:pos="2748"/>
+        <w:tab w:val="left" w:pos="3664"/>
+        <w:tab w:val="left" w:pos="4580"/>
+        <w:tab w:val="left" w:pos="5496"/>
+        <w:tab w:val="left" w:pos="6412"/>
+        <w:tab w:val="left" w:pos="7328"/>
+        <w:tab w:val="left" w:pos="8244"/>
+        <w:tab w:val="left" w:pos="9160"/>
+        <w:tab w:val="left" w:pos="10076"/>
+        <w:tab w:val="left" w:pos="10992"/>
+        <w:tab w:val="left" w:pos="11908"/>
+        <w:tab w:val="left" w:pos="12824"/>
+        <w:tab w:val="left" w:pos="13740"/>
+        <w:tab w:val="left" w:pos="14656"/>
+      </w:tabs>
+      <w:spacing w:after="0" w:line="240" w:lineRule="auto"/>
+    </w:pPr>
+    <w:rPr>
+      <w:rFonts w:ascii="Courier New" w:eastAsia="Times New Roman" w:hAnsi="Courier New" w:cs="Courier New"/>
+      <w:sz w:val="20"/>
+      <w:szCs w:val="20"/>
+      <w:lang w:eastAsia="pl-PL"/>
+    </w:rPr>
+  </w:style>
+  <w:style w:type="character" w:customStyle="1" w:styleId="HTML-wstpniesformatowanyZnak">
+    <w:name w:val="HTML - wstępnie sformatowany Znak"/>
+    <w:basedOn w:val="Domylnaczcionkaakapitu"/>
+    <w:link w:val="HTML-wstpniesformatowany"/>
+    <w:uiPriority w:val="99"/>
+    <w:rsid w:val="00453A38"/>
+    <w:rPr>
+      <w:rFonts w:ascii="Courier New" w:eastAsia="Times New Roman" w:hAnsi="Courier New" w:cs="Courier New"/>
+      <w:sz w:val="20"/>
+      <w:szCs w:val="20"/>
+      <w:lang w:eastAsia="pl-PL"/>
+    </w:rPr>
+  </w:style>
+  <w:style w:type="character" w:styleId="Hipercze">
+    <w:name w:val="Hyperlink"/>
+    <w:basedOn w:val="Domylnaczcionkaakapitu"/>
+    <w:uiPriority w:val="99"/>
+    <w:semiHidden/>
+    <w:unhideWhenUsed/>
+    <w:rsid w:val="00264600"/>
+    <w:rPr>
+      <w:color w:val="0000FF"/>
+      <w:u w:val="single"/>
     </w:rPr>
   </w:style>
 </w:styles>

</xml_diff>

<commit_message>
Oprogramowanie - podstawy działania programu - cmake
</commit_message>
<xml_diff>
--- a/Oprogramowanie.docx
+++ b/Oprogramowanie.docx
@@ -1562,10 +1562,170 @@
     <w:p>
       <w:pPr>
         <w:ind w:firstLine="360"/>
-        <w:jc w:val="both"/>
-      </w:pPr>
+        <w:jc w:val="right"/>
+      </w:pPr>
+      <w:r>
+        <w:t>[</w:t>
+      </w:r>
+      <w:r>
+        <w:t>https://wiki.videolan.org/LibVLC_Tutorial/</w:t>
+      </w:r>
+      <w:r>
+        <w:t>]</w:t>
+      </w:r>
+      <w:r>
+        <w:br/>
+      </w:r>
+      <w:r>
+        <w:t>[</w:t>
+      </w:r>
+      <w:r>
+        <w:t>https://www.videolan.org/developers/vlc/doc/doxygen/html/</w:t>
+      </w:r>
+      <w:r>
+        <w:t>]</w:t>
+      </w:r>
+    </w:p>
+    <w:p>
+      <w:pPr>
+        <w:ind w:firstLine="360"/>
+        <w:jc w:val="both"/>
+      </w:pPr>
+    </w:p>
+    <w:p>
+      <w:pPr>
+        <w:ind w:firstLine="360"/>
+        <w:jc w:val="both"/>
+      </w:pPr>
+      <w:r>
+        <w:t xml:space="preserve">Na rysunku 1 zamieszczono </w:t>
+      </w:r>
+      <w:r>
+        <w:t xml:space="preserve">cały kod </w:t>
+      </w:r>
+      <w:r>
+        <w:t xml:space="preserve">omawianego </w:t>
+      </w:r>
+      <w:r>
+        <w:t xml:space="preserve">programu. W trakcie jego pisania korzystano ze środowiska </w:t>
+      </w:r>
+      <w:r>
+        <w:rPr>
+          <w:i/>
+        </w:rPr>
+        <w:t>CLion</w:t>
+      </w:r>
+      <w:r>
+        <w:t xml:space="preserve">, które opiera się na </w:t>
+      </w:r>
+      <w:r>
+        <w:rPr>
+          <w:i/>
+        </w:rPr>
+        <w:t>cmake</w:t>
+      </w:r>
+      <w:r>
+        <w:t xml:space="preserve">. Jest to narzędzie o otwartej licencji pozwalające zbudować (ang. </w:t>
+      </w:r>
+      <w:r>
+        <w:rPr>
+          <w:i/>
+        </w:rPr>
+        <w:t>build</w:t>
+      </w:r>
+      <w:r>
+        <w:t xml:space="preserve">) dany program w różnych systemach operacyjnych, w tym używanego </w:t>
+      </w:r>
+      <w:r>
+        <w:t xml:space="preserve">w pracy </w:t>
+      </w:r>
+      <w:r>
+        <w:rPr>
+          <w:i/>
+        </w:rPr>
+        <w:t>Linuxa</w:t>
+      </w:r>
+      <w:r>
+        <w:t>.</w:t>
+      </w:r>
+      <w:r>
+        <w:t xml:space="preserve"> </w:t>
+      </w:r>
+      <w:r>
+        <w:t xml:space="preserve">Jego działanie opiera się na sekwencyjnym wykonywaniu </w:t>
+      </w:r>
+      <w:r>
+        <w:t xml:space="preserve">kolejnych </w:t>
+      </w:r>
+      <w:r>
+        <w:t>dyrektyw.</w:t>
+      </w:r>
+      <w:r>
+        <w:t xml:space="preserve"> Aby zapewnić dostęp do wszystkich potrzebnych źródeł stworzono listę poleceń przedstawioną na rysunku 2.</w:t>
+      </w:r>
       <w:bookmarkStart w:id="0" w:name="_GoBack"/>
       <w:bookmarkEnd w:id="0"/>
+    </w:p>
+    <w:p>
+      <w:pPr>
+        <w:ind w:firstLine="360"/>
+        <w:jc w:val="right"/>
+      </w:pPr>
+      <w:r>
+        <w:rPr>
+          <w:noProof/>
+          <w:lang w:eastAsia="pl-PL"/>
+        </w:rPr>
+        <w:lastRenderedPageBreak/>
+        <w:drawing>
+          <wp:inline distT="0" distB="0" distL="0" distR="0" wp14:anchorId="52F6AF5C" wp14:editId="39416A9A">
+            <wp:extent cx="4276725" cy="1609725"/>
+            <wp:effectExtent l="0" t="0" r="9525" b="9525"/>
+            <wp:docPr id="2" name="Obraz 2"/>
+            <wp:cNvGraphicFramePr>
+              <a:graphicFrameLocks xmlns:a="http://schemas.openxmlformats.org/drawingml/2006/main" noChangeAspect="1"/>
+            </wp:cNvGraphicFramePr>
+            <a:graphic xmlns:a="http://schemas.openxmlformats.org/drawingml/2006/main">
+              <a:graphicData uri="http://schemas.openxmlformats.org/drawingml/2006/picture">
+                <pic:pic xmlns:pic="http://schemas.openxmlformats.org/drawingml/2006/picture">
+                  <pic:nvPicPr>
+                    <pic:cNvPr id="1" name=""/>
+                    <pic:cNvPicPr/>
+                  </pic:nvPicPr>
+                  <pic:blipFill>
+                    <a:blip r:embed="rId8"/>
+                    <a:stretch>
+                      <a:fillRect/>
+                    </a:stretch>
+                  </pic:blipFill>
+                  <pic:spPr>
+                    <a:xfrm>
+                      <a:off x="0" y="0"/>
+                      <a:ext cx="4276725" cy="1609725"/>
+                    </a:xfrm>
+                    <a:prstGeom prst="rect">
+                      <a:avLst/>
+                    </a:prstGeom>
+                  </pic:spPr>
+                </pic:pic>
+              </a:graphicData>
+            </a:graphic>
+          </wp:inline>
+        </w:drawing>
+      </w:r>
+      <w:r>
+        <w:br/>
+        <w:t xml:space="preserve">Rysunek 2. Widok ekranu z listą dyrektyw narzędzia </w:t>
+      </w:r>
+      <w:r>
+        <w:rPr>
+          <w:i/>
+        </w:rPr>
+        <w:t>cmake</w:t>
+      </w:r>
+      <w:r>
+        <w:t>.</w:t>
+      </w:r>
     </w:p>
     <w:p>
       <w:pPr>

</xml_diff>

<commit_message>
Oprogramowanie - podstawy działania programu - cmake pt2
</commit_message>
<xml_diff>
--- a/Oprogramowanie.docx
+++ b/Oprogramowanie.docx
@@ -39,6 +39,11 @@
       <w:r>
         <w:t>Informacje ogólne</w:t>
       </w:r>
+      <w:r>
+        <w:t xml:space="preserve"> - Jagielski</w:t>
+      </w:r>
+      <w:bookmarkStart w:id="0" w:name="_GoBack"/>
+      <w:bookmarkEnd w:id="0"/>
     </w:p>
     <w:p>
       <w:pPr>
@@ -68,6 +73,9 @@
       <w:r>
         <w:t>Wybór narzędzi</w:t>
       </w:r>
+      <w:r>
+        <w:t xml:space="preserve"> - Jagielski</w:t>
+      </w:r>
     </w:p>
     <w:p>
       <w:pPr>
@@ -354,6 +362,9 @@
       <w:r>
         <w:t>Proces tworzenia</w:t>
       </w:r>
+      <w:r>
+        <w:t xml:space="preserve"> - Jagielski</w:t>
+      </w:r>
     </w:p>
     <w:p>
       <w:pPr>
@@ -537,6 +548,9 @@
       <w:r>
         <w:t>Analiza systemu</w:t>
       </w:r>
+      <w:r>
+        <w:t xml:space="preserve"> - Jagielski</w:t>
+      </w:r>
     </w:p>
     <w:p>
       <w:pPr>
@@ -828,6 +842,9 @@
       <w:r>
         <w:t>Szczegóły implementacyjne</w:t>
       </w:r>
+      <w:r>
+        <w:t xml:space="preserve"> - Jagielski</w:t>
+      </w:r>
     </w:p>
     <w:p>
       <w:pPr>
@@ -960,6 +977,9 @@
       <w:r>
         <w:t>Podstawy działania programu</w:t>
       </w:r>
+      <w:r>
+        <w:t xml:space="preserve"> - Jagielski</w:t>
+      </w:r>
     </w:p>
     <w:p>
       <w:pPr>
@@ -1263,15 +1283,7 @@
           <w:sz w:val="22"/>
           <w:szCs w:val="22"/>
         </w:rPr>
-        <w:t xml:space="preserve"> </w:t>
-      </w:r>
-      <w:r>
-        <w:rPr>
-          <w:rFonts w:asciiTheme="minorHAnsi" w:hAnsiTheme="minorHAnsi"/>
-          <w:sz w:val="22"/>
-          <w:szCs w:val="22"/>
-        </w:rPr>
-        <w:t xml:space="preserve">– służy do obsługi mediów dostępnych w lokalnym systemie plików. Jako drugi </w:t>
+        <w:t xml:space="preserve"> – służy do obsługi mediów dostępnych w lokalnym systemie plików. Jako drugi </w:t>
       </w:r>
       <w:r>
         <w:rPr>
@@ -1625,7 +1637,13 @@
         <w:t>cmake</w:t>
       </w:r>
       <w:r>
-        <w:t xml:space="preserve">. Jest to narzędzie o otwartej licencji pozwalające zbudować (ang. </w:t>
+        <w:t>. Jest to narzędzie</w:t>
+      </w:r>
+      <w:r>
+        <w:t xml:space="preserve"> skryptowe</w:t>
+      </w:r>
+      <w:r>
+        <w:t xml:space="preserve"> o otwartej licencji pozwalające zbudować (ang. </w:t>
       </w:r>
       <w:r>
         <w:rPr>
@@ -1658,13 +1676,29 @@
         <w:t xml:space="preserve">kolejnych </w:t>
       </w:r>
       <w:r>
-        <w:t>dyrektyw.</w:t>
-      </w:r>
-      <w:r>
-        <w:t xml:space="preserve"> Aby zapewnić dostęp do wszystkich potrzebnych źródeł stworzono listę poleceń przedstawioną na rysunku 2.</w:t>
-      </w:r>
-      <w:bookmarkStart w:id="0" w:name="_GoBack"/>
-      <w:bookmarkEnd w:id="0"/>
+        <w:t>dyrektyw</w:t>
+      </w:r>
+      <w:r>
+        <w:t xml:space="preserve"> i tworzeniu plików z regułami, wykorzystywanymi później przez kompilator</w:t>
+      </w:r>
+      <w:r>
+        <w:t>.</w:t>
+      </w:r>
+      <w:r>
+        <w:t xml:space="preserve"> Aby zapewnić dostęp do wszystkich potrzebnych źródeł </w:t>
+      </w:r>
+      <w:r>
+        <w:t xml:space="preserve"> i bibliotek </w:t>
+      </w:r>
+      <w:r>
+        <w:t xml:space="preserve">stworzono listę poleceń przedstawioną na </w:t>
+      </w:r>
+      <w:r>
+        <w:br/>
+      </w:r>
+      <w:r>
+        <w:t>rysunku 2.</w:t>
+      </w:r>
     </w:p>
     <w:p>
       <w:pPr>
@@ -1722,6 +1756,168 @@
           <w:i/>
         </w:rPr>
         <w:t>cmake</w:t>
+      </w:r>
+      <w:r>
+        <w:t>.</w:t>
+      </w:r>
+    </w:p>
+    <w:p>
+      <w:pPr>
+        <w:ind w:firstLine="360"/>
+        <w:jc w:val="right"/>
+      </w:pPr>
+    </w:p>
+    <w:p>
+      <w:pPr>
+        <w:ind w:firstLine="360"/>
+        <w:jc w:val="both"/>
+      </w:pPr>
+      <w:r>
+        <w:t xml:space="preserve">Polecenie </w:t>
+      </w:r>
+      <w:r>
+        <w:rPr>
+          <w:i/>
+        </w:rPr>
+        <w:t>cmake_minimum_required</w:t>
+      </w:r>
+      <w:r>
+        <w:t xml:space="preserve"> określa jaka najstarsza wersja </w:t>
+      </w:r>
+      <w:r>
+        <w:rPr>
+          <w:i/>
+        </w:rPr>
+        <w:t>cmake</w:t>
+      </w:r>
+      <w:r>
+        <w:t xml:space="preserve"> może być użyta do wykonania skryptu.</w:t>
+      </w:r>
+      <w:r>
+        <w:t xml:space="preserve"> Dyrektywa </w:t>
+      </w:r>
+      <w:r>
+        <w:rPr>
+          <w:i/>
+        </w:rPr>
+        <w:t>set</w:t>
+      </w:r>
+      <w:r>
+        <w:rPr>
+          <w:i/>
+        </w:rPr>
+        <w:t xml:space="preserve"> </w:t>
+      </w:r>
+      <w:r>
+        <w:t>pozwala na ustawienie zmiennej, której nazwa jest przekazywana jako pierwszy parametr</w:t>
+      </w:r>
+      <w:r>
+        <w:t>,</w:t>
+      </w:r>
+      <w:r>
+        <w:t xml:space="preserve"> na wartość przekazywaną jako drugi. </w:t>
+      </w:r>
+      <w:r>
+        <w:t xml:space="preserve">Może to być zarówno zmienna środowiskowa jak i lokalna. </w:t>
+      </w:r>
+      <w:r>
+        <w:t xml:space="preserve">Komenda </w:t>
+      </w:r>
+      <w:r>
+        <w:rPr>
+          <w:i/>
+        </w:rPr>
+        <w:t>project</w:t>
+      </w:r>
+      <w:r>
+        <w:rPr>
+          <w:i/>
+        </w:rPr>
+        <w:t xml:space="preserve"> </w:t>
+      </w:r>
+      <w:r>
+        <w:t>ustawia nazwę projektu, w tym przypadku na „Odtwarzacz”.</w:t>
+      </w:r>
+      <w:r>
+        <w:t xml:space="preserve"> Od tego momentu nazwa jest kojarzona z konkretnym </w:t>
+      </w:r>
+      <w:r>
+        <w:t xml:space="preserve"> </w:t>
+      </w:r>
+      <w:r>
+        <w:t xml:space="preserve">projektem i jej użycie spowoduje odniesienie się do niego. </w:t>
+      </w:r>
+      <w:r>
+        <w:rPr>
+          <w:i/>
+        </w:rPr>
+        <w:t>Add_executable</w:t>
+      </w:r>
+      <w:r>
+        <w:t xml:space="preserve"> dodaje pliki źródłowe do projektu w którym mają zostać zbudowane. W tym przypadku dodany jest plik </w:t>
+      </w:r>
+      <w:r>
+        <w:rPr>
+          <w:i/>
+        </w:rPr>
+        <w:t>main.cpp</w:t>
+      </w:r>
+      <w:r>
+        <w:t xml:space="preserve"> </w:t>
+      </w:r>
+      <w:r>
+        <w:t>zawierający wcześniej opisywany program.</w:t>
+      </w:r>
+      <w:r>
+        <w:t xml:space="preserve"> W </w:t>
+      </w:r>
+      <w:r>
+        <w:rPr>
+          <w:i/>
+        </w:rPr>
+        <w:t>cmake</w:t>
+      </w:r>
+      <w:r>
+        <w:t xml:space="preserve"> aby odnieść się do wartości przechowywanej przez zmienna należy użyć składni: nazwa zmiennej w nawiasach klamrowych, poprzedzonych przez znak dolara. </w:t>
+      </w:r>
+      <w:r>
+        <w:t xml:space="preserve">Polecenie </w:t>
+      </w:r>
+      <w:r>
+        <w:rPr>
+          <w:i/>
+        </w:rPr>
+        <w:t>LINK_DIRECOTIES</w:t>
+      </w:r>
+      <w:r>
+        <w:t xml:space="preserve"> specyfikuje ścieżkę w której konsolidator (ang. </w:t>
+      </w:r>
+      <w:r>
+        <w:rPr>
+          <w:i/>
+        </w:rPr>
+        <w:t>linker</w:t>
+      </w:r>
+      <w:r>
+        <w:t>)</w:t>
+      </w:r>
+      <w:r>
+        <w:t xml:space="preserve"> powinien szukać bibliotek, z których powstanie plik wykonywalny. Ścieżka do biblioteki </w:t>
+      </w:r>
+      <w:r>
+        <w:rPr>
+          <w:i/>
+        </w:rPr>
+        <w:t>libVLC</w:t>
+      </w:r>
+      <w:r>
+        <w:t xml:space="preserve"> w przykładzie jest przekazywana przez odwołanie do wartości zmiennej </w:t>
+      </w:r>
+      <w:r>
+        <w:rPr>
+          <w:i/>
+        </w:rPr>
+        <w:t>VLC_LIB</w:t>
       </w:r>
       <w:r>
         <w:t>.</w:t>
@@ -2551,6 +2747,7 @@
   <w:style w:type="character" w:default="1" w:styleId="Domylnaczcionkaakapitu">
     <w:name w:val="Default Paragraph Font"/>
     <w:uiPriority w:val="1"/>
+    <w:semiHidden/>
     <w:unhideWhenUsed/>
   </w:style>
   <w:style w:type="table" w:default="1" w:styleId="Standardowy">
@@ -2758,6 +2955,41 @@
     <w:rPr>
       <w:color w:val="0000FF"/>
       <w:u w:val="single"/>
+    </w:rPr>
+  </w:style>
+  <w:style w:type="character" w:styleId="Wyrnieniedelikatne">
+    <w:name w:val="Subtle Emphasis"/>
+    <w:basedOn w:val="Domylnaczcionkaakapitu"/>
+    <w:uiPriority w:val="19"/>
+    <w:qFormat/>
+    <w:rsid w:val="00C45C2B"/>
+    <w:rPr>
+      <w:i/>
+      <w:iCs/>
+      <w:color w:val="404040" w:themeColor="text1" w:themeTint="BF"/>
+    </w:rPr>
+  </w:style>
+  <w:style w:type="character" w:styleId="Uwydatnienie">
+    <w:name w:val="Emphasis"/>
+    <w:basedOn w:val="Domylnaczcionkaakapitu"/>
+    <w:uiPriority w:val="20"/>
+    <w:qFormat/>
+    <w:rsid w:val="00C45C2B"/>
+    <w:rPr>
+      <w:i/>
+      <w:iCs/>
+    </w:rPr>
+  </w:style>
+  <w:style w:type="character" w:styleId="Wyrnienieintensywne">
+    <w:name w:val="Intense Emphasis"/>
+    <w:basedOn w:val="Domylnaczcionkaakapitu"/>
+    <w:uiPriority w:val="21"/>
+    <w:qFormat/>
+    <w:rsid w:val="00C45C2B"/>
+    <w:rPr>
+      <w:i/>
+      <w:iCs/>
+      <w:color w:val="5B9BD5" w:themeColor="accent1"/>
     </w:rPr>
   </w:style>
 </w:styles>

</xml_diff>

<commit_message>
Oprogramowanie - Wstrzykiwanie klatek do pamięci pt1
</commit_message>
<xml_diff>
--- a/Oprogramowanie.docx
+++ b/Oprogramowanie.docx
@@ -42,8 +42,6 @@
       <w:r>
         <w:t xml:space="preserve"> - Jagielski</w:t>
       </w:r>
-      <w:bookmarkStart w:id="0" w:name="_GoBack"/>
-      <w:bookmarkEnd w:id="0"/>
     </w:p>
     <w:p>
       <w:pPr>
@@ -1922,12 +1920,266 @@
       <w:r>
         <w:t>.</w:t>
       </w:r>
-    </w:p>
-    <w:p>
-      <w:pPr>
-        <w:ind w:firstLine="360"/>
-        <w:jc w:val="both"/>
-      </w:pPr>
+      <w:r>
+        <w:t xml:space="preserve"> Ostatecznie dyrektywa </w:t>
+      </w:r>
+      <w:r>
+        <w:rPr>
+          <w:i/>
+        </w:rPr>
+        <w:t>TARGET_LINK_LIBRARIES</w:t>
+      </w:r>
+      <w:r>
+        <w:rPr>
+          <w:i/>
+        </w:rPr>
+        <w:t xml:space="preserve"> </w:t>
+      </w:r>
+      <w:r>
+        <w:t xml:space="preserve">specyfikuje które konkretnie biblioteki mają być użyte przez konsolidator podczas budowania danego projektu. Jako parametr przyjmuje też flagi z jakimi proces ma zostać przeprowadzony. </w:t>
+      </w:r>
+    </w:p>
+    <w:p>
+      <w:pPr>
+        <w:ind w:firstLine="360"/>
+        <w:jc w:val="both"/>
+      </w:pPr>
+    </w:p>
+    <w:p>
+      <w:pPr>
+        <w:pStyle w:val="Podtytu"/>
+        <w:numPr>
+          <w:ilvl w:val="1"/>
+          <w:numId w:val="1"/>
+        </w:numPr>
+      </w:pPr>
+      <w:r>
+        <w:t>Wstrzykiwanie klatek do pamięci - Jagielski</w:t>
+      </w:r>
+    </w:p>
+    <w:p>
+      <w:pPr>
+        <w:ind w:firstLine="360"/>
+        <w:jc w:val="both"/>
+      </w:pPr>
+      <w:r>
+        <w:t xml:space="preserve">Jednym z największych problemów dotyczących tej części pracy było napisanie odtwarzacza w taki sposób, aby możliwe było odtwarzanie nieskompresowanych sekwencji wideo. </w:t>
+      </w:r>
+      <w:r>
+        <w:t xml:space="preserve">Z powodu braku dostępu do materiałów wyjaśniających sposób w jaki można to osiągnąć zdecydowano się szczegółowo opisać problem oraz sposoby jego rozwiązania. W trakcie rozwoju odtwarzacza pojawiło się wiele ograniczeń które również zostaną opisane w poniższym rozdziale. </w:t>
+      </w:r>
+    </w:p>
+    <w:p>
+      <w:pPr>
+        <w:ind w:firstLine="360"/>
+        <w:jc w:val="both"/>
+      </w:pPr>
+      <w:r>
+        <w:t>Podczas prowadzenia analizy istniejących rozwiązań dla tego typu odtwarzaczy natknięto się na wątek dotyczący przesyłania obrazu z kamery za pomocą Internetu oraz protokołu UDP.</w:t>
+      </w:r>
+      <w:r>
+        <w:t xml:space="preserve"> </w:t>
+      </w:r>
+      <w:r>
+        <w:t xml:space="preserve">Autor pytania chciał odbierać dane i przekazywać je programowi napisanemu z użyciem </w:t>
+      </w:r>
+      <w:r>
+        <w:rPr>
+          <w:i/>
+        </w:rPr>
+        <w:t>libVLC</w:t>
+      </w:r>
+      <w:r>
+        <w:t xml:space="preserve"> z pomocą interfejsu </w:t>
+      </w:r>
+      <w:r>
+        <w:rPr>
+          <w:i/>
+        </w:rPr>
+        <w:t>imem</w:t>
+      </w:r>
+      <w:r>
+        <w:t xml:space="preserve">. </w:t>
+      </w:r>
+      <w:r>
+        <w:t xml:space="preserve">Moduł interfejsu nie cieszy się dużą popularnością, nie jest również opisany w dokumentacji dostarczonej przez autorów </w:t>
+      </w:r>
+      <w:r>
+        <w:rPr>
+          <w:i/>
+        </w:rPr>
+        <w:t>libVLC</w:t>
+      </w:r>
+      <w:r>
+        <w:t xml:space="preserve">. Największym źródłem informacji o nim zdobyto podczas analizy statycznej kodu źródłowego, który na szczęście jest dostępny na zasadach otwartej licencji. </w:t>
+      </w:r>
+      <w:r>
+        <w:t>Korzystano również z informacji dostarczonych przez użytkownika Arkaid z wątku na forum videolan.</w:t>
+      </w:r>
+    </w:p>
+    <w:p>
+      <w:pPr>
+        <w:ind w:firstLine="360"/>
+        <w:jc w:val="both"/>
+      </w:pPr>
+      <w:r>
+        <w:t>[</w:t>
+      </w:r>
+      <w:r>
+        <w:t>https://forum.videolan.org/viewtopic.php?t=93842</w:t>
+      </w:r>
+      <w:r>
+        <w:t>]</w:t>
+      </w:r>
+    </w:p>
+    <w:p>
+      <w:pPr>
+        <w:ind w:firstLine="360"/>
+        <w:jc w:val="both"/>
+      </w:pPr>
+      <w:r>
+        <w:t xml:space="preserve">Bazując na programie podstawowym opisanym w poprzednim rozdziale stworzono kod z wykorzystaniem interfejsu </w:t>
+      </w:r>
+      <w:r>
+        <w:rPr>
+          <w:i/>
+        </w:rPr>
+        <w:t>imem</w:t>
+      </w:r>
+      <w:r>
+        <w:t xml:space="preserve">. </w:t>
+      </w:r>
+      <w:r>
+        <w:t>Jest to moduł pozwalający na dostęp do pamięci</w:t>
+      </w:r>
+      <w:r>
+        <w:t xml:space="preserve"> komputera i użycia </w:t>
+      </w:r>
+      <w:r>
+        <w:lastRenderedPageBreak/>
+        <w:t>danych przechowywanych bezpośrednio w niej</w:t>
+      </w:r>
+      <w:r>
+        <w:t>.</w:t>
+      </w:r>
+      <w:r>
+        <w:t xml:space="preserve"> Sterowanie modułem odbywa się dzięki zestawowi komend, które zostaną omówione później.</w:t>
+      </w:r>
+      <w:r>
+        <w:t xml:space="preserve"> </w:t>
+      </w:r>
+    </w:p>
+    <w:p>
+      <w:pPr>
+        <w:ind w:firstLine="360"/>
+        <w:jc w:val="right"/>
+      </w:pPr>
+      <w:r>
+        <w:rPr>
+          <w:noProof/>
+          <w:lang w:eastAsia="pl-PL"/>
+        </w:rPr>
+        <w:drawing>
+          <wp:inline distT="0" distB="0" distL="0" distR="0" wp14:anchorId="18781BA7" wp14:editId="3D8704ED">
+            <wp:extent cx="5019675" cy="1209675"/>
+            <wp:effectExtent l="0" t="0" r="9525" b="9525"/>
+            <wp:docPr id="3" name="Obraz 3"/>
+            <wp:cNvGraphicFramePr>
+              <a:graphicFrameLocks xmlns:a="http://schemas.openxmlformats.org/drawingml/2006/main" noChangeAspect="1"/>
+            </wp:cNvGraphicFramePr>
+            <a:graphic xmlns:a="http://schemas.openxmlformats.org/drawingml/2006/main">
+              <a:graphicData uri="http://schemas.openxmlformats.org/drawingml/2006/picture">
+                <pic:pic xmlns:pic="http://schemas.openxmlformats.org/drawingml/2006/picture">
+                  <pic:nvPicPr>
+                    <pic:cNvPr id="1" name=""/>
+                    <pic:cNvPicPr/>
+                  </pic:nvPicPr>
+                  <pic:blipFill>
+                    <a:blip r:embed="rId9"/>
+                    <a:stretch>
+                      <a:fillRect/>
+                    </a:stretch>
+                  </pic:blipFill>
+                  <pic:spPr>
+                    <a:xfrm>
+                      <a:off x="0" y="0"/>
+                      <a:ext cx="5019675" cy="1209675"/>
+                    </a:xfrm>
+                    <a:prstGeom prst="rect">
+                      <a:avLst/>
+                    </a:prstGeom>
+                  </pic:spPr>
+                </pic:pic>
+              </a:graphicData>
+            </a:graphic>
+          </wp:inline>
+        </w:drawing>
+      </w:r>
+      <w:r>
+        <w:br/>
+        <w:t xml:space="preserve">Rysunek 3. Widok ekranu z konstruktorem parametrycznym klasy </w:t>
+      </w:r>
+      <w:r>
+        <w:rPr>
+          <w:i/>
+        </w:rPr>
+        <w:t>Controler</w:t>
+      </w:r>
+      <w:r>
+        <w:t>.</w:t>
+      </w:r>
+    </w:p>
+    <w:p>
+      <w:pPr>
+        <w:jc w:val="both"/>
+      </w:pPr>
+    </w:p>
+    <w:p>
+      <w:pPr>
+        <w:ind w:firstLine="360"/>
+        <w:jc w:val="both"/>
+      </w:pPr>
+      <w:r>
+        <w:t xml:space="preserve">Pierwszą zmianą jest ustawienie źródła mediów na omawiany interfejs. </w:t>
+      </w:r>
+      <w:bookmarkStart w:id="0" w:name="_GoBack"/>
+      <w:bookmarkEnd w:id="0"/>
+      <w:r>
+        <w:t xml:space="preserve">Deklaracja źródła mediów odbywa się poprzez omówioną w poprzednim rozdziale funkcję </w:t>
+      </w:r>
+      <w:r>
+        <w:t xml:space="preserve"> </w:t>
+      </w:r>
+      <w:r>
+        <w:rPr>
+          <w:i/>
+        </w:rPr>
+        <w:t>libvlc_media_new_location</w:t>
+      </w:r>
+      <w:r>
+        <w:t>.</w:t>
+      </w:r>
+      <w:r>
+        <w:t xml:space="preserve"> Jako drugi parametr przekazany został ciąg znaków „imem://”</w:t>
+      </w:r>
+      <w:r>
+        <w:t xml:space="preserve">. </w:t>
+      </w:r>
+      <w:r>
+        <w:t xml:space="preserve">Użycie obiektu reprezentującego media, w którym użyto modułu </w:t>
+      </w:r>
+      <w:r>
+        <w:rPr>
+          <w:i/>
+        </w:rPr>
+        <w:t>imem</w:t>
+      </w:r>
+      <w:r>
+        <w:t>, w programie podstawowym zako</w:t>
+      </w:r>
+      <w:r>
+        <w:t>ńczy się jednak niepowodzeniem. Wymagane jest wprowadzenie kilku kolejnych zmian implementacyjnych aby zmienić ten stan rzeczy.</w:t>
+      </w:r>
     </w:p>
     <w:sectPr>
       <w:pgSz w:w="11906" w:h="16838"/>

</xml_diff>

<commit_message>
Oprogramowanie - wstrzykiwanie klatek do pamięci pt2
</commit_message>
<xml_diff>
--- a/Oprogramowanie.docx
+++ b/Oprogramowanie.docx
@@ -2142,44 +2142,490 @@
       <w:r>
         <w:t xml:space="preserve">Pierwszą zmianą jest ustawienie źródła mediów na omawiany interfejs. </w:t>
       </w:r>
+      <w:r>
+        <w:t xml:space="preserve">Deklaracja źródła mediów odbywa się poprzez omówioną w poprzednim rozdziale funkcję </w:t>
+      </w:r>
+      <w:r>
+        <w:t xml:space="preserve"> </w:t>
+      </w:r>
+      <w:r>
+        <w:rPr>
+          <w:i/>
+        </w:rPr>
+        <w:t>libvlc_media_new_location</w:t>
+      </w:r>
+      <w:r>
+        <w:t>.</w:t>
+      </w:r>
+      <w:r>
+        <w:t xml:space="preserve"> Jako drugi parametr przekazany został ciąg znaków „imem://”</w:t>
+      </w:r>
+      <w:r>
+        <w:t>.</w:t>
+      </w:r>
+      <w:r>
+        <w:t xml:space="preserve"> Przykład</w:t>
+      </w:r>
+      <w:r>
+        <w:t xml:space="preserve"> implementacji</w:t>
+      </w:r>
+      <w:r>
+        <w:t xml:space="preserve"> znajduje się na rysunku 3.</w:t>
+      </w:r>
+      <w:r>
+        <w:t xml:space="preserve"> </w:t>
+      </w:r>
+      <w:r>
+        <w:t xml:space="preserve">Użycie obiektu reprezentującego media, w którym użyto modułu </w:t>
+      </w:r>
+      <w:r>
+        <w:rPr>
+          <w:i/>
+        </w:rPr>
+        <w:t>imem</w:t>
+      </w:r>
+      <w:r>
+        <w:t>, w programie podstawowym zako</w:t>
+      </w:r>
+      <w:r>
+        <w:t>ńczy się jednak niepowodzeniem. Wymagane jest wprowadzenie kilku kolejnych zmian implementacyjnych aby zmienić ten stan rzeczy.</w:t>
+      </w:r>
+    </w:p>
+    <w:p>
+      <w:pPr>
+        <w:ind w:firstLine="360"/>
+        <w:jc w:val="both"/>
+      </w:pPr>
+      <w:r>
+        <w:t xml:space="preserve">Podstawą działania modułu </w:t>
+      </w:r>
+      <w:r>
+        <w:rPr>
+          <w:i/>
+        </w:rPr>
+        <w:t>imem</w:t>
+      </w:r>
+      <w:r>
+        <w:t xml:space="preserve"> są funkcje nazwane przywołaniami (ang. </w:t>
+      </w:r>
+      <w:r>
+        <w:rPr>
+          <w:i/>
+        </w:rPr>
+        <w:t>callback function).</w:t>
+      </w:r>
+      <w:r>
+        <w:t xml:space="preserve"> Odpowiadają one za obsługę każdej klatki filmu. </w:t>
+      </w:r>
+      <w:r>
+        <w:t xml:space="preserve">Wyodrębnione zostały dwie funkcje tego typu. Pierwsza odpowiedzialna jest za alokację pamięci oraz ustawienie szeregu zmiennych odpowiedzialnych </w:t>
+      </w:r>
+      <w:r>
+        <w:t xml:space="preserve">za konkretne parametry wyświetlanej klatki. </w:t>
+      </w:r>
+      <w:r>
+        <w:t xml:space="preserve">Druga odpowiada za ewentualne zwolnienie zaalokowanej pamięci. Oczywiście obie funkcje można edytować do swoich własnych potrzeb. </w:t>
+      </w:r>
+    </w:p>
+    <w:p>
+      <w:pPr>
+        <w:ind w:firstLine="360"/>
+        <w:jc w:val="right"/>
+      </w:pPr>
+      <w:r>
+        <w:rPr>
+          <w:noProof/>
+          <w:lang w:eastAsia="pl-PL"/>
+        </w:rPr>
+        <w:drawing>
+          <wp:inline distT="0" distB="0" distL="0" distR="0" wp14:anchorId="5DF6748A" wp14:editId="7F2533F6">
+            <wp:extent cx="5476875" cy="2114550"/>
+            <wp:effectExtent l="0" t="0" r="9525" b="0"/>
+            <wp:docPr id="4" name="Obraz 4"/>
+            <wp:cNvGraphicFramePr>
+              <a:graphicFrameLocks xmlns:a="http://schemas.openxmlformats.org/drawingml/2006/main" noChangeAspect="1"/>
+            </wp:cNvGraphicFramePr>
+            <a:graphic xmlns:a="http://schemas.openxmlformats.org/drawingml/2006/main">
+              <a:graphicData uri="http://schemas.openxmlformats.org/drawingml/2006/picture">
+                <pic:pic xmlns:pic="http://schemas.openxmlformats.org/drawingml/2006/picture">
+                  <pic:nvPicPr>
+                    <pic:cNvPr id="1" name=""/>
+                    <pic:cNvPicPr/>
+                  </pic:nvPicPr>
+                  <pic:blipFill>
+                    <a:blip r:embed="rId10"/>
+                    <a:stretch>
+                      <a:fillRect/>
+                    </a:stretch>
+                  </pic:blipFill>
+                  <pic:spPr>
+                    <a:xfrm>
+                      <a:off x="0" y="0"/>
+                      <a:ext cx="5476875" cy="2114550"/>
+                    </a:xfrm>
+                    <a:prstGeom prst="rect">
+                      <a:avLst/>
+                    </a:prstGeom>
+                  </pic:spPr>
+                </pic:pic>
+              </a:graphicData>
+            </a:graphic>
+          </wp:inline>
+        </w:drawing>
+      </w:r>
+      <w:r>
+        <w:br/>
+        <w:t>Rysunek 4</w:t>
+      </w:r>
+      <w:r>
+        <w:t xml:space="preserve">. Widok ekranu z kodem źródłowym interfejsu </w:t>
+      </w:r>
+      <w:r>
+        <w:rPr>
+          <w:i/>
+        </w:rPr>
+        <w:t>imem</w:t>
+      </w:r>
+      <w:r>
+        <w:t>. Definicje typów funkcji przywołań.</w:t>
+      </w:r>
+    </w:p>
+    <w:p>
+      <w:pPr>
+        <w:ind w:firstLine="360"/>
+        <w:jc w:val="both"/>
+      </w:pPr>
+      <w:r>
+        <w:t xml:space="preserve">Na rysunku 4 przedstawiono </w:t>
+      </w:r>
+      <w:r>
+        <w:t xml:space="preserve">definicje typów funkcji przywołań. </w:t>
+      </w:r>
+      <w:r>
+        <w:t>Jest to jedno z ograniczeń, które należy uwzględnić podczas modyfikacji którejkolwiek z funkcji</w:t>
+      </w:r>
+      <w:r>
+        <w:t>.</w:t>
+      </w:r>
+      <w:r>
+        <w:t xml:space="preserve"> Przekazane parametry funkcji muszą pokrywać się z tymi, które znajdują się w pliku imem.c dostarczanym wraz z biblioteką </w:t>
+      </w:r>
+      <w:r>
+        <w:rPr>
+          <w:i/>
+        </w:rPr>
+        <w:t>libVLC</w:t>
+      </w:r>
+      <w:r>
+        <w:t>.</w:t>
+      </w:r>
+      <w:r>
+        <w:t xml:space="preserve"> Omówione zostaną tylko parametry przekazywane w oryginalnej, niezmodyfikowanej wersji biblioteki.</w:t>
+      </w:r>
+    </w:p>
+    <w:p>
+      <w:pPr>
+        <w:ind w:firstLine="360"/>
+        <w:jc w:val="right"/>
+      </w:pPr>
+      <w:r>
+        <w:rPr>
+          <w:noProof/>
+          <w:lang w:eastAsia="pl-PL"/>
+        </w:rPr>
+        <w:lastRenderedPageBreak/>
+        <w:drawing>
+          <wp:inline distT="0" distB="0" distL="0" distR="0" wp14:anchorId="2D84E2E9" wp14:editId="05A4D08C">
+            <wp:extent cx="5448300" cy="1428750"/>
+            <wp:effectExtent l="0" t="0" r="0" b="0"/>
+            <wp:docPr id="8" name="Obraz 8"/>
+            <wp:cNvGraphicFramePr>
+              <a:graphicFrameLocks xmlns:a="http://schemas.openxmlformats.org/drawingml/2006/main" noChangeAspect="1"/>
+            </wp:cNvGraphicFramePr>
+            <a:graphic xmlns:a="http://schemas.openxmlformats.org/drawingml/2006/main">
+              <a:graphicData uri="http://schemas.openxmlformats.org/drawingml/2006/picture">
+                <pic:pic xmlns:pic="http://schemas.openxmlformats.org/drawingml/2006/picture">
+                  <pic:nvPicPr>
+                    <pic:cNvPr id="1" name=""/>
+                    <pic:cNvPicPr/>
+                  </pic:nvPicPr>
+                  <pic:blipFill>
+                    <a:blip r:embed="rId11"/>
+                    <a:stretch>
+                      <a:fillRect/>
+                    </a:stretch>
+                  </pic:blipFill>
+                  <pic:spPr>
+                    <a:xfrm>
+                      <a:off x="0" y="0"/>
+                      <a:ext cx="5448300" cy="1428750"/>
+                    </a:xfrm>
+                    <a:prstGeom prst="rect">
+                      <a:avLst/>
+                    </a:prstGeom>
+                  </pic:spPr>
+                </pic:pic>
+              </a:graphicData>
+            </a:graphic>
+          </wp:inline>
+        </w:drawing>
+      </w:r>
+      <w:r>
+        <w:br/>
+        <w:t>Rysunek 5. Widok ekranu z kodem odpowiedzialnym za ustawienie adresów funkcji przywołań.</w:t>
+      </w:r>
+    </w:p>
+    <w:p>
+      <w:pPr>
+        <w:ind w:firstLine="360"/>
+        <w:jc w:val="both"/>
+      </w:pPr>
+      <w:r>
+        <w:t xml:space="preserve">Jak zostało już wspomniane interfejs </w:t>
+      </w:r>
+      <w:r>
+        <w:rPr>
+          <w:i/>
+        </w:rPr>
+        <w:t>imem</w:t>
+      </w:r>
+      <w:r>
+        <w:t xml:space="preserve"> konfigurowany jest przez zestaw komend. Komendy te przekazywane są do programu z użyciem omówionej już funkcji </w:t>
+      </w:r>
+      <w:r>
+        <w:rPr>
+          <w:i/>
+        </w:rPr>
+        <w:t>libvlc_new</w:t>
+      </w:r>
+      <w:r>
+        <w:rPr>
+          <w:i/>
+        </w:rPr>
+        <w:t>.</w:t>
+      </w:r>
+      <w:r>
+        <w:t xml:space="preserve"> </w:t>
+      </w:r>
+      <w:r>
+        <w:t xml:space="preserve">Widoczna na rysunku 5 metoda </w:t>
+      </w:r>
+      <w:r>
+        <w:rPr>
+          <w:i/>
+        </w:rPr>
+        <w:t>AddOption</w:t>
+      </w:r>
+      <w:r>
+        <w:t xml:space="preserve"> obiektu </w:t>
+      </w:r>
+      <w:r>
+        <w:rPr>
+          <w:i/>
+        </w:rPr>
+        <w:t>optionsHandler</w:t>
+      </w:r>
+      <w:r>
+        <w:t xml:space="preserve"> odpowiada za agregację kolejnych argumentów, które ostatecznie przekazywane są do funkcji </w:t>
+      </w:r>
+      <w:r>
+        <w:rPr>
+          <w:i/>
+        </w:rPr>
+        <w:t>libvlc_new</w:t>
+      </w:r>
+      <w:r>
+        <w:rPr>
+          <w:i/>
+        </w:rPr>
+        <w:t>.</w:t>
+      </w:r>
+      <w:r>
+        <w:t xml:space="preserve"> Od tego momentu użycie obiektu instancji </w:t>
+      </w:r>
+      <w:r>
+        <w:rPr>
+          <w:i/>
+        </w:rPr>
+        <w:t>llibvlc_instance_t</w:t>
+      </w:r>
+      <w:r>
+        <w:t xml:space="preserve"> będzie wiązać się z użyciem stworzonej konfiguracji.</w:t>
+      </w:r>
+    </w:p>
+    <w:p>
+      <w:pPr>
+        <w:ind w:firstLine="360"/>
+        <w:jc w:val="both"/>
+      </w:pPr>
+      <w:r>
+        <w:t>Argumenty „</w:t>
+      </w:r>
+      <w:r>
+        <w:t>--</w:t>
+      </w:r>
+      <w:r>
+        <w:t>imem-</w:t>
+      </w:r>
+      <w:r>
+        <w:t>get</w:t>
+      </w:r>
+      <w:r>
+        <w:t>” oraz „</w:t>
+      </w:r>
+      <w:r>
+        <w:t>--</w:t>
+      </w:r>
+      <w:r>
+        <w:t>imem-</w:t>
+      </w:r>
+      <w:r>
+        <w:t>release</w:t>
+      </w:r>
+      <w:r>
+        <w:t>”</w:t>
+      </w:r>
+      <w:r>
+        <w:t xml:space="preserve"> wymagają ustawienia na adresy odpowiadających im funkcji.</w:t>
+      </w:r>
+      <w:r>
+        <w:t xml:space="preserve"> Odbywa się to dzięki funkcji </w:t>
+      </w:r>
+      <w:r>
+        <w:rPr>
+          <w:i/>
+        </w:rPr>
+        <w:t>sprintf</w:t>
+      </w:r>
+      <w:r>
+        <w:t>, która potrafi wpisać do wskazanej zmiennej ciąg znaków. Konwersja nazwy funkcji na jej adres odbywa się dzięki składni: litera ‘p’</w:t>
+      </w:r>
+      <w:r>
+        <w:t xml:space="preserve"> poprzedzona znakiem kratki.</w:t>
+      </w:r>
       <w:bookmarkStart w:id="0" w:name="_GoBack"/>
       <w:bookmarkEnd w:id="0"/>
-      <w:r>
-        <w:t xml:space="preserve">Deklaracja źródła mediów odbywa się poprzez omówioną w poprzednim rozdziale funkcję </w:t>
-      </w:r>
-      <w:r>
-        <w:t xml:space="preserve"> </w:t>
-      </w:r>
-      <w:r>
-        <w:rPr>
-          <w:i/>
-        </w:rPr>
-        <w:t>libvlc_media_new_location</w:t>
-      </w:r>
-      <w:r>
-        <w:t>.</w:t>
-      </w:r>
-      <w:r>
-        <w:t xml:space="preserve"> Jako drugi parametr przekazany został ciąg znaków „imem://”</w:t>
-      </w:r>
-      <w:r>
-        <w:t xml:space="preserve">. </w:t>
-      </w:r>
-      <w:r>
-        <w:t xml:space="preserve">Użycie obiektu reprezentującego media, w którym użyto modułu </w:t>
-      </w:r>
-      <w:r>
-        <w:rPr>
-          <w:i/>
-        </w:rPr>
-        <w:t>imem</w:t>
-      </w:r>
-      <w:r>
-        <w:t>, w programie podstawowym zako</w:t>
-      </w:r>
-      <w:r>
-        <w:t>ńczy się jednak niepowodzeniem. Wymagane jest wprowadzenie kilku kolejnych zmian implementacyjnych aby zmienić ten stan rzeczy.</w:t>
-      </w:r>
+    </w:p>
+    <w:p>
+      <w:pPr>
+        <w:ind w:firstLine="360"/>
+        <w:jc w:val="right"/>
+      </w:pPr>
+    </w:p>
+    <w:p>
+      <w:pPr>
+        <w:ind w:firstLine="360"/>
+        <w:jc w:val="right"/>
+      </w:pPr>
+      <w:r>
+        <w:rPr>
+          <w:noProof/>
+          <w:lang w:eastAsia="pl-PL"/>
+        </w:rPr>
+        <w:drawing>
+          <wp:inline distT="0" distB="0" distL="0" distR="0" wp14:anchorId="2019890E" wp14:editId="434A6480">
+            <wp:extent cx="5760720" cy="2691765"/>
+            <wp:effectExtent l="0" t="0" r="0" b="0"/>
+            <wp:docPr id="6" name="Obraz 6"/>
+            <wp:cNvGraphicFramePr>
+              <a:graphicFrameLocks xmlns:a="http://schemas.openxmlformats.org/drawingml/2006/main" noChangeAspect="1"/>
+            </wp:cNvGraphicFramePr>
+            <a:graphic xmlns:a="http://schemas.openxmlformats.org/drawingml/2006/main">
+              <a:graphicData uri="http://schemas.openxmlformats.org/drawingml/2006/picture">
+                <pic:pic xmlns:pic="http://schemas.openxmlformats.org/drawingml/2006/picture">
+                  <pic:nvPicPr>
+                    <pic:cNvPr id="1" name=""/>
+                    <pic:cNvPicPr/>
+                  </pic:nvPicPr>
+                  <pic:blipFill>
+                    <a:blip r:embed="rId12"/>
+                    <a:stretch>
+                      <a:fillRect/>
+                    </a:stretch>
+                  </pic:blipFill>
+                  <pic:spPr>
+                    <a:xfrm>
+                      <a:off x="0" y="0"/>
+                      <a:ext cx="5760720" cy="2691765"/>
+                    </a:xfrm>
+                    <a:prstGeom prst="rect">
+                      <a:avLst/>
+                    </a:prstGeom>
+                  </pic:spPr>
+                </pic:pic>
+              </a:graphicData>
+            </a:graphic>
+          </wp:inline>
+        </w:drawing>
+      </w:r>
+      <w:r>
+        <w:br/>
+        <w:t>Rysunek 6. Widok ekranu z kodem alokującej funkcji przywołań.</w:t>
+      </w:r>
+    </w:p>
+    <w:p>
+      <w:pPr>
+        <w:ind w:firstLine="360"/>
+        <w:jc w:val="right"/>
+      </w:pPr>
+    </w:p>
+    <w:p>
+      <w:pPr>
+        <w:ind w:firstLine="360"/>
+        <w:jc w:val="right"/>
+      </w:pPr>
+      <w:r>
+        <w:rPr>
+          <w:noProof/>
+          <w:lang w:eastAsia="pl-PL"/>
+        </w:rPr>
+        <w:lastRenderedPageBreak/>
+        <w:drawing>
+          <wp:inline distT="0" distB="0" distL="0" distR="0" wp14:anchorId="6F88B49E" wp14:editId="00B0CB78">
+            <wp:extent cx="5629275" cy="3067050"/>
+            <wp:effectExtent l="0" t="0" r="9525" b="0"/>
+            <wp:docPr id="7" name="Obraz 7"/>
+            <wp:cNvGraphicFramePr>
+              <a:graphicFrameLocks xmlns:a="http://schemas.openxmlformats.org/drawingml/2006/main" noChangeAspect="1"/>
+            </wp:cNvGraphicFramePr>
+            <a:graphic xmlns:a="http://schemas.openxmlformats.org/drawingml/2006/main">
+              <a:graphicData uri="http://schemas.openxmlformats.org/drawingml/2006/picture">
+                <pic:pic xmlns:pic="http://schemas.openxmlformats.org/drawingml/2006/picture">
+                  <pic:nvPicPr>
+                    <pic:cNvPr id="1" name=""/>
+                    <pic:cNvPicPr/>
+                  </pic:nvPicPr>
+                  <pic:blipFill>
+                    <a:blip r:embed="rId13"/>
+                    <a:stretch>
+                      <a:fillRect/>
+                    </a:stretch>
+                  </pic:blipFill>
+                  <pic:spPr>
+                    <a:xfrm>
+                      <a:off x="0" y="0"/>
+                      <a:ext cx="5629275" cy="3067050"/>
+                    </a:xfrm>
+                    <a:prstGeom prst="rect">
+                      <a:avLst/>
+                    </a:prstGeom>
+                  </pic:spPr>
+                </pic:pic>
+              </a:graphicData>
+            </a:graphic>
+          </wp:inline>
+        </w:drawing>
+      </w:r>
+      <w:r>
+        <w:br/>
+        <w:t>Rysunek 7. Widok ekranu z kodem zwalniającej funkcji przywołań.</w:t>
+      </w:r>
+    </w:p>
+    <w:p>
+      <w:pPr>
+        <w:pStyle w:val="Akapitzlist"/>
+        <w:jc w:val="both"/>
+      </w:pPr>
     </w:p>
     <w:sectPr>
       <w:pgSz w:w="11906" w:h="16838"/>
@@ -2590,6 +3036,232 @@
       </w:rPr>
     </w:lvl>
   </w:abstractNum>
+  <w:abstractNum w:abstractNumId="3">
+    <w:nsid w:val="4AC110D9"/>
+    <w:multiLevelType w:val="hybridMultilevel"/>
+    <w:tmpl w:val="2040A8DC"/>
+    <w:lvl w:ilvl="0" w:tplc="04150001">
+      <w:start w:val="1"/>
+      <w:numFmt w:val="bullet"/>
+      <w:lvlText w:val=""/>
+      <w:lvlJc w:val="left"/>
+      <w:pPr>
+        <w:ind w:left="1080" w:hanging="360"/>
+      </w:pPr>
+      <w:rPr>
+        <w:rFonts w:ascii="Symbol" w:hAnsi="Symbol" w:hint="default"/>
+      </w:rPr>
+    </w:lvl>
+    <w:lvl w:ilvl="1" w:tplc="04150003" w:tentative="1">
+      <w:start w:val="1"/>
+      <w:numFmt w:val="bullet"/>
+      <w:lvlText w:val="o"/>
+      <w:lvlJc w:val="left"/>
+      <w:pPr>
+        <w:ind w:left="1800" w:hanging="360"/>
+      </w:pPr>
+      <w:rPr>
+        <w:rFonts w:ascii="Courier New" w:hAnsi="Courier New" w:cs="Courier New" w:hint="default"/>
+      </w:rPr>
+    </w:lvl>
+    <w:lvl w:ilvl="2" w:tplc="04150005" w:tentative="1">
+      <w:start w:val="1"/>
+      <w:numFmt w:val="bullet"/>
+      <w:lvlText w:val=""/>
+      <w:lvlJc w:val="left"/>
+      <w:pPr>
+        <w:ind w:left="2520" w:hanging="360"/>
+      </w:pPr>
+      <w:rPr>
+        <w:rFonts w:ascii="Wingdings" w:hAnsi="Wingdings" w:hint="default"/>
+      </w:rPr>
+    </w:lvl>
+    <w:lvl w:ilvl="3" w:tplc="04150001" w:tentative="1">
+      <w:start w:val="1"/>
+      <w:numFmt w:val="bullet"/>
+      <w:lvlText w:val=""/>
+      <w:lvlJc w:val="left"/>
+      <w:pPr>
+        <w:ind w:left="3240" w:hanging="360"/>
+      </w:pPr>
+      <w:rPr>
+        <w:rFonts w:ascii="Symbol" w:hAnsi="Symbol" w:hint="default"/>
+      </w:rPr>
+    </w:lvl>
+    <w:lvl w:ilvl="4" w:tplc="04150003" w:tentative="1">
+      <w:start w:val="1"/>
+      <w:numFmt w:val="bullet"/>
+      <w:lvlText w:val="o"/>
+      <w:lvlJc w:val="left"/>
+      <w:pPr>
+        <w:ind w:left="3960" w:hanging="360"/>
+      </w:pPr>
+      <w:rPr>
+        <w:rFonts w:ascii="Courier New" w:hAnsi="Courier New" w:cs="Courier New" w:hint="default"/>
+      </w:rPr>
+    </w:lvl>
+    <w:lvl w:ilvl="5" w:tplc="04150005" w:tentative="1">
+      <w:start w:val="1"/>
+      <w:numFmt w:val="bullet"/>
+      <w:lvlText w:val=""/>
+      <w:lvlJc w:val="left"/>
+      <w:pPr>
+        <w:ind w:left="4680" w:hanging="360"/>
+      </w:pPr>
+      <w:rPr>
+        <w:rFonts w:ascii="Wingdings" w:hAnsi="Wingdings" w:hint="default"/>
+      </w:rPr>
+    </w:lvl>
+    <w:lvl w:ilvl="6" w:tplc="04150001" w:tentative="1">
+      <w:start w:val="1"/>
+      <w:numFmt w:val="bullet"/>
+      <w:lvlText w:val=""/>
+      <w:lvlJc w:val="left"/>
+      <w:pPr>
+        <w:ind w:left="5400" w:hanging="360"/>
+      </w:pPr>
+      <w:rPr>
+        <w:rFonts w:ascii="Symbol" w:hAnsi="Symbol" w:hint="default"/>
+      </w:rPr>
+    </w:lvl>
+    <w:lvl w:ilvl="7" w:tplc="04150003" w:tentative="1">
+      <w:start w:val="1"/>
+      <w:numFmt w:val="bullet"/>
+      <w:lvlText w:val="o"/>
+      <w:lvlJc w:val="left"/>
+      <w:pPr>
+        <w:ind w:left="6120" w:hanging="360"/>
+      </w:pPr>
+      <w:rPr>
+        <w:rFonts w:ascii="Courier New" w:hAnsi="Courier New" w:cs="Courier New" w:hint="default"/>
+      </w:rPr>
+    </w:lvl>
+    <w:lvl w:ilvl="8" w:tplc="04150005" w:tentative="1">
+      <w:start w:val="1"/>
+      <w:numFmt w:val="bullet"/>
+      <w:lvlText w:val=""/>
+      <w:lvlJc w:val="left"/>
+      <w:pPr>
+        <w:ind w:left="6840" w:hanging="360"/>
+      </w:pPr>
+      <w:rPr>
+        <w:rFonts w:ascii="Wingdings" w:hAnsi="Wingdings" w:hint="default"/>
+      </w:rPr>
+    </w:lvl>
+  </w:abstractNum>
+  <w:abstractNum w:abstractNumId="4">
+    <w:nsid w:val="57C03B4A"/>
+    <w:multiLevelType w:val="hybridMultilevel"/>
+    <w:tmpl w:val="A080BEAE"/>
+    <w:lvl w:ilvl="0" w:tplc="04150001">
+      <w:start w:val="1"/>
+      <w:numFmt w:val="bullet"/>
+      <w:lvlText w:val=""/>
+      <w:lvlJc w:val="left"/>
+      <w:pPr>
+        <w:ind w:left="720" w:hanging="360"/>
+      </w:pPr>
+      <w:rPr>
+        <w:rFonts w:ascii="Symbol" w:hAnsi="Symbol" w:hint="default"/>
+      </w:rPr>
+    </w:lvl>
+    <w:lvl w:ilvl="1" w:tplc="04150003" w:tentative="1">
+      <w:start w:val="1"/>
+      <w:numFmt w:val="bullet"/>
+      <w:lvlText w:val="o"/>
+      <w:lvlJc w:val="left"/>
+      <w:pPr>
+        <w:ind w:left="1440" w:hanging="360"/>
+      </w:pPr>
+      <w:rPr>
+        <w:rFonts w:ascii="Courier New" w:hAnsi="Courier New" w:cs="Courier New" w:hint="default"/>
+      </w:rPr>
+    </w:lvl>
+    <w:lvl w:ilvl="2" w:tplc="04150005" w:tentative="1">
+      <w:start w:val="1"/>
+      <w:numFmt w:val="bullet"/>
+      <w:lvlText w:val=""/>
+      <w:lvlJc w:val="left"/>
+      <w:pPr>
+        <w:ind w:left="2160" w:hanging="360"/>
+      </w:pPr>
+      <w:rPr>
+        <w:rFonts w:ascii="Wingdings" w:hAnsi="Wingdings" w:hint="default"/>
+      </w:rPr>
+    </w:lvl>
+    <w:lvl w:ilvl="3" w:tplc="04150001" w:tentative="1">
+      <w:start w:val="1"/>
+      <w:numFmt w:val="bullet"/>
+      <w:lvlText w:val=""/>
+      <w:lvlJc w:val="left"/>
+      <w:pPr>
+        <w:ind w:left="2880" w:hanging="360"/>
+      </w:pPr>
+      <w:rPr>
+        <w:rFonts w:ascii="Symbol" w:hAnsi="Symbol" w:hint="default"/>
+      </w:rPr>
+    </w:lvl>
+    <w:lvl w:ilvl="4" w:tplc="04150003" w:tentative="1">
+      <w:start w:val="1"/>
+      <w:numFmt w:val="bullet"/>
+      <w:lvlText w:val="o"/>
+      <w:lvlJc w:val="left"/>
+      <w:pPr>
+        <w:ind w:left="3600" w:hanging="360"/>
+      </w:pPr>
+      <w:rPr>
+        <w:rFonts w:ascii="Courier New" w:hAnsi="Courier New" w:cs="Courier New" w:hint="default"/>
+      </w:rPr>
+    </w:lvl>
+    <w:lvl w:ilvl="5" w:tplc="04150005" w:tentative="1">
+      <w:start w:val="1"/>
+      <w:numFmt w:val="bullet"/>
+      <w:lvlText w:val=""/>
+      <w:lvlJc w:val="left"/>
+      <w:pPr>
+        <w:ind w:left="4320" w:hanging="360"/>
+      </w:pPr>
+      <w:rPr>
+        <w:rFonts w:ascii="Wingdings" w:hAnsi="Wingdings" w:hint="default"/>
+      </w:rPr>
+    </w:lvl>
+    <w:lvl w:ilvl="6" w:tplc="04150001" w:tentative="1">
+      <w:start w:val="1"/>
+      <w:numFmt w:val="bullet"/>
+      <w:lvlText w:val=""/>
+      <w:lvlJc w:val="left"/>
+      <w:pPr>
+        <w:ind w:left="5040" w:hanging="360"/>
+      </w:pPr>
+      <w:rPr>
+        <w:rFonts w:ascii="Symbol" w:hAnsi="Symbol" w:hint="default"/>
+      </w:rPr>
+    </w:lvl>
+    <w:lvl w:ilvl="7" w:tplc="04150003" w:tentative="1">
+      <w:start w:val="1"/>
+      <w:numFmt w:val="bullet"/>
+      <w:lvlText w:val="o"/>
+      <w:lvlJc w:val="left"/>
+      <w:pPr>
+        <w:ind w:left="5760" w:hanging="360"/>
+      </w:pPr>
+      <w:rPr>
+        <w:rFonts w:ascii="Courier New" w:hAnsi="Courier New" w:cs="Courier New" w:hint="default"/>
+      </w:rPr>
+    </w:lvl>
+    <w:lvl w:ilvl="8" w:tplc="04150005" w:tentative="1">
+      <w:start w:val="1"/>
+      <w:numFmt w:val="bullet"/>
+      <w:lvlText w:val=""/>
+      <w:lvlJc w:val="left"/>
+      <w:pPr>
+        <w:ind w:left="6480" w:hanging="360"/>
+      </w:pPr>
+      <w:rPr>
+        <w:rFonts w:ascii="Wingdings" w:hAnsi="Wingdings" w:hint="default"/>
+      </w:rPr>
+    </w:lvl>
+  </w:abstractNum>
   <w:num w:numId="1">
     <w:abstractNumId w:val="0"/>
   </w:num>
@@ -2598,6 +3270,12 @@
   </w:num>
   <w:num w:numId="3">
     <w:abstractNumId w:val="1"/>
+  </w:num>
+  <w:num w:numId="4">
+    <w:abstractNumId w:val="3"/>
+  </w:num>
+  <w:num w:numId="5">
+    <w:abstractNumId w:val="4"/>
   </w:num>
 </w:numbering>
 </file>

</xml_diff>

<commit_message>
Oprogramowanie - wstrzykiwanie klatek do pamięci pt3
</commit_message>
<xml_diff>
--- a/Oprogramowanie.docx
+++ b/Oprogramowanie.docx
@@ -141,7 +141,15 @@
         </w:rPr>
       </w:pPr>
       <w:r>
-        <w:t xml:space="preserve">Wybranym systemem operacyjnym został Linux, dystrybucja Xubuntu </w:t>
+        <w:t xml:space="preserve">Wybranym systemem operacyjnym został Linux, dystrybucja </w:t>
+      </w:r>
+      <w:proofErr w:type="spellStart"/>
+      <w:r>
+        <w:t>Xubuntu</w:t>
+      </w:r>
+      <w:proofErr w:type="spellEnd"/>
+      <w:r>
+        <w:t xml:space="preserve"> </w:t>
       </w:r>
       <w:r>
         <w:rPr>
@@ -217,19 +225,56 @@
         <w:rPr>
           <w:rStyle w:val="5yl5"/>
         </w:rPr>
-        <w:t xml:space="preserve">Zdecydowano się użyć środowiska programistycznego CLion dostarczanym przez firmę JetBrains, korzystając z licencji studenckiej, która pozwala na użycie IDE (ang. </w:t>
-      </w:r>
+        <w:t xml:space="preserve">Zdecydowano się użyć środowiska programistycznego </w:t>
+      </w:r>
+      <w:proofErr w:type="spellStart"/>
       <w:r>
         <w:rPr>
           <w:rStyle w:val="5yl5"/>
-          <w:i/>
-        </w:rPr>
-        <w:t>Integrated Development Environment</w:t>
-      </w:r>
+        </w:rPr>
+        <w:t>CLion</w:t>
+      </w:r>
+      <w:proofErr w:type="spellEnd"/>
       <w:r>
         <w:rPr>
           <w:rStyle w:val="5yl5"/>
         </w:rPr>
+        <w:t xml:space="preserve"> dostarczanym przez firmę </w:t>
+      </w:r>
+      <w:proofErr w:type="spellStart"/>
+      <w:r>
+        <w:rPr>
+          <w:rStyle w:val="5yl5"/>
+        </w:rPr>
+        <w:t>JetBrains</w:t>
+      </w:r>
+      <w:proofErr w:type="spellEnd"/>
+      <w:r>
+        <w:rPr>
+          <w:rStyle w:val="5yl5"/>
+        </w:rPr>
+        <w:t xml:space="preserve">, korzystając z licencji studenckiej, która pozwala na użycie IDE (ang. </w:t>
+      </w:r>
+      <w:proofErr w:type="spellStart"/>
+      <w:r>
+        <w:rPr>
+          <w:rStyle w:val="5yl5"/>
+          <w:i/>
+        </w:rPr>
+        <w:t>Integrated</w:t>
+      </w:r>
+      <w:proofErr w:type="spellEnd"/>
+      <w:r>
+        <w:rPr>
+          <w:rStyle w:val="5yl5"/>
+          <w:i/>
+        </w:rPr>
+        <w:t xml:space="preserve"> Development Environment</w:t>
+      </w:r>
+      <w:r>
+        <w:rPr>
+          <w:rStyle w:val="5yl5"/>
+        </w:rPr>
         <w:t xml:space="preserve">) w celach edukacyjnych. </w:t>
       </w:r>
     </w:p>
@@ -278,13 +323,29 @@
         <w:rPr>
           <w:i/>
         </w:rPr>
-        <w:t>pen source</w:t>
-      </w:r>
+        <w:t xml:space="preserve">pen </w:t>
+      </w:r>
+      <w:proofErr w:type="spellStart"/>
+      <w:r>
+        <w:rPr>
+          <w:i/>
+        </w:rPr>
+        <w:t>source</w:t>
+      </w:r>
+      <w:proofErr w:type="spellEnd"/>
       <w:r>
         <w:t xml:space="preserve">. </w:t>
       </w:r>
       <w:r>
-        <w:t>Ze względu na popularność odtwarzacza VLC w systemach operacyjnych Linux, podjęto decyzję o wykorzystaniu biblioteki z użyciem której powyższy odtwarzacz został stworzony – libVLC.</w:t>
+        <w:t xml:space="preserve">Ze względu na popularność odtwarzacza VLC w systemach operacyjnych Linux, podjęto decyzję o wykorzystaniu biblioteki z użyciem której powyższy odtwarzacz został stworzony – </w:t>
+      </w:r>
+      <w:proofErr w:type="spellStart"/>
+      <w:r>
+        <w:t>libVLC</w:t>
+      </w:r>
+      <w:proofErr w:type="spellEnd"/>
+      <w:r>
+        <w:t>.</w:t>
       </w:r>
     </w:p>
     <w:p>
@@ -296,7 +357,15 @@
         <w:t>[</w:t>
       </w:r>
       <w:r>
-        <w:t>http://www.videolan.org/vlc/libvlc.html</w:t>
+        <w:t>http://www.videolan.org/</w:t>
+      </w:r>
+      <w:proofErr w:type="spellStart"/>
+      <w:r>
+        <w:t>vlc</w:t>
+      </w:r>
+      <w:proofErr w:type="spellEnd"/>
+      <w:r>
+        <w:t>/libvlc.html</w:t>
       </w:r>
       <w:r>
         <w:t>]</w:t>
@@ -307,9 +376,11 @@
         <w:ind w:firstLine="360"/>
         <w:jc w:val="both"/>
       </w:pPr>
+      <w:proofErr w:type="spellStart"/>
       <w:r>
         <w:t>FFmpeg</w:t>
       </w:r>
+      <w:proofErr w:type="spellEnd"/>
       <w:r>
         <w:t>,</w:t>
       </w:r>
@@ -323,10 +394,32 @@
         <w:rPr>
           <w:i/>
         </w:rPr>
-        <w:t>open source.</w:t>
-      </w:r>
-      <w:r>
-        <w:t xml:space="preserve"> Wszystkie użyte w pracy sekwencje wideo zostały wygenerowane przy pomocy FFmpeg z filmów wzorcowych.</w:t>
+        <w:t xml:space="preserve">open </w:t>
+      </w:r>
+      <w:proofErr w:type="spellStart"/>
+      <w:r>
+        <w:rPr>
+          <w:i/>
+        </w:rPr>
+        <w:t>source</w:t>
+      </w:r>
+      <w:proofErr w:type="spellEnd"/>
+      <w:r>
+        <w:rPr>
+          <w:i/>
+        </w:rPr>
+        <w:t>.</w:t>
+      </w:r>
+      <w:r>
+        <w:t xml:space="preserve"> Wszystkie użyte w pracy sekwencje wideo zostały wygenerowane przy pomocy </w:t>
+      </w:r>
+      <w:proofErr w:type="spellStart"/>
+      <w:r>
+        <w:t>FFmpeg</w:t>
+      </w:r>
+      <w:proofErr w:type="spellEnd"/>
+      <w:r>
+        <w:t xml:space="preserve"> z filmów wzorcowych.</w:t>
       </w:r>
     </w:p>
     <w:p>
@@ -457,12 +550,14 @@
         <w:lastRenderedPageBreak/>
         <w:t xml:space="preserve">metodyce </w:t>
       </w:r>
+      <w:proofErr w:type="spellStart"/>
       <w:r>
         <w:rPr>
           <w:i/>
         </w:rPr>
         <w:t>Kanban</w:t>
       </w:r>
+      <w:proofErr w:type="spellEnd"/>
       <w:r>
         <w:t xml:space="preserve"> – skupiającej się na produkcie, bez dodatkowych, niepotrzebnych nakładów </w:t>
       </w:r>
@@ -476,7 +571,21 @@
         <w:rPr>
           <w:i/>
         </w:rPr>
-        <w:t xml:space="preserve">tablicę kanbanową </w:t>
+        <w:t xml:space="preserve">tablicę </w:t>
+      </w:r>
+      <w:proofErr w:type="spellStart"/>
+      <w:r>
+        <w:rPr>
+          <w:i/>
+        </w:rPr>
+        <w:t>kanbanową</w:t>
+      </w:r>
+      <w:proofErr w:type="spellEnd"/>
+      <w:r>
+        <w:rPr>
+          <w:i/>
+        </w:rPr>
+        <w:t xml:space="preserve"> </w:t>
       </w:r>
       <w:r>
         <w:t>czyli złożenie danych o postępie prac nad projektem przy podziale na poszczególne jego zadania.</w:t>
@@ -505,12 +614,14 @@
       <w:r>
         <w:t xml:space="preserve">Wykorzystano popularną platformę </w:t>
       </w:r>
+      <w:proofErr w:type="spellStart"/>
       <w:r>
         <w:rPr>
           <w:i/>
         </w:rPr>
         <w:t>GitHub</w:t>
       </w:r>
+      <w:proofErr w:type="spellEnd"/>
       <w:r>
         <w:t>, która dostarcza gotowego rozwiązania wraz z serwerem do przechowywania danych.</w:t>
       </w:r>
@@ -870,12 +981,14 @@
       <w:r>
         <w:t xml:space="preserve">Biblioteka </w:t>
       </w:r>
+      <w:proofErr w:type="spellStart"/>
       <w:r>
         <w:rPr>
           <w:i/>
         </w:rPr>
         <w:t>libVLC</w:t>
       </w:r>
+      <w:proofErr w:type="spellEnd"/>
       <w:r>
         <w:t xml:space="preserve"> zapewnia dostęp do wielu gotowych metod obsługi materiału wideo</w:t>
       </w:r>
@@ -942,12 +1055,14 @@
       <w:r>
         <w:t xml:space="preserve"> wyświetlenie z użyciem biblioteki </w:t>
       </w:r>
+      <w:proofErr w:type="spellStart"/>
       <w:r>
         <w:rPr>
           <w:i/>
         </w:rPr>
         <w:t>libVLC</w:t>
       </w:r>
+      <w:proofErr w:type="spellEnd"/>
       <w:r>
         <w:t>.</w:t>
       </w:r>
@@ -987,12 +1102,14 @@
       <w:r>
         <w:t xml:space="preserve">W tej części opisany zostanie sposób na stworzenie najprostszego programu z użyciem biblioteki </w:t>
       </w:r>
+      <w:proofErr w:type="spellStart"/>
       <w:r>
         <w:rPr>
           <w:i/>
         </w:rPr>
         <w:t>libVLC</w:t>
       </w:r>
+      <w:proofErr w:type="spellEnd"/>
       <w:r>
         <w:t>. Program otworzy plik</w:t>
       </w:r>
@@ -1027,33 +1144,39 @@
       <w:r>
         <w:t xml:space="preserve">podstawowym typem biblioteki jest </w:t>
       </w:r>
+      <w:proofErr w:type="spellStart"/>
       <w:r>
         <w:rPr>
           <w:i/>
         </w:rPr>
         <w:t>libvlc_instance_t</w:t>
       </w:r>
+      <w:proofErr w:type="spellEnd"/>
       <w:r>
         <w:t xml:space="preserve">, struktura reprezentująca całą instancję </w:t>
       </w:r>
+      <w:proofErr w:type="spellStart"/>
       <w:r>
         <w:rPr>
           <w:i/>
         </w:rPr>
         <w:t>libVLC</w:t>
       </w:r>
+      <w:proofErr w:type="spellEnd"/>
       <w:r>
         <w:t xml:space="preserve">. Obiekt tego typu inicjalizowany jest </w:t>
       </w:r>
       <w:r>
         <w:t xml:space="preserve">przez funkcję </w:t>
       </w:r>
+      <w:proofErr w:type="spellStart"/>
       <w:r>
         <w:rPr>
           <w:i/>
         </w:rPr>
         <w:t>libvlc_new</w:t>
       </w:r>
+      <w:proofErr w:type="spellEnd"/>
       <w:r>
         <w:t xml:space="preserve">, zwracającą typ wskaźnika na wyżej wymienioną strukturę lub </w:t>
       </w:r>
@@ -1081,24 +1204,28 @@
       <w:r>
         <w:t xml:space="preserve"> funkcji głównej programu. Pierwszy z nich </w:t>
       </w:r>
+      <w:proofErr w:type="spellStart"/>
       <w:r>
         <w:rPr>
           <w:i/>
         </w:rPr>
         <w:t>argc</w:t>
       </w:r>
+      <w:proofErr w:type="spellEnd"/>
       <w:r>
         <w:t xml:space="preserve"> </w:t>
       </w:r>
       <w:r>
         <w:t xml:space="preserve">oczekuje danych w formacie całkowitoliczbowym z ilością argumentów przekazanych w postaci stałego ciągu znaków </w:t>
       </w:r>
+      <w:proofErr w:type="spellStart"/>
       <w:r>
         <w:rPr>
           <w:i/>
         </w:rPr>
         <w:t>argv</w:t>
       </w:r>
+      <w:proofErr w:type="spellEnd"/>
       <w:r>
         <w:t>.</w:t>
       </w:r>
@@ -1126,11 +1253,19 @@
       <w:r>
         <w:t xml:space="preserve">Kolejnym ważnym typem dostarczanym przez bibliotekę jest </w:t>
       </w:r>
-      <w:r>
-        <w:rPr>
-          <w:i/>
-        </w:rPr>
-        <w:t xml:space="preserve">libvlc_media_t </w:t>
+      <w:proofErr w:type="spellStart"/>
+      <w:r>
+        <w:rPr>
+          <w:i/>
+        </w:rPr>
+        <w:t>libvlc_media_t</w:t>
+      </w:r>
+      <w:proofErr w:type="spellEnd"/>
+      <w:r>
+        <w:rPr>
+          <w:i/>
+        </w:rPr>
+        <w:t xml:space="preserve"> </w:t>
       </w:r>
       <w:r>
         <w:t>odpowiadającym za reprezentację odtwarzanych mediów. Przez media rozumiane są dowolne, wspierane przez bibliotekę dane w odpowiednim formacie. Mogą to być przykładowo filmy znajdujące się na dysku twardym komputera lub sekwencje wideo dostępne w Internecie.</w:t>
@@ -1147,12 +1282,14 @@
       <w:r>
         <w:t xml:space="preserve">Lista dostępnych funkcji inicjujących obiekt typu </w:t>
       </w:r>
+      <w:proofErr w:type="spellStart"/>
       <w:r>
         <w:rPr>
           <w:i/>
         </w:rPr>
         <w:t>libvlc_media_t</w:t>
       </w:r>
+      <w:proofErr w:type="spellEnd"/>
       <w:r>
         <w:rPr>
           <w:i/>
@@ -1166,16 +1303,32 @@
         <w:rPr>
           <w:i/>
         </w:rPr>
-        <w:t xml:space="preserve"> libVLC</w:t>
-      </w:r>
+        <w:t xml:space="preserve"> </w:t>
+      </w:r>
+      <w:proofErr w:type="spellStart"/>
+      <w:r>
+        <w:rPr>
+          <w:i/>
+        </w:rPr>
+        <w:t>libVLC</w:t>
+      </w:r>
+      <w:proofErr w:type="spellEnd"/>
       <w:r>
         <w:t xml:space="preserve"> - </w:t>
       </w:r>
-      <w:r>
-        <w:rPr>
-          <w:i/>
-        </w:rPr>
-        <w:t>llibvlc_instance_t.</w:t>
+      <w:proofErr w:type="spellStart"/>
+      <w:r>
+        <w:rPr>
+          <w:i/>
+        </w:rPr>
+        <w:t>llibvlc_instance_t</w:t>
+      </w:r>
+      <w:proofErr w:type="spellEnd"/>
+      <w:r>
+        <w:rPr>
+          <w:i/>
+        </w:rPr>
+        <w:t>.</w:t>
       </w:r>
     </w:p>
     <w:p>
@@ -1193,6 +1346,7 @@
           <w:szCs w:val="22"/>
         </w:rPr>
       </w:pPr>
+      <w:proofErr w:type="spellStart"/>
       <w:r>
         <w:rPr>
           <w:rFonts w:asciiTheme="minorHAnsi" w:hAnsiTheme="minorHAnsi"/>
@@ -1202,6 +1356,7 @@
         </w:rPr>
         <w:t>libvlc_media_new_location</w:t>
       </w:r>
+      <w:proofErr w:type="spellEnd"/>
       <w:r>
         <w:rPr>
           <w:rFonts w:asciiTheme="minorHAnsi" w:hAnsiTheme="minorHAnsi"/>
@@ -1266,6 +1421,7 @@
           <w:szCs w:val="22"/>
         </w:rPr>
       </w:pPr>
+      <w:proofErr w:type="spellStart"/>
       <w:r>
         <w:rPr>
           <w:rFonts w:asciiTheme="minorHAnsi" w:hAnsiTheme="minorHAnsi"/>
@@ -1275,6 +1431,7 @@
         </w:rPr>
         <w:t>libvlc_media_new_path</w:t>
       </w:r>
+      <w:proofErr w:type="spellEnd"/>
       <w:r>
         <w:rPr>
           <w:rFonts w:asciiTheme="minorHAnsi" w:hAnsiTheme="minorHAnsi"/>
@@ -1323,6 +1480,7 @@
           <w:szCs w:val="22"/>
         </w:rPr>
       </w:pPr>
+      <w:proofErr w:type="spellStart"/>
       <w:r>
         <w:rPr>
           <w:rFonts w:asciiTheme="minorHAnsi" w:hAnsiTheme="minorHAnsi"/>
@@ -1332,6 +1490,7 @@
         </w:rPr>
         <w:t>libvlc_media_new_fd</w:t>
       </w:r>
+      <w:proofErr w:type="spellEnd"/>
       <w:r>
         <w:rPr>
           <w:rFonts w:asciiTheme="minorHAnsi" w:hAnsiTheme="minorHAnsi"/>
@@ -1369,12 +1528,14 @@
       <w:r>
         <w:t xml:space="preserve">Ostatnim z omawianych typów jest </w:t>
       </w:r>
+      <w:proofErr w:type="spellStart"/>
       <w:r>
         <w:rPr>
           <w:i/>
         </w:rPr>
         <w:t>libvlc_media_player_t</w:t>
       </w:r>
+      <w:proofErr w:type="spellEnd"/>
       <w:r>
         <w:t xml:space="preserve"> czyli typ reprezentujący odtwarzacz mediów. Pozwala on na odtworzenie w oknie wybranych mediów. </w:t>
       </w:r>
@@ -1384,12 +1545,14 @@
       <w:r>
         <w:t xml:space="preserve">. Tworzony jest z użyciem funkcji </w:t>
       </w:r>
+      <w:proofErr w:type="spellStart"/>
       <w:r>
         <w:rPr>
           <w:i/>
         </w:rPr>
         <w:t>libvlc_media_player_new_from_media</w:t>
       </w:r>
+      <w:proofErr w:type="spellEnd"/>
       <w:r>
         <w:t xml:space="preserve">, która jako parametr przyjmuje wskaźnik na obiekt reprezentujący media, oraz zwraca wskaźnik na nowo powstały obiekt lub </w:t>
       </w:r>
@@ -1405,12 +1568,14 @@
       <w:r>
         <w:t xml:space="preserve">mediów można dokonać z użyciem funkcji </w:t>
       </w:r>
+      <w:proofErr w:type="spellStart"/>
       <w:r>
         <w:rPr>
           <w:i/>
         </w:rPr>
         <w:t>libvlc_media_release</w:t>
       </w:r>
+      <w:proofErr w:type="spellEnd"/>
       <w:r>
         <w:t xml:space="preserve">, przyjmującej jako parametr wskaźnik na usuwane media. </w:t>
       </w:r>
@@ -1423,24 +1588,28 @@
       <w:r>
         <w:t xml:space="preserve">Kolejnym krokiem programu jest uruchomienie odtwarzacza mediów. Realizowane jest to za pomocą funkcji </w:t>
       </w:r>
+      <w:proofErr w:type="spellStart"/>
       <w:r>
         <w:rPr>
           <w:i/>
         </w:rPr>
         <w:t>libvlc_media_player_play</w:t>
       </w:r>
+      <w:proofErr w:type="spellEnd"/>
       <w:r>
         <w:t>, która jako parametr przyjmuje wskaźnik na obiekt odtwarzacza mediów. W tym momencie następuje uruchomienie wyświetlania filmu</w:t>
       </w:r>
       <w:r>
         <w:t xml:space="preserve">. Program posiada podstawowe dane na temat filmu, jednak nie wie jak długo trwa. Dlatego w kolejnym kroku wołana jest funkcja </w:t>
       </w:r>
+      <w:proofErr w:type="spellStart"/>
       <w:r>
         <w:rPr>
           <w:i/>
         </w:rPr>
         <w:t>sleep</w:t>
       </w:r>
+      <w:proofErr w:type="spellEnd"/>
       <w:r>
         <w:t xml:space="preserve">, która powoduje zatrzymanie wykonywania wątku, z którego została wywołana na określony w parametrze czas, wyrażony w sekundach. Problem pojawia się, gdy długość filmu nie </w:t>
       </w:r>
@@ -1466,12 +1635,14 @@
       <w:r>
         <w:t xml:space="preserve">odtwarzacza mediów funkcją </w:t>
       </w:r>
+      <w:proofErr w:type="spellStart"/>
       <w:r>
         <w:rPr>
           <w:i/>
         </w:rPr>
         <w:t>libvlc_media_player_stop</w:t>
       </w:r>
+      <w:proofErr w:type="spellEnd"/>
       <w:r>
         <w:t xml:space="preserve">. Podobnie jak rozpoczęcie odtwarzania, jako </w:t>
       </w:r>
@@ -1484,12 +1655,14 @@
       <w:r>
         <w:t xml:space="preserve">Funkcja </w:t>
       </w:r>
+      <w:proofErr w:type="spellStart"/>
       <w:r>
         <w:rPr>
           <w:i/>
         </w:rPr>
         <w:t>libvlc_media_player_release</w:t>
       </w:r>
+      <w:proofErr w:type="spellEnd"/>
       <w:r>
         <w:t xml:space="preserve"> </w:t>
       </w:r>
@@ -1508,12 +1681,14 @@
       <w:r>
         <w:t xml:space="preserve">Ostatnim krokiem jest zwolnienie obiektu instancji, poprzez wywołanie </w:t>
       </w:r>
+      <w:proofErr w:type="spellStart"/>
       <w:r>
         <w:rPr>
           <w:i/>
         </w:rPr>
         <w:t>libvlc_release</w:t>
       </w:r>
+      <w:proofErr w:type="spellEnd"/>
       <w:r>
         <w:t>, przyjmującej jako parametr wskaźnika na zwalnianą instancję.</w:t>
       </w:r>
@@ -1619,21 +1794,25 @@
       <w:r>
         <w:t xml:space="preserve">programu. W trakcie jego pisania korzystano ze środowiska </w:t>
       </w:r>
+      <w:proofErr w:type="spellStart"/>
       <w:r>
         <w:rPr>
           <w:i/>
         </w:rPr>
         <w:t>CLion</w:t>
       </w:r>
+      <w:proofErr w:type="spellEnd"/>
       <w:r>
         <w:t xml:space="preserve">, które opiera się na </w:t>
       </w:r>
+      <w:proofErr w:type="spellStart"/>
       <w:r>
         <w:rPr>
           <w:i/>
         </w:rPr>
         <w:t>cmake</w:t>
       </w:r>
+      <w:proofErr w:type="spellEnd"/>
       <w:r>
         <w:t>. Jest to narzędzie</w:t>
       </w:r>
@@ -1643,24 +1822,28 @@
       <w:r>
         <w:t xml:space="preserve"> o otwartej licencji pozwalające zbudować (ang. </w:t>
       </w:r>
+      <w:proofErr w:type="spellStart"/>
       <w:r>
         <w:rPr>
           <w:i/>
         </w:rPr>
         <w:t>build</w:t>
       </w:r>
+      <w:proofErr w:type="spellEnd"/>
       <w:r>
         <w:t xml:space="preserve">) dany program w różnych systemach operacyjnych, w tym używanego </w:t>
       </w:r>
       <w:r>
         <w:t xml:space="preserve">w pracy </w:t>
       </w:r>
+      <w:proofErr w:type="spellStart"/>
       <w:r>
         <w:rPr>
           <w:i/>
         </w:rPr>
         <w:t>Linuxa</w:t>
       </w:r>
+      <w:proofErr w:type="spellEnd"/>
       <w:r>
         <w:t>.</w:t>
       </w:r>
@@ -1749,12 +1932,14 @@
         <w:br/>
         <w:t xml:space="preserve">Rysunek 2. Widok ekranu z listą dyrektyw narzędzia </w:t>
       </w:r>
+      <w:proofErr w:type="spellStart"/>
       <w:r>
         <w:rPr>
           <w:i/>
         </w:rPr>
         <w:t>cmake</w:t>
       </w:r>
+      <w:proofErr w:type="spellEnd"/>
       <w:r>
         <w:t>.</w:t>
       </w:r>
@@ -1773,21 +1958,25 @@
       <w:r>
         <w:t xml:space="preserve">Polecenie </w:t>
       </w:r>
+      <w:proofErr w:type="spellStart"/>
       <w:r>
         <w:rPr>
           <w:i/>
         </w:rPr>
         <w:t>cmake_minimum_required</w:t>
       </w:r>
+      <w:proofErr w:type="spellEnd"/>
       <w:r>
         <w:t xml:space="preserve"> określa jaka najstarsza wersja </w:t>
       </w:r>
+      <w:proofErr w:type="spellStart"/>
       <w:r>
         <w:rPr>
           <w:i/>
         </w:rPr>
         <w:t>cmake</w:t>
       </w:r>
+      <w:proofErr w:type="spellEnd"/>
       <w:r>
         <w:t xml:space="preserve"> może być użyta do wykonania skryptu.</w:t>
       </w:r>
@@ -1821,12 +2010,14 @@
       <w:r>
         <w:t xml:space="preserve">Komenda </w:t>
       </w:r>
+      <w:proofErr w:type="spellStart"/>
       <w:r>
         <w:rPr>
           <w:i/>
         </w:rPr>
         <w:t>project</w:t>
       </w:r>
+      <w:proofErr w:type="spellEnd"/>
       <w:r>
         <w:rPr>
           <w:i/>
@@ -1845,12 +2036,14 @@
       <w:r>
         <w:t xml:space="preserve">projektem i jej użycie spowoduje odniesienie się do niego. </w:t>
       </w:r>
+      <w:proofErr w:type="spellStart"/>
       <w:r>
         <w:rPr>
           <w:i/>
         </w:rPr>
         <w:t>Add_executable</w:t>
       </w:r>
+      <w:proofErr w:type="spellEnd"/>
       <w:r>
         <w:t xml:space="preserve"> dodaje pliki źródłowe do projektu w którym mają zostać zbudowane. W tym przypadku dodany jest plik </w:t>
       </w:r>
@@ -1869,12 +2062,14 @@
       <w:r>
         <w:t xml:space="preserve"> W </w:t>
       </w:r>
+      <w:proofErr w:type="spellStart"/>
       <w:r>
         <w:rPr>
           <w:i/>
         </w:rPr>
         <w:t>cmake</w:t>
       </w:r>
+      <w:proofErr w:type="spellEnd"/>
       <w:r>
         <w:t xml:space="preserve"> aby odnieść się do wartości przechowywanej przez zmienna należy użyć składni: nazwa zmiennej w nawiasach klamrowych, poprzedzonych przez znak dolara. </w:t>
       </w:r>
@@ -1902,12 +2097,14 @@
       <w:r>
         <w:t xml:space="preserve"> powinien szukać bibliotek, z których powstanie plik wykonywalny. Ścieżka do biblioteki </w:t>
       </w:r>
+      <w:proofErr w:type="spellStart"/>
       <w:r>
         <w:rPr>
           <w:i/>
         </w:rPr>
         <w:t>libVLC</w:t>
       </w:r>
+      <w:proofErr w:type="spellEnd"/>
       <w:r>
         <w:t xml:space="preserve"> w przykładzie jest przekazywana przez odwołanie do wartości zmiennej </w:t>
       </w:r>
@@ -1983,38 +2180,60 @@
       <w:r>
         <w:t xml:space="preserve">Autor pytania chciał odbierać dane i przekazywać je programowi napisanemu z użyciem </w:t>
       </w:r>
+      <w:proofErr w:type="spellStart"/>
       <w:r>
         <w:rPr>
           <w:i/>
         </w:rPr>
         <w:t>libVLC</w:t>
       </w:r>
+      <w:proofErr w:type="spellEnd"/>
       <w:r>
         <w:t xml:space="preserve"> z pomocą interfejsu </w:t>
       </w:r>
+      <w:proofErr w:type="spellStart"/>
       <w:r>
         <w:rPr>
           <w:i/>
         </w:rPr>
         <w:t>imem</w:t>
       </w:r>
+      <w:proofErr w:type="spellEnd"/>
       <w:r>
         <w:t xml:space="preserve">. </w:t>
       </w:r>
       <w:r>
         <w:t xml:space="preserve">Moduł interfejsu nie cieszy się dużą popularnością, nie jest również opisany w dokumentacji dostarczonej przez autorów </w:t>
       </w:r>
+      <w:proofErr w:type="spellStart"/>
       <w:r>
         <w:rPr>
           <w:i/>
         </w:rPr>
         <w:t>libVLC</w:t>
       </w:r>
+      <w:proofErr w:type="spellEnd"/>
       <w:r>
         <w:t xml:space="preserve">. Największym źródłem informacji o nim zdobyto podczas analizy statycznej kodu źródłowego, który na szczęście jest dostępny na zasadach otwartej licencji. </w:t>
       </w:r>
       <w:r>
-        <w:t>Korzystano również z informacji dostarczonych przez użytkownika Arkaid z wątku na forum videolan.</w:t>
+        <w:t xml:space="preserve">Korzystano również z informacji dostarczonych przez użytkownika </w:t>
+      </w:r>
+      <w:proofErr w:type="spellStart"/>
+      <w:r>
+        <w:t>Arkaid</w:t>
+      </w:r>
+      <w:proofErr w:type="spellEnd"/>
+      <w:r>
+        <w:t xml:space="preserve"> z wątku na forum </w:t>
+      </w:r>
+      <w:proofErr w:type="spellStart"/>
+      <w:r>
+        <w:t>videolan</w:t>
+      </w:r>
+      <w:proofErr w:type="spellEnd"/>
+      <w:r>
+        <w:t>.</w:t>
       </w:r>
     </w:p>
     <w:p>
@@ -2040,12 +2259,14 @@
       <w:r>
         <w:t xml:space="preserve">Bazując na programie podstawowym opisanym w poprzednim rozdziale stworzono kod z wykorzystaniem interfejsu </w:t>
       </w:r>
+      <w:proofErr w:type="spellStart"/>
       <w:r>
         <w:rPr>
           <w:i/>
         </w:rPr>
         <w:t>imem</w:t>
       </w:r>
+      <w:proofErr w:type="spellEnd"/>
       <w:r>
         <w:t xml:space="preserve">. </w:t>
       </w:r>
@@ -2119,12 +2340,14 @@
         <w:br/>
         <w:t xml:space="preserve">Rysunek 3. Widok ekranu z konstruktorem parametrycznym klasy </w:t>
       </w:r>
+      <w:proofErr w:type="spellStart"/>
       <w:r>
         <w:rPr>
           <w:i/>
         </w:rPr>
         <w:t>Controler</w:t>
       </w:r>
+      <w:proofErr w:type="spellEnd"/>
       <w:r>
         <w:t>.</w:t>
       </w:r>
@@ -2148,17 +2371,27 @@
       <w:r>
         <w:t xml:space="preserve"> </w:t>
       </w:r>
+      <w:proofErr w:type="spellStart"/>
       <w:r>
         <w:rPr>
           <w:i/>
         </w:rPr>
         <w:t>libvlc_media_new_location</w:t>
       </w:r>
+      <w:proofErr w:type="spellEnd"/>
       <w:r>
         <w:t>.</w:t>
       </w:r>
       <w:r>
-        <w:t xml:space="preserve"> Jako drugi parametr przekazany został ciąg znaków „imem://”</w:t>
+        <w:t xml:space="preserve"> Jako drugi parametr przekazany został ciąg znaków „</w:t>
+      </w:r>
+      <w:proofErr w:type="spellStart"/>
+      <w:r>
+        <w:t>imem</w:t>
+      </w:r>
+      <w:proofErr w:type="spellEnd"/>
+      <w:r>
+        <w:t>://”</w:t>
       </w:r>
       <w:r>
         <w:t>.</w:t>
@@ -2178,12 +2411,14 @@
       <w:r>
         <w:t xml:space="preserve">Użycie obiektu reprezentującego media, w którym użyto modułu </w:t>
       </w:r>
+      <w:proofErr w:type="spellStart"/>
       <w:r>
         <w:rPr>
           <w:i/>
         </w:rPr>
         <w:t>imem</w:t>
       </w:r>
+      <w:proofErr w:type="spellEnd"/>
       <w:r>
         <w:t>, w programie podstawowym zako</w:t>
       </w:r>
@@ -2199,20 +2434,44 @@
       <w:r>
         <w:t xml:space="preserve">Podstawą działania modułu </w:t>
       </w:r>
+      <w:proofErr w:type="spellStart"/>
       <w:r>
         <w:rPr>
           <w:i/>
         </w:rPr>
         <w:t>imem</w:t>
       </w:r>
+      <w:proofErr w:type="spellEnd"/>
       <w:r>
         <w:t xml:space="preserve"> są funkcje nazwane przywołaniami (ang. </w:t>
       </w:r>
-      <w:r>
-        <w:rPr>
-          <w:i/>
-        </w:rPr>
-        <w:t>callback function).</w:t>
+      <w:proofErr w:type="spellStart"/>
+      <w:r>
+        <w:rPr>
+          <w:i/>
+        </w:rPr>
+        <w:t>callback</w:t>
+      </w:r>
+      <w:proofErr w:type="spellEnd"/>
+      <w:r>
+        <w:rPr>
+          <w:i/>
+        </w:rPr>
+        <w:t xml:space="preserve"> </w:t>
+      </w:r>
+      <w:proofErr w:type="spellStart"/>
+      <w:r>
+        <w:rPr>
+          <w:i/>
+        </w:rPr>
+        <w:t>function</w:t>
+      </w:r>
+      <w:proofErr w:type="spellEnd"/>
+      <w:r>
+        <w:rPr>
+          <w:i/>
+        </w:rPr>
+        <w:t>).</w:t>
       </w:r>
       <w:r>
         <w:t xml:space="preserve"> Odpowiadają one za obsługę każdej klatki filmu. </w:t>
@@ -2280,12 +2539,14 @@
       <w:r>
         <w:t xml:space="preserve">. Widok ekranu z kodem źródłowym interfejsu </w:t>
       </w:r>
+      <w:proofErr w:type="spellStart"/>
       <w:r>
         <w:rPr>
           <w:i/>
         </w:rPr>
         <w:t>imem</w:t>
       </w:r>
+      <w:proofErr w:type="spellEnd"/>
       <w:r>
         <w:t>. Definicje typów funkcji przywołań.</w:t>
       </w:r>
@@ -2308,14 +2569,24 @@
         <w:t>.</w:t>
       </w:r>
       <w:r>
-        <w:t xml:space="preserve"> Przekazane parametry funkcji muszą pokrywać się z tymi, które znajdują się w pliku imem.c dostarczanym wraz z biblioteką </w:t>
-      </w:r>
+        <w:t xml:space="preserve"> Przekazane parametry funkcji muszą pokrywać się z tymi, które znajdują się w pliku </w:t>
+      </w:r>
+      <w:proofErr w:type="spellStart"/>
+      <w:r>
+        <w:t>imem.c</w:t>
+      </w:r>
+      <w:proofErr w:type="spellEnd"/>
+      <w:r>
+        <w:t xml:space="preserve"> dostarczanym wraz z biblioteką </w:t>
+      </w:r>
+      <w:proofErr w:type="spellStart"/>
       <w:r>
         <w:rPr>
           <w:i/>
         </w:rPr>
         <w:t>libVLC</w:t>
       </w:r>
+      <w:proofErr w:type="spellEnd"/>
       <w:r>
         <w:t>.</w:t>
       </w:r>
@@ -2383,21 +2654,25 @@
       <w:r>
         <w:t xml:space="preserve">Jak zostało już wspomniane interfejs </w:t>
       </w:r>
+      <w:proofErr w:type="spellStart"/>
       <w:r>
         <w:rPr>
           <w:i/>
         </w:rPr>
         <w:t>imem</w:t>
       </w:r>
+      <w:proofErr w:type="spellEnd"/>
       <w:r>
         <w:t xml:space="preserve"> konfigurowany jest przez zestaw komend. Komendy te przekazywane są do programu z użyciem omówionej już funkcji </w:t>
       </w:r>
+      <w:proofErr w:type="spellStart"/>
       <w:r>
         <w:rPr>
           <w:i/>
         </w:rPr>
         <w:t>libvlc_new</w:t>
       </w:r>
+      <w:proofErr w:type="spellEnd"/>
       <w:r>
         <w:rPr>
           <w:i/>
@@ -2410,30 +2685,36 @@
       <w:r>
         <w:t xml:space="preserve">Widoczna na rysunku 5 metoda </w:t>
       </w:r>
+      <w:proofErr w:type="spellStart"/>
       <w:r>
         <w:rPr>
           <w:i/>
         </w:rPr>
         <w:t>AddOption</w:t>
       </w:r>
+      <w:proofErr w:type="spellEnd"/>
       <w:r>
         <w:t xml:space="preserve"> obiektu </w:t>
       </w:r>
+      <w:proofErr w:type="spellStart"/>
       <w:r>
         <w:rPr>
           <w:i/>
         </w:rPr>
         <w:t>optionsHandler</w:t>
       </w:r>
+      <w:proofErr w:type="spellEnd"/>
       <w:r>
         <w:t xml:space="preserve"> odpowiada za agregację kolejnych argumentów, które ostatecznie przekazywane są do funkcji </w:t>
       </w:r>
+      <w:proofErr w:type="spellStart"/>
       <w:r>
         <w:rPr>
           <w:i/>
         </w:rPr>
         <w:t>libvlc_new</w:t>
       </w:r>
+      <w:proofErr w:type="spellEnd"/>
       <w:r>
         <w:rPr>
           <w:i/>
@@ -2443,12 +2724,14 @@
       <w:r>
         <w:t xml:space="preserve"> Od tego momentu użycie obiektu instancji </w:t>
       </w:r>
+      <w:proofErr w:type="spellStart"/>
       <w:r>
         <w:rPr>
           <w:i/>
         </w:rPr>
         <w:t>llibvlc_instance_t</w:t>
       </w:r>
+      <w:proofErr w:type="spellEnd"/>
       <w:r>
         <w:t xml:space="preserve"> będzie wiązać się z użyciem stworzonej konfiguracji.</w:t>
       </w:r>
@@ -2464,24 +2747,28 @@
       <w:r>
         <w:t>--</w:t>
       </w:r>
+      <w:proofErr w:type="spellStart"/>
       <w:r>
         <w:t>imem-</w:t>
       </w:r>
       <w:r>
         <w:t>get</w:t>
       </w:r>
+      <w:proofErr w:type="spellEnd"/>
       <w:r>
         <w:t>” oraz „</w:t>
       </w:r>
       <w:r>
         <w:t>--</w:t>
       </w:r>
+      <w:proofErr w:type="spellStart"/>
       <w:r>
         <w:t>imem-</w:t>
       </w:r>
       <w:r>
         <w:t>release</w:t>
       </w:r>
+      <w:proofErr w:type="spellEnd"/>
       <w:r>
         <w:t>”</w:t>
       </w:r>
@@ -2491,20 +2778,615 @@
       <w:r>
         <w:t xml:space="preserve"> Odbywa się to dzięki funkcji </w:t>
       </w:r>
+      <w:proofErr w:type="spellStart"/>
       <w:r>
         <w:rPr>
           <w:i/>
         </w:rPr>
         <w:t>sprintf</w:t>
       </w:r>
+      <w:proofErr w:type="spellEnd"/>
       <w:r>
         <w:t>, która potrafi wpisać do wskazanej zmiennej ciąg znaków. Konwersja nazwy funkcji na jej adres odbywa się dzięki składni: litera ‘p’</w:t>
       </w:r>
       <w:r>
         <w:t xml:space="preserve"> poprzedzona znakiem kratki.</w:t>
+      </w:r>
+    </w:p>
+    <w:p>
+      <w:pPr>
+        <w:ind w:firstLine="360"/>
+        <w:jc w:val="both"/>
+      </w:pPr>
+      <w:r>
+        <w:t>Lista parametrów alokującej</w:t>
       </w:r>
       <w:bookmarkStart w:id="0" w:name="_GoBack"/>
       <w:bookmarkEnd w:id="0"/>
+      <w:r>
+        <w:t xml:space="preserve"> funkcji przywołań:</w:t>
+      </w:r>
+    </w:p>
+    <w:p>
+      <w:pPr>
+        <w:pStyle w:val="Akapitzlist"/>
+        <w:numPr>
+          <w:ilvl w:val="0"/>
+          <w:numId w:val="6"/>
+        </w:numPr>
+        <w:jc w:val="both"/>
+        <w:rPr>
+          <w:rStyle w:val="pl-s"/>
+        </w:rPr>
+      </w:pPr>
+      <w:r>
+        <w:t>data</w:t>
+      </w:r>
+      <w:r>
+        <w:t xml:space="preserve"> – pierwszy z parametrów, odpowiadający za dane w formacie zdefiniowanym przez </w:t>
+      </w:r>
+      <w:r>
+        <w:t>użytkownika</w:t>
+      </w:r>
+      <w:r>
+        <w:t>. Adres przekazywany jest za pomocą argumentu „</w:t>
+      </w:r>
+      <w:r>
+        <w:rPr>
+          <w:rStyle w:val="pl-s"/>
+        </w:rPr>
+        <w:t>--</w:t>
+      </w:r>
+      <w:proofErr w:type="spellStart"/>
+      <w:r>
+        <w:rPr>
+          <w:rStyle w:val="pl-s"/>
+        </w:rPr>
+        <w:t>imem</w:t>
+      </w:r>
+      <w:proofErr w:type="spellEnd"/>
+      <w:r>
+        <w:rPr>
+          <w:rStyle w:val="pl-s"/>
+        </w:rPr>
+        <w:t>-data”.</w:t>
+      </w:r>
+      <w:r>
+        <w:rPr>
+          <w:rStyle w:val="pl-s"/>
+        </w:rPr>
+        <w:t xml:space="preserve"> Adres może zawierać dowolny typ obiektu. Dzieje się tak za sprawą typu </w:t>
+      </w:r>
+      <w:proofErr w:type="spellStart"/>
+      <w:r>
+        <w:rPr>
+          <w:rStyle w:val="pl-s"/>
+          <w:i/>
+        </w:rPr>
+        <w:t>void</w:t>
+      </w:r>
+      <w:proofErr w:type="spellEnd"/>
+      <w:r>
+        <w:rPr>
+          <w:rStyle w:val="pl-s"/>
+          <w:i/>
+        </w:rPr>
+        <w:t>*</w:t>
+      </w:r>
+      <w:r>
+        <w:rPr>
+          <w:rStyle w:val="pl-s"/>
+        </w:rPr>
+        <w:t xml:space="preserve"> czyli wskaźnika do obiektu o nieznanym typie.</w:t>
+      </w:r>
+      <w:r>
+        <w:rPr>
+          <w:rStyle w:val="pl-s"/>
+        </w:rPr>
+        <w:t xml:space="preserve"> Jedynie jawne rzutowanie</w:t>
+      </w:r>
+      <w:r>
+        <w:rPr>
+          <w:rStyle w:val="pl-s"/>
+        </w:rPr>
+        <w:t xml:space="preserve"> wskaźnika</w:t>
+      </w:r>
+      <w:r>
+        <w:rPr>
+          <w:rStyle w:val="pl-s"/>
+        </w:rPr>
+        <w:t xml:space="preserve"> na inny typ jest bezpieczne, ponieważ w innym przypadku kompilator nie wie na jaki typ naprawdę wskazuje. </w:t>
+      </w:r>
+      <w:r>
+        <w:rPr>
+          <w:rStyle w:val="pl-s"/>
+        </w:rPr>
+        <w:t xml:space="preserve">Przykład przedstawiony jest na </w:t>
+      </w:r>
+      <w:r>
+        <w:rPr>
+          <w:rStyle w:val="pl-s"/>
+        </w:rPr>
+        <w:t xml:space="preserve">rysunku 6, gdzie </w:t>
+      </w:r>
+      <w:r>
+        <w:rPr>
+          <w:rStyle w:val="pl-s"/>
+          <w:i/>
+        </w:rPr>
+        <w:t>data</w:t>
+      </w:r>
+      <w:r>
+        <w:rPr>
+          <w:rStyle w:val="pl-s"/>
+        </w:rPr>
+        <w:t xml:space="preserve"> konwertowana jest na typ </w:t>
+      </w:r>
+      <w:proofErr w:type="spellStart"/>
+      <w:r>
+        <w:rPr>
+          <w:rStyle w:val="pl-s"/>
+          <w:i/>
+        </w:rPr>
+        <w:t>FramesHandler</w:t>
+      </w:r>
+      <w:proofErr w:type="spellEnd"/>
+      <w:r>
+        <w:rPr>
+          <w:rStyle w:val="pl-s"/>
+          <w:i/>
+        </w:rPr>
+        <w:t>*</w:t>
+      </w:r>
+      <w:r>
+        <w:rPr>
+          <w:rStyle w:val="pl-s"/>
+        </w:rPr>
+        <w:t>, czyli wskaźnik na obiekt zdefiniowany przez użytkownika.</w:t>
+      </w:r>
+    </w:p>
+    <w:p>
+      <w:pPr>
+        <w:pStyle w:val="Akapitzlist"/>
+        <w:ind w:left="1080"/>
+        <w:jc w:val="both"/>
+      </w:pPr>
+      <w:r>
+        <w:rPr>
+          <w:rStyle w:val="pl-s"/>
+        </w:rPr>
+        <w:t>[</w:t>
+      </w:r>
+      <w:proofErr w:type="spellStart"/>
+      <w:r>
+        <w:rPr>
+          <w:rStyle w:val="pl-s"/>
+        </w:rPr>
+        <w:t>Stroustrup</w:t>
+      </w:r>
+      <w:proofErr w:type="spellEnd"/>
+      <w:r>
+        <w:rPr>
+          <w:rStyle w:val="pl-s"/>
+        </w:rPr>
+        <w:t>]</w:t>
+      </w:r>
+      <w:r>
+        <w:rPr>
+          <w:rStyle w:val="pl-s"/>
+        </w:rPr>
+        <w:br/>
+      </w:r>
+    </w:p>
+    <w:p>
+      <w:pPr>
+        <w:pStyle w:val="Akapitzlist"/>
+        <w:numPr>
+          <w:ilvl w:val="0"/>
+          <w:numId w:val="6"/>
+        </w:numPr>
+        <w:jc w:val="both"/>
+      </w:pPr>
+      <w:proofErr w:type="spellStart"/>
+      <w:r>
+        <w:t>cookie</w:t>
+      </w:r>
+      <w:proofErr w:type="spellEnd"/>
+      <w:r>
+        <w:t xml:space="preserve"> – ciasteczko (ang. </w:t>
+      </w:r>
+      <w:proofErr w:type="spellStart"/>
+      <w:r>
+        <w:rPr>
+          <w:i/>
+        </w:rPr>
+        <w:t>cookie</w:t>
+      </w:r>
+      <w:proofErr w:type="spellEnd"/>
+      <w:r>
+        <w:rPr>
+          <w:i/>
+        </w:rPr>
+        <w:t>)</w:t>
+      </w:r>
+      <w:r>
+        <w:t>, zdefiniowany przez użytkownika ciąg znaków. Może służyć na przykład do wyświetlania napisów w danej klatce. Adres przekazywany jest za pomocą argumentu „</w:t>
+      </w:r>
+      <w:r>
+        <w:t>--</w:t>
+      </w:r>
+      <w:proofErr w:type="spellStart"/>
+      <w:r>
+        <w:t>imem-cookie</w:t>
+      </w:r>
+      <w:proofErr w:type="spellEnd"/>
+      <w:r>
+        <w:t>”</w:t>
+      </w:r>
+      <w:r>
+        <w:t xml:space="preserve">. </w:t>
+      </w:r>
+      <w:r>
+        <w:t xml:space="preserve"> </w:t>
+      </w:r>
+      <w:r>
+        <w:t>W przykładzie przedstawionym na rysunku 6 ciasteczko jest pomijane ze względu na brak konieczności jego użycia w programie.</w:t>
+      </w:r>
+      <w:r>
+        <w:br/>
+      </w:r>
+    </w:p>
+    <w:p>
+      <w:pPr>
+        <w:pStyle w:val="Akapitzlist"/>
+        <w:numPr>
+          <w:ilvl w:val="0"/>
+          <w:numId w:val="6"/>
+        </w:numPr>
+        <w:jc w:val="both"/>
+      </w:pPr>
+      <w:proofErr w:type="spellStart"/>
+      <w:r>
+        <w:t>dts</w:t>
+      </w:r>
+      <w:proofErr w:type="spellEnd"/>
+      <w:r>
+        <w:t xml:space="preserve"> - znacznik czasowy definiujący moment zdekodowania klatki</w:t>
+      </w:r>
+      <w:r>
+        <w:t xml:space="preserve"> (ang. </w:t>
+      </w:r>
+      <w:proofErr w:type="spellStart"/>
+      <w:r>
+        <w:rPr>
+          <w:i/>
+        </w:rPr>
+        <w:t>decode</w:t>
+      </w:r>
+      <w:proofErr w:type="spellEnd"/>
+      <w:r>
+        <w:rPr>
+          <w:i/>
+        </w:rPr>
+        <w:t xml:space="preserve"> </w:t>
+      </w:r>
+      <w:proofErr w:type="spellStart"/>
+      <w:r>
+        <w:rPr>
+          <w:i/>
+        </w:rPr>
+        <w:t>timestamp</w:t>
+      </w:r>
+      <w:proofErr w:type="spellEnd"/>
+      <w:r>
+        <w:rPr>
+          <w:i/>
+        </w:rPr>
+        <w:t>)</w:t>
+      </w:r>
+      <w:r>
+        <w:t>. Wyrażony w mikrosekundach obliczanych według wzoru:</w:t>
+      </w:r>
+      <w:r>
+        <w:br/>
+      </w:r>
+      <w:r>
+        <w:br/>
+      </w:r>
+      <m:oMathPara>
+        <m:oMath>
+          <m:f>
+            <m:fPr>
+              <m:ctrlPr>
+                <w:rPr>
+                  <w:rFonts w:ascii="Cambria Math" w:hAnsi="Cambria Math"/>
+                  <w:i/>
+                </w:rPr>
+              </m:ctrlPr>
+            </m:fPr>
+            <m:num>
+              <m:r>
+                <w:rPr>
+                  <w:rFonts w:ascii="Cambria Math" w:hAnsi="Cambria Math"/>
+                </w:rPr>
+                <m:t>1</m:t>
+              </m:r>
+            </m:num>
+            <m:den>
+              <m:r>
+                <w:rPr>
+                  <w:rFonts w:ascii="Cambria Math" w:hAnsi="Cambria Math"/>
+                </w:rPr>
+                <m:t>częstotliwość dekodowania</m:t>
+              </m:r>
+            </m:den>
+          </m:f>
+          <m:r>
+            <w:rPr>
+              <w:rFonts w:ascii="Cambria Math" w:eastAsiaTheme="minorEastAsia" w:hAnsi="Cambria Math"/>
+            </w:rPr>
+            <m:t>=dts</m:t>
+          </m:r>
+          <m:r>
+            <w:rPr>
+              <w:rFonts w:eastAsiaTheme="minorEastAsia"/>
+            </w:rPr>
+            <w:br/>
+          </m:r>
+          <m:r>
+            <w:br/>
+          </m:r>
+        </m:oMath>
+      </m:oMathPara>
+      <w:r>
+        <w:rPr>
+          <w:rFonts w:eastAsiaTheme="minorEastAsia"/>
+        </w:rPr>
+        <w:t xml:space="preserve">W przykładzie przedstawionym na rysunku 6 ustawiany wraz ze zmienna </w:t>
+      </w:r>
+      <w:proofErr w:type="spellStart"/>
+      <w:r>
+        <w:rPr>
+          <w:rFonts w:eastAsiaTheme="minorEastAsia"/>
+          <w:i/>
+        </w:rPr>
+        <w:t>dts</w:t>
+      </w:r>
+      <w:proofErr w:type="spellEnd"/>
+      <w:r>
+        <w:rPr>
+          <w:rFonts w:eastAsiaTheme="minorEastAsia"/>
+        </w:rPr>
+        <w:t xml:space="preserve"> na tą samą wartość, jednak może się ona różnić w zależności od użytego sposobu dekodowania. Wyświetlanie nieskompresowanych sekwencji wideo nie wymaga procesu dekompresji, co pozwala na równość dwóch współczynników.</w:t>
+      </w:r>
+      <w:r>
+        <w:rPr>
+          <w:rFonts w:eastAsiaTheme="minorEastAsia"/>
+        </w:rPr>
+        <w:br/>
+      </w:r>
+    </w:p>
+    <w:p>
+      <w:pPr>
+        <w:pStyle w:val="Akapitzlist"/>
+        <w:numPr>
+          <w:ilvl w:val="0"/>
+          <w:numId w:val="6"/>
+        </w:numPr>
+        <w:jc w:val="both"/>
+      </w:pPr>
+      <w:proofErr w:type="spellStart"/>
+      <w:r>
+        <w:t>pts</w:t>
+      </w:r>
+      <w:proofErr w:type="spellEnd"/>
+      <w:r>
+        <w:t xml:space="preserve"> - znacznik czasowy definiujący moment wyświetlenia klatki</w:t>
+      </w:r>
+      <w:r>
+        <w:t xml:space="preserve"> (ang. </w:t>
+      </w:r>
+      <w:proofErr w:type="spellStart"/>
+      <w:r>
+        <w:rPr>
+          <w:i/>
+        </w:rPr>
+        <w:t>presentation</w:t>
+      </w:r>
+      <w:proofErr w:type="spellEnd"/>
+      <w:r>
+        <w:rPr>
+          <w:i/>
+        </w:rPr>
+        <w:t xml:space="preserve"> </w:t>
+      </w:r>
+      <w:proofErr w:type="spellStart"/>
+      <w:r>
+        <w:rPr>
+          <w:i/>
+        </w:rPr>
+        <w:t>timestamp</w:t>
+      </w:r>
+      <w:proofErr w:type="spellEnd"/>
+      <w:r>
+        <w:rPr>
+          <w:i/>
+        </w:rPr>
+        <w:t>)</w:t>
+      </w:r>
+      <w:r>
+        <w:t>.</w:t>
+      </w:r>
+      <w:r>
+        <w:t xml:space="preserve"> Wyrażony w mikrosekundach obliczanych według wzoru:</w:t>
+      </w:r>
+      <w:r>
+        <w:br/>
+      </w:r>
+      <w:r>
+        <w:lastRenderedPageBreak/>
+        <w:br/>
+      </w:r>
+      <m:oMathPara>
+        <m:oMath>
+          <m:f>
+            <m:fPr>
+              <m:ctrlPr>
+                <w:rPr>
+                  <w:rFonts w:ascii="Cambria Math" w:hAnsi="Cambria Math"/>
+                  <w:i/>
+                </w:rPr>
+              </m:ctrlPr>
+            </m:fPr>
+            <m:num>
+              <m:r>
+                <w:rPr>
+                  <w:rFonts w:ascii="Cambria Math" w:hAnsi="Cambria Math"/>
+                </w:rPr>
+                <m:t>1</m:t>
+              </m:r>
+            </m:num>
+            <m:den>
+              <m:r>
+                <w:rPr>
+                  <w:rFonts w:ascii="Cambria Math" w:hAnsi="Cambria Math"/>
+                </w:rPr>
+                <m:t>ilość klatek na sekundę</m:t>
+              </m:r>
+            </m:den>
+          </m:f>
+          <m:r>
+            <w:rPr>
+              <w:rFonts w:ascii="Cambria Math" w:eastAsiaTheme="minorEastAsia" w:hAnsi="Cambria Math"/>
+            </w:rPr>
+            <m:t>=</m:t>
+          </m:r>
+          <m:r>
+            <w:rPr>
+              <w:rFonts w:ascii="Cambria Math" w:eastAsiaTheme="minorEastAsia" w:hAnsi="Cambria Math"/>
+            </w:rPr>
+            <m:t>pts</m:t>
+          </m:r>
+          <m:r>
+            <w:rPr>
+              <w:rFonts w:eastAsiaTheme="minorEastAsia"/>
+            </w:rPr>
+            <w:br/>
+          </m:r>
+          <m:r>
+            <w:rPr>
+              <w:rFonts w:eastAsiaTheme="minorEastAsia"/>
+            </w:rPr>
+            <w:br/>
+          </m:r>
+        </m:oMath>
+      </m:oMathPara>
+    </w:p>
+    <w:p>
+      <w:pPr>
+        <w:pStyle w:val="Akapitzlist"/>
+        <w:numPr>
+          <w:ilvl w:val="0"/>
+          <w:numId w:val="6"/>
+        </w:numPr>
+        <w:jc w:val="both"/>
+      </w:pPr>
+      <w:proofErr w:type="spellStart"/>
+      <w:r>
+        <w:t>flags</w:t>
+      </w:r>
+      <w:proofErr w:type="spellEnd"/>
+      <w:r>
+        <w:t xml:space="preserve"> - parametr typu </w:t>
+      </w:r>
+      <w:proofErr w:type="spellStart"/>
+      <w:r>
+        <w:rPr>
+          <w:i/>
+        </w:rPr>
+        <w:t>unsigned</w:t>
+      </w:r>
+      <w:proofErr w:type="spellEnd"/>
+      <w:r>
+        <w:rPr>
+          <w:i/>
+        </w:rPr>
+        <w:t>*</w:t>
+      </w:r>
+      <w:r>
+        <w:t xml:space="preserve"> czyli wskaźnik na obiekt całkowitoliczbowy bez znaku. W przykładzie przedstawionym na rysunku 6 nie został użyty.</w:t>
+      </w:r>
+      <w:r>
+        <w:br/>
+      </w:r>
+    </w:p>
+    <w:p>
+      <w:pPr>
+        <w:pStyle w:val="Akapitzlist"/>
+        <w:numPr>
+          <w:ilvl w:val="0"/>
+          <w:numId w:val="6"/>
+        </w:numPr>
+        <w:jc w:val="both"/>
+      </w:pPr>
+      <w:proofErr w:type="spellStart"/>
+      <w:r>
+        <w:t>bufferSize</w:t>
+      </w:r>
+      <w:proofErr w:type="spellEnd"/>
+      <w:r>
+        <w:t xml:space="preserve"> - parametr typu </w:t>
+      </w:r>
+      <w:proofErr w:type="spellStart"/>
+      <w:r>
+        <w:rPr>
+          <w:i/>
+        </w:rPr>
+        <w:t>size_t</w:t>
+      </w:r>
+      <w:proofErr w:type="spellEnd"/>
+      <w:r>
+        <w:rPr>
+          <w:i/>
+        </w:rPr>
+        <w:t>*</w:t>
+      </w:r>
+      <w:r>
+        <w:t xml:space="preserve"> czyli wskaźnik na obiekt typu całkowitoliczbowego bez znaku, który może przechowywać rozmiar każdego obiektu, wyrażony w bajtach. </w:t>
+      </w:r>
+      <w:r>
+        <w:t>W tym przypadku przekazywany jest rozmiar następnego parametru, czyli bufora danych.</w:t>
+      </w:r>
+      <w:r>
+        <w:t xml:space="preserve"> Przekazany błędnie spowoduje obcięcie wartościowych dla danej klatki danych lub wczytanie zbyt dużej ich ilości wraz ze zbędnymi</w:t>
+      </w:r>
+      <w:r>
+        <w:t>, trudnymi do określenia bitami. W każdym z wyżej wymienionych przypadków klatka zostanie błędnie wyświetlona lub cały program zakończy działanie zwracając odpowiedni kod błędu.</w:t>
+      </w:r>
+      <w:r>
+        <w:br/>
+      </w:r>
+    </w:p>
+    <w:p>
+      <w:pPr>
+        <w:pStyle w:val="Akapitzlist"/>
+        <w:numPr>
+          <w:ilvl w:val="0"/>
+          <w:numId w:val="6"/>
+        </w:numPr>
+        <w:jc w:val="both"/>
+      </w:pPr>
+      <w:proofErr w:type="spellStart"/>
+      <w:r>
+        <w:t>buffer</w:t>
+      </w:r>
+      <w:proofErr w:type="spellEnd"/>
+      <w:r>
+        <w:t xml:space="preserve"> </w:t>
+      </w:r>
+      <w:r>
+        <w:t>- najważniejszy parametr</w:t>
+      </w:r>
     </w:p>
     <w:p>
       <w:pPr>
@@ -3262,6 +4144,119 @@
       </w:rPr>
     </w:lvl>
   </w:abstractNum>
+  <w:abstractNum w:abstractNumId="5">
+    <w:nsid w:val="6A337C97"/>
+    <w:multiLevelType w:val="hybridMultilevel"/>
+    <w:tmpl w:val="E4C2AD38"/>
+    <w:lvl w:ilvl="0" w:tplc="04150001">
+      <w:start w:val="1"/>
+      <w:numFmt w:val="bullet"/>
+      <w:lvlText w:val=""/>
+      <w:lvlJc w:val="left"/>
+      <w:pPr>
+        <w:ind w:left="1080" w:hanging="360"/>
+      </w:pPr>
+      <w:rPr>
+        <w:rFonts w:ascii="Symbol" w:hAnsi="Symbol" w:hint="default"/>
+      </w:rPr>
+    </w:lvl>
+    <w:lvl w:ilvl="1" w:tplc="04150003" w:tentative="1">
+      <w:start w:val="1"/>
+      <w:numFmt w:val="bullet"/>
+      <w:lvlText w:val="o"/>
+      <w:lvlJc w:val="left"/>
+      <w:pPr>
+        <w:ind w:left="1800" w:hanging="360"/>
+      </w:pPr>
+      <w:rPr>
+        <w:rFonts w:ascii="Courier New" w:hAnsi="Courier New" w:cs="Courier New" w:hint="default"/>
+      </w:rPr>
+    </w:lvl>
+    <w:lvl w:ilvl="2" w:tplc="04150005" w:tentative="1">
+      <w:start w:val="1"/>
+      <w:numFmt w:val="bullet"/>
+      <w:lvlText w:val=""/>
+      <w:lvlJc w:val="left"/>
+      <w:pPr>
+        <w:ind w:left="2520" w:hanging="360"/>
+      </w:pPr>
+      <w:rPr>
+        <w:rFonts w:ascii="Wingdings" w:hAnsi="Wingdings" w:hint="default"/>
+      </w:rPr>
+    </w:lvl>
+    <w:lvl w:ilvl="3" w:tplc="04150001" w:tentative="1">
+      <w:start w:val="1"/>
+      <w:numFmt w:val="bullet"/>
+      <w:lvlText w:val=""/>
+      <w:lvlJc w:val="left"/>
+      <w:pPr>
+        <w:ind w:left="3240" w:hanging="360"/>
+      </w:pPr>
+      <w:rPr>
+        <w:rFonts w:ascii="Symbol" w:hAnsi="Symbol" w:hint="default"/>
+      </w:rPr>
+    </w:lvl>
+    <w:lvl w:ilvl="4" w:tplc="04150003" w:tentative="1">
+      <w:start w:val="1"/>
+      <w:numFmt w:val="bullet"/>
+      <w:lvlText w:val="o"/>
+      <w:lvlJc w:val="left"/>
+      <w:pPr>
+        <w:ind w:left="3960" w:hanging="360"/>
+      </w:pPr>
+      <w:rPr>
+        <w:rFonts w:ascii="Courier New" w:hAnsi="Courier New" w:cs="Courier New" w:hint="default"/>
+      </w:rPr>
+    </w:lvl>
+    <w:lvl w:ilvl="5" w:tplc="04150005" w:tentative="1">
+      <w:start w:val="1"/>
+      <w:numFmt w:val="bullet"/>
+      <w:lvlText w:val=""/>
+      <w:lvlJc w:val="left"/>
+      <w:pPr>
+        <w:ind w:left="4680" w:hanging="360"/>
+      </w:pPr>
+      <w:rPr>
+        <w:rFonts w:ascii="Wingdings" w:hAnsi="Wingdings" w:hint="default"/>
+      </w:rPr>
+    </w:lvl>
+    <w:lvl w:ilvl="6" w:tplc="04150001" w:tentative="1">
+      <w:start w:val="1"/>
+      <w:numFmt w:val="bullet"/>
+      <w:lvlText w:val=""/>
+      <w:lvlJc w:val="left"/>
+      <w:pPr>
+        <w:ind w:left="5400" w:hanging="360"/>
+      </w:pPr>
+      <w:rPr>
+        <w:rFonts w:ascii="Symbol" w:hAnsi="Symbol" w:hint="default"/>
+      </w:rPr>
+    </w:lvl>
+    <w:lvl w:ilvl="7" w:tplc="04150003" w:tentative="1">
+      <w:start w:val="1"/>
+      <w:numFmt w:val="bullet"/>
+      <w:lvlText w:val="o"/>
+      <w:lvlJc w:val="left"/>
+      <w:pPr>
+        <w:ind w:left="6120" w:hanging="360"/>
+      </w:pPr>
+      <w:rPr>
+        <w:rFonts w:ascii="Courier New" w:hAnsi="Courier New" w:cs="Courier New" w:hint="default"/>
+      </w:rPr>
+    </w:lvl>
+    <w:lvl w:ilvl="8" w:tplc="04150005" w:tentative="1">
+      <w:start w:val="1"/>
+      <w:numFmt w:val="bullet"/>
+      <w:lvlText w:val=""/>
+      <w:lvlJc w:val="left"/>
+      <w:pPr>
+        <w:ind w:left="6840" w:hanging="360"/>
+      </w:pPr>
+      <w:rPr>
+        <w:rFonts w:ascii="Wingdings" w:hAnsi="Wingdings" w:hint="default"/>
+      </w:rPr>
+    </w:lvl>
+  </w:abstractNum>
   <w:num w:numId="1">
     <w:abstractNumId w:val="0"/>
   </w:num>
@@ -3276,6 +4271,9 @@
   </w:num>
   <w:num w:numId="5">
     <w:abstractNumId w:val="4"/>
+  </w:num>
+  <w:num w:numId="6">
+    <w:abstractNumId w:val="5"/>
   </w:num>
 </w:numbering>
 </file>
@@ -3677,7 +4675,6 @@
   <w:style w:type="character" w:default="1" w:styleId="Domylnaczcionkaakapitu">
     <w:name w:val="Default Paragraph Font"/>
     <w:uiPriority w:val="1"/>
-    <w:semiHidden/>
     <w:unhideWhenUsed/>
   </w:style>
   <w:style w:type="table" w:default="1" w:styleId="Standardowy">
@@ -3920,6 +4917,21 @@
       <w:i/>
       <w:iCs/>
       <w:color w:val="5B9BD5" w:themeColor="accent1"/>
+    </w:rPr>
+  </w:style>
+  <w:style w:type="character" w:customStyle="1" w:styleId="pl-s">
+    <w:name w:val="pl-s"/>
+    <w:basedOn w:val="Domylnaczcionkaakapitu"/>
+    <w:rsid w:val="002A07C8"/>
+  </w:style>
+  <w:style w:type="character" w:styleId="Tekstzastpczy">
+    <w:name w:val="Placeholder Text"/>
+    <w:basedOn w:val="Domylnaczcionkaakapitu"/>
+    <w:uiPriority w:val="99"/>
+    <w:semiHidden/>
+    <w:rsid w:val="00843BCE"/>
+    <w:rPr>
+      <w:color w:val="808080"/>
     </w:rPr>
   </w:style>
 </w:styles>

</xml_diff>

<commit_message>
Oprogramowanie - wstrzykiwanie klatek do pamieci pt4
</commit_message>
<xml_diff>
--- a/Oprogramowanie.docx
+++ b/Oprogramowanie.docx
@@ -4,7 +4,7 @@
   <w:body>
     <w:p>
       <w:pPr>
-        <w:pStyle w:val="Tytu"/>
+        <w:pStyle w:val="Title"/>
       </w:pPr>
     </w:p>
     <w:p/>
@@ -20,7 +20,7 @@
     <w:p/>
     <w:p>
       <w:pPr>
-        <w:pStyle w:val="Tytu"/>
+        <w:pStyle w:val="Title"/>
       </w:pPr>
       <w:r>
         <w:t>Oprogramowanie</w:t>
@@ -30,7 +30,7 @@
     <w:p/>
     <w:p>
       <w:pPr>
-        <w:pStyle w:val="Podtytu"/>
+        <w:pStyle w:val="Subtitle"/>
         <w:numPr>
           <w:ilvl w:val="0"/>
           <w:numId w:val="1"/>
@@ -62,7 +62,7 @@
     </w:p>
     <w:p>
       <w:pPr>
-        <w:pStyle w:val="Podtytu"/>
+        <w:pStyle w:val="Subtitle"/>
         <w:numPr>
           <w:ilvl w:val="0"/>
           <w:numId w:val="1"/>
@@ -141,15 +141,7 @@
         </w:rPr>
       </w:pPr>
       <w:r>
-        <w:t xml:space="preserve">Wybranym systemem operacyjnym został Linux, dystrybucja </w:t>
-      </w:r>
-      <w:proofErr w:type="spellStart"/>
-      <w:r>
-        <w:t>Xubuntu</w:t>
-      </w:r>
-      <w:proofErr w:type="spellEnd"/>
-      <w:r>
-        <w:t xml:space="preserve"> </w:t>
+        <w:t xml:space="preserve">Wybranym systemem operacyjnym został Linux, dystrybucja Xubuntu </w:t>
       </w:r>
       <w:r>
         <w:rPr>
@@ -219,73 +211,43 @@
         <w:jc w:val="both"/>
         <w:rPr>
           <w:rStyle w:val="5yl5"/>
+          <w:lang w:val="en-US"/>
         </w:rPr>
       </w:pPr>
       <w:r>
         <w:rPr>
           <w:rStyle w:val="5yl5"/>
         </w:rPr>
-        <w:t xml:space="preserve">Zdecydowano się użyć środowiska programistycznego </w:t>
-      </w:r>
-      <w:proofErr w:type="spellStart"/>
+        <w:t xml:space="preserve">Zdecydowano się użyć środowiska programistycznego CLion dostarczanym przez firmę JetBrains, korzystając z licencji studenckiej, która pozwala na użycie IDE (ang. </w:t>
+      </w:r>
       <w:r>
         <w:rPr>
           <w:rStyle w:val="5yl5"/>
-        </w:rPr>
-        <w:t>CLion</w:t>
-      </w:r>
-      <w:proofErr w:type="spellEnd"/>
+          <w:i/>
+          <w:lang w:val="en-US"/>
+        </w:rPr>
+        <w:t>Integrated Development Environment</w:t>
+      </w:r>
       <w:r>
         <w:rPr>
           <w:rStyle w:val="5yl5"/>
-        </w:rPr>
-        <w:t xml:space="preserve"> dostarczanym przez firmę </w:t>
-      </w:r>
-      <w:proofErr w:type="spellStart"/>
+          <w:lang w:val="en-US"/>
+        </w:rPr>
+        <w:t xml:space="preserve">) w celach edukacyjnych. </w:t>
+      </w:r>
+    </w:p>
+    <w:p>
+      <w:pPr>
+        <w:ind w:firstLine="360"/>
+        <w:jc w:val="both"/>
+        <w:rPr>
+          <w:lang w:val="en-US"/>
+        </w:rPr>
+      </w:pPr>
       <w:r>
         <w:rPr>
           <w:rStyle w:val="5yl5"/>
-        </w:rPr>
-        <w:t>JetBrains</w:t>
-      </w:r>
-      <w:proofErr w:type="spellEnd"/>
-      <w:r>
-        <w:rPr>
-          <w:rStyle w:val="5yl5"/>
-        </w:rPr>
-        <w:t xml:space="preserve">, korzystając z licencji studenckiej, która pozwala na użycie IDE (ang. </w:t>
-      </w:r>
-      <w:proofErr w:type="spellStart"/>
-      <w:r>
-        <w:rPr>
-          <w:rStyle w:val="5yl5"/>
-          <w:i/>
-        </w:rPr>
-        <w:t>Integrated</w:t>
-      </w:r>
-      <w:proofErr w:type="spellEnd"/>
-      <w:r>
-        <w:rPr>
-          <w:rStyle w:val="5yl5"/>
-          <w:i/>
-        </w:rPr>
-        <w:t xml:space="preserve"> Development Environment</w:t>
-      </w:r>
-      <w:r>
-        <w:rPr>
-          <w:rStyle w:val="5yl5"/>
-        </w:rPr>
-        <w:t xml:space="preserve">) w celach edukacyjnych. </w:t>
-      </w:r>
-    </w:p>
-    <w:p>
-      <w:pPr>
-        <w:ind w:firstLine="360"/>
-        <w:jc w:val="both"/>
-      </w:pPr>
-      <w:r>
-        <w:rPr>
-          <w:rStyle w:val="5yl5"/>
+          <w:lang w:val="en-US"/>
         </w:rPr>
         <w:t>[https://www.jetbrains.com/]</w:t>
       </w:r>
@@ -323,29 +285,13 @@
         <w:rPr>
           <w:i/>
         </w:rPr>
-        <w:t xml:space="preserve">pen </w:t>
-      </w:r>
-      <w:proofErr w:type="spellStart"/>
-      <w:r>
-        <w:rPr>
-          <w:i/>
-        </w:rPr>
-        <w:t>source</w:t>
-      </w:r>
-      <w:proofErr w:type="spellEnd"/>
+        <w:t>pen source</w:t>
+      </w:r>
       <w:r>
         <w:t xml:space="preserve">. </w:t>
       </w:r>
       <w:r>
-        <w:t xml:space="preserve">Ze względu na popularność odtwarzacza VLC w systemach operacyjnych Linux, podjęto decyzję o wykorzystaniu biblioteki z użyciem której powyższy odtwarzacz został stworzony – </w:t>
-      </w:r>
-      <w:proofErr w:type="spellStart"/>
-      <w:r>
-        <w:t>libVLC</w:t>
-      </w:r>
-      <w:proofErr w:type="spellEnd"/>
-      <w:r>
-        <w:t>.</w:t>
+        <w:t>Ze względu na popularność odtwarzacza VLC w systemach operacyjnych Linux, podjęto decyzję o wykorzystaniu biblioteki z użyciem której powyższy odtwarzacz został stworzony – libVLC.</w:t>
       </w:r>
     </w:p>
     <w:p>
@@ -357,15 +303,7 @@
         <w:t>[</w:t>
       </w:r>
       <w:r>
-        <w:t>http://www.videolan.org/</w:t>
-      </w:r>
-      <w:proofErr w:type="spellStart"/>
-      <w:r>
-        <w:t>vlc</w:t>
-      </w:r>
-      <w:proofErr w:type="spellEnd"/>
-      <w:r>
-        <w:t>/libvlc.html</w:t>
+        <w:t>http://www.videolan.org/vlc/libvlc.html</w:t>
       </w:r>
       <w:r>
         <w:t>]</w:t>
@@ -376,11 +314,9 @@
         <w:ind w:firstLine="360"/>
         <w:jc w:val="both"/>
       </w:pPr>
-      <w:proofErr w:type="spellStart"/>
       <w:r>
         <w:t>FFmpeg</w:t>
       </w:r>
-      <w:proofErr w:type="spellEnd"/>
       <w:r>
         <w:t>,</w:t>
       </w:r>
@@ -394,32 +330,10 @@
         <w:rPr>
           <w:i/>
         </w:rPr>
-        <w:t xml:space="preserve">open </w:t>
-      </w:r>
-      <w:proofErr w:type="spellStart"/>
-      <w:r>
-        <w:rPr>
-          <w:i/>
-        </w:rPr>
-        <w:t>source</w:t>
-      </w:r>
-      <w:proofErr w:type="spellEnd"/>
-      <w:r>
-        <w:rPr>
-          <w:i/>
-        </w:rPr>
-        <w:t>.</w:t>
-      </w:r>
-      <w:r>
-        <w:t xml:space="preserve"> Wszystkie użyte w pracy sekwencje wideo zostały wygenerowane przy pomocy </w:t>
-      </w:r>
-      <w:proofErr w:type="spellStart"/>
-      <w:r>
-        <w:t>FFmpeg</w:t>
-      </w:r>
-      <w:proofErr w:type="spellEnd"/>
-      <w:r>
-        <w:t xml:space="preserve"> z filmów wzorcowych.</w:t>
+        <w:t>open source.</w:t>
+      </w:r>
+      <w:r>
+        <w:t xml:space="preserve"> Wszystkie użyte w pracy sekwencje wideo zostały wygenerowane przy pomocy FFmpeg z filmów wzorcowych.</w:t>
       </w:r>
     </w:p>
     <w:p>
@@ -444,7 +358,7 @@
     </w:p>
     <w:p>
       <w:pPr>
-        <w:pStyle w:val="Podtytu"/>
+        <w:pStyle w:val="Subtitle"/>
         <w:numPr>
           <w:ilvl w:val="0"/>
           <w:numId w:val="1"/>
@@ -550,14 +464,12 @@
         <w:lastRenderedPageBreak/>
         <w:t xml:space="preserve">metodyce </w:t>
       </w:r>
-      <w:proofErr w:type="spellStart"/>
       <w:r>
         <w:rPr>
           <w:i/>
         </w:rPr>
         <w:t>Kanban</w:t>
       </w:r>
-      <w:proofErr w:type="spellEnd"/>
       <w:r>
         <w:t xml:space="preserve"> – skupiającej się na produkcie, bez dodatkowych, niepotrzebnych nakładów </w:t>
       </w:r>
@@ -571,31 +483,17 @@
         <w:rPr>
           <w:i/>
         </w:rPr>
-        <w:t xml:space="preserve">tablicę </w:t>
-      </w:r>
-      <w:proofErr w:type="spellStart"/>
-      <w:r>
-        <w:rPr>
-          <w:i/>
-        </w:rPr>
-        <w:t>kanbanową</w:t>
-      </w:r>
-      <w:proofErr w:type="spellEnd"/>
-      <w:r>
-        <w:rPr>
-          <w:i/>
-        </w:rPr>
+        <w:t xml:space="preserve">tablicę kanbanową </w:t>
+      </w:r>
+      <w:r>
+        <w:t>czyli złożenie danych o postępie prac nad projektem przy podziale na poszczególne jego zadania.</w:t>
+      </w:r>
+      <w:r>
+        <w:t xml:space="preserve"> Zaletą takiego rozwiązania jest wiedza o przewidywanym terminie zakończenia prac oraz dowolność w wyborze czasu, w którym są one realizowane (oprócz terminów końcowych). Takie podejście pozwoliło powiązać pracę zawodową z rozwojem naukowym.</w:t>
+      </w:r>
+      <w:r>
         <w:t xml:space="preserve"> </w:t>
       </w:r>
-      <w:r>
-        <w:t>czyli złożenie danych o postępie prac nad projektem przy podziale na poszczególne jego zadania.</w:t>
-      </w:r>
-      <w:r>
-        <w:t xml:space="preserve"> Zaletą takiego rozwiązania jest wiedza o przewidywanym terminie zakończenia prac oraz dowolność w wyborze czasu, w którym są one realizowane (oprócz terminów końcowych). Takie podejście pozwoliło powiązać pracę zawodową z rozwojem naukowym.</w:t>
-      </w:r>
-      <w:r>
-        <w:t xml:space="preserve"> </w:t>
-      </w:r>
     </w:p>
     <w:p>
       <w:pPr>
@@ -614,14 +512,12 @@
       <w:r>
         <w:t xml:space="preserve">Wykorzystano popularną platformę </w:t>
       </w:r>
-      <w:proofErr w:type="spellStart"/>
       <w:r>
         <w:rPr>
           <w:i/>
         </w:rPr>
         <w:t>GitHub</w:t>
       </w:r>
-      <w:proofErr w:type="spellEnd"/>
       <w:r>
         <w:t>, która dostarcza gotowego rozwiązania wraz z serwerem do przechowywania danych.</w:t>
       </w:r>
@@ -643,12 +539,12 @@
     </w:p>
     <w:p>
       <w:pPr>
-        <w:pStyle w:val="Podtytu"/>
-      </w:pPr>
-    </w:p>
-    <w:p>
-      <w:pPr>
-        <w:pStyle w:val="Podtytu"/>
+        <w:pStyle w:val="Subtitle"/>
+      </w:pPr>
+    </w:p>
+    <w:p>
+      <w:pPr>
+        <w:pStyle w:val="Subtitle"/>
         <w:numPr>
           <w:ilvl w:val="0"/>
           <w:numId w:val="1"/>
@@ -690,7 +586,7 @@
     </w:p>
     <w:p>
       <w:pPr>
-        <w:pStyle w:val="Akapitzlist"/>
+        <w:pStyle w:val="ListParagraph"/>
         <w:numPr>
           <w:ilvl w:val="0"/>
           <w:numId w:val="2"/>
@@ -703,7 +599,7 @@
     </w:p>
     <w:p>
       <w:pPr>
-        <w:pStyle w:val="Akapitzlist"/>
+        <w:pStyle w:val="ListParagraph"/>
         <w:numPr>
           <w:ilvl w:val="0"/>
           <w:numId w:val="2"/>
@@ -719,7 +615,7 @@
     </w:p>
     <w:p>
       <w:pPr>
-        <w:pStyle w:val="Akapitzlist"/>
+        <w:pStyle w:val="ListParagraph"/>
         <w:numPr>
           <w:ilvl w:val="0"/>
           <w:numId w:val="2"/>
@@ -735,7 +631,7 @@
     </w:p>
     <w:p>
       <w:pPr>
-        <w:pStyle w:val="Akapitzlist"/>
+        <w:pStyle w:val="ListParagraph"/>
         <w:numPr>
           <w:ilvl w:val="0"/>
           <w:numId w:val="2"/>
@@ -748,7 +644,7 @@
     </w:p>
     <w:p>
       <w:pPr>
-        <w:pStyle w:val="Akapitzlist"/>
+        <w:pStyle w:val="ListParagraph"/>
         <w:numPr>
           <w:ilvl w:val="0"/>
           <w:numId w:val="2"/>
@@ -761,7 +657,7 @@
     </w:p>
     <w:p>
       <w:pPr>
-        <w:pStyle w:val="Akapitzlist"/>
+        <w:pStyle w:val="ListParagraph"/>
         <w:numPr>
           <w:ilvl w:val="0"/>
           <w:numId w:val="2"/>
@@ -921,7 +817,7 @@
     </w:p>
     <w:p>
       <w:pPr>
-        <w:pStyle w:val="Podtytu"/>
+        <w:pStyle w:val="Subtitle"/>
         <w:numPr>
           <w:ilvl w:val="0"/>
           <w:numId w:val="1"/>
@@ -942,7 +838,7 @@
     </w:p>
     <w:p>
       <w:pPr>
-        <w:pStyle w:val="Podtytu"/>
+        <w:pStyle w:val="Subtitle"/>
         <w:numPr>
           <w:ilvl w:val="0"/>
           <w:numId w:val="1"/>
@@ -981,14 +877,12 @@
       <w:r>
         <w:t xml:space="preserve">Biblioteka </w:t>
       </w:r>
-      <w:proofErr w:type="spellStart"/>
       <w:r>
         <w:rPr>
           <w:i/>
         </w:rPr>
         <w:t>libVLC</w:t>
       </w:r>
-      <w:proofErr w:type="spellEnd"/>
       <w:r>
         <w:t xml:space="preserve"> zapewnia dostęp do wielu gotowych metod obsługi materiału wideo</w:t>
       </w:r>
@@ -1055,14 +949,12 @@
       <w:r>
         <w:t xml:space="preserve"> wyświetlenie z użyciem biblioteki </w:t>
       </w:r>
-      <w:proofErr w:type="spellStart"/>
       <w:r>
         <w:rPr>
           <w:i/>
         </w:rPr>
         <w:t>libVLC</w:t>
       </w:r>
-      <w:proofErr w:type="spellEnd"/>
       <w:r>
         <w:t>.</w:t>
       </w:r>
@@ -1081,7 +973,7 @@
     </w:p>
     <w:p>
       <w:pPr>
-        <w:pStyle w:val="Podtytu"/>
+        <w:pStyle w:val="Subtitle"/>
         <w:numPr>
           <w:ilvl w:val="1"/>
           <w:numId w:val="1"/>
@@ -1102,14 +994,12 @@
       <w:r>
         <w:t xml:space="preserve">W tej części opisany zostanie sposób na stworzenie najprostszego programu z użyciem biblioteki </w:t>
       </w:r>
-      <w:proofErr w:type="spellStart"/>
       <w:r>
         <w:rPr>
           <w:i/>
         </w:rPr>
         <w:t>libVLC</w:t>
       </w:r>
-      <w:proofErr w:type="spellEnd"/>
       <w:r>
         <w:t>. Program otworzy plik</w:t>
       </w:r>
@@ -1144,39 +1034,33 @@
       <w:r>
         <w:t xml:space="preserve">podstawowym typem biblioteki jest </w:t>
       </w:r>
-      <w:proofErr w:type="spellStart"/>
       <w:r>
         <w:rPr>
           <w:i/>
         </w:rPr>
         <w:t>libvlc_instance_t</w:t>
       </w:r>
-      <w:proofErr w:type="spellEnd"/>
       <w:r>
         <w:t xml:space="preserve">, struktura reprezentująca całą instancję </w:t>
       </w:r>
-      <w:proofErr w:type="spellStart"/>
       <w:r>
         <w:rPr>
           <w:i/>
         </w:rPr>
         <w:t>libVLC</w:t>
       </w:r>
-      <w:proofErr w:type="spellEnd"/>
       <w:r>
         <w:t xml:space="preserve">. Obiekt tego typu inicjalizowany jest </w:t>
       </w:r>
       <w:r>
         <w:t xml:space="preserve">przez funkcję </w:t>
       </w:r>
-      <w:proofErr w:type="spellStart"/>
       <w:r>
         <w:rPr>
           <w:i/>
         </w:rPr>
         <w:t>libvlc_new</w:t>
       </w:r>
-      <w:proofErr w:type="spellEnd"/>
       <w:r>
         <w:t xml:space="preserve">, zwracającą typ wskaźnika na wyżej wymienioną strukturę lub </w:t>
       </w:r>
@@ -1204,28 +1088,24 @@
       <w:r>
         <w:t xml:space="preserve"> funkcji głównej programu. Pierwszy z nich </w:t>
       </w:r>
-      <w:proofErr w:type="spellStart"/>
       <w:r>
         <w:rPr>
           <w:i/>
         </w:rPr>
         <w:t>argc</w:t>
       </w:r>
-      <w:proofErr w:type="spellEnd"/>
       <w:r>
         <w:t xml:space="preserve"> </w:t>
       </w:r>
       <w:r>
         <w:t xml:space="preserve">oczekuje danych w formacie całkowitoliczbowym z ilością argumentów przekazanych w postaci stałego ciągu znaków </w:t>
       </w:r>
-      <w:proofErr w:type="spellStart"/>
       <w:r>
         <w:rPr>
           <w:i/>
         </w:rPr>
         <w:t>argv</w:t>
       </w:r>
-      <w:proofErr w:type="spellEnd"/>
       <w:r>
         <w:t>.</w:t>
       </w:r>
@@ -1253,43 +1133,33 @@
       <w:r>
         <w:t xml:space="preserve">Kolejnym ważnym typem dostarczanym przez bibliotekę jest </w:t>
       </w:r>
-      <w:proofErr w:type="spellStart"/>
+      <w:r>
+        <w:rPr>
+          <w:i/>
+        </w:rPr>
+        <w:t xml:space="preserve">libvlc_media_t </w:t>
+      </w:r>
+      <w:r>
+        <w:t>odpowiadającym za reprezentację odtwarzanych mediów. Przez media rozumiane są dowolne, wspierane przez bibliotekę dane w odpowiednim formacie. Mogą to być przykładowo filmy znajdujące się na dysku twardym komputera lub sekwencje wideo dostępne w Internecie.</w:t>
+      </w:r>
+      <w:r>
+        <w:t xml:space="preserve"> W zależności od źródła danych biblioteka dostarcza różne funkcje, pozwalające na stworzenie obiektu wyżej wymienionego typu. </w:t>
+      </w:r>
+    </w:p>
+    <w:p>
+      <w:pPr>
+        <w:ind w:firstLine="360"/>
+        <w:jc w:val="both"/>
+      </w:pPr>
+      <w:r>
+        <w:t xml:space="preserve">Lista dostępnych funkcji inicjujących obiekt typu </w:t>
+      </w:r>
       <w:r>
         <w:rPr>
           <w:i/>
         </w:rPr>
         <w:t>libvlc_media_t</w:t>
       </w:r>
-      <w:proofErr w:type="spellEnd"/>
-      <w:r>
-        <w:rPr>
-          <w:i/>
-        </w:rPr>
-        <w:t xml:space="preserve"> </w:t>
-      </w:r>
-      <w:r>
-        <w:t>odpowiadającym za reprezentację odtwarzanych mediów. Przez media rozumiane są dowolne, wspierane przez bibliotekę dane w odpowiednim formacie. Mogą to być przykładowo filmy znajdujące się na dysku twardym komputera lub sekwencje wideo dostępne w Internecie.</w:t>
-      </w:r>
-      <w:r>
-        <w:t xml:space="preserve"> W zależności od źródła danych biblioteka dostarcza różne funkcje, pozwalające na stworzenie obiektu wyżej wymienionego typu. </w:t>
-      </w:r>
-    </w:p>
-    <w:p>
-      <w:pPr>
-        <w:ind w:firstLine="360"/>
-        <w:jc w:val="both"/>
-      </w:pPr>
-      <w:r>
-        <w:t xml:space="preserve">Lista dostępnych funkcji inicjujących obiekt typu </w:t>
-      </w:r>
-      <w:proofErr w:type="spellStart"/>
-      <w:r>
-        <w:rPr>
-          <w:i/>
-        </w:rPr>
-        <w:t>libvlc_media_t</w:t>
-      </w:r>
-      <w:proofErr w:type="spellEnd"/>
       <w:r>
         <w:rPr>
           <w:i/>
@@ -1303,37 +1173,21 @@
         <w:rPr>
           <w:i/>
         </w:rPr>
-        <w:t xml:space="preserve"> </w:t>
-      </w:r>
-      <w:proofErr w:type="spellStart"/>
-      <w:r>
-        <w:rPr>
-          <w:i/>
-        </w:rPr>
-        <w:t>libVLC</w:t>
-      </w:r>
-      <w:proofErr w:type="spellEnd"/>
+        <w:t xml:space="preserve"> libVLC</w:t>
+      </w:r>
       <w:r>
         <w:t xml:space="preserve"> - </w:t>
       </w:r>
-      <w:proofErr w:type="spellStart"/>
-      <w:r>
-        <w:rPr>
-          <w:i/>
-        </w:rPr>
-        <w:t>llibvlc_instance_t</w:t>
-      </w:r>
-      <w:proofErr w:type="spellEnd"/>
-      <w:r>
-        <w:rPr>
-          <w:i/>
-        </w:rPr>
-        <w:t>.</w:t>
-      </w:r>
-    </w:p>
-    <w:p>
-      <w:pPr>
-        <w:pStyle w:val="HTML-wstpniesformatowany"/>
+      <w:r>
+        <w:rPr>
+          <w:i/>
+        </w:rPr>
+        <w:t>llibvlc_instance_t.</w:t>
+      </w:r>
+    </w:p>
+    <w:p>
+      <w:pPr>
+        <w:pStyle w:val="HTMLPreformatted"/>
         <w:numPr>
           <w:ilvl w:val="0"/>
           <w:numId w:val="3"/>
@@ -1346,7 +1200,6 @@
           <w:szCs w:val="22"/>
         </w:rPr>
       </w:pPr>
-      <w:proofErr w:type="spellStart"/>
       <w:r>
         <w:rPr>
           <w:rFonts w:asciiTheme="minorHAnsi" w:hAnsiTheme="minorHAnsi"/>
@@ -1356,7 +1209,6 @@
         </w:rPr>
         <w:t>libvlc_media_new_location</w:t>
       </w:r>
-      <w:proofErr w:type="spellEnd"/>
       <w:r>
         <w:rPr>
           <w:rFonts w:asciiTheme="minorHAnsi" w:hAnsiTheme="minorHAnsi"/>
@@ -1408,7 +1260,7 @@
     </w:p>
     <w:p>
       <w:pPr>
-        <w:pStyle w:val="HTML-wstpniesformatowany"/>
+        <w:pStyle w:val="HTMLPreformatted"/>
         <w:numPr>
           <w:ilvl w:val="0"/>
           <w:numId w:val="3"/>
@@ -1421,7 +1273,6 @@
           <w:szCs w:val="22"/>
         </w:rPr>
       </w:pPr>
-      <w:proofErr w:type="spellStart"/>
       <w:r>
         <w:rPr>
           <w:rFonts w:asciiTheme="minorHAnsi" w:hAnsiTheme="minorHAnsi"/>
@@ -1431,7 +1282,6 @@
         </w:rPr>
         <w:t>libvlc_media_new_path</w:t>
       </w:r>
-      <w:proofErr w:type="spellEnd"/>
       <w:r>
         <w:rPr>
           <w:rFonts w:asciiTheme="minorHAnsi" w:hAnsiTheme="minorHAnsi"/>
@@ -1467,7 +1317,7 @@
     </w:p>
     <w:p>
       <w:pPr>
-        <w:pStyle w:val="HTML-wstpniesformatowany"/>
+        <w:pStyle w:val="HTMLPreformatted"/>
         <w:numPr>
           <w:ilvl w:val="0"/>
           <w:numId w:val="3"/>
@@ -1480,7 +1330,6 @@
           <w:szCs w:val="22"/>
         </w:rPr>
       </w:pPr>
-      <w:proofErr w:type="spellStart"/>
       <w:r>
         <w:rPr>
           <w:rFonts w:asciiTheme="minorHAnsi" w:hAnsiTheme="minorHAnsi"/>
@@ -1490,7 +1339,6 @@
         </w:rPr>
         <w:t>libvlc_media_new_fd</w:t>
       </w:r>
-      <w:proofErr w:type="spellEnd"/>
       <w:r>
         <w:rPr>
           <w:rFonts w:asciiTheme="minorHAnsi" w:hAnsiTheme="minorHAnsi"/>
@@ -1510,7 +1358,7 @@
     </w:p>
     <w:p>
       <w:pPr>
-        <w:pStyle w:val="HTML-wstpniesformatowany"/>
+        <w:pStyle w:val="HTMLPreformatted"/>
         <w:jc w:val="both"/>
         <w:rPr>
           <w:rFonts w:asciiTheme="minorHAnsi" w:hAnsiTheme="minorHAnsi"/>
@@ -1528,14 +1376,12 @@
       <w:r>
         <w:t xml:space="preserve">Ostatnim z omawianych typów jest </w:t>
       </w:r>
-      <w:proofErr w:type="spellStart"/>
       <w:r>
         <w:rPr>
           <w:i/>
         </w:rPr>
         <w:t>libvlc_media_player_t</w:t>
       </w:r>
-      <w:proofErr w:type="spellEnd"/>
       <w:r>
         <w:t xml:space="preserve"> czyli typ reprezentujący odtwarzacz mediów. Pozwala on na odtworzenie w oknie wybranych mediów. </w:t>
       </w:r>
@@ -1545,14 +1391,12 @@
       <w:r>
         <w:t xml:space="preserve">. Tworzony jest z użyciem funkcji </w:t>
       </w:r>
-      <w:proofErr w:type="spellStart"/>
       <w:r>
         <w:rPr>
           <w:i/>
         </w:rPr>
         <w:t>libvlc_media_player_new_from_media</w:t>
       </w:r>
-      <w:proofErr w:type="spellEnd"/>
       <w:r>
         <w:t xml:space="preserve">, która jako parametr przyjmuje wskaźnik na obiekt reprezentujący media, oraz zwraca wskaźnik na nowo powstały obiekt lub </w:t>
       </w:r>
@@ -1568,14 +1412,12 @@
       <w:r>
         <w:t xml:space="preserve">mediów można dokonać z użyciem funkcji </w:t>
       </w:r>
-      <w:proofErr w:type="spellStart"/>
       <w:r>
         <w:rPr>
           <w:i/>
         </w:rPr>
         <w:t>libvlc_media_release</w:t>
       </w:r>
-      <w:proofErr w:type="spellEnd"/>
       <w:r>
         <w:t xml:space="preserve">, przyjmującej jako parametr wskaźnik na usuwane media. </w:t>
       </w:r>
@@ -1588,28 +1430,24 @@
       <w:r>
         <w:t xml:space="preserve">Kolejnym krokiem programu jest uruchomienie odtwarzacza mediów. Realizowane jest to za pomocą funkcji </w:t>
       </w:r>
-      <w:proofErr w:type="spellStart"/>
       <w:r>
         <w:rPr>
           <w:i/>
         </w:rPr>
         <w:t>libvlc_media_player_play</w:t>
       </w:r>
-      <w:proofErr w:type="spellEnd"/>
       <w:r>
         <w:t>, która jako parametr przyjmuje wskaźnik na obiekt odtwarzacza mediów. W tym momencie następuje uruchomienie wyświetlania filmu</w:t>
       </w:r>
       <w:r>
         <w:t xml:space="preserve">. Program posiada podstawowe dane na temat filmu, jednak nie wie jak długo trwa. Dlatego w kolejnym kroku wołana jest funkcja </w:t>
       </w:r>
-      <w:proofErr w:type="spellStart"/>
       <w:r>
         <w:rPr>
           <w:i/>
         </w:rPr>
         <w:t>sleep</w:t>
       </w:r>
-      <w:proofErr w:type="spellEnd"/>
       <w:r>
         <w:t xml:space="preserve">, która powoduje zatrzymanie wykonywania wątku, z którego została wywołana na określony w parametrze czas, wyrażony w sekundach. Problem pojawia się, gdy długość filmu nie </w:t>
       </w:r>
@@ -1635,14 +1473,12 @@
       <w:r>
         <w:t xml:space="preserve">odtwarzacza mediów funkcją </w:t>
       </w:r>
-      <w:proofErr w:type="spellStart"/>
       <w:r>
         <w:rPr>
           <w:i/>
         </w:rPr>
         <w:t>libvlc_media_player_stop</w:t>
       </w:r>
-      <w:proofErr w:type="spellEnd"/>
       <w:r>
         <w:t xml:space="preserve">. Podobnie jak rozpoczęcie odtwarzania, jako </w:t>
       </w:r>
@@ -1655,14 +1491,12 @@
       <w:r>
         <w:t xml:space="preserve">Funkcja </w:t>
       </w:r>
-      <w:proofErr w:type="spellStart"/>
       <w:r>
         <w:rPr>
           <w:i/>
         </w:rPr>
         <w:t>libvlc_media_player_release</w:t>
       </w:r>
-      <w:proofErr w:type="spellEnd"/>
       <w:r>
         <w:t xml:space="preserve"> </w:t>
       </w:r>
@@ -1681,14 +1515,12 @@
       <w:r>
         <w:t xml:space="preserve">Ostatnim krokiem jest zwolnienie obiektu instancji, poprzez wywołanie </w:t>
       </w:r>
-      <w:proofErr w:type="spellStart"/>
       <w:r>
         <w:rPr>
           <w:i/>
         </w:rPr>
         <w:t>libvlc_release</w:t>
       </w:r>
-      <w:proofErr w:type="spellEnd"/>
       <w:r>
         <w:t>, przyjmującej jako parametr wskaźnika na zwalnianą instancję.</w:t>
       </w:r>
@@ -1701,7 +1533,7 @@
       <w:r>
         <w:rPr>
           <w:noProof/>
-          <w:lang w:eastAsia="pl-PL"/>
+          <w:lang w:val="en-US"/>
         </w:rPr>
         <w:drawing>
           <wp:inline distT="0" distB="0" distL="0" distR="0" wp14:anchorId="3B55BF45" wp14:editId="7F34AF55">
@@ -1794,25 +1626,21 @@
       <w:r>
         <w:t xml:space="preserve">programu. W trakcie jego pisania korzystano ze środowiska </w:t>
       </w:r>
-      <w:proofErr w:type="spellStart"/>
       <w:r>
         <w:rPr>
           <w:i/>
         </w:rPr>
         <w:t>CLion</w:t>
       </w:r>
-      <w:proofErr w:type="spellEnd"/>
       <w:r>
         <w:t xml:space="preserve">, które opiera się na </w:t>
       </w:r>
-      <w:proofErr w:type="spellStart"/>
       <w:r>
         <w:rPr>
           <w:i/>
         </w:rPr>
         <w:t>cmake</w:t>
       </w:r>
-      <w:proofErr w:type="spellEnd"/>
       <w:r>
         <w:t>. Jest to narzędzie</w:t>
       </w:r>
@@ -1822,28 +1650,24 @@
       <w:r>
         <w:t xml:space="preserve"> o otwartej licencji pozwalające zbudować (ang. </w:t>
       </w:r>
-      <w:proofErr w:type="spellStart"/>
       <w:r>
         <w:rPr>
           <w:i/>
         </w:rPr>
         <w:t>build</w:t>
       </w:r>
-      <w:proofErr w:type="spellEnd"/>
       <w:r>
         <w:t xml:space="preserve">) dany program w różnych systemach operacyjnych, w tym używanego </w:t>
       </w:r>
       <w:r>
         <w:t xml:space="preserve">w pracy </w:t>
       </w:r>
-      <w:proofErr w:type="spellStart"/>
       <w:r>
         <w:rPr>
           <w:i/>
         </w:rPr>
         <w:t>Linuxa</w:t>
       </w:r>
-      <w:proofErr w:type="spellEnd"/>
       <w:r>
         <w:t>.</w:t>
       </w:r>
@@ -1889,7 +1713,7 @@
       <w:r>
         <w:rPr>
           <w:noProof/>
-          <w:lang w:eastAsia="pl-PL"/>
+          <w:lang w:val="en-US"/>
         </w:rPr>
         <w:lastRenderedPageBreak/>
         <w:drawing>
@@ -1932,14 +1756,12 @@
         <w:br/>
         <w:t xml:space="preserve">Rysunek 2. Widok ekranu z listą dyrektyw narzędzia </w:t>
       </w:r>
-      <w:proofErr w:type="spellStart"/>
       <w:r>
         <w:rPr>
           <w:i/>
         </w:rPr>
         <w:t>cmake</w:t>
       </w:r>
-      <w:proofErr w:type="spellEnd"/>
       <w:r>
         <w:t>.</w:t>
       </w:r>
@@ -1958,25 +1780,21 @@
       <w:r>
         <w:t xml:space="preserve">Polecenie </w:t>
       </w:r>
-      <w:proofErr w:type="spellStart"/>
       <w:r>
         <w:rPr>
           <w:i/>
         </w:rPr>
         <w:t>cmake_minimum_required</w:t>
       </w:r>
-      <w:proofErr w:type="spellEnd"/>
       <w:r>
         <w:t xml:space="preserve"> określa jaka najstarsza wersja </w:t>
       </w:r>
-      <w:proofErr w:type="spellStart"/>
       <w:r>
         <w:rPr>
           <w:i/>
         </w:rPr>
         <w:t>cmake</w:t>
       </w:r>
-      <w:proofErr w:type="spellEnd"/>
       <w:r>
         <w:t xml:space="preserve"> może być użyta do wykonania skryptu.</w:t>
       </w:r>
@@ -2010,14 +1828,12 @@
       <w:r>
         <w:t xml:space="preserve">Komenda </w:t>
       </w:r>
-      <w:proofErr w:type="spellStart"/>
       <w:r>
         <w:rPr>
           <w:i/>
         </w:rPr>
         <w:t>project</w:t>
       </w:r>
-      <w:proofErr w:type="spellEnd"/>
       <w:r>
         <w:rPr>
           <w:i/>
@@ -2036,14 +1852,12 @@
       <w:r>
         <w:t xml:space="preserve">projektem i jej użycie spowoduje odniesienie się do niego. </w:t>
       </w:r>
-      <w:proofErr w:type="spellStart"/>
       <w:r>
         <w:rPr>
           <w:i/>
         </w:rPr>
         <w:t>Add_executable</w:t>
       </w:r>
-      <w:proofErr w:type="spellEnd"/>
       <w:r>
         <w:t xml:space="preserve"> dodaje pliki źródłowe do projektu w którym mają zostać zbudowane. W tym przypadku dodany jest plik </w:t>
       </w:r>
@@ -2062,14 +1876,12 @@
       <w:r>
         <w:t xml:space="preserve"> W </w:t>
       </w:r>
-      <w:proofErr w:type="spellStart"/>
       <w:r>
         <w:rPr>
           <w:i/>
         </w:rPr>
         <w:t>cmake</w:t>
       </w:r>
-      <w:proofErr w:type="spellEnd"/>
       <w:r>
         <w:t xml:space="preserve"> aby odnieść się do wartości przechowywanej przez zmienna należy użyć składni: nazwa zmiennej w nawiasach klamrowych, poprzedzonych przez znak dolara. </w:t>
       </w:r>
@@ -2097,14 +1909,12 @@
       <w:r>
         <w:t xml:space="preserve"> powinien szukać bibliotek, z których powstanie plik wykonywalny. Ścieżka do biblioteki </w:t>
       </w:r>
-      <w:proofErr w:type="spellStart"/>
       <w:r>
         <w:rPr>
           <w:i/>
         </w:rPr>
         <w:t>libVLC</w:t>
       </w:r>
-      <w:proofErr w:type="spellEnd"/>
       <w:r>
         <w:t xml:space="preserve"> w przykładzie jest przekazywana przez odwołanie do wartości zmiennej </w:t>
       </w:r>
@@ -2144,7 +1954,7 @@
     </w:p>
     <w:p>
       <w:pPr>
-        <w:pStyle w:val="Podtytu"/>
+        <w:pStyle w:val="Subtitle"/>
         <w:numPr>
           <w:ilvl w:val="1"/>
           <w:numId w:val="1"/>
@@ -2180,60 +1990,38 @@
       <w:r>
         <w:t xml:space="preserve">Autor pytania chciał odbierać dane i przekazywać je programowi napisanemu z użyciem </w:t>
       </w:r>
-      <w:proofErr w:type="spellStart"/>
       <w:r>
         <w:rPr>
           <w:i/>
         </w:rPr>
         <w:t>libVLC</w:t>
       </w:r>
-      <w:proofErr w:type="spellEnd"/>
       <w:r>
         <w:t xml:space="preserve"> z pomocą interfejsu </w:t>
       </w:r>
-      <w:proofErr w:type="spellStart"/>
       <w:r>
         <w:rPr>
           <w:i/>
         </w:rPr>
         <w:t>imem</w:t>
       </w:r>
-      <w:proofErr w:type="spellEnd"/>
       <w:r>
         <w:t xml:space="preserve">. </w:t>
       </w:r>
       <w:r>
         <w:t xml:space="preserve">Moduł interfejsu nie cieszy się dużą popularnością, nie jest również opisany w dokumentacji dostarczonej przez autorów </w:t>
       </w:r>
-      <w:proofErr w:type="spellStart"/>
       <w:r>
         <w:rPr>
           <w:i/>
         </w:rPr>
         <w:t>libVLC</w:t>
       </w:r>
-      <w:proofErr w:type="spellEnd"/>
       <w:r>
         <w:t xml:space="preserve">. Największym źródłem informacji o nim zdobyto podczas analizy statycznej kodu źródłowego, który na szczęście jest dostępny na zasadach otwartej licencji. </w:t>
       </w:r>
       <w:r>
-        <w:t xml:space="preserve">Korzystano również z informacji dostarczonych przez użytkownika </w:t>
-      </w:r>
-      <w:proofErr w:type="spellStart"/>
-      <w:r>
-        <w:t>Arkaid</w:t>
-      </w:r>
-      <w:proofErr w:type="spellEnd"/>
-      <w:r>
-        <w:t xml:space="preserve"> z wątku na forum </w:t>
-      </w:r>
-      <w:proofErr w:type="spellStart"/>
-      <w:r>
-        <w:t>videolan</w:t>
-      </w:r>
-      <w:proofErr w:type="spellEnd"/>
-      <w:r>
-        <w:t>.</w:t>
+        <w:t>Korzystano również z informacji dostarczonych przez użytkownika Arkaid z wątku na forum videolan.</w:t>
       </w:r>
     </w:p>
     <w:p>
@@ -2259,14 +2047,12 @@
       <w:r>
         <w:t xml:space="preserve">Bazując na programie podstawowym opisanym w poprzednim rozdziale stworzono kod z wykorzystaniem interfejsu </w:t>
       </w:r>
-      <w:proofErr w:type="spellStart"/>
       <w:r>
         <w:rPr>
           <w:i/>
         </w:rPr>
         <w:t>imem</w:t>
       </w:r>
-      <w:proofErr w:type="spellEnd"/>
       <w:r>
         <w:t xml:space="preserve">. </w:t>
       </w:r>
@@ -2298,7 +2084,7 @@
       <w:r>
         <w:rPr>
           <w:noProof/>
-          <w:lang w:eastAsia="pl-PL"/>
+          <w:lang w:val="en-US"/>
         </w:rPr>
         <w:drawing>
           <wp:inline distT="0" distB="0" distL="0" distR="0" wp14:anchorId="18781BA7" wp14:editId="3D8704ED">
@@ -2340,14 +2126,12 @@
         <w:br/>
         <w:t xml:space="preserve">Rysunek 3. Widok ekranu z konstruktorem parametrycznym klasy </w:t>
       </w:r>
-      <w:proofErr w:type="spellStart"/>
       <w:r>
         <w:rPr>
           <w:i/>
         </w:rPr>
         <w:t>Controler</w:t>
       </w:r>
-      <w:proofErr w:type="spellEnd"/>
       <w:r>
         <w:t>.</w:t>
       </w:r>
@@ -2371,107 +2155,71 @@
       <w:r>
         <w:t xml:space="preserve"> </w:t>
       </w:r>
-      <w:proofErr w:type="spellStart"/>
       <w:r>
         <w:rPr>
           <w:i/>
         </w:rPr>
         <w:t>libvlc_media_new_location</w:t>
       </w:r>
-      <w:proofErr w:type="spellEnd"/>
       <w:r>
         <w:t>.</w:t>
       </w:r>
       <w:r>
-        <w:t xml:space="preserve"> Jako drugi parametr przekazany został ciąg znaków „</w:t>
-      </w:r>
-      <w:proofErr w:type="spellStart"/>
-      <w:r>
+        <w:t xml:space="preserve"> Jako drugi parametr przekazany został ciąg znaków „imem://”</w:t>
+      </w:r>
+      <w:r>
+        <w:t>.</w:t>
+      </w:r>
+      <w:r>
+        <w:t xml:space="preserve"> Przykład</w:t>
+      </w:r>
+      <w:r>
+        <w:t xml:space="preserve"> implementacji</w:t>
+      </w:r>
+      <w:r>
+        <w:t xml:space="preserve"> znajduje się na rysunku 3.</w:t>
+      </w:r>
+      <w:r>
+        <w:t xml:space="preserve"> </w:t>
+      </w:r>
+      <w:r>
+        <w:t xml:space="preserve">Użycie obiektu reprezentującego media, w którym użyto modułu </w:t>
+      </w:r>
+      <w:r>
+        <w:rPr>
+          <w:i/>
+        </w:rPr>
         <w:t>imem</w:t>
       </w:r>
-      <w:proofErr w:type="spellEnd"/>
-      <w:r>
-        <w:t>://”</w:t>
-      </w:r>
-      <w:r>
-        <w:t>.</w:t>
-      </w:r>
-      <w:r>
-        <w:t xml:space="preserve"> Przykład</w:t>
-      </w:r>
-      <w:r>
-        <w:t xml:space="preserve"> implementacji</w:t>
-      </w:r>
-      <w:r>
-        <w:t xml:space="preserve"> znajduje się na rysunku 3.</w:t>
-      </w:r>
-      <w:r>
-        <w:t xml:space="preserve"> </w:t>
-      </w:r>
-      <w:r>
-        <w:t xml:space="preserve">Użycie obiektu reprezentującego media, w którym użyto modułu </w:t>
-      </w:r>
-      <w:proofErr w:type="spellStart"/>
+      <w:r>
+        <w:t>, w programie podstawowym zako</w:t>
+      </w:r>
+      <w:r>
+        <w:t>ńczy się jednak niepowodzeniem. Wymagane jest wprowadzenie kilku kolejnych zmian implementacyjnych aby zmienić ten stan rzeczy.</w:t>
+      </w:r>
+    </w:p>
+    <w:p>
+      <w:pPr>
+        <w:ind w:firstLine="360"/>
+        <w:jc w:val="both"/>
+      </w:pPr>
+      <w:r>
+        <w:t xml:space="preserve">Podstawą działania modułu </w:t>
+      </w:r>
       <w:r>
         <w:rPr>
           <w:i/>
         </w:rPr>
         <w:t>imem</w:t>
       </w:r>
-      <w:proofErr w:type="spellEnd"/>
-      <w:r>
-        <w:t>, w programie podstawowym zako</w:t>
-      </w:r>
-      <w:r>
-        <w:t>ńczy się jednak niepowodzeniem. Wymagane jest wprowadzenie kilku kolejnych zmian implementacyjnych aby zmienić ten stan rzeczy.</w:t>
-      </w:r>
-    </w:p>
-    <w:p>
-      <w:pPr>
-        <w:ind w:firstLine="360"/>
-        <w:jc w:val="both"/>
-      </w:pPr>
-      <w:r>
-        <w:t xml:space="preserve">Podstawą działania modułu </w:t>
-      </w:r>
-      <w:proofErr w:type="spellStart"/>
-      <w:r>
-        <w:rPr>
-          <w:i/>
-        </w:rPr>
-        <w:t>imem</w:t>
-      </w:r>
-      <w:proofErr w:type="spellEnd"/>
       <w:r>
         <w:t xml:space="preserve"> są funkcje nazwane przywołaniami (ang. </w:t>
       </w:r>
-      <w:proofErr w:type="spellStart"/>
-      <w:r>
-        <w:rPr>
-          <w:i/>
-        </w:rPr>
-        <w:t>callback</w:t>
-      </w:r>
-      <w:proofErr w:type="spellEnd"/>
-      <w:r>
-        <w:rPr>
-          <w:i/>
-        </w:rPr>
-        <w:t xml:space="preserve"> </w:t>
-      </w:r>
-      <w:proofErr w:type="spellStart"/>
-      <w:r>
-        <w:rPr>
-          <w:i/>
-        </w:rPr>
-        <w:t>function</w:t>
-      </w:r>
-      <w:proofErr w:type="spellEnd"/>
-      <w:r>
-        <w:rPr>
-          <w:i/>
-        </w:rPr>
-        <w:t>).</w:t>
+      <w:r>
+        <w:rPr>
+          <w:i/>
+        </w:rPr>
+        <w:t>callback function).</w:t>
       </w:r>
       <w:r>
         <w:t xml:space="preserve"> Odpowiadają one za obsługę każdej klatki filmu. </w:t>
@@ -2494,7 +2242,7 @@
       <w:r>
         <w:rPr>
           <w:noProof/>
-          <w:lang w:eastAsia="pl-PL"/>
+          <w:lang w:val="en-US"/>
         </w:rPr>
         <w:drawing>
           <wp:inline distT="0" distB="0" distL="0" distR="0" wp14:anchorId="5DF6748A" wp14:editId="7F2533F6">
@@ -2539,14 +2287,12 @@
       <w:r>
         <w:t xml:space="preserve">. Widok ekranu z kodem źródłowym interfejsu </w:t>
       </w:r>
-      <w:proofErr w:type="spellStart"/>
       <w:r>
         <w:rPr>
           <w:i/>
         </w:rPr>
         <w:t>imem</w:t>
       </w:r>
-      <w:proofErr w:type="spellEnd"/>
       <w:r>
         <w:t>. Definicje typów funkcji przywołań.</w:t>
       </w:r>
@@ -2569,24 +2315,14 @@
         <w:t>.</w:t>
       </w:r>
       <w:r>
-        <w:t xml:space="preserve"> Przekazane parametry funkcji muszą pokrywać się z tymi, które znajdują się w pliku </w:t>
-      </w:r>
-      <w:proofErr w:type="spellStart"/>
-      <w:r>
-        <w:t>imem.c</w:t>
-      </w:r>
-      <w:proofErr w:type="spellEnd"/>
-      <w:r>
-        <w:t xml:space="preserve"> dostarczanym wraz z biblioteką </w:t>
-      </w:r>
-      <w:proofErr w:type="spellStart"/>
+        <w:t xml:space="preserve"> Przekazane parametry funkcji muszą pokrywać się z tymi, które znajdują się w pliku imem.c dostarczanym wraz z biblioteką </w:t>
+      </w:r>
       <w:r>
         <w:rPr>
           <w:i/>
         </w:rPr>
         <w:t>libVLC</w:t>
       </w:r>
-      <w:proofErr w:type="spellEnd"/>
       <w:r>
         <w:t>.</w:t>
       </w:r>
@@ -2602,7 +2338,7 @@
       <w:r>
         <w:rPr>
           <w:noProof/>
-          <w:lang w:eastAsia="pl-PL"/>
+          <w:lang w:val="en-US"/>
         </w:rPr>
         <w:lastRenderedPageBreak/>
         <w:drawing>
@@ -2654,25 +2390,21 @@
       <w:r>
         <w:t xml:space="preserve">Jak zostało już wspomniane interfejs </w:t>
       </w:r>
-      <w:proofErr w:type="spellStart"/>
       <w:r>
         <w:rPr>
           <w:i/>
         </w:rPr>
         <w:t>imem</w:t>
       </w:r>
-      <w:proofErr w:type="spellEnd"/>
       <w:r>
         <w:t xml:space="preserve"> konfigurowany jest przez zestaw komend. Komendy te przekazywane są do programu z użyciem omówionej już funkcji </w:t>
       </w:r>
-      <w:proofErr w:type="spellStart"/>
       <w:r>
         <w:rPr>
           <w:i/>
         </w:rPr>
         <w:t>libvlc_new</w:t>
       </w:r>
-      <w:proofErr w:type="spellEnd"/>
       <w:r>
         <w:rPr>
           <w:i/>
@@ -2685,36 +2417,30 @@
       <w:r>
         <w:t xml:space="preserve">Widoczna na rysunku 5 metoda </w:t>
       </w:r>
-      <w:proofErr w:type="spellStart"/>
       <w:r>
         <w:rPr>
           <w:i/>
         </w:rPr>
         <w:t>AddOption</w:t>
       </w:r>
-      <w:proofErr w:type="spellEnd"/>
       <w:r>
         <w:t xml:space="preserve"> obiektu </w:t>
       </w:r>
-      <w:proofErr w:type="spellStart"/>
       <w:r>
         <w:rPr>
           <w:i/>
         </w:rPr>
         <w:t>optionsHandler</w:t>
       </w:r>
-      <w:proofErr w:type="spellEnd"/>
       <w:r>
         <w:t xml:space="preserve"> odpowiada za agregację kolejnych argumentów, które ostatecznie przekazywane są do funkcji </w:t>
       </w:r>
-      <w:proofErr w:type="spellStart"/>
       <w:r>
         <w:rPr>
           <w:i/>
         </w:rPr>
         <w:t>libvlc_new</w:t>
       </w:r>
-      <w:proofErr w:type="spellEnd"/>
       <w:r>
         <w:rPr>
           <w:i/>
@@ -2724,14 +2450,12 @@
       <w:r>
         <w:t xml:space="preserve"> Od tego momentu użycie obiektu instancji </w:t>
       </w:r>
-      <w:proofErr w:type="spellStart"/>
       <w:r>
         <w:rPr>
           <w:i/>
         </w:rPr>
         <w:t>llibvlc_instance_t</w:t>
       </w:r>
-      <w:proofErr w:type="spellEnd"/>
       <w:r>
         <w:t xml:space="preserve"> będzie wiązać się z użyciem stworzonej konfiguracji.</w:t>
       </w:r>
@@ -2747,28 +2471,24 @@
       <w:r>
         <w:t>--</w:t>
       </w:r>
-      <w:proofErr w:type="spellStart"/>
       <w:r>
         <w:t>imem-</w:t>
       </w:r>
       <w:r>
         <w:t>get</w:t>
       </w:r>
-      <w:proofErr w:type="spellEnd"/>
       <w:r>
         <w:t>” oraz „</w:t>
       </w:r>
       <w:r>
         <w:t>--</w:t>
       </w:r>
-      <w:proofErr w:type="spellStart"/>
       <w:r>
         <w:t>imem-</w:t>
       </w:r>
       <w:r>
         <w:t>release</w:t>
       </w:r>
-      <w:proofErr w:type="spellEnd"/>
       <w:r>
         <w:t>”</w:t>
       </w:r>
@@ -2778,14 +2498,12 @@
       <w:r>
         <w:t xml:space="preserve"> Odbywa się to dzięki funkcji </w:t>
       </w:r>
-      <w:proofErr w:type="spellStart"/>
       <w:r>
         <w:rPr>
           <w:i/>
         </w:rPr>
         <w:t>sprintf</w:t>
       </w:r>
-      <w:proofErr w:type="spellEnd"/>
       <w:r>
         <w:t>, która potrafi wpisać do wskazanej zmiennej ciąg znaków. Konwersja nazwy funkcji na jej adres odbywa się dzięki składni: litera ‘p’</w:t>
       </w:r>
@@ -2799,17 +2517,12 @@
         <w:jc w:val="both"/>
       </w:pPr>
       <w:r>
-        <w:t>Lista parametrów alokującej</w:t>
-      </w:r>
-      <w:bookmarkStart w:id="0" w:name="_GoBack"/>
-      <w:bookmarkEnd w:id="0"/>
-      <w:r>
-        <w:t xml:space="preserve"> funkcji przywołań:</w:t>
-      </w:r>
-    </w:p>
-    <w:p>
-      <w:pPr>
-        <w:pStyle w:val="Akapitzlist"/>
+        <w:t>Lista parametrów alokującej funkcji przywołań:</w:t>
+      </w:r>
+    </w:p>
+    <w:p>
+      <w:pPr>
+        <w:pStyle w:val="ListParagraph"/>
         <w:numPr>
           <w:ilvl w:val="0"/>
           <w:numId w:val="6"/>
@@ -2835,191 +2548,130 @@
         <w:rPr>
           <w:rStyle w:val="pl-s"/>
         </w:rPr>
-        <w:t>--</w:t>
-      </w:r>
-      <w:proofErr w:type="spellStart"/>
+        <w:t>--imem-data”.</w:t>
+      </w:r>
       <w:r>
         <w:rPr>
           <w:rStyle w:val="pl-s"/>
         </w:rPr>
-        <w:t>imem</w:t>
-      </w:r>
-      <w:proofErr w:type="spellEnd"/>
+        <w:t xml:space="preserve"> Adres może zawierać dowolny typ obiektu. Dzieje się tak za sprawą typu </w:t>
+      </w:r>
       <w:r>
         <w:rPr>
           <w:rStyle w:val="pl-s"/>
-        </w:rPr>
-        <w:t>-data”.</w:t>
+          <w:i/>
+        </w:rPr>
+        <w:t>void*</w:t>
       </w:r>
       <w:r>
         <w:rPr>
           <w:rStyle w:val="pl-s"/>
         </w:rPr>
-        <w:t xml:space="preserve"> Adres może zawierać dowolny typ obiektu. Dzieje się tak za sprawą typu </w:t>
-      </w:r>
-      <w:proofErr w:type="spellStart"/>
+        <w:t xml:space="preserve"> czyli wskaźnika do obiektu o nieznanym typie.</w:t>
+      </w:r>
       <w:r>
         <w:rPr>
           <w:rStyle w:val="pl-s"/>
-          <w:i/>
-        </w:rPr>
-        <w:t>void</w:t>
-      </w:r>
-      <w:proofErr w:type="spellEnd"/>
+        </w:rPr>
+        <w:t xml:space="preserve"> Jedynie jawne rzutowanie</w:t>
+      </w:r>
       <w:r>
         <w:rPr>
           <w:rStyle w:val="pl-s"/>
-          <w:i/>
-        </w:rPr>
-        <w:t>*</w:t>
+        </w:rPr>
+        <w:t xml:space="preserve"> wskaźnika</w:t>
       </w:r>
       <w:r>
         <w:rPr>
           <w:rStyle w:val="pl-s"/>
         </w:rPr>
-        <w:t xml:space="preserve"> czyli wskaźnika do obiektu o nieznanym typie.</w:t>
+        <w:t xml:space="preserve"> na inny typ jest bezpieczne, ponieważ w innym przypadku kompilator nie wie na jaki typ naprawdę wskazuje. </w:t>
       </w:r>
       <w:r>
         <w:rPr>
           <w:rStyle w:val="pl-s"/>
         </w:rPr>
-        <w:t xml:space="preserve"> Jedynie jawne rzutowanie</w:t>
+        <w:t xml:space="preserve">Przykład przedstawiony jest na </w:t>
       </w:r>
       <w:r>
         <w:rPr>
           <w:rStyle w:val="pl-s"/>
         </w:rPr>
-        <w:t xml:space="preserve"> wskaźnika</w:t>
+        <w:t xml:space="preserve">rysunku 6, gdzie </w:t>
       </w:r>
       <w:r>
         <w:rPr>
           <w:rStyle w:val="pl-s"/>
-        </w:rPr>
-        <w:t xml:space="preserve"> na inny typ jest bezpieczne, ponieważ w innym przypadku kompilator nie wie na jaki typ naprawdę wskazuje. </w:t>
+          <w:i/>
+        </w:rPr>
+        <w:t>data</w:t>
       </w:r>
       <w:r>
         <w:rPr>
           <w:rStyle w:val="pl-s"/>
         </w:rPr>
-        <w:t xml:space="preserve">Przykład przedstawiony jest na </w:t>
+        <w:t xml:space="preserve"> konwertowana jest na typ </w:t>
       </w:r>
       <w:r>
         <w:rPr>
           <w:rStyle w:val="pl-s"/>
-        </w:rPr>
-        <w:t xml:space="preserve">rysunku 6, gdzie </w:t>
+          <w:i/>
+        </w:rPr>
+        <w:t>FramesHandler*</w:t>
       </w:r>
       <w:r>
         <w:rPr>
           <w:rStyle w:val="pl-s"/>
-          <w:i/>
-        </w:rPr>
-        <w:t>data</w:t>
-      </w:r>
+        </w:rPr>
+        <w:t>, czyli wskaźnik na obiekt zdefiniowany przez użytkownika.</w:t>
+      </w:r>
+    </w:p>
+    <w:p>
+      <w:pPr>
+        <w:pStyle w:val="ListParagraph"/>
+        <w:ind w:left="1080"/>
+        <w:jc w:val="both"/>
+      </w:pPr>
       <w:r>
         <w:rPr>
           <w:rStyle w:val="pl-s"/>
         </w:rPr>
-        <w:t xml:space="preserve"> konwertowana jest na typ </w:t>
-      </w:r>
-      <w:proofErr w:type="spellStart"/>
+        <w:t>[Stroustrup]</w:t>
+      </w:r>
       <w:r>
         <w:rPr>
           <w:rStyle w:val="pl-s"/>
-          <w:i/>
-        </w:rPr>
-        <w:t>FramesHandler</w:t>
-      </w:r>
-      <w:proofErr w:type="spellEnd"/>
-      <w:r>
-        <w:rPr>
-          <w:rStyle w:val="pl-s"/>
-          <w:i/>
-        </w:rPr>
-        <w:t>*</w:t>
-      </w:r>
-      <w:r>
-        <w:rPr>
-          <w:rStyle w:val="pl-s"/>
-        </w:rPr>
-        <w:t>, czyli wskaźnik na obiekt zdefiniowany przez użytkownika.</w:t>
-      </w:r>
-    </w:p>
-    <w:p>
-      <w:pPr>
-        <w:pStyle w:val="Akapitzlist"/>
-        <w:ind w:left="1080"/>
-        <w:jc w:val="both"/>
-      </w:pPr>
-      <w:r>
-        <w:rPr>
-          <w:rStyle w:val="pl-s"/>
-        </w:rPr>
-        <w:t>[</w:t>
-      </w:r>
-      <w:proofErr w:type="spellStart"/>
-      <w:r>
-        <w:rPr>
-          <w:rStyle w:val="pl-s"/>
-        </w:rPr>
-        <w:t>Stroustrup</w:t>
-      </w:r>
-      <w:proofErr w:type="spellEnd"/>
-      <w:r>
-        <w:rPr>
-          <w:rStyle w:val="pl-s"/>
-        </w:rPr>
-        <w:t>]</w:t>
-      </w:r>
-      <w:r>
-        <w:rPr>
-          <w:rStyle w:val="pl-s"/>
         </w:rPr>
         <w:br/>
       </w:r>
     </w:p>
     <w:p>
       <w:pPr>
-        <w:pStyle w:val="Akapitzlist"/>
+        <w:pStyle w:val="ListParagraph"/>
         <w:numPr>
           <w:ilvl w:val="0"/>
           <w:numId w:val="6"/>
         </w:numPr>
         <w:jc w:val="both"/>
       </w:pPr>
-      <w:proofErr w:type="spellStart"/>
       <w:r>
         <w:t>cookie</w:t>
       </w:r>
-      <w:proofErr w:type="spellEnd"/>
       <w:r>
         <w:t xml:space="preserve"> – ciasteczko (ang. </w:t>
       </w:r>
-      <w:proofErr w:type="spellStart"/>
-      <w:r>
-        <w:rPr>
-          <w:i/>
-        </w:rPr>
-        <w:t>cookie</w:t>
-      </w:r>
-      <w:proofErr w:type="spellEnd"/>
-      <w:r>
-        <w:rPr>
-          <w:i/>
-        </w:rPr>
-        <w:t>)</w:t>
+      <w:r>
+        <w:rPr>
+          <w:i/>
+        </w:rPr>
+        <w:t>cookie)</w:t>
       </w:r>
       <w:r>
         <w:t>, zdefiniowany przez użytkownika ciąg znaków. Może służyć na przykład do wyświetlania napisów w danej klatce. Adres przekazywany jest za pomocą argumentu „</w:t>
       </w:r>
       <w:r>
-        <w:t>--</w:t>
-      </w:r>
-      <w:proofErr w:type="spellStart"/>
-      <w:r>
-        <w:t>imem-cookie</w:t>
-      </w:r>
-      <w:proofErr w:type="spellEnd"/>
+        <w:t>--imem-cookie</w:t>
+      </w:r>
       <w:r>
         <w:t>”</w:t>
       </w:r>
@@ -3038,51 +2690,27 @@
     </w:p>
     <w:p>
       <w:pPr>
-        <w:pStyle w:val="Akapitzlist"/>
+        <w:pStyle w:val="ListParagraph"/>
         <w:numPr>
           <w:ilvl w:val="0"/>
           <w:numId w:val="6"/>
         </w:numPr>
         <w:jc w:val="both"/>
       </w:pPr>
-      <w:proofErr w:type="spellStart"/>
       <w:r>
         <w:t>dts</w:t>
       </w:r>
-      <w:proofErr w:type="spellEnd"/>
       <w:r>
         <w:t xml:space="preserve"> - znacznik czasowy definiujący moment zdekodowania klatki</w:t>
       </w:r>
       <w:r>
         <w:t xml:space="preserve"> (ang. </w:t>
       </w:r>
-      <w:proofErr w:type="spellStart"/>
-      <w:r>
-        <w:rPr>
-          <w:i/>
-        </w:rPr>
-        <w:t>decode</w:t>
-      </w:r>
-      <w:proofErr w:type="spellEnd"/>
-      <w:r>
-        <w:rPr>
-          <w:i/>
-        </w:rPr>
-        <w:t xml:space="preserve"> </w:t>
-      </w:r>
-      <w:proofErr w:type="spellStart"/>
-      <w:r>
-        <w:rPr>
-          <w:i/>
-        </w:rPr>
-        <w:t>timestamp</w:t>
-      </w:r>
-      <w:proofErr w:type="spellEnd"/>
-      <w:r>
-        <w:rPr>
-          <w:i/>
-        </w:rPr>
-        <w:t>)</w:t>
+      <w:r>
+        <w:rPr>
+          <w:i/>
+        </w:rPr>
+        <w:t>decode timestamp)</w:t>
       </w:r>
       <w:r>
         <w:t>. Wyrażony w mikrosekundach obliczanych według wzoru:</w:t>
@@ -3128,12 +2756,20 @@
             <m:t>=dts</m:t>
           </m:r>
           <m:r>
+            <m:rPr>
+              <m:sty m:val="p"/>
+            </m:rPr>
             <w:rPr>
               <w:rFonts w:eastAsiaTheme="minorEastAsia"/>
             </w:rPr>
             <w:br/>
           </m:r>
+        </m:oMath>
+        <m:oMath>
           <m:r>
+            <m:rPr>
+              <m:sty m:val="p"/>
+            </m:rPr>
             <w:br/>
           </m:r>
         </m:oMath>
@@ -3144,18 +2780,22 @@
         </w:rPr>
         <w:t xml:space="preserve">W przykładzie przedstawionym na rysunku 6 ustawiany wraz ze zmienna </w:t>
       </w:r>
-      <w:proofErr w:type="spellStart"/>
       <w:r>
         <w:rPr>
           <w:rFonts w:eastAsiaTheme="minorEastAsia"/>
-          <w:i/>
-        </w:rPr>
-        <w:t>dts</w:t>
-      </w:r>
-      <w:proofErr w:type="spellEnd"/>
+        </w:rPr>
+        <w:t>p</w:t>
+      </w:r>
       <w:r>
         <w:rPr>
           <w:rFonts w:eastAsiaTheme="minorEastAsia"/>
+          <w:i/>
+        </w:rPr>
+        <w:t>ts</w:t>
+      </w:r>
+      <w:r>
+        <w:rPr>
+          <w:rFonts w:eastAsiaTheme="minorEastAsia"/>
         </w:rPr>
         <w:t xml:space="preserve"> na tą samą wartość, jednak może się ona różnić w zależności od użytego sposobu dekodowania. Wyświetlanie nieskompresowanych sekwencji wideo nie wymaga procesu dekompresji, co pozwala na równość dwóch współczynników.</w:t>
       </w:r>
@@ -3168,51 +2808,27 @@
     </w:p>
     <w:p>
       <w:pPr>
-        <w:pStyle w:val="Akapitzlist"/>
+        <w:pStyle w:val="ListParagraph"/>
         <w:numPr>
           <w:ilvl w:val="0"/>
           <w:numId w:val="6"/>
         </w:numPr>
         <w:jc w:val="both"/>
       </w:pPr>
-      <w:proofErr w:type="spellStart"/>
       <w:r>
         <w:t>pts</w:t>
       </w:r>
-      <w:proofErr w:type="spellEnd"/>
       <w:r>
         <w:t xml:space="preserve"> - znacznik czasowy definiujący moment wyświetlenia klatki</w:t>
       </w:r>
       <w:r>
         <w:t xml:space="preserve"> (ang. </w:t>
       </w:r>
-      <w:proofErr w:type="spellStart"/>
-      <w:r>
-        <w:rPr>
-          <w:i/>
-        </w:rPr>
-        <w:t>presentation</w:t>
-      </w:r>
-      <w:proofErr w:type="spellEnd"/>
-      <w:r>
-        <w:rPr>
-          <w:i/>
-        </w:rPr>
-        <w:t xml:space="preserve"> </w:t>
-      </w:r>
-      <w:proofErr w:type="spellStart"/>
-      <w:r>
-        <w:rPr>
-          <w:i/>
-        </w:rPr>
-        <w:t>timestamp</w:t>
-      </w:r>
-      <w:proofErr w:type="spellEnd"/>
-      <w:r>
-        <w:rPr>
-          <w:i/>
-        </w:rPr>
-        <w:t>)</w:t>
+      <w:r>
+        <w:rPr>
+          <w:i/>
+        </w:rPr>
+        <w:t>presentation timestamp)</w:t>
       </w:r>
       <w:r>
         <w:t>.</w:t>
@@ -3259,21 +2875,23 @@
             <w:rPr>
               <w:rFonts w:ascii="Cambria Math" w:eastAsiaTheme="minorEastAsia" w:hAnsi="Cambria Math"/>
             </w:rPr>
-            <m:t>=</m:t>
+            <m:t>=pts</m:t>
           </m:r>
           <m:r>
-            <w:rPr>
-              <w:rFonts w:ascii="Cambria Math" w:eastAsiaTheme="minorEastAsia" w:hAnsi="Cambria Math"/>
-            </w:rPr>
-            <m:t>pts</m:t>
-          </m:r>
-          <m:r>
+            <m:rPr>
+              <m:sty m:val="p"/>
+            </m:rPr>
             <w:rPr>
               <w:rFonts w:eastAsiaTheme="minorEastAsia"/>
             </w:rPr>
             <w:br/>
           </m:r>
+        </m:oMath>
+        <m:oMath>
           <m:r>
+            <m:rPr>
+              <m:sty m:val="p"/>
+            </m:rPr>
             <w:rPr>
               <w:rFonts w:eastAsiaTheme="minorEastAsia"/>
             </w:rPr>
@@ -3284,34 +2902,21 @@
     </w:p>
     <w:p>
       <w:pPr>
-        <w:pStyle w:val="Akapitzlist"/>
+        <w:pStyle w:val="ListParagraph"/>
         <w:numPr>
           <w:ilvl w:val="0"/>
           <w:numId w:val="6"/>
         </w:numPr>
         <w:jc w:val="both"/>
       </w:pPr>
-      <w:proofErr w:type="spellStart"/>
-      <w:r>
-        <w:t>flags</w:t>
-      </w:r>
-      <w:proofErr w:type="spellEnd"/>
-      <w:r>
-        <w:t xml:space="preserve"> - parametr typu </w:t>
-      </w:r>
-      <w:proofErr w:type="spellStart"/>
-      <w:r>
-        <w:rPr>
-          <w:i/>
-        </w:rPr>
-        <w:t>unsigned</w:t>
-      </w:r>
-      <w:proofErr w:type="spellEnd"/>
-      <w:r>
-        <w:rPr>
-          <w:i/>
-        </w:rPr>
-        <w:t>*</w:t>
+      <w:r>
+        <w:t xml:space="preserve">flags - parametr typu </w:t>
+      </w:r>
+      <w:r>
+        <w:rPr>
+          <w:i/>
+        </w:rPr>
+        <w:t>unsigned*</w:t>
       </w:r>
       <w:r>
         <w:t xml:space="preserve"> czyli wskaźnik na obiekt całkowitoliczbowy bez znaku. W przykładzie przedstawionym na rysunku 6 nie został użyty.</w:t>
@@ -3322,34 +2927,24 @@
     </w:p>
     <w:p>
       <w:pPr>
-        <w:pStyle w:val="Akapitzlist"/>
+        <w:pStyle w:val="ListParagraph"/>
         <w:numPr>
           <w:ilvl w:val="0"/>
           <w:numId w:val="6"/>
         </w:numPr>
         <w:jc w:val="both"/>
       </w:pPr>
-      <w:proofErr w:type="spellStart"/>
       <w:r>
         <w:t>bufferSize</w:t>
       </w:r>
-      <w:proofErr w:type="spellEnd"/>
       <w:r>
         <w:t xml:space="preserve"> - parametr typu </w:t>
       </w:r>
-      <w:proofErr w:type="spellStart"/>
-      <w:r>
-        <w:rPr>
-          <w:i/>
-        </w:rPr>
-        <w:t>size_t</w:t>
-      </w:r>
-      <w:proofErr w:type="spellEnd"/>
-      <w:r>
-        <w:rPr>
-          <w:i/>
-        </w:rPr>
-        <w:t>*</w:t>
+      <w:r>
+        <w:rPr>
+          <w:i/>
+        </w:rPr>
+        <w:t>size_t*</w:t>
       </w:r>
       <w:r>
         <w:t xml:space="preserve"> czyli wskaźnik na obiekt typu całkowitoliczbowego bez znaku, który może przechowywać rozmiar każdego obiektu, wyrażony w bajtach. </w:t>
@@ -3369,24 +2964,64 @@
     </w:p>
     <w:p>
       <w:pPr>
-        <w:pStyle w:val="Akapitzlist"/>
+        <w:pStyle w:val="ListParagraph"/>
         <w:numPr>
           <w:ilvl w:val="0"/>
           <w:numId w:val="6"/>
         </w:numPr>
         <w:jc w:val="both"/>
       </w:pPr>
-      <w:proofErr w:type="spellStart"/>
       <w:r>
         <w:t>buffer</w:t>
       </w:r>
-      <w:proofErr w:type="spellEnd"/>
       <w:r>
         <w:t xml:space="preserve"> </w:t>
       </w:r>
       <w:r>
         <w:t>- najważniejszy parametr</w:t>
       </w:r>
+      <w:r>
+        <w:t xml:space="preserve"> odpowiedzialny za dostarczenie do interfejsu </w:t>
+      </w:r>
+      <w:r>
+        <w:rPr>
+          <w:i/>
+        </w:rPr>
+        <w:t>imem</w:t>
+      </w:r>
+      <w:r>
+        <w:t xml:space="preserve"> danych o klatce. Wskaźnik ustawiany jest na podany adres, a następnie brane jest tyle bajtów danych, ile wynosi zmienna bufferSize.</w:t>
+      </w:r>
+      <w:r>
+        <w:t xml:space="preserve"> W tym przypadku ważne jest, aby pamięc była zaalokowana w jednym bloku, to znaczy wszystkie dane klatki znajdow</w:t>
+      </w:r>
+      <w:r>
+        <w:t>ały się na sąsiadujących adresach w pamięci.</w:t>
+      </w:r>
+      <w:r>
+        <w:t xml:space="preserve"> Jeśli wywołana została funkcja </w:t>
+      </w:r>
+      <w:r>
+        <w:rPr>
+          <w:i/>
+        </w:rPr>
+        <w:t>new</w:t>
+      </w:r>
+      <w:r>
+        <w:t xml:space="preserve">, aby uniknąć sytuacji gdzie zaalokowana pamięć jest nie zostaje nigdy zwolniona, w zwalniającej funkcji przywołań należy wywołać funkcję </w:t>
+      </w:r>
+      <w:r>
+        <w:rPr>
+          <w:i/>
+        </w:rPr>
+        <w:t>delete</w:t>
+      </w:r>
+      <w:r>
+        <w:t>.</w:t>
+      </w:r>
+      <w:r>
+        <w:t xml:space="preserve"> W przykładzie przedstawionym na rysunku 6 nie alokowana jest żadna pamięć, dlatego nie ma potrzeby, aby potem ją zwalniać.</w:t>
+      </w:r>
     </w:p>
     <w:p>
       <w:pPr>
@@ -3402,7 +3037,7 @@
       <w:r>
         <w:rPr>
           <w:noProof/>
-          <w:lang w:eastAsia="pl-PL"/>
+          <w:lang w:val="en-US"/>
         </w:rPr>
         <w:drawing>
           <wp:inline distT="0" distB="0" distL="0" distR="0" wp14:anchorId="2019890E" wp14:editId="434A6480">
@@ -3448,20 +3083,217 @@
     <w:p>
       <w:pPr>
         <w:ind w:firstLine="360"/>
+        <w:jc w:val="both"/>
+      </w:pPr>
+      <w:r>
+        <w:t>Na rysunku 6 przedstawiono implementację alokującej funkcji pr</w:t>
+      </w:r>
+      <w:r>
+        <w:t>zywołań, którą wykonano dla potrzeb pracy magisterskiej.</w:t>
+      </w:r>
+      <w:r>
+        <w:t xml:space="preserve"> </w:t>
+      </w:r>
+      <w:r>
+        <w:t xml:space="preserve">Funkcja </w:t>
+      </w:r>
+      <w:r>
+        <w:rPr>
+          <w:i/>
+        </w:rPr>
+        <w:t>MyImemGetCallback</w:t>
+      </w:r>
+      <w:r>
+        <w:t xml:space="preserve"> zaczyna się i kończy operacjami na obiekcie typu </w:t>
+      </w:r>
+      <w:r>
+        <w:rPr>
+          <w:i/>
+        </w:rPr>
+        <w:t>std::mutex</w:t>
+      </w:r>
+      <w:r>
+        <w:t>.</w:t>
+      </w:r>
+      <w:r>
+        <w:t xml:space="preserve"> Obiekty tej klasy są używane do reprezentacji wyłącznego dostepu do jakiegoś zasobu. W tym przypadku służą do ochrony przed zjawiskiem wyścigu oraz do synchronizacji dostepu do danych, w programach wielowątkowych.</w:t>
+      </w:r>
+      <w:r>
+        <w:t xml:space="preserve"> Wątki reprezentują obiekty typu </w:t>
+      </w:r>
+      <w:r>
+        <w:rPr>
+          <w:i/>
+        </w:rPr>
+        <w:t>std::thread</w:t>
+      </w:r>
+      <w:r>
+        <w:t xml:space="preserve">. </w:t>
+      </w:r>
+      <w:r>
+        <w:t xml:space="preserve"> </w:t>
+      </w:r>
+      <w:r>
+        <w:t xml:space="preserve">Jako parametr </w:t>
+      </w:r>
+      <w:r>
+        <w:lastRenderedPageBreak/>
+        <w:t xml:space="preserve">konstruktor klasy </w:t>
+      </w:r>
+      <w:r>
+        <w:rPr>
+          <w:i/>
+        </w:rPr>
+        <w:t>std::thread</w:t>
+      </w:r>
+      <w:r>
+        <w:t xml:space="preserve"> przyjmuje nazwę funkcji którą ma wykonać.</w:t>
+      </w:r>
+      <w:r>
+        <w:t xml:space="preserve"> </w:t>
+      </w:r>
+      <w:r>
+        <w:t xml:space="preserve">W odtwarzaczu stworzonym w ramach pracy magisterskiej wątki używane są zarówno przez wewnętrzne funkcje biblioteki </w:t>
+      </w:r>
+      <w:r>
+        <w:rPr>
+          <w:i/>
+        </w:rPr>
+        <w:t>libVLC</w:t>
+      </w:r>
+      <w:r>
+        <w:t xml:space="preserve"> jak i podczas ładowania kolejnych klatek filmu z dysku do pamięci ram. Wczytywanie odbywa się w konfigurowalnej przez użytkownika liczbie wątków. Aby zapewnić ich synchronizację należy skorzystac z wymienionych wcześniej obiektów klasy </w:t>
+      </w:r>
+      <w:r>
+        <w:rPr>
+          <w:i/>
+        </w:rPr>
+        <w:t>std::mutex.</w:t>
+      </w:r>
+      <w:r>
+        <w:t xml:space="preserve"> </w:t>
+      </w:r>
+      <w:r>
+        <w:t xml:space="preserve">W tym przypadku wątki współdzielą jeden obiekt tej klasy, kolejno rezerwując sobie wyłączny dostęp do zasobów dzięki użyciu metody </w:t>
+      </w:r>
+      <w:r>
+        <w:rPr>
+          <w:i/>
+        </w:rPr>
+        <w:t>lock</w:t>
+      </w:r>
+      <w:r>
+        <w:t xml:space="preserve">, a następnie zwalniając go korzystając z metody </w:t>
+      </w:r>
+      <w:r>
+        <w:rPr>
+          <w:i/>
+        </w:rPr>
+        <w:t>unlock</w:t>
+      </w:r>
+      <w:r>
+        <w:rPr>
+          <w:i/>
+        </w:rPr>
+        <w:t>.</w:t>
+      </w:r>
+      <w:r>
+        <w:t xml:space="preserve"> </w:t>
+      </w:r>
+    </w:p>
+    <w:p>
+      <w:pPr>
+        <w:ind w:firstLine="360"/>
+        <w:jc w:val="both"/>
+      </w:pPr>
+      <w:r>
+        <w:t xml:space="preserve">Kolejnym krokiem jest jawne rzutowanie na typ </w:t>
+      </w:r>
+      <w:r>
+        <w:rPr>
+          <w:i/>
+        </w:rPr>
+        <w:t>FramesHandler*</w:t>
+      </w:r>
+      <w:r>
+        <w:t xml:space="preserve"> </w:t>
+      </w:r>
+      <w:r>
+        <w:t>opisane wcześniej w tym rozdziale.</w:t>
+      </w:r>
+      <w:r>
+        <w:t xml:space="preserve"> Po nim następuje logika odpowiedzialna za dostarczenie klatki </w:t>
+      </w:r>
+      <w:r>
+        <w:t>filmu do interfejsu. Jeśli jakakolwiek</w:t>
+      </w:r>
+      <w:r>
+        <w:t xml:space="preserve"> klatka jest dostępna na kolejce, przekazywana jest dalej</w:t>
+      </w:r>
+      <w:r>
+        <w:t>, w celu wyświetlenia</w:t>
+      </w:r>
+      <w:r>
+        <w:t xml:space="preserve">. Jednocześnie element usywany jest z kolejki </w:t>
+      </w:r>
+      <w:r>
+        <w:t>aby zwolnić miejsce</w:t>
+      </w:r>
+      <w:r>
+        <w:t xml:space="preserve"> w pamięci</w:t>
+      </w:r>
+      <w:r>
+        <w:t xml:space="preserve"> na nowo wczytane klatki.</w:t>
+      </w:r>
+      <w:r>
+        <w:t xml:space="preserve"> </w:t>
+      </w:r>
+      <w:r>
+        <w:t xml:space="preserve">Następnie odbywa się sprawdzenie, czy aktualnie przekazana klatka nie jest ostatnią </w:t>
+      </w:r>
+      <w:r>
+        <w:t>z sekwencji filmowej.</w:t>
+      </w:r>
+      <w:r>
+        <w:t xml:space="preserve"> Jeśli tak</w:t>
+      </w:r>
+      <w:r>
+        <w:t>,</w:t>
+      </w:r>
+      <w:r>
+        <w:t xml:space="preserve"> ustawiana jest flaga </w:t>
+      </w:r>
+      <w:r>
+        <w:rPr>
+          <w:i/>
+        </w:rPr>
+        <w:t>DisplayHandler::m_bDone</w:t>
+      </w:r>
+      <w:r>
+        <w:t xml:space="preserve">, odpowiedzialna za zakończenie odtwarzania filmu w sposób bezpieczny dla działania </w:t>
+      </w:r>
+      <w:r>
+        <w:t>całego odtwarzacza</w:t>
+      </w:r>
+      <w:bookmarkStart w:id="0" w:name="_GoBack"/>
+      <w:bookmarkEnd w:id="0"/>
+      <w:r>
+        <w:t>.</w:t>
+      </w:r>
+    </w:p>
+    <w:p>
+      <w:pPr>
+        <w:ind w:firstLine="360"/>
         <w:jc w:val="right"/>
       </w:pPr>
-    </w:p>
-    <w:p>
-      <w:pPr>
-        <w:ind w:firstLine="360"/>
-        <w:jc w:val="right"/>
-      </w:pPr>
+      <w:r>
+        <w:t xml:space="preserve"> </w:t>
+      </w:r>
       <w:r>
         <w:rPr>
           <w:noProof/>
-          <w:lang w:eastAsia="pl-PL"/>
-        </w:rPr>
-        <w:lastRenderedPageBreak/>
+          <w:lang w:val="en-US"/>
+        </w:rPr>
         <w:drawing>
           <wp:inline distT="0" distB="0" distL="0" distR="0" wp14:anchorId="6F88B49E" wp14:editId="00B0CB78">
             <wp:extent cx="5629275" cy="3067050"/>
@@ -3505,7 +3337,7 @@
     </w:p>
     <w:p>
       <w:pPr>
-        <w:pStyle w:val="Akapitzlist"/>
+        <w:pStyle w:val="ListParagraph"/>
         <w:jc w:val="both"/>
       </w:pPr>
     </w:p>
@@ -3571,7 +3403,7 @@
 
 <file path=word/numbering.xml><?xml version="1.0" encoding="utf-8"?>
 <w:numbering xmlns:wpc="http://schemas.microsoft.com/office/word/2010/wordprocessingCanvas" xmlns:mc="http://schemas.openxmlformats.org/markup-compatibility/2006" xmlns:o="urn:schemas-microsoft-com:office:office" xmlns:r="http://schemas.openxmlformats.org/officeDocument/2006/relationships" xmlns:m="http://schemas.openxmlformats.org/officeDocument/2006/math" xmlns:v="urn:schemas-microsoft-com:vml" xmlns:wp14="http://schemas.microsoft.com/office/word/2010/wordprocessingDrawing" xmlns:wp="http://schemas.openxmlformats.org/drawingml/2006/wordprocessingDrawing" xmlns:w10="urn:schemas-microsoft-com:office:word" xmlns:w="http://schemas.openxmlformats.org/wordprocessingml/2006/main" xmlns:w14="http://schemas.microsoft.com/office/word/2010/wordml" xmlns:w15="http://schemas.microsoft.com/office/word/2012/wordml" xmlns:wpg="http://schemas.microsoft.com/office/word/2010/wordprocessingGroup" xmlns:wpi="http://schemas.microsoft.com/office/word/2010/wordprocessingInk" xmlns:wne="http://schemas.microsoft.com/office/word/2006/wordml" xmlns:wps="http://schemas.microsoft.com/office/word/2010/wordprocessingShape" mc:Ignorable="w14 w15 wp14">
-  <w:abstractNum w:abstractNumId="0">
+  <w:abstractNum w:abstractNumId="0" w15:restartNumberingAfterBreak="0">
     <w:nsid w:val="14361B18"/>
     <w:multiLevelType w:val="multilevel"/>
     <w:tmpl w:val="63D42D3E"/>
@@ -3692,7 +3524,7 @@
       </w:rPr>
     </w:lvl>
   </w:abstractNum>
-  <w:abstractNum w:abstractNumId="1">
+  <w:abstractNum w:abstractNumId="1" w15:restartNumberingAfterBreak="0">
     <w:nsid w:val="2E913300"/>
     <w:multiLevelType w:val="hybridMultilevel"/>
     <w:tmpl w:val="7E8C2826"/>
@@ -3805,7 +3637,7 @@
       </w:rPr>
     </w:lvl>
   </w:abstractNum>
-  <w:abstractNum w:abstractNumId="2">
+  <w:abstractNum w:abstractNumId="2" w15:restartNumberingAfterBreak="0">
     <w:nsid w:val="41AA4D96"/>
     <w:multiLevelType w:val="hybridMultilevel"/>
     <w:tmpl w:val="4FB08FC0"/>
@@ -3918,7 +3750,7 @@
       </w:rPr>
     </w:lvl>
   </w:abstractNum>
-  <w:abstractNum w:abstractNumId="3">
+  <w:abstractNum w:abstractNumId="3" w15:restartNumberingAfterBreak="0">
     <w:nsid w:val="4AC110D9"/>
     <w:multiLevelType w:val="hybridMultilevel"/>
     <w:tmpl w:val="2040A8DC"/>
@@ -4031,7 +3863,7 @@
       </w:rPr>
     </w:lvl>
   </w:abstractNum>
-  <w:abstractNum w:abstractNumId="4">
+  <w:abstractNum w:abstractNumId="4" w15:restartNumberingAfterBreak="0">
     <w:nsid w:val="57C03B4A"/>
     <w:multiLevelType w:val="hybridMultilevel"/>
     <w:tmpl w:val="A080BEAE"/>
@@ -4144,7 +3976,7 @@
       </w:rPr>
     </w:lvl>
   </w:abstractNum>
-  <w:abstractNum w:abstractNumId="5">
+  <w:abstractNum w:abstractNumId="5" w15:restartNumberingAfterBreak="0">
     <w:nsid w:val="6A337C97"/>
     <w:multiLevelType w:val="hybridMultilevel"/>
     <w:tmpl w:val="E4C2AD38"/>
@@ -4668,16 +4500,17 @@
     <w:lsdException w:name="List Table 6 Colorful Accent 6" w:uiPriority="51"/>
     <w:lsdException w:name="List Table 7 Colorful Accent 6" w:uiPriority="52"/>
   </w:latentStyles>
-  <w:style w:type="paragraph" w:default="1" w:styleId="Normalny">
+  <w:style w:type="paragraph" w:default="1" w:styleId="Normal">
     <w:name w:val="Normal"/>
     <w:qFormat/>
   </w:style>
-  <w:style w:type="character" w:default="1" w:styleId="Domylnaczcionkaakapitu">
+  <w:style w:type="character" w:default="1" w:styleId="DefaultParagraphFont">
     <w:name w:val="Default Paragraph Font"/>
     <w:uiPriority w:val="1"/>
+    <w:semiHidden/>
     <w:unhideWhenUsed/>
   </w:style>
-  <w:style w:type="table" w:default="1" w:styleId="Standardowy">
+  <w:style w:type="table" w:default="1" w:styleId="TableNormal">
     <w:name w:val="Normal Table"/>
     <w:uiPriority w:val="99"/>
     <w:semiHidden/>
@@ -4692,17 +4525,17 @@
       </w:tblCellMar>
     </w:tblPr>
   </w:style>
-  <w:style w:type="numbering" w:default="1" w:styleId="Bezlisty">
+  <w:style w:type="numbering" w:default="1" w:styleId="NoList">
     <w:name w:val="No List"/>
     <w:uiPriority w:val="99"/>
     <w:semiHidden/>
     <w:unhideWhenUsed/>
   </w:style>
-  <w:style w:type="paragraph" w:styleId="Tytu">
+  <w:style w:type="paragraph" w:styleId="Title">
     <w:name w:val="Title"/>
-    <w:basedOn w:val="Normalny"/>
-    <w:next w:val="Normalny"/>
-    <w:link w:val="TytuZnak"/>
+    <w:basedOn w:val="Normal"/>
+    <w:next w:val="Normal"/>
+    <w:link w:val="TitleChar"/>
     <w:uiPriority w:val="10"/>
     <w:qFormat/>
     <w:rsid w:val="001C4ACA"/>
@@ -4719,10 +4552,10 @@
       <w:szCs w:val="72"/>
     </w:rPr>
   </w:style>
-  <w:style w:type="character" w:customStyle="1" w:styleId="TytuZnak">
-    <w:name w:val="Tytuł Znak"/>
-    <w:basedOn w:val="Domylnaczcionkaakapitu"/>
-    <w:link w:val="Tytu"/>
+  <w:style w:type="character" w:customStyle="1" w:styleId="TitleChar">
+    <w:name w:val="Title Char"/>
+    <w:basedOn w:val="DefaultParagraphFont"/>
+    <w:link w:val="Title"/>
     <w:uiPriority w:val="10"/>
     <w:rsid w:val="001C4ACA"/>
     <w:rPr>
@@ -4734,11 +4567,11 @@
       <w:szCs w:val="72"/>
     </w:rPr>
   </w:style>
-  <w:style w:type="paragraph" w:styleId="Podtytu">
+  <w:style w:type="paragraph" w:styleId="Subtitle">
     <w:name w:val="Subtitle"/>
-    <w:basedOn w:val="Normalny"/>
-    <w:next w:val="Normalny"/>
-    <w:link w:val="PodtytuZnak"/>
+    <w:basedOn w:val="Normal"/>
+    <w:next w:val="Normal"/>
+    <w:link w:val="SubtitleChar"/>
     <w:uiPriority w:val="11"/>
     <w:qFormat/>
     <w:rsid w:val="001C4ACA"/>
@@ -4755,10 +4588,10 @@
       <w:szCs w:val="28"/>
     </w:rPr>
   </w:style>
-  <w:style w:type="character" w:customStyle="1" w:styleId="PodtytuZnak">
-    <w:name w:val="Podtytuł Znak"/>
-    <w:basedOn w:val="Domylnaczcionkaakapitu"/>
-    <w:link w:val="Podtytu"/>
+  <w:style w:type="character" w:customStyle="1" w:styleId="SubtitleChar">
+    <w:name w:val="Subtitle Char"/>
+    <w:basedOn w:val="DefaultParagraphFont"/>
+    <w:link w:val="Subtitle"/>
     <w:uiPriority w:val="11"/>
     <w:rsid w:val="001C4ACA"/>
     <w:rPr>
@@ -4769,9 +4602,9 @@
       <w:szCs w:val="28"/>
     </w:rPr>
   </w:style>
-  <w:style w:type="paragraph" w:styleId="Akapitzlist">
+  <w:style w:type="paragraph" w:styleId="ListParagraph">
     <w:name w:val="List Paragraph"/>
-    <w:basedOn w:val="Normalny"/>
+    <w:basedOn w:val="Normal"/>
     <w:uiPriority w:val="34"/>
     <w:qFormat/>
     <w:rsid w:val="00B90A31"/>
@@ -4782,13 +4615,13 @@
   </w:style>
   <w:style w:type="character" w:customStyle="1" w:styleId="5yl5">
     <w:name w:val="_5yl5"/>
-    <w:basedOn w:val="Domylnaczcionkaakapitu"/>
+    <w:basedOn w:val="DefaultParagraphFont"/>
     <w:rsid w:val="00700328"/>
   </w:style>
-  <w:style w:type="paragraph" w:styleId="Tekstprzypisukocowego">
+  <w:style w:type="paragraph" w:styleId="EndnoteText">
     <w:name w:val="endnote text"/>
-    <w:basedOn w:val="Normalny"/>
-    <w:link w:val="TekstprzypisukocowegoZnak"/>
+    <w:basedOn w:val="Normal"/>
+    <w:link w:val="EndnoteTextChar"/>
     <w:uiPriority w:val="99"/>
     <w:semiHidden/>
     <w:unhideWhenUsed/>
@@ -4801,10 +4634,10 @@
       <w:szCs w:val="20"/>
     </w:rPr>
   </w:style>
-  <w:style w:type="character" w:customStyle="1" w:styleId="TekstprzypisukocowegoZnak">
-    <w:name w:val="Tekst przypisu końcowego Znak"/>
-    <w:basedOn w:val="Domylnaczcionkaakapitu"/>
-    <w:link w:val="Tekstprzypisukocowego"/>
+  <w:style w:type="character" w:customStyle="1" w:styleId="EndnoteTextChar">
+    <w:name w:val="Endnote Text Char"/>
+    <w:basedOn w:val="DefaultParagraphFont"/>
+    <w:link w:val="EndnoteText"/>
     <w:uiPriority w:val="99"/>
     <w:semiHidden/>
     <w:rsid w:val="00CA66AF"/>
@@ -4813,9 +4646,9 @@
       <w:szCs w:val="20"/>
     </w:rPr>
   </w:style>
-  <w:style w:type="character" w:styleId="Odwoanieprzypisukocowego">
+  <w:style w:type="character" w:styleId="EndnoteReference">
     <w:name w:val="endnote reference"/>
-    <w:basedOn w:val="Domylnaczcionkaakapitu"/>
+    <w:basedOn w:val="DefaultParagraphFont"/>
     <w:uiPriority w:val="99"/>
     <w:semiHidden/>
     <w:unhideWhenUsed/>
@@ -4824,10 +4657,10 @@
       <w:vertAlign w:val="superscript"/>
     </w:rPr>
   </w:style>
-  <w:style w:type="paragraph" w:styleId="HTML-wstpniesformatowany">
+  <w:style w:type="paragraph" w:styleId="HTMLPreformatted">
     <w:name w:val="HTML Preformatted"/>
-    <w:basedOn w:val="Normalny"/>
-    <w:link w:val="HTML-wstpniesformatowanyZnak"/>
+    <w:basedOn w:val="Normal"/>
+    <w:link w:val="HTMLPreformattedChar"/>
     <w:uiPriority w:val="99"/>
     <w:unhideWhenUsed/>
     <w:rsid w:val="00453A38"/>
@@ -4859,10 +4692,10 @@
       <w:lang w:eastAsia="pl-PL"/>
     </w:rPr>
   </w:style>
-  <w:style w:type="character" w:customStyle="1" w:styleId="HTML-wstpniesformatowanyZnak">
-    <w:name w:val="HTML - wstępnie sformatowany Znak"/>
-    <w:basedOn w:val="Domylnaczcionkaakapitu"/>
-    <w:link w:val="HTML-wstpniesformatowany"/>
+  <w:style w:type="character" w:customStyle="1" w:styleId="HTMLPreformattedChar">
+    <w:name w:val="HTML Preformatted Char"/>
+    <w:basedOn w:val="DefaultParagraphFont"/>
+    <w:link w:val="HTMLPreformatted"/>
     <w:uiPriority w:val="99"/>
     <w:rsid w:val="00453A38"/>
     <w:rPr>
@@ -4872,9 +4705,9 @@
       <w:lang w:eastAsia="pl-PL"/>
     </w:rPr>
   </w:style>
-  <w:style w:type="character" w:styleId="Hipercze">
+  <w:style w:type="character" w:styleId="Hyperlink">
     <w:name w:val="Hyperlink"/>
-    <w:basedOn w:val="Domylnaczcionkaakapitu"/>
+    <w:basedOn w:val="DefaultParagraphFont"/>
     <w:uiPriority w:val="99"/>
     <w:semiHidden/>
     <w:unhideWhenUsed/>
@@ -4884,9 +4717,9 @@
       <w:u w:val="single"/>
     </w:rPr>
   </w:style>
-  <w:style w:type="character" w:styleId="Wyrnieniedelikatne">
+  <w:style w:type="character" w:styleId="SubtleEmphasis">
     <w:name w:val="Subtle Emphasis"/>
-    <w:basedOn w:val="Domylnaczcionkaakapitu"/>
+    <w:basedOn w:val="DefaultParagraphFont"/>
     <w:uiPriority w:val="19"/>
     <w:qFormat/>
     <w:rsid w:val="00C45C2B"/>
@@ -4896,9 +4729,9 @@
       <w:color w:val="404040" w:themeColor="text1" w:themeTint="BF"/>
     </w:rPr>
   </w:style>
-  <w:style w:type="character" w:styleId="Uwydatnienie">
+  <w:style w:type="character" w:styleId="Emphasis">
     <w:name w:val="Emphasis"/>
-    <w:basedOn w:val="Domylnaczcionkaakapitu"/>
+    <w:basedOn w:val="DefaultParagraphFont"/>
     <w:uiPriority w:val="20"/>
     <w:qFormat/>
     <w:rsid w:val="00C45C2B"/>
@@ -4907,9 +4740,9 @@
       <w:iCs/>
     </w:rPr>
   </w:style>
-  <w:style w:type="character" w:styleId="Wyrnienieintensywne">
+  <w:style w:type="character" w:styleId="IntenseEmphasis">
     <w:name w:val="Intense Emphasis"/>
-    <w:basedOn w:val="Domylnaczcionkaakapitu"/>
+    <w:basedOn w:val="DefaultParagraphFont"/>
     <w:uiPriority w:val="21"/>
     <w:qFormat/>
     <w:rsid w:val="00C45C2B"/>
@@ -4921,12 +4754,12 @@
   </w:style>
   <w:style w:type="character" w:customStyle="1" w:styleId="pl-s">
     <w:name w:val="pl-s"/>
-    <w:basedOn w:val="Domylnaczcionkaakapitu"/>
+    <w:basedOn w:val="DefaultParagraphFont"/>
     <w:rsid w:val="002A07C8"/>
   </w:style>
-  <w:style w:type="character" w:styleId="Tekstzastpczy">
+  <w:style w:type="character" w:styleId="PlaceholderText">
     <w:name w:val="Placeholder Text"/>
-    <w:basedOn w:val="Domylnaczcionkaakapitu"/>
+    <w:basedOn w:val="DefaultParagraphFont"/>
     <w:uiPriority w:val="99"/>
     <w:semiHidden/>
     <w:rsid w:val="00843BCE"/>

</xml_diff>

<commit_message>
Oprogramowanie - wstrzykiwanie klatek do pamieci pt5
</commit_message>
<xml_diff>
--- a/Oprogramowanie.docx
+++ b/Oprogramowanie.docx
@@ -3207,88 +3207,112 @@
         <w:jc w:val="both"/>
       </w:pPr>
       <w:r>
-        <w:t xml:space="preserve">Kolejnym krokiem jest jawne rzutowanie na typ </w:t>
-      </w:r>
-      <w:r>
-        <w:rPr>
-          <w:i/>
-        </w:rPr>
-        <w:t>FramesHandler*</w:t>
+        <w:t xml:space="preserve">Rozmiar bufora określany jest na podstawie stałych, definiowanych na początku działania algorytmu. </w:t>
+      </w:r>
+      <w:r>
+        <w:t>Są to kolejno wysokość i szerokość odtwarzanej klatki</w:t>
+      </w:r>
+      <w:r>
+        <w:t xml:space="preserve"> wyrażona w pikselach</w:t>
       </w:r>
       <w:r>
         <w:t xml:space="preserve"> </w:t>
       </w:r>
       <w:r>
-        <w:t>opisane wcześniej w tym rozdziale.</w:t>
-      </w:r>
-      <w:r>
-        <w:t xml:space="preserve"> Po nim następuje logika odpowiedzialna za dostarczenie klatki </w:t>
-      </w:r>
-      <w:r>
-        <w:t>filmu do interfejsu. Jeśli jakakolwiek</w:t>
-      </w:r>
-      <w:r>
-        <w:t xml:space="preserve"> klatka jest dostępna na kolejce, przekazywana jest dalej</w:t>
-      </w:r>
-      <w:r>
-        <w:t>, w celu wyświetlenia</w:t>
-      </w:r>
-      <w:r>
-        <w:t xml:space="preserve">. Jednocześnie element usywany jest z kolejki </w:t>
-      </w:r>
-      <w:r>
-        <w:t>aby zwolnić miejsce</w:t>
-      </w:r>
-      <w:r>
-        <w:t xml:space="preserve"> w pamięci</w:t>
-      </w:r>
-      <w:r>
-        <w:t xml:space="preserve"> na nowo wczytane klatki.</w:t>
+        <w:t>oraz informacja ile</w:t>
+      </w:r>
+      <w:r>
+        <w:t xml:space="preserve"> bitów reprezentuje każdy pixel</w:t>
+      </w:r>
+      <w:r>
+        <w:t>.</w:t>
       </w:r>
       <w:r>
         <w:t xml:space="preserve"> </w:t>
       </w:r>
       <w:r>
-        <w:t xml:space="preserve">Następnie odbywa się sprawdzenie, czy aktualnie przekazana klatka nie jest ostatnią </w:t>
-      </w:r>
-      <w:r>
-        <w:t>z sekwencji filmowej.</w:t>
-      </w:r>
-      <w:r>
-        <w:t xml:space="preserve"> Jeśli tak</w:t>
-      </w:r>
-      <w:r>
-        <w:t>,</w:t>
-      </w:r>
-      <w:r>
-        <w:t xml:space="preserve"> ustawiana jest flaga </w:t>
-      </w:r>
-      <w:r>
-        <w:rPr>
-          <w:i/>
-        </w:rPr>
-        <w:t>DisplayHandler::m_bDone</w:t>
-      </w:r>
-      <w:r>
-        <w:t xml:space="preserve">, odpowiedzialna za zakończenie odtwarzania filmu w sposób bezpieczny dla działania </w:t>
-      </w:r>
-      <w:r>
-        <w:t>całego odtwarzacza</w:t>
+        <w:t>Na potrzeby algorytmu otrzymana liczba bitów przeliczana jest na bajty, poprzez proste dzielenie przez osiem.</w:t>
+      </w:r>
+      <w:r>
+        <w:t xml:space="preserve"> </w:t>
+      </w:r>
+      <w:r>
+        <w:t>Wskaźnik</w:t>
+      </w:r>
+      <w:r>
+        <w:t xml:space="preserve"> </w:t>
+      </w:r>
+      <w:r>
+        <w:rPr>
+          <w:i/>
+        </w:rPr>
+        <w:t>bufferSize</w:t>
+      </w:r>
+      <w:r>
+        <w:t xml:space="preserve"> </w:t>
+      </w:r>
+      <w:r>
+        <w:t xml:space="preserve">ustawiany jest na adres pamięci, z określoną wartością </w:t>
+      </w:r>
+      <w:r>
+        <w:t>rozmiaru</w:t>
+      </w:r>
+      <w:r>
+        <w:t xml:space="preserve"> klatki. </w:t>
+      </w:r>
+      <w:r>
+        <w:t xml:space="preserve">Jednym z założen odtwarzacza jest, że wszystkie klatki w danym filmie mają ten sam rozmiar. </w:t>
+      </w:r>
+      <w:r>
+        <w:t xml:space="preserve">Jeśli jakakolwiek klatka została już wczytana do kolejki, jej adres zostaje przypisany do zmiennej </w:t>
+      </w:r>
+      <w:r>
+        <w:rPr>
+          <w:i/>
+        </w:rPr>
+        <w:t>buffe</w:t>
+      </w:r>
+      <w:r>
+        <w:rPr>
+          <w:i/>
+        </w:rPr>
+        <w:t>r.</w:t>
+      </w:r>
+      <w:r>
+        <w:t xml:space="preserve"> </w:t>
+      </w:r>
+      <w:r>
+        <w:t xml:space="preserve">Następnie ustawiane są omówione już zmienne </w:t>
+      </w:r>
+      <w:r>
+        <w:rPr>
+          <w:i/>
+        </w:rPr>
+        <w:t xml:space="preserve">pts </w:t>
+      </w:r>
+      <w:r>
+        <w:t xml:space="preserve">i </w:t>
+      </w:r>
+      <w:r>
+        <w:rPr>
+          <w:i/>
+        </w:rPr>
+        <w:t>dts</w:t>
+      </w:r>
+      <w:r>
+        <w:t>.</w:t>
+      </w:r>
+      <w:r>
+        <w:t xml:space="preserve"> </w:t>
       </w:r>
       <w:bookmarkStart w:id="0" w:name="_GoBack"/>
       <w:bookmarkEnd w:id="0"/>
-      <w:r>
-        <w:t>.</w:t>
-      </w:r>
     </w:p>
     <w:p>
       <w:pPr>
         <w:ind w:firstLine="360"/>
         <w:jc w:val="right"/>
       </w:pPr>
-      <w:r>
-        <w:t xml:space="preserve"> </w:t>
-      </w:r>
       <w:r>
         <w:rPr>
           <w:noProof/>
@@ -3334,12 +3358,98 @@
         <w:br/>
         <w:t>Rysunek 7. Widok ekranu z kodem zwalniającej funkcji przywołań.</w:t>
       </w:r>
-    </w:p>
-    <w:p>
-      <w:pPr>
-        <w:pStyle w:val="ListParagraph"/>
-        <w:jc w:val="both"/>
-      </w:pPr>
+      <w:r>
+        <w:br/>
+      </w:r>
+    </w:p>
+    <w:p>
+      <w:pPr>
+        <w:ind w:firstLine="360"/>
+      </w:pPr>
+      <w:r>
+        <w:t>Zwalniająca funkcja przywołań przyjmuje ograniczoną ilość parametrow względem funkcji alokującej</w:t>
+      </w:r>
+      <w:r>
+        <w:t>. W większości nie będą one omawiane, ponieważ ich przeznaczenie jest takie samo w obu typach funkcji przywołań.</w:t>
+      </w:r>
+      <w:r>
+        <w:t xml:space="preserve"> Podkreślić należy znaczenie parametru </w:t>
+      </w:r>
+      <w:r>
+        <w:rPr>
+          <w:i/>
+        </w:rPr>
+        <w:t>data</w:t>
+      </w:r>
+      <w:r>
+        <w:t>. Jeśli funkcja alokująca zaalokowała jakiś blok pamięci, musi zostać on zwolniony w wyżej wymienionej funkcji.</w:t>
+      </w:r>
+    </w:p>
+    <w:p>
+      <w:pPr>
+        <w:ind w:firstLine="360"/>
+        <w:jc w:val="both"/>
+      </w:pPr>
+      <w:r>
+        <w:t xml:space="preserve">Pierwszym zadaniem funkcji jest zarezerwowanie dostępu do zasobów w omówionym już mechanizmie opierającym się na funkcjonalnościach obiektu klasy </w:t>
+      </w:r>
+      <w:r>
+        <w:rPr>
+          <w:i/>
+        </w:rPr>
+        <w:t>std::mutex</w:t>
+      </w:r>
+      <w:r>
+        <w:t xml:space="preserve">. </w:t>
+      </w:r>
+      <w:r>
+        <w:t xml:space="preserve">Kolejnym krokiem jest jawne rzutowanie na typ </w:t>
+      </w:r>
+      <w:r>
+        <w:rPr>
+          <w:i/>
+        </w:rPr>
+        <w:t>FramesHandler*</w:t>
+      </w:r>
+      <w:r>
+        <w:t xml:space="preserve"> opisane wcześniej w tym rozdziale. Po nim następuje logika odpowiedzialna za </w:t>
+      </w:r>
+      <w:r>
+        <w:t>usunięcie</w:t>
+      </w:r>
+      <w:r>
+        <w:t xml:space="preserve"> klatki filmu</w:t>
+      </w:r>
+      <w:r>
+        <w:t xml:space="preserve">, która została już wyświetlona. </w:t>
+      </w:r>
+      <w:r>
+        <w:t>E</w:t>
+      </w:r>
+      <w:r>
+        <w:t xml:space="preserve">lement usywany jest z kolejki aby zwolnić miejsce w pamięci na nowo wczytane klatki. Następnie odbywa się sprawdzenie, czy </w:t>
+      </w:r>
+      <w:r>
+        <w:t>ostatnia wyświetlona</w:t>
+      </w:r>
+      <w:r>
+        <w:t xml:space="preserve"> klatka nie </w:t>
+      </w:r>
+      <w:r>
+        <w:t>była</w:t>
+      </w:r>
+      <w:r>
+        <w:t xml:space="preserve"> ostatnią z sekwencji filmowej. Jeśli tak, ustawiana jest flaga </w:t>
+      </w:r>
+      <w:r>
+        <w:rPr>
+          <w:i/>
+        </w:rPr>
+        <w:t>DisplayHandler::m_bDone</w:t>
+      </w:r>
+      <w:r>
+        <w:t>, odpowiedzialna za zakończenie odtwarzania filmu w sposób bezpieczny dla działania całego odtwarzacza.</w:t>
+      </w:r>
     </w:p>
     <w:sectPr>
       <w:pgSz w:w="11906" w:h="16838"/>

</xml_diff>

<commit_message>
Oprogramowanie + diagram klas
</commit_message>
<xml_diff>
--- a/Oprogramowanie.docx
+++ b/Oprogramowanie.docx
@@ -4,7 +4,7 @@
   <w:body>
     <w:p>
       <w:pPr>
-        <w:pStyle w:val="Title"/>
+        <w:pStyle w:val="Tytu"/>
       </w:pPr>
     </w:p>
     <w:p/>
@@ -20,7 +20,7 @@
     <w:p/>
     <w:p>
       <w:pPr>
-        <w:pStyle w:val="Title"/>
+        <w:pStyle w:val="Tytu"/>
       </w:pPr>
       <w:r>
         <w:t>Oprogramowanie</w:t>
@@ -30,7 +30,7 @@
     <w:p/>
     <w:p>
       <w:pPr>
-        <w:pStyle w:val="Subtitle"/>
+        <w:pStyle w:val="Podtytu"/>
         <w:numPr>
           <w:ilvl w:val="0"/>
           <w:numId w:val="1"/>
@@ -62,7 +62,7 @@
     </w:p>
     <w:p>
       <w:pPr>
-        <w:pStyle w:val="Subtitle"/>
+        <w:pStyle w:val="Podtytu"/>
         <w:numPr>
           <w:ilvl w:val="0"/>
           <w:numId w:val="1"/>
@@ -358,7 +358,7 @@
     </w:p>
     <w:p>
       <w:pPr>
-        <w:pStyle w:val="Subtitle"/>
+        <w:pStyle w:val="Podtytu"/>
         <w:numPr>
           <w:ilvl w:val="0"/>
           <w:numId w:val="1"/>
@@ -539,12 +539,12 @@
     </w:p>
     <w:p>
       <w:pPr>
-        <w:pStyle w:val="Subtitle"/>
-      </w:pPr>
-    </w:p>
-    <w:p>
-      <w:pPr>
-        <w:pStyle w:val="Subtitle"/>
+        <w:pStyle w:val="Podtytu"/>
+      </w:pPr>
+    </w:p>
+    <w:p>
+      <w:pPr>
+        <w:pStyle w:val="Podtytu"/>
         <w:numPr>
           <w:ilvl w:val="0"/>
           <w:numId w:val="1"/>
@@ -586,7 +586,7 @@
     </w:p>
     <w:p>
       <w:pPr>
-        <w:pStyle w:val="ListParagraph"/>
+        <w:pStyle w:val="Akapitzlist"/>
         <w:numPr>
           <w:ilvl w:val="0"/>
           <w:numId w:val="2"/>
@@ -599,7 +599,7 @@
     </w:p>
     <w:p>
       <w:pPr>
-        <w:pStyle w:val="ListParagraph"/>
+        <w:pStyle w:val="Akapitzlist"/>
         <w:numPr>
           <w:ilvl w:val="0"/>
           <w:numId w:val="2"/>
@@ -615,7 +615,7 @@
     </w:p>
     <w:p>
       <w:pPr>
-        <w:pStyle w:val="ListParagraph"/>
+        <w:pStyle w:val="Akapitzlist"/>
         <w:numPr>
           <w:ilvl w:val="0"/>
           <w:numId w:val="2"/>
@@ -631,7 +631,7 @@
     </w:p>
     <w:p>
       <w:pPr>
-        <w:pStyle w:val="ListParagraph"/>
+        <w:pStyle w:val="Akapitzlist"/>
         <w:numPr>
           <w:ilvl w:val="0"/>
           <w:numId w:val="2"/>
@@ -644,7 +644,7 @@
     </w:p>
     <w:p>
       <w:pPr>
-        <w:pStyle w:val="ListParagraph"/>
+        <w:pStyle w:val="Akapitzlist"/>
         <w:numPr>
           <w:ilvl w:val="0"/>
           <w:numId w:val="2"/>
@@ -657,7 +657,7 @@
     </w:p>
     <w:p>
       <w:pPr>
-        <w:pStyle w:val="ListParagraph"/>
+        <w:pStyle w:val="Akapitzlist"/>
         <w:numPr>
           <w:ilvl w:val="0"/>
           <w:numId w:val="2"/>
@@ -817,7 +817,7 @@
     </w:p>
     <w:p>
       <w:pPr>
-        <w:pStyle w:val="Subtitle"/>
+        <w:pStyle w:val="Podtytu"/>
         <w:numPr>
           <w:ilvl w:val="0"/>
           <w:numId w:val="1"/>
@@ -838,7 +838,7 @@
     </w:p>
     <w:p>
       <w:pPr>
-        <w:pStyle w:val="Subtitle"/>
+        <w:pStyle w:val="Podtytu"/>
         <w:numPr>
           <w:ilvl w:val="0"/>
           <w:numId w:val="1"/>
@@ -973,7 +973,7 @@
     </w:p>
     <w:p>
       <w:pPr>
-        <w:pStyle w:val="Subtitle"/>
+        <w:pStyle w:val="Podtytu"/>
         <w:numPr>
           <w:ilvl w:val="1"/>
           <w:numId w:val="1"/>
@@ -1187,7 +1187,7 @@
     </w:p>
     <w:p>
       <w:pPr>
-        <w:pStyle w:val="HTMLPreformatted"/>
+        <w:pStyle w:val="HTML-wstpniesformatowany"/>
         <w:numPr>
           <w:ilvl w:val="0"/>
           <w:numId w:val="3"/>
@@ -1260,7 +1260,7 @@
     </w:p>
     <w:p>
       <w:pPr>
-        <w:pStyle w:val="HTMLPreformatted"/>
+        <w:pStyle w:val="HTML-wstpniesformatowany"/>
         <w:numPr>
           <w:ilvl w:val="0"/>
           <w:numId w:val="3"/>
@@ -1317,7 +1317,7 @@
     </w:p>
     <w:p>
       <w:pPr>
-        <w:pStyle w:val="HTMLPreformatted"/>
+        <w:pStyle w:val="HTML-wstpniesformatowany"/>
         <w:numPr>
           <w:ilvl w:val="0"/>
           <w:numId w:val="3"/>
@@ -1358,7 +1358,7 @@
     </w:p>
     <w:p>
       <w:pPr>
-        <w:pStyle w:val="HTMLPreformatted"/>
+        <w:pStyle w:val="HTML-wstpniesformatowany"/>
         <w:jc w:val="both"/>
         <w:rPr>
           <w:rFonts w:asciiTheme="minorHAnsi" w:hAnsiTheme="minorHAnsi"/>
@@ -1533,7 +1533,7 @@
       <w:r>
         <w:rPr>
           <w:noProof/>
-          <w:lang w:val="en-US"/>
+          <w:lang w:eastAsia="pl-PL"/>
         </w:rPr>
         <w:drawing>
           <wp:inline distT="0" distB="0" distL="0" distR="0" wp14:anchorId="3B55BF45" wp14:editId="7F34AF55">
@@ -1713,7 +1713,7 @@
       <w:r>
         <w:rPr>
           <w:noProof/>
-          <w:lang w:val="en-US"/>
+          <w:lang w:eastAsia="pl-PL"/>
         </w:rPr>
         <w:lastRenderedPageBreak/>
         <w:drawing>
@@ -1954,7 +1954,7 @@
     </w:p>
     <w:p>
       <w:pPr>
-        <w:pStyle w:val="Subtitle"/>
+        <w:pStyle w:val="Podtytu"/>
         <w:numPr>
           <w:ilvl w:val="1"/>
           <w:numId w:val="1"/>
@@ -2084,7 +2084,7 @@
       <w:r>
         <w:rPr>
           <w:noProof/>
-          <w:lang w:val="en-US"/>
+          <w:lang w:eastAsia="pl-PL"/>
         </w:rPr>
         <w:drawing>
           <wp:inline distT="0" distB="0" distL="0" distR="0" wp14:anchorId="18781BA7" wp14:editId="3D8704ED">
@@ -2242,7 +2242,7 @@
       <w:r>
         <w:rPr>
           <w:noProof/>
-          <w:lang w:val="en-US"/>
+          <w:lang w:eastAsia="pl-PL"/>
         </w:rPr>
         <w:drawing>
           <wp:inline distT="0" distB="0" distL="0" distR="0" wp14:anchorId="5DF6748A" wp14:editId="7F2533F6">
@@ -2338,7 +2338,7 @@
       <w:r>
         <w:rPr>
           <w:noProof/>
-          <w:lang w:val="en-US"/>
+          <w:lang w:eastAsia="pl-PL"/>
         </w:rPr>
         <w:lastRenderedPageBreak/>
         <w:drawing>
@@ -2522,7 +2522,7 @@
     </w:p>
     <w:p>
       <w:pPr>
-        <w:pStyle w:val="ListParagraph"/>
+        <w:pStyle w:val="Akapitzlist"/>
         <w:numPr>
           <w:ilvl w:val="0"/>
           <w:numId w:val="6"/>
@@ -2628,7 +2628,7 @@
     </w:p>
     <w:p>
       <w:pPr>
-        <w:pStyle w:val="ListParagraph"/>
+        <w:pStyle w:val="Akapitzlist"/>
         <w:ind w:left="1080"/>
         <w:jc w:val="both"/>
       </w:pPr>
@@ -2647,7 +2647,7 @@
     </w:p>
     <w:p>
       <w:pPr>
-        <w:pStyle w:val="ListParagraph"/>
+        <w:pStyle w:val="Akapitzlist"/>
         <w:numPr>
           <w:ilvl w:val="0"/>
           <w:numId w:val="6"/>
@@ -2690,7 +2690,7 @@
     </w:p>
     <w:p>
       <w:pPr>
-        <w:pStyle w:val="ListParagraph"/>
+        <w:pStyle w:val="Akapitzlist"/>
         <w:numPr>
           <w:ilvl w:val="0"/>
           <w:numId w:val="6"/>
@@ -2808,7 +2808,7 @@
     </w:p>
     <w:p>
       <w:pPr>
-        <w:pStyle w:val="ListParagraph"/>
+        <w:pStyle w:val="Akapitzlist"/>
         <w:numPr>
           <w:ilvl w:val="0"/>
           <w:numId w:val="6"/>
@@ -2902,7 +2902,7 @@
     </w:p>
     <w:p>
       <w:pPr>
-        <w:pStyle w:val="ListParagraph"/>
+        <w:pStyle w:val="Akapitzlist"/>
         <w:numPr>
           <w:ilvl w:val="0"/>
           <w:numId w:val="6"/>
@@ -2927,7 +2927,7 @@
     </w:p>
     <w:p>
       <w:pPr>
-        <w:pStyle w:val="ListParagraph"/>
+        <w:pStyle w:val="Akapitzlist"/>
         <w:numPr>
           <w:ilvl w:val="0"/>
           <w:numId w:val="6"/>
@@ -2964,7 +2964,7 @@
     </w:p>
     <w:p>
       <w:pPr>
-        <w:pStyle w:val="ListParagraph"/>
+        <w:pStyle w:val="Akapitzlist"/>
         <w:numPr>
           <w:ilvl w:val="0"/>
           <w:numId w:val="6"/>
@@ -2993,7 +2993,13 @@
         <w:t xml:space="preserve"> danych o klatce. Wskaźnik ustawiany jest na podany adres, a następnie brane jest tyle bajtów danych, ile wynosi zmienna bufferSize.</w:t>
       </w:r>
       <w:r>
-        <w:t xml:space="preserve"> W tym przypadku ważne jest, aby pamięc była zaalokowana w jednym bloku, to znaczy wszystkie dane klatki znajdow</w:t>
+        <w:t xml:space="preserve"> W tym przypadku ważne jest, aby </w:t>
+      </w:r>
+      <w:r>
+        <w:t>pamięć</w:t>
+      </w:r>
+      <w:r>
+        <w:t xml:space="preserve"> była zaalokowana w jednym bloku, to znaczy wszystkie dane klatki znajdow</w:t>
       </w:r>
       <w:r>
         <w:t>ały się na sąsiadujących adresach w pamięci.</w:t>
@@ -3037,7 +3043,7 @@
       <w:r>
         <w:rPr>
           <w:noProof/>
-          <w:lang w:val="en-US"/>
+          <w:lang w:eastAsia="pl-PL"/>
         </w:rPr>
         <w:drawing>
           <wp:inline distT="0" distB="0" distL="0" distR="0" wp14:anchorId="2019890E" wp14:editId="434A6480">
@@ -3116,7 +3122,19 @@
         <w:t>.</w:t>
       </w:r>
       <w:r>
-        <w:t xml:space="preserve"> Obiekty tej klasy są używane do reprezentacji wyłącznego dostepu do jakiegoś zasobu. W tym przypadku służą do ochrony przed zjawiskiem wyścigu oraz do synchronizacji dostepu do danych, w programach wielowątkowych.</w:t>
+        <w:t xml:space="preserve"> Obiekty tej klasy są używane do reprezentacji wyłącznego </w:t>
+      </w:r>
+      <w:r>
+        <w:t>dostępu</w:t>
+      </w:r>
+      <w:r>
+        <w:t xml:space="preserve"> do jakiegoś zasobu. W tym przypadku służą do ochrony przed zjawiskiem wyścigu oraz do synchronizacji </w:t>
+      </w:r>
+      <w:r>
+        <w:t>dostępu</w:t>
+      </w:r>
+      <w:r>
+        <w:t xml:space="preserve"> do danych, w programach wielowątkowych.</w:t>
       </w:r>
       <w:r>
         <w:t xml:space="preserve"> Wątki reprezentują obiekty typu </w:t>
@@ -3162,7 +3180,13 @@
         <w:t>libVLC</w:t>
       </w:r>
       <w:r>
-        <w:t xml:space="preserve"> jak i podczas ładowania kolejnych klatek filmu z dysku do pamięci ram. Wczytywanie odbywa się w konfigurowalnej przez użytkownika liczbie wątków. Aby zapewnić ich synchronizację należy skorzystac z wymienionych wcześniej obiektów klasy </w:t>
+        <w:t xml:space="preserve"> jak i podczas ładowania kolejnych klatek filmu z dysku do pamięci ram. Wczytywanie odbywa się w konfigurowalnej przez użytkownika liczbie wątków. Aby zapewnić ich synchronizację należy </w:t>
+      </w:r>
+      <w:r>
+        <w:t>skorzystać</w:t>
+      </w:r>
+      <w:r>
+        <w:t xml:space="preserve"> z wymienionych wcześniej obiektów klasy </w:t>
       </w:r>
       <w:r>
         <w:rPr>
@@ -3222,7 +3246,13 @@
         <w:t>oraz informacja ile</w:t>
       </w:r>
       <w:r>
-        <w:t xml:space="preserve"> bitów reprezentuje każdy pixel</w:t>
+        <w:t xml:space="preserve"> bitów repre</w:t>
+      </w:r>
+      <w:r>
+        <w:t>zentuje każdy piks</w:t>
+      </w:r>
+      <w:r>
+        <w:t>el</w:t>
       </w:r>
       <w:r>
         <w:t>.</w:t>
@@ -3261,7 +3291,13 @@
         <w:t xml:space="preserve"> klatki. </w:t>
       </w:r>
       <w:r>
-        <w:t xml:space="preserve">Jednym z założen odtwarzacza jest, że wszystkie klatki w danym filmie mają ten sam rozmiar. </w:t>
+        <w:t xml:space="preserve">Jednym z </w:t>
+      </w:r>
+      <w:r>
+        <w:t>założeń</w:t>
+      </w:r>
+      <w:r>
+        <w:t xml:space="preserve"> odtwarzacza jest, że wszystkie klatki w danym filmie mają ten sam rozmiar. </w:t>
       </w:r>
       <w:r>
         <w:t xml:space="preserve">Jeśli jakakolwiek klatka została już wczytana do kolejki, jej adres zostaje przypisany do zmiennej </w:t>
@@ -3305,8 +3341,6 @@
       <w:r>
         <w:t xml:space="preserve"> </w:t>
       </w:r>
-      <w:bookmarkStart w:id="0" w:name="_GoBack"/>
-      <w:bookmarkEnd w:id="0"/>
     </w:p>
     <w:p>
       <w:pPr>
@@ -3316,7 +3350,7 @@
       <w:r>
         <w:rPr>
           <w:noProof/>
-          <w:lang w:val="en-US"/>
+          <w:lang w:eastAsia="pl-PL"/>
         </w:rPr>
         <w:drawing>
           <wp:inline distT="0" distB="0" distL="0" distR="0" wp14:anchorId="6F88B49E" wp14:editId="00B0CB78">
@@ -3367,7 +3401,13 @@
         <w:ind w:firstLine="360"/>
       </w:pPr>
       <w:r>
-        <w:t>Zwalniająca funkcja przywołań przyjmuje ograniczoną ilość parametrow względem funkcji alokującej</w:t>
+        <w:t xml:space="preserve">Zwalniająca funkcja przywołań przyjmuje ograniczoną ilość </w:t>
+      </w:r>
+      <w:r>
+        <w:t>parametrów</w:t>
+      </w:r>
+      <w:r>
+        <w:t xml:space="preserve"> względem funkcji alokującej</w:t>
       </w:r>
       <w:r>
         <w:t>. W większości nie będą one omawiane, ponieważ ich przeznaczenie jest takie samo w obu typach funkcji przywołań.</w:t>
@@ -3427,7 +3467,13 @@
         <w:t>E</w:t>
       </w:r>
       <w:r>
-        <w:t xml:space="preserve">lement usywany jest z kolejki aby zwolnić miejsce w pamięci na nowo wczytane klatki. Następnie odbywa się sprawdzenie, czy </w:t>
+        <w:t xml:space="preserve">lement </w:t>
+      </w:r>
+      <w:r>
+        <w:t>usuwany</w:t>
+      </w:r>
+      <w:r>
+        <w:t xml:space="preserve"> jest z kolejki aby zwolnić miejsce w pamięci na nowo wczytane klatki. Następnie odbywa się sprawdzenie, czy </w:t>
       </w:r>
       <w:r>
         <w:t>ostatnia wyświetlona</w:t>
@@ -3450,6 +3496,98 @@
       <w:r>
         <w:t>, odpowiedzialna za zakończenie odtwarzania filmu w sposób bezpieczny dla działania całego odtwarzacza.</w:t>
       </w:r>
+    </w:p>
+    <w:p>
+      <w:pPr>
+        <w:pStyle w:val="Podtytu"/>
+        <w:numPr>
+          <w:ilvl w:val="1"/>
+          <w:numId w:val="1"/>
+        </w:numPr>
+      </w:pPr>
+      <w:r>
+        <w:lastRenderedPageBreak/>
+        <w:t>Opis klas odtwarzacza</w:t>
+      </w:r>
+    </w:p>
+    <w:p>
+      <w:pPr>
+        <w:ind w:firstLine="360"/>
+        <w:jc w:val="both"/>
+      </w:pPr>
+      <w:r>
+        <w:t>W poniższym rozdziale opisane zostaną</w:t>
+      </w:r>
+      <w:r>
+        <w:t xml:space="preserve"> klasy użyte w implementacji odtwarzacza nieskompresowanych sekwencji wideo.</w:t>
+      </w:r>
+      <w:r>
+        <w:t xml:space="preserve"> Przedstawiony zostanie diagram klas UML opisujący zależności między poszczególnymi elementami implementacji. </w:t>
+      </w:r>
+    </w:p>
+    <w:p>
+      <w:pPr>
+        <w:ind w:firstLine="360"/>
+        <w:jc w:val="right"/>
+      </w:pPr>
+      <w:r>
+        <w:rPr>
+          <w:noProof/>
+          <w:lang w:eastAsia="pl-PL"/>
+        </w:rPr>
+        <w:drawing>
+          <wp:inline distT="0" distB="0" distL="0" distR="0" wp14:anchorId="38DE1B22" wp14:editId="063096BD">
+            <wp:extent cx="5210175" cy="3343275"/>
+            <wp:effectExtent l="0" t="0" r="9525" b="9525"/>
+            <wp:docPr id="9" name="Obraz 9"/>
+            <wp:cNvGraphicFramePr>
+              <a:graphicFrameLocks xmlns:a="http://schemas.openxmlformats.org/drawingml/2006/main" noChangeAspect="1"/>
+            </wp:cNvGraphicFramePr>
+            <a:graphic xmlns:a="http://schemas.openxmlformats.org/drawingml/2006/main">
+              <a:graphicData uri="http://schemas.openxmlformats.org/drawingml/2006/picture">
+                <pic:pic xmlns:pic="http://schemas.openxmlformats.org/drawingml/2006/picture">
+                  <pic:nvPicPr>
+                    <pic:cNvPr id="1" name=""/>
+                    <pic:cNvPicPr/>
+                  </pic:nvPicPr>
+                  <pic:blipFill>
+                    <a:blip r:embed="rId14"/>
+                    <a:stretch>
+                      <a:fillRect/>
+                    </a:stretch>
+                  </pic:blipFill>
+                  <pic:spPr>
+                    <a:xfrm>
+                      <a:off x="0" y="0"/>
+                      <a:ext cx="5210175" cy="3343275"/>
+                    </a:xfrm>
+                    <a:prstGeom prst="rect">
+                      <a:avLst/>
+                    </a:prstGeom>
+                  </pic:spPr>
+                </pic:pic>
+              </a:graphicData>
+            </a:graphic>
+          </wp:inline>
+        </w:drawing>
+      </w:r>
+      <w:r>
+        <w:t>Rysunek 8. Diagram klas odtwarzacza UML.</w:t>
+      </w:r>
+    </w:p>
+    <w:p>
+      <w:pPr>
+        <w:pStyle w:val="Podtytu"/>
+        <w:numPr>
+          <w:ilvl w:val="1"/>
+          <w:numId w:val="1"/>
+        </w:numPr>
+      </w:pPr>
+      <w:r>
+        <w:t>System zdarzeń</w:t>
+      </w:r>
+      <w:bookmarkStart w:id="0" w:name="_GoBack"/>
+      <w:bookmarkEnd w:id="0"/>
     </w:p>
     <w:sectPr>
       <w:pgSz w:w="11906" w:h="16838"/>
@@ -3513,7 +3651,7 @@
 
 <file path=word/numbering.xml><?xml version="1.0" encoding="utf-8"?>
 <w:numbering xmlns:wpc="http://schemas.microsoft.com/office/word/2010/wordprocessingCanvas" xmlns:mc="http://schemas.openxmlformats.org/markup-compatibility/2006" xmlns:o="urn:schemas-microsoft-com:office:office" xmlns:r="http://schemas.openxmlformats.org/officeDocument/2006/relationships" xmlns:m="http://schemas.openxmlformats.org/officeDocument/2006/math" xmlns:v="urn:schemas-microsoft-com:vml" xmlns:wp14="http://schemas.microsoft.com/office/word/2010/wordprocessingDrawing" xmlns:wp="http://schemas.openxmlformats.org/drawingml/2006/wordprocessingDrawing" xmlns:w10="urn:schemas-microsoft-com:office:word" xmlns:w="http://schemas.openxmlformats.org/wordprocessingml/2006/main" xmlns:w14="http://schemas.microsoft.com/office/word/2010/wordml" xmlns:w15="http://schemas.microsoft.com/office/word/2012/wordml" xmlns:wpg="http://schemas.microsoft.com/office/word/2010/wordprocessingGroup" xmlns:wpi="http://schemas.microsoft.com/office/word/2010/wordprocessingInk" xmlns:wne="http://schemas.microsoft.com/office/word/2006/wordml" xmlns:wps="http://schemas.microsoft.com/office/word/2010/wordprocessingShape" mc:Ignorable="w14 w15 wp14">
-  <w:abstractNum w:abstractNumId="0" w15:restartNumberingAfterBreak="0">
+  <w:abstractNum w:abstractNumId="0">
     <w:nsid w:val="14361B18"/>
     <w:multiLevelType w:val="multilevel"/>
     <w:tmpl w:val="63D42D3E"/>
@@ -3634,7 +3772,7 @@
       </w:rPr>
     </w:lvl>
   </w:abstractNum>
-  <w:abstractNum w:abstractNumId="1" w15:restartNumberingAfterBreak="0">
+  <w:abstractNum w:abstractNumId="1">
     <w:nsid w:val="2E913300"/>
     <w:multiLevelType w:val="hybridMultilevel"/>
     <w:tmpl w:val="7E8C2826"/>
@@ -3747,7 +3885,7 @@
       </w:rPr>
     </w:lvl>
   </w:abstractNum>
-  <w:abstractNum w:abstractNumId="2" w15:restartNumberingAfterBreak="0">
+  <w:abstractNum w:abstractNumId="2">
     <w:nsid w:val="41AA4D96"/>
     <w:multiLevelType w:val="hybridMultilevel"/>
     <w:tmpl w:val="4FB08FC0"/>
@@ -3860,7 +3998,7 @@
       </w:rPr>
     </w:lvl>
   </w:abstractNum>
-  <w:abstractNum w:abstractNumId="3" w15:restartNumberingAfterBreak="0">
+  <w:abstractNum w:abstractNumId="3">
     <w:nsid w:val="4AC110D9"/>
     <w:multiLevelType w:val="hybridMultilevel"/>
     <w:tmpl w:val="2040A8DC"/>
@@ -3973,7 +4111,7 @@
       </w:rPr>
     </w:lvl>
   </w:abstractNum>
-  <w:abstractNum w:abstractNumId="4" w15:restartNumberingAfterBreak="0">
+  <w:abstractNum w:abstractNumId="4">
     <w:nsid w:val="57C03B4A"/>
     <w:multiLevelType w:val="hybridMultilevel"/>
     <w:tmpl w:val="A080BEAE"/>
@@ -4086,7 +4224,7 @@
       </w:rPr>
     </w:lvl>
   </w:abstractNum>
-  <w:abstractNum w:abstractNumId="5" w15:restartNumberingAfterBreak="0">
+  <w:abstractNum w:abstractNumId="5">
     <w:nsid w:val="6A337C97"/>
     <w:multiLevelType w:val="hybridMultilevel"/>
     <w:tmpl w:val="E4C2AD38"/>
@@ -4610,17 +4748,17 @@
     <w:lsdException w:name="List Table 6 Colorful Accent 6" w:uiPriority="51"/>
     <w:lsdException w:name="List Table 7 Colorful Accent 6" w:uiPriority="52"/>
   </w:latentStyles>
-  <w:style w:type="paragraph" w:default="1" w:styleId="Normal">
+  <w:style w:type="paragraph" w:default="1" w:styleId="Normalny">
     <w:name w:val="Normal"/>
     <w:qFormat/>
   </w:style>
-  <w:style w:type="character" w:default="1" w:styleId="DefaultParagraphFont">
+  <w:style w:type="character" w:default="1" w:styleId="Domylnaczcionkaakapitu">
     <w:name w:val="Default Paragraph Font"/>
     <w:uiPriority w:val="1"/>
     <w:semiHidden/>
     <w:unhideWhenUsed/>
   </w:style>
-  <w:style w:type="table" w:default="1" w:styleId="TableNormal">
+  <w:style w:type="table" w:default="1" w:styleId="Standardowy">
     <w:name w:val="Normal Table"/>
     <w:uiPriority w:val="99"/>
     <w:semiHidden/>
@@ -4635,17 +4773,17 @@
       </w:tblCellMar>
     </w:tblPr>
   </w:style>
-  <w:style w:type="numbering" w:default="1" w:styleId="NoList">
+  <w:style w:type="numbering" w:default="1" w:styleId="Bezlisty">
     <w:name w:val="No List"/>
     <w:uiPriority w:val="99"/>
     <w:semiHidden/>
     <w:unhideWhenUsed/>
   </w:style>
-  <w:style w:type="paragraph" w:styleId="Title">
+  <w:style w:type="paragraph" w:styleId="Tytu">
     <w:name w:val="Title"/>
-    <w:basedOn w:val="Normal"/>
-    <w:next w:val="Normal"/>
-    <w:link w:val="TitleChar"/>
+    <w:basedOn w:val="Normalny"/>
+    <w:next w:val="Normalny"/>
+    <w:link w:val="TytuZnak"/>
     <w:uiPriority w:val="10"/>
     <w:qFormat/>
     <w:rsid w:val="001C4ACA"/>
@@ -4662,10 +4800,10 @@
       <w:szCs w:val="72"/>
     </w:rPr>
   </w:style>
-  <w:style w:type="character" w:customStyle="1" w:styleId="TitleChar">
-    <w:name w:val="Title Char"/>
-    <w:basedOn w:val="DefaultParagraphFont"/>
-    <w:link w:val="Title"/>
+  <w:style w:type="character" w:customStyle="1" w:styleId="TytuZnak">
+    <w:name w:val="Tytuł Znak"/>
+    <w:basedOn w:val="Domylnaczcionkaakapitu"/>
+    <w:link w:val="Tytu"/>
     <w:uiPriority w:val="10"/>
     <w:rsid w:val="001C4ACA"/>
     <w:rPr>
@@ -4677,11 +4815,11 @@
       <w:szCs w:val="72"/>
     </w:rPr>
   </w:style>
-  <w:style w:type="paragraph" w:styleId="Subtitle">
+  <w:style w:type="paragraph" w:styleId="Podtytu">
     <w:name w:val="Subtitle"/>
-    <w:basedOn w:val="Normal"/>
-    <w:next w:val="Normal"/>
-    <w:link w:val="SubtitleChar"/>
+    <w:basedOn w:val="Normalny"/>
+    <w:next w:val="Normalny"/>
+    <w:link w:val="PodtytuZnak"/>
     <w:uiPriority w:val="11"/>
     <w:qFormat/>
     <w:rsid w:val="001C4ACA"/>
@@ -4698,10 +4836,10 @@
       <w:szCs w:val="28"/>
     </w:rPr>
   </w:style>
-  <w:style w:type="character" w:customStyle="1" w:styleId="SubtitleChar">
-    <w:name w:val="Subtitle Char"/>
-    <w:basedOn w:val="DefaultParagraphFont"/>
-    <w:link w:val="Subtitle"/>
+  <w:style w:type="character" w:customStyle="1" w:styleId="PodtytuZnak">
+    <w:name w:val="Podtytuł Znak"/>
+    <w:basedOn w:val="Domylnaczcionkaakapitu"/>
+    <w:link w:val="Podtytu"/>
     <w:uiPriority w:val="11"/>
     <w:rsid w:val="001C4ACA"/>
     <w:rPr>
@@ -4712,9 +4850,9 @@
       <w:szCs w:val="28"/>
     </w:rPr>
   </w:style>
-  <w:style w:type="paragraph" w:styleId="ListParagraph">
+  <w:style w:type="paragraph" w:styleId="Akapitzlist">
     <w:name w:val="List Paragraph"/>
-    <w:basedOn w:val="Normal"/>
+    <w:basedOn w:val="Normalny"/>
     <w:uiPriority w:val="34"/>
     <w:qFormat/>
     <w:rsid w:val="00B90A31"/>
@@ -4725,13 +4863,13 @@
   </w:style>
   <w:style w:type="character" w:customStyle="1" w:styleId="5yl5">
     <w:name w:val="_5yl5"/>
-    <w:basedOn w:val="DefaultParagraphFont"/>
+    <w:basedOn w:val="Domylnaczcionkaakapitu"/>
     <w:rsid w:val="00700328"/>
   </w:style>
-  <w:style w:type="paragraph" w:styleId="EndnoteText">
+  <w:style w:type="paragraph" w:styleId="Tekstprzypisukocowego">
     <w:name w:val="endnote text"/>
-    <w:basedOn w:val="Normal"/>
-    <w:link w:val="EndnoteTextChar"/>
+    <w:basedOn w:val="Normalny"/>
+    <w:link w:val="TekstprzypisukocowegoZnak"/>
     <w:uiPriority w:val="99"/>
     <w:semiHidden/>
     <w:unhideWhenUsed/>
@@ -4744,10 +4882,10 @@
       <w:szCs w:val="20"/>
     </w:rPr>
   </w:style>
-  <w:style w:type="character" w:customStyle="1" w:styleId="EndnoteTextChar">
-    <w:name w:val="Endnote Text Char"/>
-    <w:basedOn w:val="DefaultParagraphFont"/>
-    <w:link w:val="EndnoteText"/>
+  <w:style w:type="character" w:customStyle="1" w:styleId="TekstprzypisukocowegoZnak">
+    <w:name w:val="Tekst przypisu końcowego Znak"/>
+    <w:basedOn w:val="Domylnaczcionkaakapitu"/>
+    <w:link w:val="Tekstprzypisukocowego"/>
     <w:uiPriority w:val="99"/>
     <w:semiHidden/>
     <w:rsid w:val="00CA66AF"/>
@@ -4756,9 +4894,9 @@
       <w:szCs w:val="20"/>
     </w:rPr>
   </w:style>
-  <w:style w:type="character" w:styleId="EndnoteReference">
+  <w:style w:type="character" w:styleId="Odwoanieprzypisukocowego">
     <w:name w:val="endnote reference"/>
-    <w:basedOn w:val="DefaultParagraphFont"/>
+    <w:basedOn w:val="Domylnaczcionkaakapitu"/>
     <w:uiPriority w:val="99"/>
     <w:semiHidden/>
     <w:unhideWhenUsed/>
@@ -4767,10 +4905,10 @@
       <w:vertAlign w:val="superscript"/>
     </w:rPr>
   </w:style>
-  <w:style w:type="paragraph" w:styleId="HTMLPreformatted">
+  <w:style w:type="paragraph" w:styleId="HTML-wstpniesformatowany">
     <w:name w:val="HTML Preformatted"/>
-    <w:basedOn w:val="Normal"/>
-    <w:link w:val="HTMLPreformattedChar"/>
+    <w:basedOn w:val="Normalny"/>
+    <w:link w:val="HTML-wstpniesformatowanyZnak"/>
     <w:uiPriority w:val="99"/>
     <w:unhideWhenUsed/>
     <w:rsid w:val="00453A38"/>
@@ -4802,10 +4940,10 @@
       <w:lang w:eastAsia="pl-PL"/>
     </w:rPr>
   </w:style>
-  <w:style w:type="character" w:customStyle="1" w:styleId="HTMLPreformattedChar">
-    <w:name w:val="HTML Preformatted Char"/>
-    <w:basedOn w:val="DefaultParagraphFont"/>
-    <w:link w:val="HTMLPreformatted"/>
+  <w:style w:type="character" w:customStyle="1" w:styleId="HTML-wstpniesformatowanyZnak">
+    <w:name w:val="HTML - wstępnie sformatowany Znak"/>
+    <w:basedOn w:val="Domylnaczcionkaakapitu"/>
+    <w:link w:val="HTML-wstpniesformatowany"/>
     <w:uiPriority w:val="99"/>
     <w:rsid w:val="00453A38"/>
     <w:rPr>
@@ -4815,9 +4953,9 @@
       <w:lang w:eastAsia="pl-PL"/>
     </w:rPr>
   </w:style>
-  <w:style w:type="character" w:styleId="Hyperlink">
+  <w:style w:type="character" w:styleId="Hipercze">
     <w:name w:val="Hyperlink"/>
-    <w:basedOn w:val="DefaultParagraphFont"/>
+    <w:basedOn w:val="Domylnaczcionkaakapitu"/>
     <w:uiPriority w:val="99"/>
     <w:semiHidden/>
     <w:unhideWhenUsed/>
@@ -4827,9 +4965,9 @@
       <w:u w:val="single"/>
     </w:rPr>
   </w:style>
-  <w:style w:type="character" w:styleId="SubtleEmphasis">
+  <w:style w:type="character" w:styleId="Wyrnieniedelikatne">
     <w:name w:val="Subtle Emphasis"/>
-    <w:basedOn w:val="DefaultParagraphFont"/>
+    <w:basedOn w:val="Domylnaczcionkaakapitu"/>
     <w:uiPriority w:val="19"/>
     <w:qFormat/>
     <w:rsid w:val="00C45C2B"/>
@@ -4839,9 +4977,9 @@
       <w:color w:val="404040" w:themeColor="text1" w:themeTint="BF"/>
     </w:rPr>
   </w:style>
-  <w:style w:type="character" w:styleId="Emphasis">
+  <w:style w:type="character" w:styleId="Uwydatnienie">
     <w:name w:val="Emphasis"/>
-    <w:basedOn w:val="DefaultParagraphFont"/>
+    <w:basedOn w:val="Domylnaczcionkaakapitu"/>
     <w:uiPriority w:val="20"/>
     <w:qFormat/>
     <w:rsid w:val="00C45C2B"/>
@@ -4850,9 +4988,9 @@
       <w:iCs/>
     </w:rPr>
   </w:style>
-  <w:style w:type="character" w:styleId="IntenseEmphasis">
+  <w:style w:type="character" w:styleId="Wyrnienieintensywne">
     <w:name w:val="Intense Emphasis"/>
-    <w:basedOn w:val="DefaultParagraphFont"/>
+    <w:basedOn w:val="Domylnaczcionkaakapitu"/>
     <w:uiPriority w:val="21"/>
     <w:qFormat/>
     <w:rsid w:val="00C45C2B"/>
@@ -4864,12 +5002,12 @@
   </w:style>
   <w:style w:type="character" w:customStyle="1" w:styleId="pl-s">
     <w:name w:val="pl-s"/>
-    <w:basedOn w:val="DefaultParagraphFont"/>
+    <w:basedOn w:val="Domylnaczcionkaakapitu"/>
     <w:rsid w:val="002A07C8"/>
   </w:style>
-  <w:style w:type="character" w:styleId="PlaceholderText">
+  <w:style w:type="character" w:styleId="Tekstzastpczy">
     <w:name w:val="Placeholder Text"/>
-    <w:basedOn w:val="DefaultParagraphFont"/>
+    <w:basedOn w:val="Domylnaczcionkaakapitu"/>
     <w:uiPriority w:val="99"/>
     <w:semiHidden/>
     <w:rsid w:val="00843BCE"/>

</xml_diff>

<commit_message>
Oprogramowanie - dodanie diagramow klas
</commit_message>
<xml_diff>
--- a/Oprogramowanie.docx
+++ b/Oprogramowanie.docx
@@ -3572,7 +3572,339 @@
         </w:drawing>
       </w:r>
       <w:r>
-        <w:t>Rysunek 8. Diagram klas odtwarzacza UML.</w:t>
+        <w:t>R</w:t>
+      </w:r>
+      <w:r>
+        <w:t>ysunek 8.</w:t>
+      </w:r>
+      <w:r>
+        <w:t xml:space="preserve"> Uproszczony</w:t>
+      </w:r>
+      <w:r>
+        <w:t xml:space="preserve"> </w:t>
+      </w:r>
+      <w:r>
+        <w:t>d</w:t>
+      </w:r>
+      <w:r>
+        <w:t>iagram klas odtwarzacza UML.</w:t>
+      </w:r>
+    </w:p>
+    <w:p>
+      <w:pPr>
+        <w:ind w:firstLine="360"/>
+        <w:jc w:val="right"/>
+      </w:pPr>
+    </w:p>
+    <w:p>
+      <w:pPr>
+        <w:ind w:firstLine="360"/>
+        <w:jc w:val="right"/>
+      </w:pPr>
+      <w:r>
+        <w:rPr>
+          <w:noProof/>
+          <w:lang w:eastAsia="pl-PL"/>
+        </w:rPr>
+        <w:drawing>
+          <wp:inline distT="0" distB="0" distL="0" distR="0" wp14:anchorId="7BEEA763" wp14:editId="2D752DD2">
+            <wp:extent cx="3638550" cy="1352550"/>
+            <wp:effectExtent l="0" t="0" r="0" b="0"/>
+            <wp:docPr id="10" name="Obraz 10"/>
+            <wp:cNvGraphicFramePr>
+              <a:graphicFrameLocks xmlns:a="http://schemas.openxmlformats.org/drawingml/2006/main" noChangeAspect="1"/>
+            </wp:cNvGraphicFramePr>
+            <a:graphic xmlns:a="http://schemas.openxmlformats.org/drawingml/2006/main">
+              <a:graphicData uri="http://schemas.openxmlformats.org/drawingml/2006/picture">
+                <pic:pic xmlns:pic="http://schemas.openxmlformats.org/drawingml/2006/picture">
+                  <pic:nvPicPr>
+                    <pic:cNvPr id="1" name=""/>
+                    <pic:cNvPicPr/>
+                  </pic:nvPicPr>
+                  <pic:blipFill>
+                    <a:blip r:embed="rId15"/>
+                    <a:stretch>
+                      <a:fillRect/>
+                    </a:stretch>
+                  </pic:blipFill>
+                  <pic:spPr>
+                    <a:xfrm>
+                      <a:off x="0" y="0"/>
+                      <a:ext cx="3638550" cy="1352550"/>
+                    </a:xfrm>
+                    <a:prstGeom prst="rect">
+                      <a:avLst/>
+                    </a:prstGeom>
+                  </pic:spPr>
+                </pic:pic>
+              </a:graphicData>
+            </a:graphic>
+          </wp:inline>
+        </w:drawing>
+      </w:r>
+      <w:r>
+        <w:br/>
+      </w:r>
+      <w:r>
+        <w:t xml:space="preserve">Rysunek 9. Diagram UML klasy </w:t>
+      </w:r>
+      <w:r>
+        <w:rPr>
+          <w:i/>
+        </w:rPr>
+        <w:t>Controler</w:t>
+      </w:r>
+      <w:r>
+        <w:t>.</w:t>
+      </w:r>
+    </w:p>
+    <w:p>
+      <w:pPr>
+        <w:ind w:firstLine="360"/>
+        <w:jc w:val="right"/>
+      </w:pPr>
+    </w:p>
+    <w:p>
+      <w:pPr>
+        <w:ind w:firstLine="360"/>
+        <w:jc w:val="right"/>
+      </w:pPr>
+      <w:r>
+        <w:rPr>
+          <w:noProof/>
+          <w:lang w:eastAsia="pl-PL"/>
+        </w:rPr>
+        <w:drawing>
+          <wp:inline distT="0" distB="0" distL="0" distR="0" wp14:anchorId="45B6C6EA" wp14:editId="2A359A6B">
+            <wp:extent cx="5760720" cy="1333500"/>
+            <wp:effectExtent l="0" t="0" r="0" b="0"/>
+            <wp:docPr id="11" name="Obraz 11"/>
+            <wp:cNvGraphicFramePr>
+              <a:graphicFrameLocks xmlns:a="http://schemas.openxmlformats.org/drawingml/2006/main" noChangeAspect="1"/>
+            </wp:cNvGraphicFramePr>
+            <a:graphic xmlns:a="http://schemas.openxmlformats.org/drawingml/2006/main">
+              <a:graphicData uri="http://schemas.openxmlformats.org/drawingml/2006/picture">
+                <pic:pic xmlns:pic="http://schemas.openxmlformats.org/drawingml/2006/picture">
+                  <pic:nvPicPr>
+                    <pic:cNvPr id="1" name=""/>
+                    <pic:cNvPicPr/>
+                  </pic:nvPicPr>
+                  <pic:blipFill>
+                    <a:blip r:embed="rId16"/>
+                    <a:stretch>
+                      <a:fillRect/>
+                    </a:stretch>
+                  </pic:blipFill>
+                  <pic:spPr>
+                    <a:xfrm>
+                      <a:off x="0" y="0"/>
+                      <a:ext cx="5760720" cy="1333500"/>
+                    </a:xfrm>
+                    <a:prstGeom prst="rect">
+                      <a:avLst/>
+                    </a:prstGeom>
+                  </pic:spPr>
+                </pic:pic>
+              </a:graphicData>
+            </a:graphic>
+          </wp:inline>
+        </w:drawing>
+      </w:r>
+      <w:r>
+        <w:br/>
+        <w:t xml:space="preserve">Rysunek 10. Diagram UML klasy </w:t>
+      </w:r>
+      <w:r>
+        <w:rPr>
+          <w:i/>
+        </w:rPr>
+        <w:t>ThreadsHandler</w:t>
+      </w:r>
+      <w:r>
+        <w:t>.</w:t>
+      </w:r>
+      <w:r>
+        <w:br/>
+      </w:r>
+    </w:p>
+    <w:p>
+      <w:pPr>
+        <w:ind w:firstLine="360"/>
+        <w:jc w:val="right"/>
+      </w:pPr>
+      <w:r>
+        <w:rPr>
+          <w:noProof/>
+          <w:lang w:eastAsia="pl-PL"/>
+        </w:rPr>
+        <w:lastRenderedPageBreak/>
+        <w:drawing>
+          <wp:inline distT="0" distB="0" distL="0" distR="0" wp14:anchorId="0F3CA34E" wp14:editId="24318992">
+            <wp:extent cx="2105025" cy="2495550"/>
+            <wp:effectExtent l="0" t="0" r="9525" b="0"/>
+            <wp:docPr id="12" name="Obraz 12"/>
+            <wp:cNvGraphicFramePr>
+              <a:graphicFrameLocks xmlns:a="http://schemas.openxmlformats.org/drawingml/2006/main" noChangeAspect="1"/>
+            </wp:cNvGraphicFramePr>
+            <a:graphic xmlns:a="http://schemas.openxmlformats.org/drawingml/2006/main">
+              <a:graphicData uri="http://schemas.openxmlformats.org/drawingml/2006/picture">
+                <pic:pic xmlns:pic="http://schemas.openxmlformats.org/drawingml/2006/picture">
+                  <pic:nvPicPr>
+                    <pic:cNvPr id="1" name=""/>
+                    <pic:cNvPicPr/>
+                  </pic:nvPicPr>
+                  <pic:blipFill>
+                    <a:blip r:embed="rId17"/>
+                    <a:stretch>
+                      <a:fillRect/>
+                    </a:stretch>
+                  </pic:blipFill>
+                  <pic:spPr>
+                    <a:xfrm>
+                      <a:off x="0" y="0"/>
+                      <a:ext cx="2105025" cy="2495550"/>
+                    </a:xfrm>
+                    <a:prstGeom prst="rect">
+                      <a:avLst/>
+                    </a:prstGeom>
+                  </pic:spPr>
+                </pic:pic>
+              </a:graphicData>
+            </a:graphic>
+          </wp:inline>
+        </w:drawing>
+      </w:r>
+      <w:r>
+        <w:br/>
+        <w:t xml:space="preserve">Rysunek 11. Diagram UML klasy </w:t>
+      </w:r>
+      <w:r>
+        <w:rPr>
+          <w:i/>
+        </w:rPr>
+        <w:t>FramesHandler.</w:t>
+      </w:r>
+    </w:p>
+    <w:p>
+      <w:pPr>
+        <w:ind w:firstLine="360"/>
+        <w:jc w:val="right"/>
+        <w:rPr>
+          <w:i/>
+        </w:rPr>
+      </w:pPr>
+      <w:r>
+        <w:rPr>
+          <w:noProof/>
+          <w:lang w:eastAsia="pl-PL"/>
+        </w:rPr>
+        <w:drawing>
+          <wp:inline distT="0" distB="0" distL="0" distR="0" wp14:anchorId="4B428E3D" wp14:editId="366894A8">
+            <wp:extent cx="3629025" cy="971550"/>
+            <wp:effectExtent l="0" t="0" r="9525" b="0"/>
+            <wp:docPr id="13" name="Obraz 13"/>
+            <wp:cNvGraphicFramePr>
+              <a:graphicFrameLocks xmlns:a="http://schemas.openxmlformats.org/drawingml/2006/main" noChangeAspect="1"/>
+            </wp:cNvGraphicFramePr>
+            <a:graphic xmlns:a="http://schemas.openxmlformats.org/drawingml/2006/main">
+              <a:graphicData uri="http://schemas.openxmlformats.org/drawingml/2006/picture">
+                <pic:pic xmlns:pic="http://schemas.openxmlformats.org/drawingml/2006/picture">
+                  <pic:nvPicPr>
+                    <pic:cNvPr id="1" name=""/>
+                    <pic:cNvPicPr/>
+                  </pic:nvPicPr>
+                  <pic:blipFill>
+                    <a:blip r:embed="rId18"/>
+                    <a:stretch>
+                      <a:fillRect/>
+                    </a:stretch>
+                  </pic:blipFill>
+                  <pic:spPr>
+                    <a:xfrm>
+                      <a:off x="0" y="0"/>
+                      <a:ext cx="3629025" cy="971550"/>
+                    </a:xfrm>
+                    <a:prstGeom prst="rect">
+                      <a:avLst/>
+                    </a:prstGeom>
+                  </pic:spPr>
+                </pic:pic>
+              </a:graphicData>
+            </a:graphic>
+          </wp:inline>
+        </w:drawing>
+      </w:r>
+      <w:r>
+        <w:br/>
+        <w:t xml:space="preserve">Rysunek 12. Diagram UML klasy </w:t>
+      </w:r>
+      <w:r>
+        <w:rPr>
+          <w:i/>
+        </w:rPr>
+        <w:t>RawDataHandler.</w:t>
+      </w:r>
+    </w:p>
+    <w:p>
+      <w:pPr>
+        <w:ind w:firstLine="360"/>
+        <w:jc w:val="right"/>
+      </w:pPr>
+      <w:r>
+        <w:rPr>
+          <w:noProof/>
+          <w:lang w:eastAsia="pl-PL"/>
+        </w:rPr>
+        <w:drawing>
+          <wp:inline distT="0" distB="0" distL="0" distR="0" wp14:anchorId="51C9FC8E" wp14:editId="71BF9B84">
+            <wp:extent cx="3629025" cy="2305050"/>
+            <wp:effectExtent l="0" t="0" r="9525" b="0"/>
+            <wp:docPr id="14" name="Obraz 14"/>
+            <wp:cNvGraphicFramePr>
+              <a:graphicFrameLocks xmlns:a="http://schemas.openxmlformats.org/drawingml/2006/main" noChangeAspect="1"/>
+            </wp:cNvGraphicFramePr>
+            <a:graphic xmlns:a="http://schemas.openxmlformats.org/drawingml/2006/main">
+              <a:graphicData uri="http://schemas.openxmlformats.org/drawingml/2006/picture">
+                <pic:pic xmlns:pic="http://schemas.openxmlformats.org/drawingml/2006/picture">
+                  <pic:nvPicPr>
+                    <pic:cNvPr id="1" name=""/>
+                    <pic:cNvPicPr/>
+                  </pic:nvPicPr>
+                  <pic:blipFill>
+                    <a:blip r:embed="rId19"/>
+                    <a:stretch>
+                      <a:fillRect/>
+                    </a:stretch>
+                  </pic:blipFill>
+                  <pic:spPr>
+                    <a:xfrm>
+                      <a:off x="0" y="0"/>
+                      <a:ext cx="3629025" cy="2305050"/>
+                    </a:xfrm>
+                    <a:prstGeom prst="rect">
+                      <a:avLst/>
+                    </a:prstGeom>
+                  </pic:spPr>
+                </pic:pic>
+              </a:graphicData>
+            </a:graphic>
+          </wp:inline>
+        </w:drawing>
+      </w:r>
+      <w:r>
+        <w:br/>
+        <w:t xml:space="preserve">Rysunek 13. Diagram UML klasy </w:t>
+      </w:r>
+      <w:bookmarkStart w:id="0" w:name="_GoBack"/>
+      <w:r>
+        <w:rPr>
+          <w:i/>
+        </w:rPr>
+        <w:t>DisplayHandler</w:t>
+      </w:r>
+      <w:bookmarkEnd w:id="0"/>
+      <w:r>
+        <w:t>.</w:t>
       </w:r>
     </w:p>
     <w:p>
@@ -3586,8 +3918,6 @@
       <w:r>
         <w:t>System zdarzeń</w:t>
       </w:r>
-      <w:bookmarkStart w:id="0" w:name="_GoBack"/>
-      <w:bookmarkEnd w:id="0"/>
     </w:p>
     <w:sectPr>
       <w:pgSz w:w="11906" w:h="16838"/>

</xml_diff>

<commit_message>
Oprogramowanie - Opis klas odtwarzacza pt2
</commit_message>
<xml_diff>
--- a/Oprogramowanie.docx
+++ b/Oprogramowanie.docx
@@ -3593,6 +3593,33 @@
     <w:p>
       <w:pPr>
         <w:ind w:firstLine="360"/>
+        <w:jc w:val="both"/>
+      </w:pPr>
+      <w:r>
+        <w:t xml:space="preserve">Na rysunku 8 przedstawiono hierarchię klas autorskiego rozwiązania dla odtwarzacza. Na diagramie pokazany jest uproszczony diagram klas. </w:t>
+      </w:r>
+      <w:r>
+        <w:t>Ze względu na czytelność przedstawiono tylko nazwy klas. Szczegóły dotyczące idei stworzenia danych klas oraz opis ich funkcjonalności zostanie omówione w dalszej części rozdziału.</w:t>
+      </w:r>
+      <w:r>
+        <w:t xml:space="preserve"> Sercem całego systemu jest klasa </w:t>
+      </w:r>
+      <w:r>
+        <w:rPr>
+          <w:i/>
+        </w:rPr>
+        <w:t>Controler</w:t>
+      </w:r>
+      <w:r>
+        <w:t xml:space="preserve">. Cztery różne typy obiektów obsługujących </w:t>
+      </w:r>
+      <w:r>
+        <w:t>kolejno wątki, surowe dane, wyświetlanie oraz dane klatki zapewniają pokrycie wszystkich koniecznych funkcjonalności.</w:t>
+      </w:r>
+    </w:p>
+    <w:p>
+      <w:pPr>
+        <w:ind w:firstLine="360"/>
         <w:jc w:val="right"/>
       </w:pPr>
     </w:p>
@@ -3607,10 +3634,10 @@
           <w:lang w:eastAsia="pl-PL"/>
         </w:rPr>
         <w:drawing>
-          <wp:inline distT="0" distB="0" distL="0" distR="0" wp14:anchorId="7BEEA763" wp14:editId="2D752DD2">
-            <wp:extent cx="3638550" cy="1352550"/>
-            <wp:effectExtent l="0" t="0" r="0" b="0"/>
-            <wp:docPr id="10" name="Obraz 10"/>
+          <wp:inline distT="0" distB="0" distL="0" distR="0" wp14:anchorId="3C6DE1EC" wp14:editId="1265360F">
+            <wp:extent cx="3629025" cy="1552575"/>
+            <wp:effectExtent l="0" t="0" r="9525" b="9525"/>
+            <wp:docPr id="5" name="Obraz 5"/>
             <wp:cNvGraphicFramePr>
               <a:graphicFrameLocks xmlns:a="http://schemas.openxmlformats.org/drawingml/2006/main" noChangeAspect="1"/>
             </wp:cNvGraphicFramePr>
@@ -3630,7 +3657,7 @@
                   <pic:spPr>
                     <a:xfrm>
                       <a:off x="0" y="0"/>
-                      <a:ext cx="3638550" cy="1352550"/>
+                      <a:ext cx="3629025" cy="1552575"/>
                     </a:xfrm>
                     <a:prstGeom prst="rect">
                       <a:avLst/>
@@ -3661,8 +3688,86 @@
     <w:p>
       <w:pPr>
         <w:ind w:firstLine="360"/>
-        <w:jc w:val="right"/>
-      </w:pPr>
+        <w:jc w:val="both"/>
+      </w:pPr>
+      <w:r>
+        <w:rPr>
+          <w:i/>
+        </w:rPr>
+        <w:t>Controler</w:t>
+      </w:r>
+      <w:r>
+        <w:t xml:space="preserve"> czyli najważniejsza klasa w odtwarzaczu. </w:t>
+      </w:r>
+      <w:r>
+        <w:t xml:space="preserve">Inicjuje ona w swoich konstruktorach obiekty mediów i instancji dostarczanych przez bibliotekę </w:t>
+      </w:r>
+      <w:r>
+        <w:rPr>
+          <w:i/>
+        </w:rPr>
+        <w:t>libVLC</w:t>
+      </w:r>
+      <w:r>
+        <w:t xml:space="preserve"> i przechowuje wskaźniki na otrzymane obiekty w swoich polach (ang. </w:t>
+      </w:r>
+      <w:r>
+        <w:rPr>
+          <w:i/>
+        </w:rPr>
+        <w:t>fields).</w:t>
+      </w:r>
+      <w:r>
+        <w:t xml:space="preserve"> Posiada również wskaźnik na obiekty typu </w:t>
+      </w:r>
+      <w:r>
+        <w:rPr>
+          <w:i/>
+        </w:rPr>
+        <w:t>DisplayHandler</w:t>
+      </w:r>
+      <w:r>
+        <w:t>, inicjowany w konstruktorach.</w:t>
+      </w:r>
+      <w:r>
+        <w:t xml:space="preserve"> Posiada jedyną metodę </w:t>
+      </w:r>
+      <w:r>
+        <w:rPr>
+          <w:i/>
+        </w:rPr>
+        <w:t>Run</w:t>
+      </w:r>
+      <w:r>
+        <w:t xml:space="preserve">, która jako parametry przyjmuje dwie klasy pomocnicze, </w:t>
+      </w:r>
+      <w:r>
+        <w:lastRenderedPageBreak/>
+        <w:t>obsługujące klatki oraz surowe dane wczytywane z pliku.</w:t>
+      </w:r>
+      <w:r>
+        <w:t xml:space="preserve"> </w:t>
+      </w:r>
+      <w:r>
+        <w:t xml:space="preserve">Uruchamia ona proces odtwarzania filmu. </w:t>
+      </w:r>
+      <w:r>
+        <w:t>Ideą stworzenia tej klasy było uzyskanie narzędzia pozwalającego na ukrycie imp</w:t>
+      </w:r>
+      <w:r>
+        <w:t>lementacji przed użytkownikiem oraz prosty sposób uruchomienia programu.</w:t>
+      </w:r>
+      <w:r>
+        <w:t xml:space="preserve"> </w:t>
+      </w:r>
+    </w:p>
+    <w:p>
+      <w:pPr>
+        <w:ind w:firstLine="360"/>
+        <w:jc w:val="both"/>
+      </w:pPr>
+      <w:bookmarkStart w:id="0" w:name="_GoBack"/>
+      <w:bookmarkEnd w:id="0"/>
     </w:p>
     <w:p>
       <w:pPr>
@@ -3737,7 +3842,6 @@
           <w:noProof/>
           <w:lang w:eastAsia="pl-PL"/>
         </w:rPr>
-        <w:lastRenderedPageBreak/>
         <w:drawing>
           <wp:inline distT="0" distB="0" distL="0" distR="0" wp14:anchorId="0F3CA34E" wp14:editId="24318992">
             <wp:extent cx="2105025" cy="2495550"/>
@@ -3855,6 +3959,7 @@
           <w:noProof/>
           <w:lang w:eastAsia="pl-PL"/>
         </w:rPr>
+        <w:lastRenderedPageBreak/>
         <w:drawing>
           <wp:inline distT="0" distB="0" distL="0" distR="0" wp14:anchorId="51C9FC8E" wp14:editId="71BF9B84">
             <wp:extent cx="3629025" cy="2305050"/>
@@ -3895,16 +4000,26 @@
         <w:br/>
         <w:t xml:space="preserve">Rysunek 13. Diagram UML klasy </w:t>
       </w:r>
-      <w:bookmarkStart w:id="0" w:name="_GoBack"/>
       <w:r>
         <w:rPr>
           <w:i/>
         </w:rPr>
         <w:t>DisplayHandler</w:t>
       </w:r>
-      <w:bookmarkEnd w:id="0"/>
       <w:r>
         <w:t>.</w:t>
+      </w:r>
+    </w:p>
+    <w:p>
+      <w:pPr>
+        <w:pStyle w:val="Podtytu"/>
+        <w:numPr>
+          <w:ilvl w:val="1"/>
+          <w:numId w:val="1"/>
+        </w:numPr>
+      </w:pPr>
+      <w:r>
+        <w:t>Podstawowe przepływy danych</w:t>
       </w:r>
     </w:p>
     <w:p>

</xml_diff>

<commit_message>
Oprogramowanie - opis klas pt 3
</commit_message>
<xml_diff>
--- a/Oprogramowanie.docx
+++ b/Oprogramowanie.docx
@@ -3509,6 +3509,9 @@
         <w:lastRenderedPageBreak/>
         <w:t>Opis klas odtwarzacza</w:t>
       </w:r>
+      <w:r>
+        <w:t xml:space="preserve"> - Jagielski</w:t>
+      </w:r>
     </w:p>
     <w:p>
       <w:pPr>
@@ -3522,7 +3525,29 @@
         <w:t xml:space="preserve"> klasy użyte w implementacji odtwarzacza nieskompresowanych sekwencji wideo.</w:t>
       </w:r>
       <w:r>
-        <w:t xml:space="preserve"> Przedstawiony zostanie diagram klas UML opisujący zależności między poszczególnymi elementami implementacji. </w:t>
+        <w:t xml:space="preserve"> Przedstawiony zostanie diagram klas UML </w:t>
+      </w:r>
+      <w:r>
+        <w:t xml:space="preserve">(angielski akronim rozwijany: </w:t>
+      </w:r>
+      <w:r>
+        <w:rPr>
+          <w:rStyle w:val="tgc"/>
+          <w:i/>
+        </w:rPr>
+        <w:t>Unified Modeling Language</w:t>
+      </w:r>
+      <w:r>
+        <w:rPr>
+          <w:rStyle w:val="tgc"/>
+        </w:rPr>
+        <w:t xml:space="preserve"> - czyli zunifikowany język modelowania</w:t>
+      </w:r>
+      <w:r>
+        <w:t xml:space="preserve">) </w:t>
+      </w:r>
+      <w:r>
+        <w:t xml:space="preserve">opisujący zależności między poszczególnymi elementami implementacji. </w:t>
       </w:r>
     </w:p>
     <w:p>
@@ -3536,10 +3561,10 @@
           <w:lang w:eastAsia="pl-PL"/>
         </w:rPr>
         <w:drawing>
-          <wp:inline distT="0" distB="0" distL="0" distR="0" wp14:anchorId="38DE1B22" wp14:editId="063096BD">
-            <wp:extent cx="5210175" cy="3343275"/>
-            <wp:effectExtent l="0" t="0" r="9525" b="9525"/>
-            <wp:docPr id="9" name="Obraz 9"/>
+          <wp:inline distT="0" distB="0" distL="0" distR="0" wp14:anchorId="5A907AA1" wp14:editId="02589AAF">
+            <wp:extent cx="5760720" cy="3176905"/>
+            <wp:effectExtent l="0" t="0" r="0" b="4445"/>
+            <wp:docPr id="17" name="Obraz 17"/>
             <wp:cNvGraphicFramePr>
               <a:graphicFrameLocks xmlns:a="http://schemas.openxmlformats.org/drawingml/2006/main" noChangeAspect="1"/>
             </wp:cNvGraphicFramePr>
@@ -3559,7 +3584,7 @@
                   <pic:spPr>
                     <a:xfrm>
                       <a:off x="0" y="0"/>
-                      <a:ext cx="5210175" cy="3343275"/>
+                      <a:ext cx="5760720" cy="3176905"/>
                     </a:xfrm>
                     <a:prstGeom prst="rect">
                       <a:avLst/>
@@ -3616,6 +3641,9 @@
       <w:r>
         <w:t>kolejno wątki, surowe dane, wyświetlanie oraz dane klatki zapewniają pokrycie wszystkich koniecznych funkcjonalności.</w:t>
       </w:r>
+      <w:r>
+        <w:t xml:space="preserve"> W tym rozdziale omówione zostaną tylko klasy odtwarzacza. Elementy architektury graficznego interfejsu użytkownika oraz moduł testów zostaną omówione później.</w:t>
+      </w:r>
     </w:p>
     <w:p>
       <w:pPr>
@@ -3634,10 +3662,10 @@
           <w:lang w:eastAsia="pl-PL"/>
         </w:rPr>
         <w:drawing>
-          <wp:inline distT="0" distB="0" distL="0" distR="0" wp14:anchorId="3C6DE1EC" wp14:editId="1265360F">
-            <wp:extent cx="3629025" cy="1552575"/>
-            <wp:effectExtent l="0" t="0" r="9525" b="9525"/>
-            <wp:docPr id="5" name="Obraz 5"/>
+          <wp:inline distT="0" distB="0" distL="0" distR="0" wp14:anchorId="51734677" wp14:editId="4C6A612F">
+            <wp:extent cx="1924050" cy="1543050"/>
+            <wp:effectExtent l="0" t="0" r="0" b="0"/>
+            <wp:docPr id="10" name="Obraz 10"/>
             <wp:cNvGraphicFramePr>
               <a:graphicFrameLocks xmlns:a="http://schemas.openxmlformats.org/drawingml/2006/main" noChangeAspect="1"/>
             </wp:cNvGraphicFramePr>
@@ -3657,7 +3685,7 @@
                   <pic:spPr>
                     <a:xfrm>
                       <a:off x="0" y="0"/>
-                      <a:ext cx="3629025" cy="1552575"/>
+                      <a:ext cx="1924050" cy="1543050"/>
                     </a:xfrm>
                     <a:prstGeom prst="rect">
                       <a:avLst/>
@@ -3709,7 +3737,11 @@
         <w:t>libVLC</w:t>
       </w:r>
       <w:r>
-        <w:t xml:space="preserve"> i przechowuje wskaźniki na otrzymane obiekty w swoich polach (ang. </w:t>
+        <w:t xml:space="preserve"> i przechowuje wskaźniki na otrzymane obiekty </w:t>
+      </w:r>
+      <w:r>
+        <w:lastRenderedPageBreak/>
+        <w:t xml:space="preserve">w swoich polach (ang. </w:t>
       </w:r>
       <w:r>
         <w:rPr>
@@ -3718,7 +3750,13 @@
         <w:t>fields).</w:t>
       </w:r>
       <w:r>
-        <w:t xml:space="preserve"> Posiada również wskaźnik na obiekty typu </w:t>
+        <w:t xml:space="preserve"> Pos</w:t>
+      </w:r>
+      <w:r>
+        <w:t>iada również wskaźnik na obiekt</w:t>
+      </w:r>
+      <w:r>
+        <w:t xml:space="preserve"> typu </w:t>
       </w:r>
       <w:r>
         <w:rPr>
@@ -3730,7 +3768,22 @@
         <w:t>, inicjowany w konstruktorach.</w:t>
       </w:r>
       <w:r>
-        <w:t xml:space="preserve"> Posiada jedyną metodę </w:t>
+        <w:t xml:space="preserve"> </w:t>
+      </w:r>
+      <w:r>
+        <w:t xml:space="preserve">Jedyną metodą klasy </w:t>
+      </w:r>
+      <w:r>
+        <w:rPr>
+          <w:i/>
+        </w:rPr>
+        <w:t>Controler</w:t>
+      </w:r>
+      <w:r>
+        <w:t xml:space="preserve"> jest</w:t>
+      </w:r>
+      <w:r>
+        <w:t xml:space="preserve"> </w:t>
       </w:r>
       <w:r>
         <w:rPr>
@@ -3739,11 +3792,7 @@
         <w:t>Run</w:t>
       </w:r>
       <w:r>
-        <w:t xml:space="preserve">, która jako parametry przyjmuje dwie klasy pomocnicze, </w:t>
-      </w:r>
-      <w:r>
-        <w:lastRenderedPageBreak/>
-        <w:t>obsługujące klatki oraz surowe dane wczytywane z pliku.</w:t>
+        <w:t>, która jako parametry przyjmuje dwie klasy pomocnicze, obsługujące klatki oraz surowe dane wczytywane z pliku.</w:t>
       </w:r>
       <w:r>
         <w:t xml:space="preserve"> </w:t>
@@ -3758,16 +3807,26 @@
         <w:t>lementacji przed użytkownikiem oraz prosty sposób uruchomienia programu.</w:t>
       </w:r>
       <w:r>
+        <w:t xml:space="preserve"> Takie podejście pozwoliło na bardziej efektywny podział prac w zespole programistycznym oraz na zrównoleglenie </w:t>
+      </w:r>
+      <w:r>
+        <w:t>rozwoju poszczególnych</w:t>
+      </w:r>
+      <w:r>
+        <w:t xml:space="preserve"> części funkcjonalności.</w:t>
+      </w:r>
+      <w:r>
         <w:t xml:space="preserve"> </w:t>
       </w:r>
-    </w:p>
-    <w:p>
-      <w:pPr>
-        <w:ind w:firstLine="360"/>
-        <w:jc w:val="both"/>
-      </w:pPr>
-      <w:bookmarkStart w:id="0" w:name="_GoBack"/>
-      <w:bookmarkEnd w:id="0"/>
+      <w:r>
+        <w:t>Zaznaczyć trzeba, że jest to klasa kontrolująca wyświetlanie, a więc wczytywanie klatek do pamięci musi zostać wykonane przez inny element programu.</w:t>
+      </w:r>
+    </w:p>
+    <w:p>
+      <w:pPr>
+        <w:ind w:firstLine="360"/>
+        <w:jc w:val="both"/>
+      </w:pPr>
     </w:p>
     <w:p>
       <w:pPr>
@@ -3780,10 +3839,10 @@
           <w:lang w:eastAsia="pl-PL"/>
         </w:rPr>
         <w:drawing>
-          <wp:inline distT="0" distB="0" distL="0" distR="0" wp14:anchorId="45B6C6EA" wp14:editId="2A359A6B">
-            <wp:extent cx="5760720" cy="1333500"/>
-            <wp:effectExtent l="0" t="0" r="0" b="0"/>
-            <wp:docPr id="11" name="Obraz 11"/>
+          <wp:inline distT="0" distB="0" distL="0" distR="0" wp14:anchorId="39664985" wp14:editId="3D423AE0">
+            <wp:extent cx="5760720" cy="1633220"/>
+            <wp:effectExtent l="0" t="0" r="0" b="5080"/>
+            <wp:docPr id="18" name="Obraz 18"/>
             <wp:cNvGraphicFramePr>
               <a:graphicFrameLocks xmlns:a="http://schemas.openxmlformats.org/drawingml/2006/main" noChangeAspect="1"/>
             </wp:cNvGraphicFramePr>
@@ -3803,7 +3862,7 @@
                   <pic:spPr>
                     <a:xfrm>
                       <a:off x="0" y="0"/>
-                      <a:ext cx="5760720" cy="1333500"/>
+                      <a:ext cx="5760720" cy="1633220"/>
                     </a:xfrm>
                     <a:prstGeom prst="rect">
                       <a:avLst/>
@@ -3828,14 +3887,332 @@
       <w:r>
         <w:t>.</w:t>
       </w:r>
-      <w:r>
-        <w:br/>
+    </w:p>
+    <w:p>
+      <w:pPr>
+        <w:jc w:val="both"/>
+      </w:pPr>
+    </w:p>
+    <w:p>
+      <w:pPr>
+        <w:ind w:firstLine="360"/>
+        <w:jc w:val="both"/>
+        <w:rPr>
+          <w:rStyle w:val="pl-en"/>
+        </w:rPr>
+      </w:pPr>
+      <w:r>
+        <w:rPr>
+          <w:i/>
+        </w:rPr>
+        <w:t>ThreadsHandler</w:t>
+      </w:r>
+      <w:r>
+        <w:t xml:space="preserve"> to klasa zarządzające wątkami. Jedynym jej polem jest wektor wątków, do którego dodawane są wszystkie nowo stworzone, a usuwane te już nie aktywne. Na rysunku 10 przedstawiono diagram UML tej klasy. Pierwszą z metod tej klasy jest funkcja </w:t>
+      </w:r>
+      <w:r>
+        <w:rPr>
+          <w:i/>
+        </w:rPr>
+        <w:t>AddThread</w:t>
+      </w:r>
+      <w:r>
+        <w:t xml:space="preserve"> dodająca nowy wątek do wektora. Powinna być wywoływana zawsze, gdy program utworzy nowy </w:t>
+      </w:r>
+      <w:r>
+        <w:t>wątek</w:t>
+      </w:r>
+      <w:r>
+        <w:t xml:space="preserve">, który powinien być obsługiwany przez obiekt klasy </w:t>
+      </w:r>
+      <w:r>
+        <w:rPr>
+          <w:i/>
+        </w:rPr>
+        <w:t>ThreadsHandler.</w:t>
+      </w:r>
+      <w:r>
+        <w:t xml:space="preserve"> </w:t>
+      </w:r>
+      <w:r>
+        <w:t xml:space="preserve">Metoda </w:t>
+      </w:r>
+      <w:r>
+        <w:rPr>
+          <w:rStyle w:val="pl-en"/>
+          <w:i/>
+        </w:rPr>
+        <w:t>CreateNFramesGetterThreads</w:t>
+      </w:r>
+      <w:r>
+        <w:rPr>
+          <w:rStyle w:val="pl-en"/>
+        </w:rPr>
+        <w:t xml:space="preserve"> tworzy ilość wątków konfigurowalną przez jeden z jej parametrów. </w:t>
+      </w:r>
+      <w:r>
+        <w:rPr>
+          <w:rStyle w:val="pl-en"/>
+        </w:rPr>
+        <w:t xml:space="preserve">Wszystkie stworzone w metodzie wątki korzystają z innej metody - </w:t>
+      </w:r>
+      <w:r>
+        <w:rPr>
+          <w:rStyle w:val="pl-en"/>
+          <w:i/>
+        </w:rPr>
+        <w:t>GetFrameToBuffer</w:t>
+      </w:r>
+      <w:r>
+        <w:rPr>
+          <w:rStyle w:val="pl-en"/>
+        </w:rPr>
+        <w:t xml:space="preserve">. </w:t>
+      </w:r>
+      <w:r>
+        <w:rPr>
+          <w:rStyle w:val="pl-en"/>
+        </w:rPr>
+        <w:t xml:space="preserve">Podlega ona zasadom przydziału zasobów za pomocą omówionych już elementów </w:t>
+      </w:r>
+      <w:r>
+        <w:rPr>
+          <w:rStyle w:val="pl-en"/>
+          <w:i/>
+        </w:rPr>
+        <w:t>std::mutex.</w:t>
+      </w:r>
+      <w:r>
+        <w:rPr>
+          <w:rStyle w:val="pl-en"/>
+        </w:rPr>
+        <w:t xml:space="preserve"> </w:t>
+      </w:r>
+      <w:r>
+        <w:rPr>
+          <w:rStyle w:val="pl-en"/>
+        </w:rPr>
+        <w:t>Takie połączenie zapewnia określoną, konfigurowalną liczbę klatek które znajdują się w kolejce odtwarzacza.</w:t>
+      </w:r>
+      <w:r>
+        <w:rPr>
+          <w:rStyle w:val="pl-en"/>
+        </w:rPr>
+        <w:t xml:space="preserve"> Jeśli jakakolwiek z nich zostanie wyświetlona jeden z wątków roboczych wczyta nową z pliku, a następnie doda ją do kolejki.</w:t>
+      </w:r>
+      <w:r>
+        <w:rPr>
+          <w:rStyle w:val="pl-en"/>
+        </w:rPr>
+        <w:t xml:space="preserve"> </w:t>
+      </w:r>
+    </w:p>
+    <w:p>
+      <w:pPr>
+        <w:ind w:firstLine="360"/>
+        <w:jc w:val="both"/>
+        <w:rPr>
+          <w:rStyle w:val="pl-en"/>
+        </w:rPr>
+      </w:pPr>
+      <w:r>
+        <w:rPr>
+          <w:rStyle w:val="pl-en"/>
+        </w:rPr>
+        <w:t xml:space="preserve">Istnieje również opcja wczytania całego filmu do pamięci RAM, korzystając z metody </w:t>
+      </w:r>
+      <w:r>
+        <w:rPr>
+          <w:rStyle w:val="pl-en"/>
+          <w:i/>
+        </w:rPr>
+        <w:t>PreloadCache.</w:t>
+      </w:r>
+      <w:r>
+        <w:rPr>
+          <w:rStyle w:val="pl-en"/>
+        </w:rPr>
+        <w:t xml:space="preserve"> </w:t>
+      </w:r>
+      <w:r>
+        <w:rPr>
+          <w:rStyle w:val="pl-en"/>
+        </w:rPr>
+        <w:t>Podejście to ma swoje wady i zalety. Główną wadą jest konieczność posiadanie d</w:t>
+      </w:r>
+      <w:r>
+        <w:rPr>
+          <w:rStyle w:val="pl-en"/>
+        </w:rPr>
+        <w:t>użej ilości wolnej pamięci RAM. Nieskompresowane dane sekwencji filmowej zajmują bardzo dużo miejsca. Jedną z zalet jest możliwość ukrycia ograniczeń sprzętowych takich jak wolny odczyt z dysku.</w:t>
+      </w:r>
+      <w:r>
+        <w:rPr>
+          <w:rStyle w:val="pl-en"/>
+        </w:rPr>
+        <w:t xml:space="preserve"> Odtwarzacz wczytuje całą sekwencję, jednocześnie jej nie wyświetlając. Uruchomienie filmu rozpoczyna się dopiero wtedy, gdy wszystkie dane zostaną przeniesione do RAM</w:t>
+      </w:r>
+      <w:r>
+        <w:rPr>
+          <w:rStyle w:val="pl-en"/>
+        </w:rPr>
+        <w:t>-</w:t>
+      </w:r>
+      <w:r>
+        <w:rPr>
+          <w:rStyle w:val="pl-en"/>
+        </w:rPr>
+        <w:t xml:space="preserve">u. </w:t>
+      </w:r>
+      <w:r>
+        <w:rPr>
+          <w:rStyle w:val="pl-en"/>
+        </w:rPr>
+        <w:t xml:space="preserve">Eliminuje to ewentualne zacięcia filmu podczas jego wyświetlania, zapewnia, że wszystkie klatki zostaną wczytane oraz eliminuje </w:t>
+      </w:r>
+      <w:r>
+        <w:rPr>
+          <w:rStyle w:val="pl-en"/>
+        </w:rPr>
+        <w:t>zapobiega zjawiskom</w:t>
+      </w:r>
+      <w:r>
+        <w:rPr>
+          <w:rStyle w:val="pl-en"/>
+        </w:rPr>
+        <w:t xml:space="preserve"> wyścigu.</w:t>
+      </w:r>
+      <w:r>
+        <w:rPr>
+          <w:rStyle w:val="pl-en"/>
+        </w:rPr>
+        <w:t xml:space="preserve"> Największym argumentem za wczytywaniem filmu podczas jego odtwarzania jest możliwość odtwarzania w taki sposób sekwencji zajmujących więcej miejsca niż wynosi pojemność RAM</w:t>
+      </w:r>
+      <w:r>
+        <w:rPr>
+          <w:rStyle w:val="pl-en"/>
+        </w:rPr>
+        <w:t>-</w:t>
+      </w:r>
+      <w:r>
+        <w:rPr>
+          <w:rStyle w:val="pl-en"/>
+        </w:rPr>
+        <w:t>u.</w:t>
+      </w:r>
+      <w:r>
+        <w:rPr>
+          <w:rStyle w:val="pl-en"/>
+        </w:rPr>
+        <w:t xml:space="preserve"> Z drugiej strony ograniczona przepustowość wczytywania z dysku nie pozwala na uruchamianie filmów wysokiej jakości w opisywany sposób.</w:t>
+      </w:r>
+    </w:p>
+    <w:p>
+      <w:pPr>
+        <w:ind w:firstLine="360"/>
+        <w:jc w:val="both"/>
+        <w:rPr>
+          <w:rStyle w:val="pl-en"/>
+        </w:rPr>
+      </w:pPr>
+      <w:r>
+        <w:rPr>
+          <w:rStyle w:val="pl-en"/>
+        </w:rPr>
+        <w:t xml:space="preserve">Prawdopodobnie najlepszym rozwiązaniem byłoby połączenie obu rozwiązań w jedno. Część filmu mogłaby być ładowana jeszcze przed jego uruchomieniem, a następnie w trakcie wyświetlania wczytywane były by klatki z jego dalszej części. Należałoby stworzyć również algorytm precyzujący </w:t>
+      </w:r>
+      <w:r>
+        <w:rPr>
+          <w:rStyle w:val="pl-en"/>
+        </w:rPr>
+        <w:lastRenderedPageBreak/>
+        <w:t xml:space="preserve">największą długość sekwencji przy zadanej jakości. </w:t>
+      </w:r>
+      <w:r>
+        <w:rPr>
+          <w:rStyle w:val="pl-en"/>
+        </w:rPr>
+        <w:t>W innym przypadku mogłyby pojawić się problemy opisane w ostatnim akapicie.</w:t>
+      </w:r>
+      <w:r>
+        <w:rPr>
+          <w:rStyle w:val="pl-en"/>
+        </w:rPr>
+        <w:t xml:space="preserve"> Mimo wszystko dla wysokich jakości nieskompresowanych wideo najmniej wydajnym ogniwem jest sprzęt elektroniczny.</w:t>
+      </w:r>
+      <w:r>
+        <w:rPr>
+          <w:rStyle w:val="pl-en"/>
+        </w:rPr>
+        <w:t xml:space="preserve"> Wraz z jego ulepszeniem możliwe jest osiągnięcie lepszych odtwarzanych jakości</w:t>
+      </w:r>
+      <w:r>
+        <w:rPr>
+          <w:rStyle w:val="pl-en"/>
+        </w:rPr>
+        <w:t>.</w:t>
+      </w:r>
+    </w:p>
+    <w:p>
+      <w:pPr>
+        <w:ind w:firstLine="360"/>
+        <w:jc w:val="both"/>
+        <w:rPr>
+          <w:rStyle w:val="pl-en"/>
+        </w:rPr>
+      </w:pPr>
+      <w:r>
+        <w:rPr>
+          <w:rStyle w:val="pl-en"/>
+        </w:rPr>
+        <w:t xml:space="preserve">Metody </w:t>
+      </w:r>
+      <w:r>
+        <w:rPr>
+          <w:rStyle w:val="pl-en"/>
+          <w:i/>
+        </w:rPr>
+        <w:t>StopPlayBack</w:t>
+      </w:r>
+      <w:r>
+        <w:rPr>
+          <w:rStyle w:val="pl-en"/>
+        </w:rPr>
+        <w:t xml:space="preserve"> oraz </w:t>
+      </w:r>
+      <w:r>
+        <w:rPr>
+          <w:rStyle w:val="pl-en"/>
+          <w:i/>
+        </w:rPr>
+        <w:t>StopPlayBackThread</w:t>
+      </w:r>
+      <w:r>
+        <w:rPr>
+          <w:rStyle w:val="pl-en"/>
+        </w:rPr>
+        <w:t xml:space="preserve"> mają za zadanie </w:t>
+      </w:r>
+      <w:r>
+        <w:rPr>
+          <w:rStyle w:val="pl-en"/>
+        </w:rPr>
+        <w:t>zamknąć</w:t>
+      </w:r>
+      <w:r>
+        <w:rPr>
+          <w:rStyle w:val="pl-en"/>
+        </w:rPr>
+        <w:t xml:space="preserve"> okna odtwarzacza po skończeniu wyświetlania filmu. </w:t>
       </w:r>
     </w:p>
     <w:p>
       <w:pPr>
         <w:ind w:firstLine="360"/>
         <w:jc w:val="right"/>
+        <w:rPr>
+          <w:i/>
+        </w:rPr>
       </w:pPr>
       <w:r>
         <w:rPr>
@@ -3843,7 +4220,7 @@
           <w:lang w:eastAsia="pl-PL"/>
         </w:rPr>
         <w:drawing>
-          <wp:inline distT="0" distB="0" distL="0" distR="0" wp14:anchorId="0F3CA34E" wp14:editId="24318992">
+          <wp:inline distT="0" distB="0" distL="0" distR="0" wp14:anchorId="3741E513" wp14:editId="75FDEA08">
             <wp:extent cx="2105025" cy="2495550"/>
             <wp:effectExtent l="0" t="0" r="9525" b="0"/>
             <wp:docPr id="12" name="Obraz 12"/>
@@ -3880,7 +4257,13 @@
       </w:r>
       <w:r>
         <w:br/>
-        <w:t xml:space="preserve">Rysunek 11. Diagram UML klasy </w:t>
+        <w:t>Rysunek 1</w:t>
+      </w:r>
+      <w:r>
+        <w:t>1</w:t>
+      </w:r>
+      <w:r>
+        <w:t xml:space="preserve">. Diagram UML klasy </w:t>
       </w:r>
       <w:r>
         <w:rPr>
@@ -3893,20 +4276,80 @@
       <w:pPr>
         <w:ind w:firstLine="360"/>
         <w:jc w:val="right"/>
-        <w:rPr>
-          <w:i/>
-        </w:rPr>
+      </w:pPr>
+    </w:p>
+    <w:p>
+      <w:pPr>
+        <w:ind w:firstLine="360"/>
+        <w:jc w:val="both"/>
+      </w:pPr>
+      <w:r>
+        <w:rPr>
+          <w:i/>
+        </w:rPr>
+        <w:t>FramesHandler</w:t>
+      </w:r>
+      <w:r>
+        <w:t xml:space="preserve"> to klasa stworzona z myślą o łatwym zarządzaniu zbiorem</w:t>
+      </w:r>
+      <w:r>
+        <w:t xml:space="preserve"> klatek</w:t>
+      </w:r>
+      <w:r>
+        <w:t xml:space="preserve"> </w:t>
+      </w:r>
+      <w:r>
+        <w:t>wczytanych do pamięci podręcznej</w:t>
+      </w:r>
+      <w:r>
+        <w:t>.</w:t>
+      </w:r>
+      <w:r>
+        <w:t xml:space="preserve"> Posiada kolejkę, przechowującą </w:t>
+      </w:r>
+      <w:r>
+        <w:t>wszystkie klatki w odtwarzaczu. Zapewnia również zestaw operacji na kolejce, pozwalających wydobyć z niej odpowiednią klatkę, zbiór klatek lub określić ich ilość.</w:t>
+      </w:r>
+      <w:r>
+        <w:t xml:space="preserve"> Zdecydowano się użyć kolejki typu </w:t>
+      </w:r>
+      <w:r>
+        <w:rPr>
+          <w:i/>
+        </w:rPr>
+        <w:t>std::deque</w:t>
+      </w:r>
+      <w:r>
+        <w:t xml:space="preserve"> </w:t>
+      </w:r>
+      <w:r>
+        <w:t xml:space="preserve">czyli </w:t>
+      </w:r>
+      <w:r>
+        <w:t>takiej, która gwarantuje dostęp</w:t>
+      </w:r>
+      <w:r>
+        <w:t xml:space="preserve"> do pierwszego i ostatniego elementu.</w:t>
+      </w:r>
+      <w:bookmarkStart w:id="0" w:name="_GoBack"/>
+      <w:bookmarkEnd w:id="0"/>
+    </w:p>
+    <w:p>
+      <w:pPr>
+        <w:ind w:firstLine="360"/>
+        <w:jc w:val="right"/>
       </w:pPr>
       <w:r>
         <w:rPr>
           <w:noProof/>
           <w:lang w:eastAsia="pl-PL"/>
         </w:rPr>
+        <w:lastRenderedPageBreak/>
         <w:drawing>
-          <wp:inline distT="0" distB="0" distL="0" distR="0" wp14:anchorId="4B428E3D" wp14:editId="366894A8">
-            <wp:extent cx="3629025" cy="971550"/>
-            <wp:effectExtent l="0" t="0" r="9525" b="0"/>
-            <wp:docPr id="13" name="Obraz 13"/>
+          <wp:inline distT="0" distB="0" distL="0" distR="0" wp14:anchorId="58ED0D2B" wp14:editId="20DF4796">
+            <wp:extent cx="5760720" cy="7463790"/>
+            <wp:effectExtent l="0" t="0" r="0" b="3810"/>
+            <wp:docPr id="20" name="Obraz 20"/>
             <wp:cNvGraphicFramePr>
               <a:graphicFrameLocks xmlns:a="http://schemas.openxmlformats.org/drawingml/2006/main" noChangeAspect="1"/>
             </wp:cNvGraphicFramePr>
@@ -3926,7 +4369,7 @@
                   <pic:spPr>
                     <a:xfrm>
                       <a:off x="0" y="0"/>
-                      <a:ext cx="3629025" cy="971550"/>
+                      <a:ext cx="5760720" cy="7463790"/>
                     </a:xfrm>
                     <a:prstGeom prst="rect">
                       <a:avLst/>
@@ -3940,19 +4383,34 @@
       </w:r>
       <w:r>
         <w:br/>
-        <w:t xml:space="preserve">Rysunek 12. Diagram UML klasy </w:t>
-      </w:r>
-      <w:r>
-        <w:rPr>
-          <w:i/>
-        </w:rPr>
-        <w:t>RawDataHandler.</w:t>
-      </w:r>
+        <w:t>Rysunek 1</w:t>
+      </w:r>
+      <w:r>
+        <w:t>2</w:t>
+      </w:r>
+      <w:r>
+        <w:t xml:space="preserve">. Diagram aktywności UML przedstawiający proces wczytywania filmu do </w:t>
+      </w:r>
+      <w:r>
+        <w:t>odtwarzacza</w:t>
+      </w:r>
+      <w:r>
+        <w:t>.</w:t>
+      </w:r>
+    </w:p>
+    <w:p>
+      <w:pPr>
+        <w:ind w:firstLine="360"/>
+        <w:jc w:val="both"/>
+      </w:pPr>
     </w:p>
     <w:p>
       <w:pPr>
         <w:ind w:firstLine="360"/>
         <w:jc w:val="right"/>
+        <w:rPr>
+          <w:i/>
+        </w:rPr>
       </w:pPr>
       <w:r>
         <w:rPr>
@@ -3961,10 +4419,10 @@
         </w:rPr>
         <w:lastRenderedPageBreak/>
         <w:drawing>
-          <wp:inline distT="0" distB="0" distL="0" distR="0" wp14:anchorId="51C9FC8E" wp14:editId="71BF9B84">
-            <wp:extent cx="3629025" cy="2305050"/>
+          <wp:inline distT="0" distB="0" distL="0" distR="0" wp14:anchorId="4B428E3D" wp14:editId="366894A8">
+            <wp:extent cx="3629025" cy="971550"/>
             <wp:effectExtent l="0" t="0" r="9525" b="0"/>
-            <wp:docPr id="14" name="Obraz 14"/>
+            <wp:docPr id="13" name="Obraz 13"/>
             <wp:cNvGraphicFramePr>
               <a:graphicFrameLocks xmlns:a="http://schemas.openxmlformats.org/drawingml/2006/main" noChangeAspect="1"/>
             </wp:cNvGraphicFramePr>
@@ -3984,6 +4442,66 @@
                   <pic:spPr>
                     <a:xfrm>
                       <a:off x="0" y="0"/>
+                      <a:ext cx="3629025" cy="971550"/>
+                    </a:xfrm>
+                    <a:prstGeom prst="rect">
+                      <a:avLst/>
+                    </a:prstGeom>
+                  </pic:spPr>
+                </pic:pic>
+              </a:graphicData>
+            </a:graphic>
+          </wp:inline>
+        </w:drawing>
+      </w:r>
+      <w:r>
+        <w:br/>
+        <w:t>Rysunek 13</w:t>
+      </w:r>
+      <w:r>
+        <w:t xml:space="preserve">. Diagram UML klasy </w:t>
+      </w:r>
+      <w:r>
+        <w:rPr>
+          <w:i/>
+        </w:rPr>
+        <w:t>RawDataHandler.</w:t>
+      </w:r>
+    </w:p>
+    <w:p>
+      <w:pPr>
+        <w:ind w:firstLine="360"/>
+        <w:jc w:val="right"/>
+      </w:pPr>
+      <w:r>
+        <w:rPr>
+          <w:noProof/>
+          <w:lang w:eastAsia="pl-PL"/>
+        </w:rPr>
+        <w:drawing>
+          <wp:inline distT="0" distB="0" distL="0" distR="0" wp14:anchorId="51C9FC8E" wp14:editId="71BF9B84">
+            <wp:extent cx="3629025" cy="2305050"/>
+            <wp:effectExtent l="0" t="0" r="9525" b="0"/>
+            <wp:docPr id="14" name="Obraz 14"/>
+            <wp:cNvGraphicFramePr>
+              <a:graphicFrameLocks xmlns:a="http://schemas.openxmlformats.org/drawingml/2006/main" noChangeAspect="1"/>
+            </wp:cNvGraphicFramePr>
+            <a:graphic xmlns:a="http://schemas.openxmlformats.org/drawingml/2006/main">
+              <a:graphicData uri="http://schemas.openxmlformats.org/drawingml/2006/picture">
+                <pic:pic xmlns:pic="http://schemas.openxmlformats.org/drawingml/2006/picture">
+                  <pic:nvPicPr>
+                    <pic:cNvPr id="1" name=""/>
+                    <pic:cNvPicPr/>
+                  </pic:nvPicPr>
+                  <pic:blipFill>
+                    <a:blip r:embed="rId20"/>
+                    <a:stretch>
+                      <a:fillRect/>
+                    </a:stretch>
+                  </pic:blipFill>
+                  <pic:spPr>
+                    <a:xfrm>
+                      <a:off x="0" y="0"/>
                       <a:ext cx="3629025" cy="2305050"/>
                     </a:xfrm>
                     <a:prstGeom prst="rect">
@@ -3998,7 +4516,10 @@
       </w:r>
       <w:r>
         <w:br/>
-        <w:t xml:space="preserve">Rysunek 13. Diagram UML klasy </w:t>
+        <w:t>Rysunek 14</w:t>
+      </w:r>
+      <w:r>
+        <w:t xml:space="preserve">. Diagram UML klasy </w:t>
       </w:r>
       <w:r>
         <w:rPr>
@@ -5460,6 +5981,16 @@
       <w:color w:val="808080"/>
     </w:rPr>
   </w:style>
+  <w:style w:type="character" w:customStyle="1" w:styleId="tgc">
+    <w:name w:val="_tgc"/>
+    <w:basedOn w:val="Domylnaczcionkaakapitu"/>
+    <w:rsid w:val="00BF0C9E"/>
+  </w:style>
+  <w:style w:type="character" w:customStyle="1" w:styleId="pl-en">
+    <w:name w:val="pl-en"/>
+    <w:basedOn w:val="Domylnaczcionkaakapitu"/>
+    <w:rsid w:val="000D5292"/>
+  </w:style>
 </w:styles>
 </file>
 

</xml_diff>

<commit_message>
Oprogramowanie - opis klas pt 4
</commit_message>
<xml_diff>
--- a/Oprogramowanie.docx
+++ b/Oprogramowanie.docx
@@ -4331,8 +4331,81 @@
       <w:r>
         <w:t xml:space="preserve"> do pierwszego i ostatniego elementu.</w:t>
       </w:r>
-      <w:bookmarkStart w:id="0" w:name="_GoBack"/>
-      <w:bookmarkEnd w:id="0"/>
+      <w:r>
+        <w:t xml:space="preserve"> Należy zwrócić uwagę na metody odpowiedzialne za usuwanie klatek z kolejki</w:t>
+      </w:r>
+      <w:r>
+        <w:t xml:space="preserve">, czyli </w:t>
+      </w:r>
+      <w:r>
+        <w:rPr>
+          <w:i/>
+        </w:rPr>
+        <w:t>ClearFirstFrame</w:t>
+      </w:r>
+      <w:r>
+        <w:t xml:space="preserve"> oraz </w:t>
+      </w:r>
+      <w:r>
+        <w:rPr>
+          <w:i/>
+        </w:rPr>
+        <w:t>ClearFrames</w:t>
+      </w:r>
+      <w:r>
+        <w:t xml:space="preserve">. </w:t>
+      </w:r>
+      <w:r>
+        <w:t>Są one</w:t>
+      </w:r>
+      <w:r>
+        <w:t xml:space="preserve"> ważny</w:t>
+      </w:r>
+      <w:r>
+        <w:t>m</w:t>
+      </w:r>
+      <w:r>
+        <w:t xml:space="preserve"> element</w:t>
+      </w:r>
+      <w:r>
+        <w:t>em</w:t>
+      </w:r>
+      <w:r>
+        <w:t xml:space="preserve"> algorytmu, pozwala</w:t>
+      </w:r>
+      <w:r>
+        <w:t>ją</w:t>
+      </w:r>
+      <w:r>
+        <w:t xml:space="preserve"> zwalniać zasoby, aby nowe klatki filmu mogły zostać wczytane.</w:t>
+      </w:r>
+      <w:r>
+        <w:t xml:space="preserve"> </w:t>
+      </w:r>
+      <w:r>
+        <w:t>Obiekty tego typu p</w:t>
+      </w:r>
+      <w:r>
+        <w:t>ojawia</w:t>
+      </w:r>
+      <w:r>
+        <w:t>ją</w:t>
+      </w:r>
+      <w:r>
+        <w:t xml:space="preserve"> się w bardzo wielu miejscach kodu, dlatego dalsze zwiększanie funkcjonalności zawartych w tej klasie powinna być dobrze przemyślana. Wprowadzenie nadmiarowych, niepotrzebnych w klasie </w:t>
+      </w:r>
+      <w:r>
+        <w:rPr>
+          <w:i/>
+        </w:rPr>
+        <w:t>FramesHandler</w:t>
+      </w:r>
+      <w:r>
+        <w:t xml:space="preserve"> pól czy metod może prowadzić do nadmiernego skomplikowania kodu.</w:t>
+      </w:r>
+      <w:r>
+        <w:t xml:space="preserve"> </w:t>
+      </w:r>
     </w:p>
     <w:p>
       <w:pPr>
@@ -4401,6 +4474,61 @@
     <w:p>
       <w:pPr>
         <w:ind w:firstLine="360"/>
+        <w:jc w:val="right"/>
+      </w:pPr>
+    </w:p>
+    <w:p>
+      <w:pPr>
+        <w:ind w:firstLine="360"/>
+        <w:jc w:val="both"/>
+      </w:pPr>
+      <w:r>
+        <w:t xml:space="preserve">Aby lepiej zrozumieć algorytm ładowania klatek do odtwarzacza przygotowano diagram aktywności UML. Algorytm przewiduje trzy możliwe zakończenia. Pierwszym z nich </w:t>
+      </w:r>
+      <w:r>
+        <w:t xml:space="preserve">jest przerwanie działania programu w wyniku jakiejś nieprawidłowości. </w:t>
+      </w:r>
+      <w:r>
+        <w:t>Przykładowo może to być brak miejsca w pamięci RAM lub nieistniejący plik z danymi filmu.</w:t>
+      </w:r>
+    </w:p>
+    <w:p>
+      <w:pPr>
+        <w:ind w:firstLine="360"/>
+        <w:jc w:val="both"/>
+      </w:pPr>
+      <w:r>
+        <w:lastRenderedPageBreak/>
+        <w:t xml:space="preserve">Pozostałe dwa zależą od wybranego trybu ładowania klatek filmu. </w:t>
+      </w:r>
+      <w:r>
+        <w:t>Przedstawiony</w:t>
+      </w:r>
+      <w:r>
+        <w:t xml:space="preserve"> na rysunku 12</w:t>
+      </w:r>
+      <w:r>
+        <w:t xml:space="preserve"> diagram opisuje aktywności do momentu, w którym</w:t>
+      </w:r>
+      <w:r>
+        <w:t xml:space="preserve"> rozpoczyna się odtwarzanie filmu. </w:t>
+      </w:r>
+      <w:r>
+        <w:t xml:space="preserve">Dlatego wynikami jego działania może być załadowanie całego filmu, lub tylko jego części. </w:t>
+      </w:r>
+      <w:r>
+        <w:t>W przypadku gdy ładowany jest cały, podczas jego odtwarzania nie następuje już żaden odczyt filmu z dysku.</w:t>
+      </w:r>
+      <w:r>
+        <w:t xml:space="preserve"> Odwrotnie dzieje się gdy wybrana zostanie alternatywa. </w:t>
+      </w:r>
+      <w:r>
+        <w:t>W momencie wczytania zadanej ilości klatek do kolejki następuje uruchomienie odtwarzania filmu. Zdefiniowana ilość wątków roboczych odpowiada za utrzymanie odpowiedniej ilości klatek w kolejce.</w:t>
+      </w:r>
+    </w:p>
+    <w:p>
+      <w:pPr>
+        <w:ind w:firstLine="360"/>
         <w:jc w:val="both"/>
       </w:pPr>
     </w:p>
@@ -4417,12 +4545,11 @@
           <w:noProof/>
           <w:lang w:eastAsia="pl-PL"/>
         </w:rPr>
-        <w:lastRenderedPageBreak/>
         <w:drawing>
-          <wp:inline distT="0" distB="0" distL="0" distR="0" wp14:anchorId="4B428E3D" wp14:editId="366894A8">
-            <wp:extent cx="3629025" cy="971550"/>
-            <wp:effectExtent l="0" t="0" r="9525" b="0"/>
-            <wp:docPr id="13" name="Obraz 13"/>
+          <wp:inline distT="0" distB="0" distL="0" distR="0" wp14:anchorId="5835DD06" wp14:editId="67020851">
+            <wp:extent cx="3657600" cy="1181100"/>
+            <wp:effectExtent l="0" t="0" r="0" b="0"/>
+            <wp:docPr id="22" name="Obraz 22"/>
             <wp:cNvGraphicFramePr>
               <a:graphicFrameLocks xmlns:a="http://schemas.openxmlformats.org/drawingml/2006/main" noChangeAspect="1"/>
             </wp:cNvGraphicFramePr>
@@ -4442,7 +4569,7 @@
                   <pic:spPr>
                     <a:xfrm>
                       <a:off x="0" y="0"/>
-                      <a:ext cx="3629025" cy="971550"/>
+                      <a:ext cx="3657600" cy="1181100"/>
                     </a:xfrm>
                     <a:prstGeom prst="rect">
                       <a:avLst/>
@@ -4456,10 +4583,7 @@
       </w:r>
       <w:r>
         <w:br/>
-        <w:t>Rysunek 13</w:t>
-      </w:r>
-      <w:r>
-        <w:t xml:space="preserve">. Diagram UML klasy </w:t>
+        <w:t xml:space="preserve">Rysunek 13. Diagram UML klasy </w:t>
       </w:r>
       <w:r>
         <w:rPr>
@@ -4467,6 +4591,79 @@
         </w:rPr>
         <w:t>RawDataHandler.</w:t>
       </w:r>
+    </w:p>
+    <w:p>
+      <w:pPr>
+        <w:ind w:firstLine="360"/>
+        <w:jc w:val="right"/>
+        <w:rPr>
+          <w:i/>
+        </w:rPr>
+      </w:pPr>
+    </w:p>
+    <w:p>
+      <w:pPr>
+        <w:ind w:firstLine="360"/>
+        <w:jc w:val="both"/>
+      </w:pPr>
+      <w:r>
+        <w:rPr>
+          <w:i/>
+        </w:rPr>
+        <w:t>RawDataHandler</w:t>
+      </w:r>
+      <w:r>
+        <w:t xml:space="preserve"> to klasa, której zadaniem jest zarządzanie strumieniem danych z otwartego pliku.</w:t>
+      </w:r>
+      <w:r>
+        <w:t xml:space="preserve"> </w:t>
+      </w:r>
+      <w:r>
+        <w:t xml:space="preserve">Jej diagram UML został przedstawiony na rysunku 13. </w:t>
+      </w:r>
+      <w:r>
+        <w:t xml:space="preserve">Posiada informacje o wielkości klatki, dlatego jest w stanie odczytywać odpowiednie porcje danych i przekazywać je dalej. </w:t>
+      </w:r>
+      <w:r>
+        <w:t xml:space="preserve">Posiada również wskaźnik na obiekt typu </w:t>
+      </w:r>
+      <w:r>
+        <w:rPr>
+          <w:i/>
+        </w:rPr>
+        <w:t>FileOpener.</w:t>
+      </w:r>
+      <w:r>
+        <w:t xml:space="preserve"> Odpowiedzialny jest on za sprawdzenie, czy plik istnieje, a następnie jego otwarcie. Przyjmuje tylko jeden parametr - </w:t>
+      </w:r>
+      <w:r>
+        <w:t>ścieżkę</w:t>
+      </w:r>
+      <w:r>
+        <w:t xml:space="preserve"> do żądanego pliku.</w:t>
+      </w:r>
+      <w:r>
+        <w:t xml:space="preserve"> Głównym użytym narzędziem w omawianych dwóch klasach jest </w:t>
+      </w:r>
+      <w:r>
+        <w:rPr>
+          <w:i/>
+        </w:rPr>
+        <w:t>std::fstream.</w:t>
+      </w:r>
+      <w:r>
+        <w:t xml:space="preserve"> Jest to klasa dostępna w ramach biblioteki standardowej </w:t>
+      </w:r>
+      <w:bookmarkStart w:id="0" w:name="_GoBack"/>
+      <w:bookmarkEnd w:id="0"/>
+      <w:r>
+        <w:t>pozwalająca na czytanie oraz pisanie z/do pliku.</w:t>
+      </w:r>
+    </w:p>
+    <w:p>
+      <w:pPr>
+        <w:jc w:val="both"/>
+      </w:pPr>
     </w:p>
     <w:p>
       <w:pPr>
@@ -4479,7 +4676,7 @@
           <w:lang w:eastAsia="pl-PL"/>
         </w:rPr>
         <w:drawing>
-          <wp:inline distT="0" distB="0" distL="0" distR="0" wp14:anchorId="51C9FC8E" wp14:editId="71BF9B84">
+          <wp:inline distT="0" distB="0" distL="0" distR="0" wp14:anchorId="6D9B9A15" wp14:editId="05730075">
             <wp:extent cx="3629025" cy="2305050"/>
             <wp:effectExtent l="0" t="0" r="9525" b="0"/>
             <wp:docPr id="14" name="Obraz 14"/>
@@ -4516,10 +4713,7 @@
       </w:r>
       <w:r>
         <w:br/>
-        <w:t>Rysunek 14</w:t>
-      </w:r>
-      <w:r>
-        <w:t xml:space="preserve">. Diagram UML klasy </w:t>
+        <w:t xml:space="preserve">Rysunek 14. Diagram UML klasy </w:t>
       </w:r>
       <w:r>
         <w:rPr>
@@ -4530,6 +4724,70 @@
       <w:r>
         <w:t>.</w:t>
       </w:r>
+    </w:p>
+    <w:p>
+      <w:pPr>
+        <w:ind w:firstLine="360"/>
+        <w:jc w:val="both"/>
+      </w:pPr>
+    </w:p>
+    <w:p>
+      <w:pPr>
+        <w:ind w:firstLine="360"/>
+        <w:jc w:val="right"/>
+      </w:pPr>
+      <w:r>
+        <w:rPr>
+          <w:noProof/>
+          <w:lang w:eastAsia="pl-PL"/>
+        </w:rPr>
+        <w:lastRenderedPageBreak/>
+        <w:drawing>
+          <wp:inline distT="0" distB="0" distL="0" distR="0" wp14:anchorId="4EFD6485" wp14:editId="39A3E49D">
+            <wp:extent cx="8291384" cy="4962766"/>
+            <wp:effectExtent l="6985" t="0" r="2540" b="2540"/>
+            <wp:docPr id="21" name="Obraz 21"/>
+            <wp:cNvGraphicFramePr>
+              <a:graphicFrameLocks xmlns:a="http://schemas.openxmlformats.org/drawingml/2006/main" noChangeAspect="1"/>
+            </wp:cNvGraphicFramePr>
+            <a:graphic xmlns:a="http://schemas.openxmlformats.org/drawingml/2006/main">
+              <a:graphicData uri="http://schemas.openxmlformats.org/drawingml/2006/picture">
+                <pic:pic xmlns:pic="http://schemas.openxmlformats.org/drawingml/2006/picture">
+                  <pic:nvPicPr>
+                    <pic:cNvPr id="1" name=""/>
+                    <pic:cNvPicPr/>
+                  </pic:nvPicPr>
+                  <pic:blipFill>
+                    <a:blip r:embed="rId21"/>
+                    <a:stretch>
+                      <a:fillRect/>
+                    </a:stretch>
+                  </pic:blipFill>
+                  <pic:spPr>
+                    <a:xfrm rot="16200000">
+                      <a:off x="0" y="0"/>
+                      <a:ext cx="8318476" cy="4978982"/>
+                    </a:xfrm>
+                    <a:prstGeom prst="rect">
+                      <a:avLst/>
+                    </a:prstGeom>
+                  </pic:spPr>
+                </pic:pic>
+              </a:graphicData>
+            </a:graphic>
+          </wp:inline>
+        </w:drawing>
+      </w:r>
+      <w:r>
+        <w:br/>
+        <w:t>Rysunek 15. Diagram aktywności UML przedstawiający proces odtwarzania filmu.</w:t>
+      </w:r>
+    </w:p>
+    <w:p>
+      <w:pPr>
+        <w:ind w:firstLine="360"/>
+        <w:jc w:val="both"/>
+      </w:pPr>
     </w:p>
     <w:p>
       <w:pPr>
@@ -4540,6 +4798,7 @@
         </w:numPr>
       </w:pPr>
       <w:r>
+        <w:lastRenderedPageBreak/>
         <w:t>Podstawowe przepływy danych</w:t>
       </w:r>
     </w:p>

</xml_diff>

<commit_message>
Oprogramowanie - omówienie klas pt5
</commit_message>
<xml_diff>
--- a/Oprogramowanie.docx
+++ b/Oprogramowanie.docx
@@ -4652,12 +4652,12 @@
         <w:t>std::fstream.</w:t>
       </w:r>
       <w:r>
-        <w:t xml:space="preserve"> Jest to klasa dostępna w ramach biblioteki standardowej </w:t>
+        <w:t xml:space="preserve"> Jest to klasa dostępna w ramach biblioteki standardowej pozwalająca na czytanie oraz pisanie z/</w:t>
       </w:r>
       <w:bookmarkStart w:id="0" w:name="_GoBack"/>
       <w:bookmarkEnd w:id="0"/>
       <w:r>
-        <w:t>pozwalająca na czytanie oraz pisanie z/do pliku.</w:t>
+        <w:t>do pliku.</w:t>
       </w:r>
     </w:p>
     <w:p>
@@ -4723,6 +4723,30 @@
       </w:r>
       <w:r>
         <w:t>.</w:t>
+      </w:r>
+    </w:p>
+    <w:p>
+      <w:pPr>
+        <w:ind w:firstLine="360"/>
+        <w:jc w:val="both"/>
+      </w:pPr>
+      <w:r>
+        <w:t xml:space="preserve">Ostatnią omawianą klasą jest </w:t>
+      </w:r>
+      <w:r>
+        <w:rPr>
+          <w:i/>
+        </w:rPr>
+        <w:t>DisplayHandler.</w:t>
+      </w:r>
+      <w:r>
+        <w:rPr>
+          <w:i/>
+        </w:rPr>
+        <w:t xml:space="preserve"> </w:t>
+      </w:r>
+      <w:r>
+        <w:t>Jej diagram UML przedstawiony jest na rysunku 14.</w:t>
       </w:r>
     </w:p>
     <w:p>
@@ -4799,18 +4823,6 @@
       </w:pPr>
       <w:r>
         <w:lastRenderedPageBreak/>
-        <w:t>Podstawowe przepływy danych</w:t>
-      </w:r>
-    </w:p>
-    <w:p>
-      <w:pPr>
-        <w:pStyle w:val="Podtytu"/>
-        <w:numPr>
-          <w:ilvl w:val="1"/>
-          <w:numId w:val="1"/>
-        </w:numPr>
-      </w:pPr>
-      <w:r>
         <w:t>System zdarzeń</w:t>
       </w:r>
     </w:p>

</xml_diff>

<commit_message>
Oprogramowanie - opis klas dokończenie
</commit_message>
<xml_diff>
--- a/Oprogramowanie.docx
+++ b/Oprogramowanie.docx
@@ -824,10 +824,10 @@
         </w:numPr>
       </w:pPr>
       <w:r>
-        <w:t>Wybrane jakości w</w:t>
-      </w:r>
-      <w:r>
-        <w:t>ideo</w:t>
+        <w:t>Generacja danych wejściowych</w:t>
+      </w:r>
+      <w:r>
+        <w:t xml:space="preserve"> - Jagielski</w:t>
       </w:r>
     </w:p>
     <w:p>
@@ -3725,7 +3725,13 @@
         <w:t>Controler</w:t>
       </w:r>
       <w:r>
-        <w:t xml:space="preserve"> czyli najważniejsza klasa w odtwarzaczu. </w:t>
+        <w:t xml:space="preserve"> czyli najważniejsza klasa w odtwarzaczu</w:t>
+      </w:r>
+      <w:r>
+        <w:t xml:space="preserve"> z punktu widzenia użytkownika</w:t>
+      </w:r>
+      <w:r>
+        <w:t xml:space="preserve">. </w:t>
       </w:r>
       <w:r>
         <w:t xml:space="preserve">Inicjuje ona w swoich konstruktorach obiekty mediów i instancji dostarczanych przez bibliotekę </w:t>
@@ -3737,11 +3743,11 @@
         <w:t>libVLC</w:t>
       </w:r>
       <w:r>
-        <w:t xml:space="preserve"> i przechowuje wskaźniki na otrzymane obiekty </w:t>
+        <w:t xml:space="preserve"> i przechowuje </w:t>
       </w:r>
       <w:r>
         <w:lastRenderedPageBreak/>
-        <w:t xml:space="preserve">w swoich polach (ang. </w:t>
+        <w:t xml:space="preserve">wskaźniki na otrzymane obiekty w swoich polach (ang. </w:t>
       </w:r>
       <w:r>
         <w:rPr>
@@ -4652,12 +4658,7 @@
         <w:t>std::fstream.</w:t>
       </w:r>
       <w:r>
-        <w:t xml:space="preserve"> Jest to klasa dostępna w ramach biblioteki standardowej pozwalająca na czytanie oraz pisanie z/</w:t>
-      </w:r>
-      <w:bookmarkStart w:id="0" w:name="_GoBack"/>
-      <w:bookmarkEnd w:id="0"/>
-      <w:r>
-        <w:t>do pliku.</w:t>
+        <w:t xml:space="preserve"> Jest to klasa dostępna w ramach biblioteki standardowej pozwalająca na czytanie oraz pisanie z/do pliku.</w:t>
       </w:r>
     </w:p>
     <w:p>
@@ -4748,12 +4749,80 @@
       <w:r>
         <w:t>Jej diagram UML przedstawiony jest na rysunku 14.</w:t>
       </w:r>
-    </w:p>
-    <w:p>
-      <w:pPr>
-        <w:ind w:firstLine="360"/>
-        <w:jc w:val="both"/>
-      </w:pPr>
+      <w:r>
+        <w:t xml:space="preserve"> </w:t>
+      </w:r>
+      <w:r>
+        <w:t xml:space="preserve">Podobieństwo do omówionej już klasy </w:t>
+      </w:r>
+      <w:r>
+        <w:rPr>
+          <w:i/>
+        </w:rPr>
+        <w:t>Controler</w:t>
+      </w:r>
+      <w:r>
+        <w:t xml:space="preserve"> jest nie przypadkowe. </w:t>
+      </w:r>
+      <w:r>
+        <w:t xml:space="preserve">To właśnie klasę </w:t>
+      </w:r>
+      <w:r>
+        <w:rPr>
+          <w:i/>
+        </w:rPr>
+        <w:t xml:space="preserve">Controler </w:t>
+      </w:r>
+      <w:r>
+        <w:t>przysłania.</w:t>
+      </w:r>
+      <w:r>
+        <w:t xml:space="preserve"> </w:t>
+      </w:r>
+      <w:r>
+        <w:rPr>
+          <w:i/>
+        </w:rPr>
+        <w:t>DisplayHandler</w:t>
+      </w:r>
+      <w:r>
+        <w:t xml:space="preserve"> </w:t>
+      </w:r>
+      <w:r>
+        <w:t xml:space="preserve">oprócz znanych już pól posiada wskaźnik na obiekt typu </w:t>
+      </w:r>
+      <w:r>
+        <w:rPr>
+          <w:rStyle w:val="pl-c1"/>
+          <w:i/>
+        </w:rPr>
+        <w:t>libvlc_event_manager_t</w:t>
+      </w:r>
+      <w:r>
+        <w:rPr>
+          <w:rStyle w:val="pl-c1"/>
+        </w:rPr>
+        <w:t xml:space="preserve">. Jest to klasa zarządzająca zdarzeniami, które zostaną omówione w następnym rozdziale. </w:t>
+      </w:r>
+      <w:r>
+        <w:rPr>
+          <w:rStyle w:val="pl-c1"/>
+        </w:rPr>
+        <w:t xml:space="preserve">Głowną metodą jest </w:t>
+      </w:r>
+      <w:r>
+        <w:rPr>
+          <w:rStyle w:val="pl-c1"/>
+          <w:i/>
+        </w:rPr>
+        <w:t>Play,</w:t>
+      </w:r>
+      <w:r>
+        <w:rPr>
+          <w:rStyle w:val="pl-c1"/>
+        </w:rPr>
+        <w:t xml:space="preserve"> odpowiedzialna za uruchomienie odtwarzania filmu.</w:t>
+      </w:r>
     </w:p>
     <w:p>
       <w:pPr>
@@ -4812,6 +4881,42 @@
         <w:ind w:firstLine="360"/>
         <w:jc w:val="both"/>
       </w:pPr>
+      <w:r>
+        <w:lastRenderedPageBreak/>
+        <w:t>Diagram na rysunku 15 prezentuje proces odtwarzania filmu.</w:t>
+      </w:r>
+      <w:r>
+        <w:t xml:space="preserve"> Niezależnie od podjętych decyzji bazuje na operacjach wykonywanych wewnątrz</w:t>
+      </w:r>
+      <w:r>
+        <w:t xml:space="preserve"> omówionych już</w:t>
+      </w:r>
+      <w:r>
+        <w:t xml:space="preserve"> funkcji wywołań.</w:t>
+      </w:r>
+      <w:r>
+        <w:t xml:space="preserve"> </w:t>
+      </w:r>
+      <w:r>
+        <w:t>Widoczny jest podział na dwie główne ścieżki. Decyzja zależy od tego, czy wybrany jest tryb wczytywania całego filmu do pamięci, czy jego ładowania podczas odtwarzania filmu.</w:t>
+      </w:r>
+      <w:r>
+        <w:t xml:space="preserve"> Jeśli coś pójdzie nie tak podczas wykonywania programu, zakończy się on z odpowiednim kodem błędu. </w:t>
+      </w:r>
+      <w:r>
+        <w:t>Na diagramie przedstawiono taką sytuację, gdy brakuje pamięci RAM, aby wczytać do niego nowe dane.</w:t>
+      </w:r>
+      <w:r>
+        <w:t xml:space="preserve"> </w:t>
+      </w:r>
+      <w:r>
+        <w:t>Pojawia się ona tylko w jednej ścieżce, ponieważ podczas wczytywania całego filmu do pamięci taka sytuacja eliminowana jest już wcześniej (Rys 12.)</w:t>
+      </w:r>
+      <w:r>
+        <w:t>.</w:t>
+      </w:r>
+      <w:bookmarkStart w:id="0" w:name="_GoBack"/>
+      <w:bookmarkEnd w:id="0"/>
     </w:p>
     <w:p>
       <w:pPr>
@@ -4822,7 +4927,6 @@
         </w:numPr>
       </w:pPr>
       <w:r>
-        <w:lastRenderedPageBreak/>
         <w:t>System zdarzeń</w:t>
       </w:r>
     </w:p>
@@ -6262,6 +6366,11 @@
     <w:basedOn w:val="Domylnaczcionkaakapitu"/>
     <w:rsid w:val="000D5292"/>
   </w:style>
+  <w:style w:type="character" w:customStyle="1" w:styleId="pl-c1">
+    <w:name w:val="pl-c1"/>
+    <w:basedOn w:val="Domylnaczcionkaakapitu"/>
+    <w:rsid w:val="0050067D"/>
+  </w:style>
 </w:styles>
 </file>
 

</xml_diff>

<commit_message>
Oprogramowanie - poprawka pts dts
</commit_message>
<xml_diff>
--- a/Oprogramowanie.docx
+++ b/Oprogramowanie.docx
@@ -2778,6 +2778,12 @@
         <w:rPr>
           <w:rFonts w:eastAsiaTheme="minorEastAsia"/>
         </w:rPr>
+        <w:t>Obliczona według wzoru wartość dodawana jest do poprzedniej. W ten sposób, dzięki inkrementacji implementacja może czerpać wiedzę o tym, kiedy dana klatka ma zostać wyświetlona .</w:t>
+      </w:r>
+      <w:r>
+        <w:rPr>
+          <w:rFonts w:eastAsiaTheme="minorEastAsia"/>
+        </w:rPr>
         <w:t xml:space="preserve">W przykładzie przedstawionym na rysunku 6 ustawiany wraz ze zmienna </w:t>
       </w:r>
       <w:r>
@@ -2816,6 +2822,7 @@
         <w:jc w:val="both"/>
       </w:pPr>
       <w:r>
+        <w:lastRenderedPageBreak/>
         <w:t>pts</w:t>
       </w:r>
       <w:r>
@@ -2840,7 +2847,6 @@
         <w:br/>
       </w:r>
       <w:r>
-        <w:lastRenderedPageBreak/>
         <w:br/>
       </w:r>
       <m:oMathPara>
@@ -2899,6 +2905,14 @@
           </m:r>
         </m:oMath>
       </m:oMathPara>
+      <w:r>
+        <w:rPr>
+          <w:rFonts w:eastAsiaTheme="minorEastAsia"/>
+        </w:rPr>
+        <w:t>Obliczona według wzoru wartość dodawana jest do poprzedniej. W ten sposób, dzięki inkrementacji implementacja może czerpać wiedzę o tym, kiedy dana klatka ma zostać wyświetlona .</w:t>
+      </w:r>
+      <w:bookmarkStart w:id="0" w:name="_GoBack"/>
+      <w:bookmarkEnd w:id="0"/>
     </w:p>
     <w:p>
       <w:pPr>
@@ -3092,6 +3106,7 @@
         <w:jc w:val="both"/>
       </w:pPr>
       <w:r>
+        <w:lastRenderedPageBreak/>
         <w:t>Na rysunku 6 przedstawiono implementację alokującej funkcji pr</w:t>
       </w:r>
       <w:r>
@@ -3152,11 +3167,7 @@
         <w:t xml:space="preserve"> </w:t>
       </w:r>
       <w:r>
-        <w:t xml:space="preserve">Jako parametr </w:t>
-      </w:r>
-      <w:r>
-        <w:lastRenderedPageBreak/>
-        <w:t xml:space="preserve">konstruktor klasy </w:t>
+        <w:t xml:space="preserve">Jako parametr konstruktor klasy </w:t>
       </w:r>
       <w:r>
         <w:rPr>
@@ -3473,7 +3484,11 @@
         <w:t>usuwany</w:t>
       </w:r>
       <w:r>
-        <w:t xml:space="preserve"> jest z kolejki aby zwolnić miejsce w pamięci na nowo wczytane klatki. Następnie odbywa się sprawdzenie, czy </w:t>
+        <w:t xml:space="preserve"> jest z kolejki </w:t>
+      </w:r>
+      <w:r>
+        <w:lastRenderedPageBreak/>
+        <w:t xml:space="preserve">aby zwolnić miejsce w pamięci na nowo wczytane klatki. Następnie odbywa się sprawdzenie, czy </w:t>
       </w:r>
       <w:r>
         <w:t>ostatnia wyświetlona</w:t>
@@ -3506,7 +3521,6 @@
         </w:numPr>
       </w:pPr>
       <w:r>
-        <w:lastRenderedPageBreak/>
         <w:t>Opis klas odtwarzacza</w:t>
       </w:r>
       <w:r>
@@ -3661,6 +3675,7 @@
           <w:noProof/>
           <w:lang w:eastAsia="pl-PL"/>
         </w:rPr>
+        <w:lastRenderedPageBreak/>
         <w:drawing>
           <wp:inline distT="0" distB="0" distL="0" distR="0" wp14:anchorId="51734677" wp14:editId="4C6A612F">
             <wp:extent cx="1924050" cy="1543050"/>
@@ -3743,11 +3758,7 @@
         <w:t>libVLC</w:t>
       </w:r>
       <w:r>
-        <w:t xml:space="preserve"> i przechowuje </w:t>
-      </w:r>
-      <w:r>
-        <w:lastRenderedPageBreak/>
-        <w:t xml:space="preserve">wskaźniki na otrzymane obiekty w swoich polach (ang. </w:t>
+        <w:t xml:space="preserve"> i przechowuje wskaźniki na otrzymane obiekty w swoich polach (ang. </w:t>
       </w:r>
       <w:r>
         <w:rPr>
@@ -4050,12 +4061,19 @@
         <w:rPr>
           <w:rStyle w:val="pl-en"/>
         </w:rPr>
-        <w:t>użej ilości wolnej pamięci RAM. Nieskompresowane dane sekwencji filmowej zajmują bardzo dużo miejsca. Jedną z zalet jest możliwość ukrycia ograniczeń sprzętowych takich jak wolny odczyt z dysku.</w:t>
+        <w:t xml:space="preserve">użej ilości wolnej </w:t>
       </w:r>
       <w:r>
         <w:rPr>
           <w:rStyle w:val="pl-en"/>
         </w:rPr>
+        <w:lastRenderedPageBreak/>
+        <w:t>pamięci RAM. Nieskompresowane dane sekwencji filmowej zajmują bardzo dużo miejsca. Jedną z zalet jest możliwość ukrycia ograniczeń sprzętowych takich jak wolny odczyt z dysku.</w:t>
+      </w:r>
+      <w:r>
+        <w:rPr>
+          <w:rStyle w:val="pl-en"/>
+        </w:rPr>
         <w:t xml:space="preserve"> Odtwarzacz wczytuje całą sekwencję, jednocześnie jej nie wyświetlając. Uruchomienie filmu rozpoczyna się dopiero wtedy, gdy wszystkie dane zostaną przeniesione do RAM</w:t>
       </w:r>
       <w:r>
@@ -4125,14 +4143,7 @@
         <w:rPr>
           <w:rStyle w:val="pl-en"/>
         </w:rPr>
-        <w:t xml:space="preserve">Prawdopodobnie najlepszym rozwiązaniem byłoby połączenie obu rozwiązań w jedno. Część filmu mogłaby być ładowana jeszcze przed jego uruchomieniem, a następnie w trakcie wyświetlania wczytywane były by klatki z jego dalszej części. Należałoby stworzyć również algorytm precyzujący </w:t>
-      </w:r>
-      <w:r>
-        <w:rPr>
-          <w:rStyle w:val="pl-en"/>
-        </w:rPr>
-        <w:lastRenderedPageBreak/>
-        <w:t xml:space="preserve">największą długość sekwencji przy zadanej jakości. </w:t>
+        <w:t xml:space="preserve">Prawdopodobnie najlepszym rozwiązaniem byłoby połączenie obu rozwiązań w jedno. Część filmu mogłaby być ładowana jeszcze przed jego uruchomieniem, a następnie w trakcie wyświetlania wczytywane były by klatki z jego dalszej części. Należałoby stworzyć również algorytm precyzujący największą długość sekwencji przy zadanej jakości. </w:t>
       </w:r>
       <w:r>
         <w:rPr>
@@ -4915,8 +4926,6 @@
       <w:r>
         <w:t>.</w:t>
       </w:r>
-      <w:bookmarkStart w:id="0" w:name="_GoBack"/>
-      <w:bookmarkEnd w:id="0"/>
     </w:p>
     <w:p>
       <w:pPr>

</xml_diff>

<commit_message>
Oprogramowanie - system zdarzen i generacja danych wejsciowych pt 1
</commit_message>
<xml_diff>
--- a/Oprogramowanie.docx
+++ b/Oprogramowanie.docx
@@ -141,7 +141,15 @@
         </w:rPr>
       </w:pPr>
       <w:r>
-        <w:t xml:space="preserve">Wybranym systemem operacyjnym został Linux, dystrybucja Xubuntu </w:t>
+        <w:t xml:space="preserve">Wybranym systemem operacyjnym został Linux, dystrybucja </w:t>
+      </w:r>
+      <w:proofErr w:type="spellStart"/>
+      <w:r>
+        <w:t>Xubuntu</w:t>
+      </w:r>
+      <w:proofErr w:type="spellEnd"/>
+      <w:r>
+        <w:t xml:space="preserve"> </w:t>
       </w:r>
       <w:r>
         <w:rPr>
@@ -218,7 +226,35 @@
         <w:rPr>
           <w:rStyle w:val="5yl5"/>
         </w:rPr>
-        <w:t xml:space="preserve">Zdecydowano się użyć środowiska programistycznego CLion dostarczanym przez firmę JetBrains, korzystając z licencji studenckiej, która pozwala na użycie IDE (ang. </w:t>
+        <w:t xml:space="preserve">Zdecydowano się użyć środowiska programistycznego </w:t>
+      </w:r>
+      <w:proofErr w:type="spellStart"/>
+      <w:r>
+        <w:rPr>
+          <w:rStyle w:val="5yl5"/>
+        </w:rPr>
+        <w:t>CLion</w:t>
+      </w:r>
+      <w:proofErr w:type="spellEnd"/>
+      <w:r>
+        <w:rPr>
+          <w:rStyle w:val="5yl5"/>
+        </w:rPr>
+        <w:t xml:space="preserve"> dostarczanym przez firmę </w:t>
+      </w:r>
+      <w:proofErr w:type="spellStart"/>
+      <w:r>
+        <w:rPr>
+          <w:rStyle w:val="5yl5"/>
+        </w:rPr>
+        <w:t>JetBrains</w:t>
+      </w:r>
+      <w:proofErr w:type="spellEnd"/>
+      <w:r>
+        <w:rPr>
+          <w:rStyle w:val="5yl5"/>
+        </w:rPr>
+        <w:t xml:space="preserve">, korzystając z licencji studenckiej, która pozwala na użycie IDE (ang. </w:t>
       </w:r>
       <w:r>
         <w:rPr>
@@ -233,22 +269,54 @@
           <w:rStyle w:val="5yl5"/>
           <w:lang w:val="en-US"/>
         </w:rPr>
-        <w:t xml:space="preserve">) w celach edukacyjnych. </w:t>
-      </w:r>
-    </w:p>
-    <w:p>
-      <w:pPr>
-        <w:ind w:firstLine="360"/>
-        <w:jc w:val="both"/>
-        <w:rPr>
-          <w:lang w:val="en-US"/>
-        </w:rPr>
-      </w:pPr>
+        <w:t xml:space="preserve">) w </w:t>
+      </w:r>
+      <w:proofErr w:type="spellStart"/>
       <w:r>
         <w:rPr>
           <w:rStyle w:val="5yl5"/>
           <w:lang w:val="en-US"/>
         </w:rPr>
+        <w:t>celach</w:t>
+      </w:r>
+      <w:proofErr w:type="spellEnd"/>
+      <w:r>
+        <w:rPr>
+          <w:rStyle w:val="5yl5"/>
+          <w:lang w:val="en-US"/>
+        </w:rPr>
+        <w:t xml:space="preserve"> </w:t>
+      </w:r>
+      <w:proofErr w:type="spellStart"/>
+      <w:r>
+        <w:rPr>
+          <w:rStyle w:val="5yl5"/>
+          <w:lang w:val="en-US"/>
+        </w:rPr>
+        <w:t>edukacyjnych</w:t>
+      </w:r>
+      <w:proofErr w:type="spellEnd"/>
+      <w:r>
+        <w:rPr>
+          <w:rStyle w:val="5yl5"/>
+          <w:lang w:val="en-US"/>
+        </w:rPr>
+        <w:t xml:space="preserve">. </w:t>
+      </w:r>
+    </w:p>
+    <w:p>
+      <w:pPr>
+        <w:ind w:firstLine="360"/>
+        <w:jc w:val="both"/>
+        <w:rPr>
+          <w:lang w:val="en-US"/>
+        </w:rPr>
+      </w:pPr>
+      <w:r>
+        <w:rPr>
+          <w:rStyle w:val="5yl5"/>
+          <w:lang w:val="en-US"/>
+        </w:rPr>
         <w:t>[https://www.jetbrains.com/]</w:t>
       </w:r>
     </w:p>
@@ -285,13 +353,29 @@
         <w:rPr>
           <w:i/>
         </w:rPr>
-        <w:t>pen source</w:t>
-      </w:r>
+        <w:t xml:space="preserve">pen </w:t>
+      </w:r>
+      <w:proofErr w:type="spellStart"/>
+      <w:r>
+        <w:rPr>
+          <w:i/>
+        </w:rPr>
+        <w:t>source</w:t>
+      </w:r>
+      <w:proofErr w:type="spellEnd"/>
       <w:r>
         <w:t xml:space="preserve">. </w:t>
       </w:r>
       <w:r>
-        <w:t>Ze względu na popularność odtwarzacza VLC w systemach operacyjnych Linux, podjęto decyzję o wykorzystaniu biblioteki z użyciem której powyższy odtwarzacz został stworzony – libVLC.</w:t>
+        <w:t xml:space="preserve">Ze względu na popularność odtwarzacza VLC w systemach operacyjnych Linux, podjęto decyzję o wykorzystaniu biblioteki z użyciem której powyższy odtwarzacz został stworzony – </w:t>
+      </w:r>
+      <w:proofErr w:type="spellStart"/>
+      <w:r>
+        <w:t>libVLC</w:t>
+      </w:r>
+      <w:proofErr w:type="spellEnd"/>
+      <w:r>
+        <w:t>.</w:t>
       </w:r>
     </w:p>
     <w:p>
@@ -303,7 +387,15 @@
         <w:t>[</w:t>
       </w:r>
       <w:r>
-        <w:t>http://www.videolan.org/vlc/libvlc.html</w:t>
+        <w:t>http://www.videolan.org/</w:t>
+      </w:r>
+      <w:proofErr w:type="spellStart"/>
+      <w:r>
+        <w:t>vlc</w:t>
+      </w:r>
+      <w:proofErr w:type="spellEnd"/>
+      <w:r>
+        <w:t>/libvlc.html</w:t>
       </w:r>
       <w:r>
         <w:t>]</w:t>
@@ -314,9 +406,11 @@
         <w:ind w:firstLine="360"/>
         <w:jc w:val="both"/>
       </w:pPr>
+      <w:proofErr w:type="spellStart"/>
       <w:r>
         <w:t>FFmpeg</w:t>
       </w:r>
+      <w:proofErr w:type="spellEnd"/>
       <w:r>
         <w:t>,</w:t>
       </w:r>
@@ -330,10 +424,32 @@
         <w:rPr>
           <w:i/>
         </w:rPr>
-        <w:t>open source.</w:t>
-      </w:r>
-      <w:r>
-        <w:t xml:space="preserve"> Wszystkie użyte w pracy sekwencje wideo zostały wygenerowane przy pomocy FFmpeg z filmów wzorcowych.</w:t>
+        <w:t xml:space="preserve">open </w:t>
+      </w:r>
+      <w:proofErr w:type="spellStart"/>
+      <w:r>
+        <w:rPr>
+          <w:i/>
+        </w:rPr>
+        <w:t>source</w:t>
+      </w:r>
+      <w:proofErr w:type="spellEnd"/>
+      <w:r>
+        <w:rPr>
+          <w:i/>
+        </w:rPr>
+        <w:t>.</w:t>
+      </w:r>
+      <w:r>
+        <w:t xml:space="preserve"> Wszystkie użyte w pracy sekwencje wideo zostały wygenerowane przy pomocy </w:t>
+      </w:r>
+      <w:proofErr w:type="spellStart"/>
+      <w:r>
+        <w:t>FFmpeg</w:t>
+      </w:r>
+      <w:proofErr w:type="spellEnd"/>
+      <w:r>
+        <w:t xml:space="preserve"> z filmów wzorcowych.</w:t>
       </w:r>
     </w:p>
     <w:p>
@@ -464,12 +580,14 @@
         <w:lastRenderedPageBreak/>
         <w:t xml:space="preserve">metodyce </w:t>
       </w:r>
+      <w:proofErr w:type="spellStart"/>
       <w:r>
         <w:rPr>
           <w:i/>
         </w:rPr>
         <w:t>Kanban</w:t>
       </w:r>
+      <w:proofErr w:type="spellEnd"/>
       <w:r>
         <w:t xml:space="preserve"> – skupiającej się na produkcie, bez dodatkowych, niepotrzebnych nakładów </w:t>
       </w:r>
@@ -483,7 +601,21 @@
         <w:rPr>
           <w:i/>
         </w:rPr>
-        <w:t xml:space="preserve">tablicę kanbanową </w:t>
+        <w:t xml:space="preserve">tablicę </w:t>
+      </w:r>
+      <w:proofErr w:type="spellStart"/>
+      <w:r>
+        <w:rPr>
+          <w:i/>
+        </w:rPr>
+        <w:t>kanbanową</w:t>
+      </w:r>
+      <w:proofErr w:type="spellEnd"/>
+      <w:r>
+        <w:rPr>
+          <w:i/>
+        </w:rPr>
+        <w:t xml:space="preserve"> </w:t>
       </w:r>
       <w:r>
         <w:t>czyli złożenie danych o postępie prac nad projektem przy podziale na poszczególne jego zadania.</w:t>
@@ -512,12 +644,14 @@
       <w:r>
         <w:t xml:space="preserve">Wykorzystano popularną platformę </w:t>
       </w:r>
+      <w:proofErr w:type="spellStart"/>
       <w:r>
         <w:rPr>
           <w:i/>
         </w:rPr>
         <w:t>GitHub</w:t>
       </w:r>
+      <w:proofErr w:type="spellEnd"/>
       <w:r>
         <w:t>, która dostarcza gotowego rozwiązania wraz z serwerem do przechowywania danych.</w:t>
       </w:r>
@@ -812,6 +946,7 @@
     </w:p>
     <w:p>
       <w:pPr>
+        <w:ind w:firstLine="360"/>
         <w:jc w:val="both"/>
       </w:pPr>
     </w:p>
@@ -824,7 +959,7 @@
         </w:numPr>
       </w:pPr>
       <w:r>
-        <w:t>Generacja danych wejściowych</w:t>
+        <w:t>Szczegóły implementacyjne</w:t>
       </w:r>
       <w:r>
         <w:t xml:space="preserve"> - Jagielski</w:t>
@@ -835,27 +970,6 @@
         <w:ind w:firstLine="360"/>
         <w:jc w:val="both"/>
       </w:pPr>
-    </w:p>
-    <w:p>
-      <w:pPr>
-        <w:pStyle w:val="Podtytu"/>
-        <w:numPr>
-          <w:ilvl w:val="0"/>
-          <w:numId w:val="1"/>
-        </w:numPr>
-      </w:pPr>
-      <w:r>
-        <w:t>Szczegóły implementacyjne</w:t>
-      </w:r>
-      <w:r>
-        <w:t xml:space="preserve"> - Jagielski</w:t>
-      </w:r>
-    </w:p>
-    <w:p>
-      <w:pPr>
-        <w:ind w:firstLine="360"/>
-        <w:jc w:val="both"/>
-      </w:pPr>
       <w:r>
         <w:t>Kolejnym krokiem po szczegółowej analizie systemu było zaplanowanie architektury kodu. Naturalnym początkiem było wydzielenie części odpowiedzialnej za przetwarzanie i wyświetlanie nieskompresowanych sekwencji wideo. Po ukończeniu odtwarzacza ruszyły prace, mające na celu stworzenie warstwy widocznej przez użytkownika</w:t>
       </w:r>
@@ -877,12 +991,14 @@
       <w:r>
         <w:t xml:space="preserve">Biblioteka </w:t>
       </w:r>
+      <w:proofErr w:type="spellStart"/>
       <w:r>
         <w:rPr>
           <w:i/>
         </w:rPr>
         <w:t>libVLC</w:t>
       </w:r>
+      <w:proofErr w:type="spellEnd"/>
       <w:r>
         <w:t xml:space="preserve"> zapewnia dostęp do wielu gotowych metod obsługi materiału wideo</w:t>
       </w:r>
@@ -949,12 +1065,14 @@
       <w:r>
         <w:t xml:space="preserve"> wyświetlenie z użyciem biblioteki </w:t>
       </w:r>
+      <w:proofErr w:type="spellStart"/>
       <w:r>
         <w:rPr>
           <w:i/>
         </w:rPr>
         <w:t>libVLC</w:t>
       </w:r>
+      <w:proofErr w:type="spellEnd"/>
       <w:r>
         <w:t>.</w:t>
       </w:r>
@@ -994,12 +1112,14 @@
       <w:r>
         <w:t xml:space="preserve">W tej części opisany zostanie sposób na stworzenie najprostszego programu z użyciem biblioteki </w:t>
       </w:r>
+      <w:proofErr w:type="spellStart"/>
       <w:r>
         <w:rPr>
           <w:i/>
         </w:rPr>
         <w:t>libVLC</w:t>
       </w:r>
+      <w:proofErr w:type="spellEnd"/>
       <w:r>
         <w:t>. Program otworzy plik</w:t>
       </w:r>
@@ -1010,57 +1130,60 @@
         <w:t>dysku</w:t>
       </w:r>
       <w:r>
-        <w:t xml:space="preserve"> lokalnym, lub zasobie sieciowym a następnie </w:t>
-      </w:r>
+        <w:t xml:space="preserve"> lokalnym, lub zasobie sieciowym a następnie odtworzy zdefiniowaną wcześniej długość filmu, np. 10 sekund. Program nie posiada wiedzy o długości trwania dostępnego materiału, dlatego w przypadku gdy film jest krótszy od zadanej wartości program przerwie swoje działanie zwracając odpowiedni kod błędu. </w:t>
+      </w:r>
+      <w:r>
+        <w:t>Później</w:t>
+      </w:r>
+      <w:r>
+        <w:t xml:space="preserve"> zostaną również opisane podstawowe typy dostarczane przez bibliotekę. </w:t>
+      </w:r>
+    </w:p>
+    <w:p>
+      <w:pPr>
+        <w:ind w:firstLine="360"/>
+        <w:jc w:val="both"/>
+      </w:pPr>
       <w:r>
         <w:lastRenderedPageBreak/>
-        <w:t xml:space="preserve">odtworzy zdefiniowaną wcześniej długość filmu, np. 10 sekund. Program nie posiada wiedzy o długości trwania dostępnego materiału, dlatego w przypadku gdy film jest krótszy od zadanej wartości program przerwie swoje działanie zwracając odpowiedni kod błędu. </w:t>
-      </w:r>
-      <w:r>
-        <w:t>Później</w:t>
-      </w:r>
-      <w:r>
-        <w:t xml:space="preserve"> zostaną również opisane podstawowe typy dostarczane przez bibliotekę. </w:t>
-      </w:r>
-    </w:p>
-    <w:p>
-      <w:pPr>
-        <w:ind w:firstLine="360"/>
-        <w:jc w:val="both"/>
-      </w:pPr>
-      <w:r>
         <w:t xml:space="preserve">Pierwszym, </w:t>
       </w:r>
       <w:r>
         <w:t xml:space="preserve">podstawowym typem biblioteki jest </w:t>
       </w:r>
+      <w:proofErr w:type="spellStart"/>
       <w:r>
         <w:rPr>
           <w:i/>
         </w:rPr>
         <w:t>libvlc_instance_t</w:t>
       </w:r>
+      <w:proofErr w:type="spellEnd"/>
       <w:r>
         <w:t xml:space="preserve">, struktura reprezentująca całą instancję </w:t>
       </w:r>
+      <w:proofErr w:type="spellStart"/>
       <w:r>
         <w:rPr>
           <w:i/>
         </w:rPr>
         <w:t>libVLC</w:t>
       </w:r>
+      <w:proofErr w:type="spellEnd"/>
       <w:r>
         <w:t xml:space="preserve">. Obiekt tego typu inicjalizowany jest </w:t>
       </w:r>
       <w:r>
         <w:t xml:space="preserve">przez funkcję </w:t>
       </w:r>
+      <w:proofErr w:type="spellStart"/>
       <w:r>
         <w:rPr>
           <w:i/>
         </w:rPr>
         <w:t>libvlc_new</w:t>
       </w:r>
+      <w:proofErr w:type="spellEnd"/>
       <w:r>
         <w:t xml:space="preserve">, zwracającą typ wskaźnika na wyżej wymienioną strukturę lub </w:t>
       </w:r>
@@ -1088,24 +1211,28 @@
       <w:r>
         <w:t xml:space="preserve"> funkcji głównej programu. Pierwszy z nich </w:t>
       </w:r>
+      <w:proofErr w:type="spellStart"/>
       <w:r>
         <w:rPr>
           <w:i/>
         </w:rPr>
         <w:t>argc</w:t>
       </w:r>
+      <w:proofErr w:type="spellEnd"/>
       <w:r>
         <w:t xml:space="preserve"> </w:t>
       </w:r>
       <w:r>
         <w:t xml:space="preserve">oczekuje danych w formacie całkowitoliczbowym z ilością argumentów przekazanych w postaci stałego ciągu znaków </w:t>
       </w:r>
+      <w:proofErr w:type="spellStart"/>
       <w:r>
         <w:rPr>
           <w:i/>
         </w:rPr>
         <w:t>argv</w:t>
       </w:r>
+      <w:proofErr w:type="spellEnd"/>
       <w:r>
         <w:t>.</w:t>
       </w:r>
@@ -1133,11 +1260,19 @@
       <w:r>
         <w:t xml:space="preserve">Kolejnym ważnym typem dostarczanym przez bibliotekę jest </w:t>
       </w:r>
-      <w:r>
-        <w:rPr>
-          <w:i/>
-        </w:rPr>
-        <w:t xml:space="preserve">libvlc_media_t </w:t>
+      <w:proofErr w:type="spellStart"/>
+      <w:r>
+        <w:rPr>
+          <w:i/>
+        </w:rPr>
+        <w:t>libvlc_media_t</w:t>
+      </w:r>
+      <w:proofErr w:type="spellEnd"/>
+      <w:r>
+        <w:rPr>
+          <w:i/>
+        </w:rPr>
+        <w:t xml:space="preserve"> </w:t>
       </w:r>
       <w:r>
         <w:t>odpowiadającym za reprezentację odtwarzanych mediów. Przez media rozumiane są dowolne, wspierane przez bibliotekę dane w odpowiednim formacie. Mogą to być przykładowo filmy znajdujące się na dysku twardym komputera lub sekwencje wideo dostępne w Internecie.</w:t>
@@ -1154,12 +1289,14 @@
       <w:r>
         <w:t xml:space="preserve">Lista dostępnych funkcji inicjujących obiekt typu </w:t>
       </w:r>
+      <w:proofErr w:type="spellStart"/>
       <w:r>
         <w:rPr>
           <w:i/>
         </w:rPr>
         <w:t>libvlc_media_t</w:t>
       </w:r>
+      <w:proofErr w:type="spellEnd"/>
       <w:r>
         <w:rPr>
           <w:i/>
@@ -1173,16 +1310,32 @@
         <w:rPr>
           <w:i/>
         </w:rPr>
-        <w:t xml:space="preserve"> libVLC</w:t>
-      </w:r>
+        <w:t xml:space="preserve"> </w:t>
+      </w:r>
+      <w:proofErr w:type="spellStart"/>
+      <w:r>
+        <w:rPr>
+          <w:i/>
+        </w:rPr>
+        <w:t>libVLC</w:t>
+      </w:r>
+      <w:proofErr w:type="spellEnd"/>
       <w:r>
         <w:t xml:space="preserve"> - </w:t>
       </w:r>
-      <w:r>
-        <w:rPr>
-          <w:i/>
-        </w:rPr>
-        <w:t>llibvlc_instance_t.</w:t>
+      <w:proofErr w:type="spellStart"/>
+      <w:r>
+        <w:rPr>
+          <w:i/>
+        </w:rPr>
+        <w:t>llibvlc_instance_t</w:t>
+      </w:r>
+      <w:proofErr w:type="spellEnd"/>
+      <w:r>
+        <w:rPr>
+          <w:i/>
+        </w:rPr>
+        <w:t>.</w:t>
       </w:r>
     </w:p>
     <w:p>
@@ -1200,6 +1353,7 @@
           <w:szCs w:val="22"/>
         </w:rPr>
       </w:pPr>
+      <w:proofErr w:type="spellStart"/>
       <w:r>
         <w:rPr>
           <w:rFonts w:asciiTheme="minorHAnsi" w:hAnsiTheme="minorHAnsi"/>
@@ -1209,6 +1363,7 @@
         </w:rPr>
         <w:t>libvlc_media_new_location</w:t>
       </w:r>
+      <w:proofErr w:type="spellEnd"/>
       <w:r>
         <w:rPr>
           <w:rFonts w:asciiTheme="minorHAnsi" w:hAnsiTheme="minorHAnsi"/>
@@ -1273,6 +1428,7 @@
           <w:szCs w:val="22"/>
         </w:rPr>
       </w:pPr>
+      <w:proofErr w:type="spellStart"/>
       <w:r>
         <w:rPr>
           <w:rFonts w:asciiTheme="minorHAnsi" w:hAnsiTheme="minorHAnsi"/>
@@ -1282,6 +1438,7 @@
         </w:rPr>
         <w:t>libvlc_media_new_path</w:t>
       </w:r>
+      <w:proofErr w:type="spellEnd"/>
       <w:r>
         <w:rPr>
           <w:rFonts w:asciiTheme="minorHAnsi" w:hAnsiTheme="minorHAnsi"/>
@@ -1330,6 +1487,7 @@
           <w:szCs w:val="22"/>
         </w:rPr>
       </w:pPr>
+      <w:proofErr w:type="spellStart"/>
       <w:r>
         <w:rPr>
           <w:rFonts w:asciiTheme="minorHAnsi" w:hAnsiTheme="minorHAnsi"/>
@@ -1339,6 +1497,7 @@
         </w:rPr>
         <w:t>libvlc_media_new_fd</w:t>
       </w:r>
+      <w:proofErr w:type="spellEnd"/>
       <w:r>
         <w:rPr>
           <w:rFonts w:asciiTheme="minorHAnsi" w:hAnsiTheme="minorHAnsi"/>
@@ -1376,12 +1535,14 @@
       <w:r>
         <w:t xml:space="preserve">Ostatnim z omawianych typów jest </w:t>
       </w:r>
+      <w:proofErr w:type="spellStart"/>
       <w:r>
         <w:rPr>
           <w:i/>
         </w:rPr>
         <w:t>libvlc_media_player_t</w:t>
       </w:r>
+      <w:proofErr w:type="spellEnd"/>
       <w:r>
         <w:t xml:space="preserve"> czyli typ reprezentujący odtwarzacz mediów. Pozwala on na odtworzenie w oknie wybranych mediów. </w:t>
       </w:r>
@@ -1391,12 +1552,14 @@
       <w:r>
         <w:t xml:space="preserve">. Tworzony jest z użyciem funkcji </w:t>
       </w:r>
+      <w:proofErr w:type="spellStart"/>
       <w:r>
         <w:rPr>
           <w:i/>
         </w:rPr>
         <w:t>libvlc_media_player_new_from_media</w:t>
       </w:r>
+      <w:proofErr w:type="spellEnd"/>
       <w:r>
         <w:t xml:space="preserve">, która jako parametr przyjmuje wskaźnik na obiekt reprezentujący media, oraz zwraca wskaźnik na nowo powstały obiekt lub </w:t>
       </w:r>
@@ -1412,12 +1575,14 @@
       <w:r>
         <w:t xml:space="preserve">mediów można dokonać z użyciem funkcji </w:t>
       </w:r>
+      <w:proofErr w:type="spellStart"/>
       <w:r>
         <w:rPr>
           <w:i/>
         </w:rPr>
         <w:t>libvlc_media_release</w:t>
       </w:r>
+      <w:proofErr w:type="spellEnd"/>
       <w:r>
         <w:t xml:space="preserve">, przyjmującej jako parametr wskaźnik na usuwane media. </w:t>
       </w:r>
@@ -1430,55 +1595,58 @@
       <w:r>
         <w:t xml:space="preserve">Kolejnym krokiem programu jest uruchomienie odtwarzacza mediów. Realizowane jest to za pomocą funkcji </w:t>
       </w:r>
+      <w:proofErr w:type="spellStart"/>
       <w:r>
         <w:rPr>
           <w:i/>
         </w:rPr>
         <w:t>libvlc_media_player_play</w:t>
       </w:r>
+      <w:proofErr w:type="spellEnd"/>
       <w:r>
         <w:t>, która jako parametr przyjmuje wskaźnik na obiekt odtwarzacza mediów. W tym momencie następuje uruchomienie wyświetlania filmu</w:t>
       </w:r>
       <w:r>
         <w:t xml:space="preserve">. Program posiada podstawowe dane na temat filmu, jednak nie wie jak długo trwa. Dlatego w kolejnym kroku wołana jest funkcja </w:t>
       </w:r>
+      <w:proofErr w:type="spellStart"/>
       <w:r>
         <w:rPr>
           <w:i/>
         </w:rPr>
         <w:t>sleep</w:t>
       </w:r>
-      <w:r>
-        <w:t xml:space="preserve">, która powoduje zatrzymanie wykonywania wątku, z którego została wywołana na określony w parametrze czas, wyrażony w sekundach. Problem pojawia się, gdy długość filmu nie </w:t>
-      </w:r>
+      <w:proofErr w:type="spellEnd"/>
+      <w:r>
+        <w:t xml:space="preserve">, która powoduje zatrzymanie wykonywania wątku, z którego została wywołana na określony w parametrze czas, wyrażony w sekundach. Problem pojawia się, gdy długość filmu nie przekracza </w:t>
+      </w:r>
+      <w:r>
+        <w:t xml:space="preserve">wartości na którą wątek został uśpiony. Taki scenariusz powoduje nagłe zatrzymanie wykonywania programu, który kończy się zwracając odpowiedni kod błędu. </w:t>
+      </w:r>
+      <w:r>
+        <w:t>Rozwiązanie zostanie przedstawione w dalszej części rozdziału, wraz z opisem bardziej zaawansowanego kodu.</w:t>
+      </w:r>
+    </w:p>
+    <w:p>
+      <w:pPr>
+        <w:ind w:firstLine="360"/>
+        <w:jc w:val="both"/>
+      </w:pPr>
       <w:r>
         <w:lastRenderedPageBreak/>
-        <w:t xml:space="preserve">przekracza </w:t>
-      </w:r>
-      <w:r>
-        <w:t xml:space="preserve">wartości na którą wątek został uśpiony. Taki scenariusz powoduje nagłe zatrzymanie wykonywania programu, który kończy się zwracając odpowiedni kod błędu. </w:t>
-      </w:r>
-      <w:r>
-        <w:t>Rozwiązanie zostanie przedstawione w dalszej części rozdziału, wraz z opisem bardziej zaawansowanego kodu.</w:t>
-      </w:r>
-    </w:p>
-    <w:p>
-      <w:pPr>
-        <w:ind w:firstLine="360"/>
-        <w:jc w:val="both"/>
-      </w:pPr>
-      <w:r>
         <w:t xml:space="preserve">Jeśli film okazał się dłuższy od zadanej wartości uśpienia, program wykonuje się dalej. Następnym etapem jest zatrzymanie </w:t>
       </w:r>
       <w:r>
         <w:t xml:space="preserve">odtwarzacza mediów funkcją </w:t>
       </w:r>
+      <w:proofErr w:type="spellStart"/>
       <w:r>
         <w:rPr>
           <w:i/>
         </w:rPr>
         <w:t>libvlc_media_player_stop</w:t>
       </w:r>
+      <w:proofErr w:type="spellEnd"/>
       <w:r>
         <w:t xml:space="preserve">. Podobnie jak rozpoczęcie odtwarzania, jako </w:t>
       </w:r>
@@ -1491,12 +1659,14 @@
       <w:r>
         <w:t xml:space="preserve">Funkcja </w:t>
       </w:r>
+      <w:proofErr w:type="spellStart"/>
       <w:r>
         <w:rPr>
           <w:i/>
         </w:rPr>
         <w:t>libvlc_media_player_release</w:t>
       </w:r>
+      <w:proofErr w:type="spellEnd"/>
       <w:r>
         <w:t xml:space="preserve"> </w:t>
       </w:r>
@@ -1515,12 +1685,14 @@
       <w:r>
         <w:t xml:space="preserve">Ostatnim krokiem jest zwolnienie obiektu instancji, poprzez wywołanie </w:t>
       </w:r>
+      <w:proofErr w:type="spellStart"/>
       <w:r>
         <w:rPr>
           <w:i/>
         </w:rPr>
         <w:t>libvlc_release</w:t>
       </w:r>
+      <w:proofErr w:type="spellEnd"/>
       <w:r>
         <w:t>, przyjmującej jako parametr wskaźnika na zwalnianą instancję.</w:t>
       </w:r>
@@ -1626,21 +1798,25 @@
       <w:r>
         <w:t xml:space="preserve">programu. W trakcie jego pisania korzystano ze środowiska </w:t>
       </w:r>
+      <w:proofErr w:type="spellStart"/>
       <w:r>
         <w:rPr>
           <w:i/>
         </w:rPr>
         <w:t>CLion</w:t>
       </w:r>
+      <w:proofErr w:type="spellEnd"/>
       <w:r>
         <w:t xml:space="preserve">, które opiera się na </w:t>
       </w:r>
+      <w:proofErr w:type="spellStart"/>
       <w:r>
         <w:rPr>
           <w:i/>
         </w:rPr>
         <w:t>cmake</w:t>
       </w:r>
+      <w:proofErr w:type="spellEnd"/>
       <w:r>
         <w:t>. Jest to narzędzie</w:t>
       </w:r>
@@ -1650,24 +1826,28 @@
       <w:r>
         <w:t xml:space="preserve"> o otwartej licencji pozwalające zbudować (ang. </w:t>
       </w:r>
+      <w:proofErr w:type="spellStart"/>
       <w:r>
         <w:rPr>
           <w:i/>
         </w:rPr>
         <w:t>build</w:t>
       </w:r>
+      <w:proofErr w:type="spellEnd"/>
       <w:r>
         <w:t xml:space="preserve">) dany program w różnych systemach operacyjnych, w tym używanego </w:t>
       </w:r>
       <w:r>
         <w:t xml:space="preserve">w pracy </w:t>
       </w:r>
+      <w:proofErr w:type="spellStart"/>
       <w:r>
         <w:rPr>
           <w:i/>
         </w:rPr>
         <w:t>Linuxa</w:t>
       </w:r>
+      <w:proofErr w:type="spellEnd"/>
       <w:r>
         <w:t>.</w:t>
       </w:r>
@@ -1756,12 +1936,14 @@
         <w:br/>
         <w:t xml:space="preserve">Rysunek 2. Widok ekranu z listą dyrektyw narzędzia </w:t>
       </w:r>
+      <w:proofErr w:type="spellStart"/>
       <w:r>
         <w:rPr>
           <w:i/>
         </w:rPr>
         <w:t>cmake</w:t>
       </w:r>
+      <w:proofErr w:type="spellEnd"/>
       <w:r>
         <w:t>.</w:t>
       </w:r>
@@ -1780,21 +1962,25 @@
       <w:r>
         <w:t xml:space="preserve">Polecenie </w:t>
       </w:r>
+      <w:proofErr w:type="spellStart"/>
       <w:r>
         <w:rPr>
           <w:i/>
         </w:rPr>
         <w:t>cmake_minimum_required</w:t>
       </w:r>
+      <w:proofErr w:type="spellEnd"/>
       <w:r>
         <w:t xml:space="preserve"> określa jaka najstarsza wersja </w:t>
       </w:r>
+      <w:proofErr w:type="spellStart"/>
       <w:r>
         <w:rPr>
           <w:i/>
         </w:rPr>
         <w:t>cmake</w:t>
       </w:r>
+      <w:proofErr w:type="spellEnd"/>
       <w:r>
         <w:t xml:space="preserve"> może być użyta do wykonania skryptu.</w:t>
       </w:r>
@@ -1828,12 +2014,14 @@
       <w:r>
         <w:t xml:space="preserve">Komenda </w:t>
       </w:r>
+      <w:proofErr w:type="spellStart"/>
       <w:r>
         <w:rPr>
           <w:i/>
         </w:rPr>
         <w:t>project</w:t>
       </w:r>
+      <w:proofErr w:type="spellEnd"/>
       <w:r>
         <w:rPr>
           <w:i/>
@@ -1852,12 +2040,14 @@
       <w:r>
         <w:t xml:space="preserve">projektem i jej użycie spowoduje odniesienie się do niego. </w:t>
       </w:r>
+      <w:proofErr w:type="spellStart"/>
       <w:r>
         <w:rPr>
           <w:i/>
         </w:rPr>
         <w:t>Add_executable</w:t>
       </w:r>
+      <w:proofErr w:type="spellEnd"/>
       <w:r>
         <w:t xml:space="preserve"> dodaje pliki źródłowe do projektu w którym mają zostać zbudowane. W tym przypadku dodany jest plik </w:t>
       </w:r>
@@ -1876,12 +2066,14 @@
       <w:r>
         <w:t xml:space="preserve"> W </w:t>
       </w:r>
+      <w:proofErr w:type="spellStart"/>
       <w:r>
         <w:rPr>
           <w:i/>
         </w:rPr>
         <w:t>cmake</w:t>
       </w:r>
+      <w:proofErr w:type="spellEnd"/>
       <w:r>
         <w:t xml:space="preserve"> aby odnieść się do wartości przechowywanej przez zmienna należy użyć składni: nazwa zmiennej w nawiasach klamrowych, poprzedzonych przez znak dolara. </w:t>
       </w:r>
@@ -1909,12 +2101,14 @@
       <w:r>
         <w:t xml:space="preserve"> powinien szukać bibliotek, z których powstanie plik wykonywalny. Ścieżka do biblioteki </w:t>
       </w:r>
+      <w:proofErr w:type="spellStart"/>
       <w:r>
         <w:rPr>
           <w:i/>
         </w:rPr>
         <w:t>libVLC</w:t>
       </w:r>
+      <w:proofErr w:type="spellEnd"/>
       <w:r>
         <w:t xml:space="preserve"> w przykładzie jest przekazywana przez odwołanie do wartości zmiennej </w:t>
       </w:r>
@@ -1990,38 +2184,60 @@
       <w:r>
         <w:t xml:space="preserve">Autor pytania chciał odbierać dane i przekazywać je programowi napisanemu z użyciem </w:t>
       </w:r>
+      <w:proofErr w:type="spellStart"/>
       <w:r>
         <w:rPr>
           <w:i/>
         </w:rPr>
         <w:t>libVLC</w:t>
       </w:r>
+      <w:proofErr w:type="spellEnd"/>
       <w:r>
         <w:t xml:space="preserve"> z pomocą interfejsu </w:t>
       </w:r>
+      <w:proofErr w:type="spellStart"/>
       <w:r>
         <w:rPr>
           <w:i/>
         </w:rPr>
         <w:t>imem</w:t>
       </w:r>
+      <w:proofErr w:type="spellEnd"/>
       <w:r>
         <w:t xml:space="preserve">. </w:t>
       </w:r>
       <w:r>
         <w:t xml:space="preserve">Moduł interfejsu nie cieszy się dużą popularnością, nie jest również opisany w dokumentacji dostarczonej przez autorów </w:t>
       </w:r>
+      <w:proofErr w:type="spellStart"/>
       <w:r>
         <w:rPr>
           <w:i/>
         </w:rPr>
         <w:t>libVLC</w:t>
       </w:r>
+      <w:proofErr w:type="spellEnd"/>
       <w:r>
         <w:t xml:space="preserve">. Największym źródłem informacji o nim zdobyto podczas analizy statycznej kodu źródłowego, który na szczęście jest dostępny na zasadach otwartej licencji. </w:t>
       </w:r>
       <w:r>
-        <w:t>Korzystano również z informacji dostarczonych przez użytkownika Arkaid z wątku na forum videolan.</w:t>
+        <w:t xml:space="preserve">Korzystano również z informacji dostarczonych przez użytkownika </w:t>
+      </w:r>
+      <w:proofErr w:type="spellStart"/>
+      <w:r>
+        <w:t>Arkaid</w:t>
+      </w:r>
+      <w:proofErr w:type="spellEnd"/>
+      <w:r>
+        <w:t xml:space="preserve"> z wątku na forum </w:t>
+      </w:r>
+      <w:proofErr w:type="spellStart"/>
+      <w:r>
+        <w:t>videolan</w:t>
+      </w:r>
+      <w:proofErr w:type="spellEnd"/>
+      <w:r>
+        <w:t>.</w:t>
       </w:r>
     </w:p>
     <w:p>
@@ -2047,12 +2263,14 @@
       <w:r>
         <w:t xml:space="preserve">Bazując na programie podstawowym opisanym w poprzednim rozdziale stworzono kod z wykorzystaniem interfejsu </w:t>
       </w:r>
+      <w:proofErr w:type="spellStart"/>
       <w:r>
         <w:rPr>
           <w:i/>
         </w:rPr>
         <w:t>imem</w:t>
       </w:r>
+      <w:proofErr w:type="spellEnd"/>
       <w:r>
         <w:t xml:space="preserve">. </w:t>
       </w:r>
@@ -2126,12 +2344,14 @@
         <w:br/>
         <w:t xml:space="preserve">Rysunek 3. Widok ekranu z konstruktorem parametrycznym klasy </w:t>
       </w:r>
+      <w:proofErr w:type="spellStart"/>
       <w:r>
         <w:rPr>
           <w:i/>
         </w:rPr>
         <w:t>Controler</w:t>
       </w:r>
+      <w:proofErr w:type="spellEnd"/>
       <w:r>
         <w:t>.</w:t>
       </w:r>
@@ -2155,17 +2375,27 @@
       <w:r>
         <w:t xml:space="preserve"> </w:t>
       </w:r>
+      <w:proofErr w:type="spellStart"/>
       <w:r>
         <w:rPr>
           <w:i/>
         </w:rPr>
         <w:t>libvlc_media_new_location</w:t>
       </w:r>
+      <w:proofErr w:type="spellEnd"/>
       <w:r>
         <w:t>.</w:t>
       </w:r>
       <w:r>
-        <w:t xml:space="preserve"> Jako drugi parametr przekazany został ciąg znaków „imem://”</w:t>
+        <w:t xml:space="preserve"> Jako drugi parametr przekazany został ciąg znaków „</w:t>
+      </w:r>
+      <w:proofErr w:type="spellStart"/>
+      <w:r>
+        <w:t>imem</w:t>
+      </w:r>
+      <w:proofErr w:type="spellEnd"/>
+      <w:r>
+        <w:t>://”</w:t>
       </w:r>
       <w:r>
         <w:t>.</w:t>
@@ -2185,12 +2415,14 @@
       <w:r>
         <w:t xml:space="preserve">Użycie obiektu reprezentującego media, w którym użyto modułu </w:t>
       </w:r>
+      <w:proofErr w:type="spellStart"/>
       <w:r>
         <w:rPr>
           <w:i/>
         </w:rPr>
         <w:t>imem</w:t>
       </w:r>
+      <w:proofErr w:type="spellEnd"/>
       <w:r>
         <w:t>, w programie podstawowym zako</w:t>
       </w:r>
@@ -2206,20 +2438,44 @@
       <w:r>
         <w:t xml:space="preserve">Podstawą działania modułu </w:t>
       </w:r>
+      <w:proofErr w:type="spellStart"/>
       <w:r>
         <w:rPr>
           <w:i/>
         </w:rPr>
         <w:t>imem</w:t>
       </w:r>
+      <w:proofErr w:type="spellEnd"/>
       <w:r>
         <w:t xml:space="preserve"> są funkcje nazwane przywołaniami (ang. </w:t>
       </w:r>
-      <w:r>
-        <w:rPr>
-          <w:i/>
-        </w:rPr>
-        <w:t>callback function).</w:t>
+      <w:proofErr w:type="spellStart"/>
+      <w:r>
+        <w:rPr>
+          <w:i/>
+        </w:rPr>
+        <w:t>callback</w:t>
+      </w:r>
+      <w:proofErr w:type="spellEnd"/>
+      <w:r>
+        <w:rPr>
+          <w:i/>
+        </w:rPr>
+        <w:t xml:space="preserve"> </w:t>
+      </w:r>
+      <w:proofErr w:type="spellStart"/>
+      <w:r>
+        <w:rPr>
+          <w:i/>
+        </w:rPr>
+        <w:t>function</w:t>
+      </w:r>
+      <w:proofErr w:type="spellEnd"/>
+      <w:r>
+        <w:rPr>
+          <w:i/>
+        </w:rPr>
+        <w:t>).</w:t>
       </w:r>
       <w:r>
         <w:t xml:space="preserve"> Odpowiadają one za obsługę każdej klatki filmu. </w:t>
@@ -2287,12 +2543,14 @@
       <w:r>
         <w:t xml:space="preserve">. Widok ekranu z kodem źródłowym interfejsu </w:t>
       </w:r>
+      <w:proofErr w:type="spellStart"/>
       <w:r>
         <w:rPr>
           <w:i/>
         </w:rPr>
         <w:t>imem</w:t>
       </w:r>
+      <w:proofErr w:type="spellEnd"/>
       <w:r>
         <w:t>. Definicje typów funkcji przywołań.</w:t>
       </w:r>
@@ -2315,14 +2573,24 @@
         <w:t>.</w:t>
       </w:r>
       <w:r>
-        <w:t xml:space="preserve"> Przekazane parametry funkcji muszą pokrywać się z tymi, które znajdują się w pliku imem.c dostarczanym wraz z biblioteką </w:t>
-      </w:r>
+        <w:t xml:space="preserve"> Przekazane parametry funkcji muszą pokrywać się z tymi, które znajdują się w pliku </w:t>
+      </w:r>
+      <w:proofErr w:type="spellStart"/>
+      <w:r>
+        <w:t>imem.c</w:t>
+      </w:r>
+      <w:proofErr w:type="spellEnd"/>
+      <w:r>
+        <w:t xml:space="preserve"> dostarczanym wraz z biblioteką </w:t>
+      </w:r>
+      <w:proofErr w:type="spellStart"/>
       <w:r>
         <w:rPr>
           <w:i/>
         </w:rPr>
         <w:t>libVLC</w:t>
       </w:r>
+      <w:proofErr w:type="spellEnd"/>
       <w:r>
         <w:t>.</w:t>
       </w:r>
@@ -2390,21 +2658,25 @@
       <w:r>
         <w:t xml:space="preserve">Jak zostało już wspomniane interfejs </w:t>
       </w:r>
+      <w:proofErr w:type="spellStart"/>
       <w:r>
         <w:rPr>
           <w:i/>
         </w:rPr>
         <w:t>imem</w:t>
       </w:r>
+      <w:proofErr w:type="spellEnd"/>
       <w:r>
         <w:t xml:space="preserve"> konfigurowany jest przez zestaw komend. Komendy te przekazywane są do programu z użyciem omówionej już funkcji </w:t>
       </w:r>
+      <w:proofErr w:type="spellStart"/>
       <w:r>
         <w:rPr>
           <w:i/>
         </w:rPr>
         <w:t>libvlc_new</w:t>
       </w:r>
+      <w:proofErr w:type="spellEnd"/>
       <w:r>
         <w:rPr>
           <w:i/>
@@ -2417,30 +2689,36 @@
       <w:r>
         <w:t xml:space="preserve">Widoczna na rysunku 5 metoda </w:t>
       </w:r>
+      <w:proofErr w:type="spellStart"/>
       <w:r>
         <w:rPr>
           <w:i/>
         </w:rPr>
         <w:t>AddOption</w:t>
       </w:r>
+      <w:proofErr w:type="spellEnd"/>
       <w:r>
         <w:t xml:space="preserve"> obiektu </w:t>
       </w:r>
+      <w:proofErr w:type="spellStart"/>
       <w:r>
         <w:rPr>
           <w:i/>
         </w:rPr>
         <w:t>optionsHandler</w:t>
       </w:r>
+      <w:proofErr w:type="spellEnd"/>
       <w:r>
         <w:t xml:space="preserve"> odpowiada za agregację kolejnych argumentów, które ostatecznie przekazywane są do funkcji </w:t>
       </w:r>
+      <w:proofErr w:type="spellStart"/>
       <w:r>
         <w:rPr>
           <w:i/>
         </w:rPr>
         <w:t>libvlc_new</w:t>
       </w:r>
+      <w:proofErr w:type="spellEnd"/>
       <w:r>
         <w:rPr>
           <w:i/>
@@ -2450,12 +2728,14 @@
       <w:r>
         <w:t xml:space="preserve"> Od tego momentu użycie obiektu instancji </w:t>
       </w:r>
+      <w:proofErr w:type="spellStart"/>
       <w:r>
         <w:rPr>
           <w:i/>
         </w:rPr>
         <w:t>llibvlc_instance_t</w:t>
       </w:r>
+      <w:proofErr w:type="spellEnd"/>
       <w:r>
         <w:t xml:space="preserve"> będzie wiązać się z użyciem stworzonej konfiguracji.</w:t>
       </w:r>
@@ -2471,24 +2751,28 @@
       <w:r>
         <w:t>--</w:t>
       </w:r>
+      <w:proofErr w:type="spellStart"/>
       <w:r>
         <w:t>imem-</w:t>
       </w:r>
       <w:r>
         <w:t>get</w:t>
       </w:r>
+      <w:proofErr w:type="spellEnd"/>
       <w:r>
         <w:t>” oraz „</w:t>
       </w:r>
       <w:r>
         <w:t>--</w:t>
       </w:r>
+      <w:proofErr w:type="spellStart"/>
       <w:r>
         <w:t>imem-</w:t>
       </w:r>
       <w:r>
         <w:t>release</w:t>
       </w:r>
+      <w:proofErr w:type="spellEnd"/>
       <w:r>
         <w:t>”</w:t>
       </w:r>
@@ -2498,12 +2782,14 @@
       <w:r>
         <w:t xml:space="preserve"> Odbywa się to dzięki funkcji </w:t>
       </w:r>
+      <w:proofErr w:type="spellStart"/>
       <w:r>
         <w:rPr>
           <w:i/>
         </w:rPr>
         <w:t>sprintf</w:t>
       </w:r>
+      <w:proofErr w:type="spellEnd"/>
       <w:r>
         <w:t>, która potrafi wpisać do wskazanej zmiennej ciąg znaków. Konwersja nazwy funkcji na jej adres odbywa się dzięki składni: litera ‘p’</w:t>
       </w:r>
@@ -2548,24 +2834,47 @@
         <w:rPr>
           <w:rStyle w:val="pl-s"/>
         </w:rPr>
-        <w:t>--imem-data”.</w:t>
-      </w:r>
+        <w:t>--</w:t>
+      </w:r>
+      <w:proofErr w:type="spellStart"/>
       <w:r>
         <w:rPr>
           <w:rStyle w:val="pl-s"/>
         </w:rPr>
+        <w:t>imem</w:t>
+      </w:r>
+      <w:proofErr w:type="spellEnd"/>
+      <w:r>
+        <w:rPr>
+          <w:rStyle w:val="pl-s"/>
+        </w:rPr>
+        <w:t>-data”.</w:t>
+      </w:r>
+      <w:r>
+        <w:rPr>
+          <w:rStyle w:val="pl-s"/>
+        </w:rPr>
         <w:t xml:space="preserve"> Adres może zawierać dowolny typ obiektu. Dzieje się tak za sprawą typu </w:t>
       </w:r>
+      <w:proofErr w:type="spellStart"/>
       <w:r>
         <w:rPr>
           <w:rStyle w:val="pl-s"/>
           <w:i/>
         </w:rPr>
-        <w:t>void*</w:t>
-      </w:r>
+        <w:t>void</w:t>
+      </w:r>
+      <w:proofErr w:type="spellEnd"/>
       <w:r>
         <w:rPr>
           <w:rStyle w:val="pl-s"/>
+          <w:i/>
+        </w:rPr>
+        <w:t>*</w:t>
+      </w:r>
+      <w:r>
+        <w:rPr>
+          <w:rStyle w:val="pl-s"/>
         </w:rPr>
         <w:t xml:space="preserve"> czyli wskaźnika do obiektu o nieznanym typie.</w:t>
       </w:r>
@@ -2612,12 +2921,21 @@
         </w:rPr>
         <w:t xml:space="preserve"> konwertowana jest na typ </w:t>
       </w:r>
+      <w:proofErr w:type="spellStart"/>
       <w:r>
         <w:rPr>
           <w:rStyle w:val="pl-s"/>
           <w:i/>
         </w:rPr>
-        <w:t>FramesHandler*</w:t>
+        <w:t>FramesHandler</w:t>
+      </w:r>
+      <w:proofErr w:type="spellEnd"/>
+      <w:r>
+        <w:rPr>
+          <w:rStyle w:val="pl-s"/>
+          <w:i/>
+        </w:rPr>
+        <w:t>*</w:t>
       </w:r>
       <w:r>
         <w:rPr>
@@ -2636,7 +2954,21 @@
         <w:rPr>
           <w:rStyle w:val="pl-s"/>
         </w:rPr>
-        <w:t>[Stroustrup]</w:t>
+        <w:t>[</w:t>
+      </w:r>
+      <w:proofErr w:type="spellStart"/>
+      <w:r>
+        <w:rPr>
+          <w:rStyle w:val="pl-s"/>
+        </w:rPr>
+        <w:t>Stroustrup</w:t>
+      </w:r>
+      <w:proofErr w:type="spellEnd"/>
+      <w:r>
+        <w:rPr>
+          <w:rStyle w:val="pl-s"/>
+        </w:rPr>
+        <w:t>]</w:t>
       </w:r>
       <w:r>
         <w:rPr>
@@ -2654,24 +2986,39 @@
         </w:numPr>
         <w:jc w:val="both"/>
       </w:pPr>
+      <w:proofErr w:type="spellStart"/>
       <w:r>
         <w:t>cookie</w:t>
       </w:r>
+      <w:proofErr w:type="spellEnd"/>
       <w:r>
         <w:t xml:space="preserve"> – ciasteczko (ang. </w:t>
       </w:r>
-      <w:r>
-        <w:rPr>
-          <w:i/>
-        </w:rPr>
-        <w:t>cookie)</w:t>
+      <w:proofErr w:type="spellStart"/>
+      <w:r>
+        <w:rPr>
+          <w:i/>
+        </w:rPr>
+        <w:t>cookie</w:t>
+      </w:r>
+      <w:proofErr w:type="spellEnd"/>
+      <w:r>
+        <w:rPr>
+          <w:i/>
+        </w:rPr>
+        <w:t>)</w:t>
       </w:r>
       <w:r>
         <w:t>, zdefiniowany przez użytkownika ciąg znaków. Może służyć na przykład do wyświetlania napisów w danej klatce. Adres przekazywany jest za pomocą argumentu „</w:t>
       </w:r>
       <w:r>
-        <w:t>--imem-cookie</w:t>
-      </w:r>
+        <w:t>--</w:t>
+      </w:r>
+      <w:proofErr w:type="spellStart"/>
+      <w:r>
+        <w:t>imem-cookie</w:t>
+      </w:r>
+      <w:proofErr w:type="spellEnd"/>
       <w:r>
         <w:t>”</w:t>
       </w:r>
@@ -2697,20 +3044,44 @@
         </w:numPr>
         <w:jc w:val="both"/>
       </w:pPr>
+      <w:proofErr w:type="spellStart"/>
       <w:r>
         <w:t>dts</w:t>
       </w:r>
+      <w:proofErr w:type="spellEnd"/>
       <w:r>
         <w:t xml:space="preserve"> - znacznik czasowy definiujący moment zdekodowania klatki</w:t>
       </w:r>
       <w:r>
         <w:t xml:space="preserve"> (ang. </w:t>
       </w:r>
-      <w:r>
-        <w:rPr>
-          <w:i/>
-        </w:rPr>
-        <w:t>decode timestamp)</w:t>
+      <w:proofErr w:type="spellStart"/>
+      <w:r>
+        <w:rPr>
+          <w:i/>
+        </w:rPr>
+        <w:t>decode</w:t>
+      </w:r>
+      <w:proofErr w:type="spellEnd"/>
+      <w:r>
+        <w:rPr>
+          <w:i/>
+        </w:rPr>
+        <w:t xml:space="preserve"> </w:t>
+      </w:r>
+      <w:proofErr w:type="spellStart"/>
+      <w:r>
+        <w:rPr>
+          <w:i/>
+        </w:rPr>
+        <w:t>timestamp</w:t>
+      </w:r>
+      <w:proofErr w:type="spellEnd"/>
+      <w:r>
+        <w:rPr>
+          <w:i/>
+        </w:rPr>
+        <w:t>)</w:t>
       </w:r>
       <w:r>
         <w:t>. Wyrażony w mikrosekundach obliczanych według wzoru:</w:t>
@@ -2786,6 +3157,7 @@
         </w:rPr>
         <w:t xml:space="preserve">W przykładzie przedstawionym na rysunku 6 ustawiany wraz ze zmienna </w:t>
       </w:r>
+      <w:proofErr w:type="spellStart"/>
       <w:r>
         <w:rPr>
           <w:rFonts w:eastAsiaTheme="minorEastAsia"/>
@@ -2799,6 +3171,7 @@
         </w:rPr>
         <w:t>ts</w:t>
       </w:r>
+      <w:proofErr w:type="spellEnd"/>
       <w:r>
         <w:rPr>
           <w:rFonts w:eastAsiaTheme="minorEastAsia"/>
@@ -2821,21 +3194,45 @@
         </w:numPr>
         <w:jc w:val="both"/>
       </w:pPr>
+      <w:proofErr w:type="spellStart"/>
       <w:r>
         <w:lastRenderedPageBreak/>
         <w:t>pts</w:t>
       </w:r>
+      <w:proofErr w:type="spellEnd"/>
       <w:r>
         <w:t xml:space="preserve"> - znacznik czasowy definiujący moment wyświetlenia klatki</w:t>
       </w:r>
       <w:r>
         <w:t xml:space="preserve"> (ang. </w:t>
       </w:r>
-      <w:r>
-        <w:rPr>
-          <w:i/>
-        </w:rPr>
-        <w:t>presentation timestamp)</w:t>
+      <w:proofErr w:type="spellStart"/>
+      <w:r>
+        <w:rPr>
+          <w:i/>
+        </w:rPr>
+        <w:t>presentation</w:t>
+      </w:r>
+      <w:proofErr w:type="spellEnd"/>
+      <w:r>
+        <w:rPr>
+          <w:i/>
+        </w:rPr>
+        <w:t xml:space="preserve"> </w:t>
+      </w:r>
+      <w:proofErr w:type="spellStart"/>
+      <w:r>
+        <w:rPr>
+          <w:i/>
+        </w:rPr>
+        <w:t>timestamp</w:t>
+      </w:r>
+      <w:proofErr w:type="spellEnd"/>
+      <w:r>
+        <w:rPr>
+          <w:i/>
+        </w:rPr>
+        <w:t>)</w:t>
       </w:r>
       <w:r>
         <w:t>.</w:t>
@@ -2911,8 +3308,6 @@
         </w:rPr>
         <w:t>Obliczona według wzoru wartość dodawana jest do poprzedniej. W ten sposób, dzięki inkrementacji implementacja może czerpać wiedzę o tym, kiedy dana klatka ma zostać wyświetlona .</w:t>
       </w:r>
-      <w:bookmarkStart w:id="0" w:name="_GoBack"/>
-      <w:bookmarkEnd w:id="0"/>
     </w:p>
     <w:p>
       <w:pPr>
@@ -2923,14 +3318,27 @@
         </w:numPr>
         <w:jc w:val="both"/>
       </w:pPr>
-      <w:r>
-        <w:t xml:space="preserve">flags - parametr typu </w:t>
-      </w:r>
-      <w:r>
-        <w:rPr>
-          <w:i/>
-        </w:rPr>
-        <w:t>unsigned*</w:t>
+      <w:proofErr w:type="spellStart"/>
+      <w:r>
+        <w:t>flags</w:t>
+      </w:r>
+      <w:proofErr w:type="spellEnd"/>
+      <w:r>
+        <w:t xml:space="preserve"> - parametr typu </w:t>
+      </w:r>
+      <w:proofErr w:type="spellStart"/>
+      <w:r>
+        <w:rPr>
+          <w:i/>
+        </w:rPr>
+        <w:t>unsigned</w:t>
+      </w:r>
+      <w:proofErr w:type="spellEnd"/>
+      <w:r>
+        <w:rPr>
+          <w:i/>
+        </w:rPr>
+        <w:t>*</w:t>
       </w:r>
       <w:r>
         <w:t xml:space="preserve"> czyli wskaźnik na obiekt całkowitoliczbowy bez znaku. W przykładzie przedstawionym na rysunku 6 nie został użyty.</w:t>
@@ -2948,17 +3356,27 @@
         </w:numPr>
         <w:jc w:val="both"/>
       </w:pPr>
+      <w:proofErr w:type="spellStart"/>
       <w:r>
         <w:t>bufferSize</w:t>
       </w:r>
+      <w:proofErr w:type="spellEnd"/>
       <w:r>
         <w:t xml:space="preserve"> - parametr typu </w:t>
       </w:r>
-      <w:r>
-        <w:rPr>
-          <w:i/>
-        </w:rPr>
-        <w:t>size_t*</w:t>
+      <w:proofErr w:type="spellStart"/>
+      <w:r>
+        <w:rPr>
+          <w:i/>
+        </w:rPr>
+        <w:t>size_t</w:t>
+      </w:r>
+      <w:proofErr w:type="spellEnd"/>
+      <w:r>
+        <w:rPr>
+          <w:i/>
+        </w:rPr>
+        <w:t>*</w:t>
       </w:r>
       <w:r>
         <w:t xml:space="preserve"> czyli wskaźnik na obiekt typu całkowitoliczbowego bez znaku, który może przechowywać rozmiar każdego obiektu, wyrażony w bajtach. </w:t>
@@ -2985,9 +3403,11 @@
         </w:numPr>
         <w:jc w:val="both"/>
       </w:pPr>
+      <w:proofErr w:type="spellStart"/>
       <w:r>
         <w:t>buffer</w:t>
       </w:r>
+      <w:proofErr w:type="spellEnd"/>
       <w:r>
         <w:t xml:space="preserve"> </w:t>
       </w:r>
@@ -2997,14 +3417,24 @@
       <w:r>
         <w:t xml:space="preserve"> odpowiedzialny za dostarczenie do interfejsu </w:t>
       </w:r>
+      <w:proofErr w:type="spellStart"/>
       <w:r>
         <w:rPr>
           <w:i/>
         </w:rPr>
         <w:t>imem</w:t>
       </w:r>
-      <w:r>
-        <w:t xml:space="preserve"> danych o klatce. Wskaźnik ustawiany jest na podany adres, a następnie brane jest tyle bajtów danych, ile wynosi zmienna bufferSize.</w:t>
+      <w:proofErr w:type="spellEnd"/>
+      <w:r>
+        <w:t xml:space="preserve"> danych o klatce. Wskaźnik ustawiany jest na podany adres, a następnie brane jest tyle bajtów danych, ile wynosi zmienna </w:t>
+      </w:r>
+      <w:proofErr w:type="spellStart"/>
+      <w:r>
+        <w:t>bufferSize</w:t>
+      </w:r>
+      <w:proofErr w:type="spellEnd"/>
+      <w:r>
+        <w:t>.</w:t>
       </w:r>
       <w:r>
         <w:t xml:space="preserve"> W tym przypadku ważne jest, aby </w:t>
@@ -3021,21 +3451,25 @@
       <w:r>
         <w:t xml:space="preserve"> Jeśli wywołana została funkcja </w:t>
       </w:r>
+      <w:proofErr w:type="spellStart"/>
       <w:r>
         <w:rPr>
           <w:i/>
         </w:rPr>
         <w:t>new</w:t>
       </w:r>
+      <w:proofErr w:type="spellEnd"/>
       <w:r>
         <w:t xml:space="preserve">, aby uniknąć sytuacji gdzie zaalokowana pamięć jest nie zostaje nigdy zwolniona, w zwalniającej funkcji przywołań należy wywołać funkcję </w:t>
       </w:r>
+      <w:proofErr w:type="spellStart"/>
       <w:r>
         <w:rPr>
           <w:i/>
         </w:rPr>
         <w:t>delete</w:t>
       </w:r>
+      <w:proofErr w:type="spellEnd"/>
       <w:r>
         <w:t>.</w:t>
       </w:r>
@@ -3118,21 +3552,39 @@
       <w:r>
         <w:t xml:space="preserve">Funkcja </w:t>
       </w:r>
+      <w:proofErr w:type="spellStart"/>
       <w:r>
         <w:rPr>
           <w:i/>
         </w:rPr>
         <w:t>MyImemGetCallback</w:t>
       </w:r>
+      <w:proofErr w:type="spellEnd"/>
       <w:r>
         <w:t xml:space="preserve"> zaczyna się i kończy operacjami na obiekcie typu </w:t>
       </w:r>
-      <w:r>
-        <w:rPr>
-          <w:i/>
-        </w:rPr>
-        <w:t>std::mutex</w:t>
-      </w:r>
+      <w:proofErr w:type="spellStart"/>
+      <w:r>
+        <w:rPr>
+          <w:i/>
+        </w:rPr>
+        <w:t>std</w:t>
+      </w:r>
+      <w:proofErr w:type="spellEnd"/>
+      <w:r>
+        <w:rPr>
+          <w:i/>
+        </w:rPr>
+        <w:t>::</w:t>
+      </w:r>
+      <w:proofErr w:type="spellStart"/>
+      <w:r>
+        <w:rPr>
+          <w:i/>
+        </w:rPr>
+        <w:t>mutex</w:t>
+      </w:r>
+      <w:proofErr w:type="spellEnd"/>
       <w:r>
         <w:t>.</w:t>
       </w:r>
@@ -3154,12 +3606,28 @@
       <w:r>
         <w:t xml:space="preserve"> Wątki reprezentują obiekty typu </w:t>
       </w:r>
-      <w:r>
-        <w:rPr>
-          <w:i/>
-        </w:rPr>
-        <w:t>std::thread</w:t>
-      </w:r>
+      <w:proofErr w:type="spellStart"/>
+      <w:r>
+        <w:rPr>
+          <w:i/>
+        </w:rPr>
+        <w:t>std</w:t>
+      </w:r>
+      <w:proofErr w:type="spellEnd"/>
+      <w:r>
+        <w:rPr>
+          <w:i/>
+        </w:rPr>
+        <w:t>::</w:t>
+      </w:r>
+      <w:proofErr w:type="spellStart"/>
+      <w:r>
+        <w:rPr>
+          <w:i/>
+        </w:rPr>
+        <w:t>thread</w:t>
+      </w:r>
+      <w:proofErr w:type="spellEnd"/>
       <w:r>
         <w:t xml:space="preserve">. </w:t>
       </w:r>
@@ -3169,12 +3637,28 @@
       <w:r>
         <w:t xml:space="preserve">Jako parametr konstruktor klasy </w:t>
       </w:r>
-      <w:r>
-        <w:rPr>
-          <w:i/>
-        </w:rPr>
-        <w:t>std::thread</w:t>
-      </w:r>
+      <w:proofErr w:type="spellStart"/>
+      <w:r>
+        <w:rPr>
+          <w:i/>
+        </w:rPr>
+        <w:t>std</w:t>
+      </w:r>
+      <w:proofErr w:type="spellEnd"/>
+      <w:r>
+        <w:rPr>
+          <w:i/>
+        </w:rPr>
+        <w:t>::</w:t>
+      </w:r>
+      <w:proofErr w:type="spellStart"/>
+      <w:r>
+        <w:rPr>
+          <w:i/>
+        </w:rPr>
+        <w:t>thread</w:t>
+      </w:r>
+      <w:proofErr w:type="spellEnd"/>
       <w:r>
         <w:t xml:space="preserve"> przyjmuje nazwę funkcji którą ma wykonać.</w:t>
       </w:r>
@@ -3184,12 +3668,14 @@
       <w:r>
         <w:t xml:space="preserve">W odtwarzaczu stworzonym w ramach pracy magisterskiej wątki używane są zarówno przez wewnętrzne funkcje biblioteki </w:t>
       </w:r>
+      <w:proofErr w:type="spellStart"/>
       <w:r>
         <w:rPr>
           <w:i/>
         </w:rPr>
         <w:t>libVLC</w:t>
       </w:r>
+      <w:proofErr w:type="spellEnd"/>
       <w:r>
         <w:t xml:space="preserve"> jak i podczas ładowania kolejnych klatek filmu z dysku do pamięci ram. Wczytywanie odbywa się w konfigurowalnej przez użytkownika liczbie wątków. Aby zapewnić ich synchronizację należy </w:t>
       </w:r>
@@ -3199,11 +3685,33 @@
       <w:r>
         <w:t xml:space="preserve"> z wymienionych wcześniej obiektów klasy </w:t>
       </w:r>
-      <w:r>
-        <w:rPr>
-          <w:i/>
-        </w:rPr>
-        <w:t>std::mutex.</w:t>
+      <w:proofErr w:type="spellStart"/>
+      <w:r>
+        <w:rPr>
+          <w:i/>
+        </w:rPr>
+        <w:t>std</w:t>
+      </w:r>
+      <w:proofErr w:type="spellEnd"/>
+      <w:r>
+        <w:rPr>
+          <w:i/>
+        </w:rPr>
+        <w:t>::</w:t>
+      </w:r>
+      <w:proofErr w:type="spellStart"/>
+      <w:r>
+        <w:rPr>
+          <w:i/>
+        </w:rPr>
+        <w:t>mutex</w:t>
+      </w:r>
+      <w:proofErr w:type="spellEnd"/>
+      <w:r>
+        <w:rPr>
+          <w:i/>
+        </w:rPr>
+        <w:t>.</w:t>
       </w:r>
       <w:r>
         <w:t xml:space="preserve"> </w:t>
@@ -3220,12 +3728,14 @@
       <w:r>
         <w:t xml:space="preserve">, a następnie zwalniając go korzystając z metody </w:t>
       </w:r>
+      <w:proofErr w:type="spellStart"/>
       <w:r>
         <w:rPr>
           <w:i/>
         </w:rPr>
         <w:t>unlock</w:t>
       </w:r>
+      <w:proofErr w:type="spellEnd"/>
       <w:r>
         <w:rPr>
           <w:i/>
@@ -3283,12 +3793,14 @@
       <w:r>
         <w:t xml:space="preserve"> </w:t>
       </w:r>
+      <w:proofErr w:type="spellStart"/>
       <w:r>
         <w:rPr>
           <w:i/>
         </w:rPr>
         <w:t>bufferSize</w:t>
       </w:r>
+      <w:proofErr w:type="spellEnd"/>
       <w:r>
         <w:t xml:space="preserve"> </w:t>
       </w:r>
@@ -3313,6 +3825,7 @@
       <w:r>
         <w:t xml:space="preserve">Jeśli jakakolwiek klatka została już wczytana do kolejki, jej adres zostaje przypisany do zmiennej </w:t>
       </w:r>
+      <w:proofErr w:type="spellStart"/>
       <w:r>
         <w:rPr>
           <w:i/>
@@ -3323,7 +3836,14 @@
         <w:rPr>
           <w:i/>
         </w:rPr>
-        <w:t>r.</w:t>
+        <w:t>r</w:t>
+      </w:r>
+      <w:proofErr w:type="spellEnd"/>
+      <w:r>
+        <w:rPr>
+          <w:i/>
+        </w:rPr>
+        <w:t>.</w:t>
       </w:r>
       <w:r>
         <w:t xml:space="preserve"> </w:t>
@@ -3331,21 +3851,31 @@
       <w:r>
         <w:t xml:space="preserve">Następnie ustawiane są omówione już zmienne </w:t>
       </w:r>
-      <w:r>
-        <w:rPr>
-          <w:i/>
-        </w:rPr>
-        <w:t xml:space="preserve">pts </w:t>
+      <w:proofErr w:type="spellStart"/>
+      <w:r>
+        <w:rPr>
+          <w:i/>
+        </w:rPr>
+        <w:t>pts</w:t>
+      </w:r>
+      <w:proofErr w:type="spellEnd"/>
+      <w:r>
+        <w:rPr>
+          <w:i/>
+        </w:rPr>
+        <w:t xml:space="preserve"> </w:t>
       </w:r>
       <w:r>
         <w:t xml:space="preserve">i </w:t>
       </w:r>
+      <w:proofErr w:type="spellStart"/>
       <w:r>
         <w:rPr>
           <w:i/>
         </w:rPr>
         <w:t>dts</w:t>
       </w:r>
+      <w:proofErr w:type="spellEnd"/>
       <w:r>
         <w:t>.</w:t>
       </w:r>
@@ -3444,23 +3974,47 @@
       <w:r>
         <w:t xml:space="preserve">Pierwszym zadaniem funkcji jest zarezerwowanie dostępu do zasobów w omówionym już mechanizmie opierającym się na funkcjonalnościach obiektu klasy </w:t>
       </w:r>
-      <w:r>
-        <w:rPr>
-          <w:i/>
-        </w:rPr>
-        <w:t>std::mutex</w:t>
-      </w:r>
+      <w:proofErr w:type="spellStart"/>
+      <w:r>
+        <w:rPr>
+          <w:i/>
+        </w:rPr>
+        <w:t>std</w:t>
+      </w:r>
+      <w:proofErr w:type="spellEnd"/>
+      <w:r>
+        <w:rPr>
+          <w:i/>
+        </w:rPr>
+        <w:t>::</w:t>
+      </w:r>
+      <w:proofErr w:type="spellStart"/>
+      <w:r>
+        <w:rPr>
+          <w:i/>
+        </w:rPr>
+        <w:t>mutex</w:t>
+      </w:r>
+      <w:proofErr w:type="spellEnd"/>
       <w:r>
         <w:t xml:space="preserve">. </w:t>
       </w:r>
       <w:r>
         <w:t xml:space="preserve">Kolejnym krokiem jest jawne rzutowanie na typ </w:t>
       </w:r>
-      <w:r>
-        <w:rPr>
-          <w:i/>
-        </w:rPr>
-        <w:t>FramesHandler*</w:t>
+      <w:proofErr w:type="spellStart"/>
+      <w:r>
+        <w:rPr>
+          <w:i/>
+        </w:rPr>
+        <w:t>FramesHandler</w:t>
+      </w:r>
+      <w:proofErr w:type="spellEnd"/>
+      <w:r>
+        <w:rPr>
+          <w:i/>
+        </w:rPr>
+        <w:t>*</w:t>
       </w:r>
       <w:r>
         <w:t xml:space="preserve"> opisane wcześniej w tym rozdziale. Po nim następuje logika odpowiedzialna za </w:t>
@@ -3502,12 +4056,28 @@
       <w:r>
         <w:t xml:space="preserve"> ostatnią z sekwencji filmowej. Jeśli tak, ustawiana jest flaga </w:t>
       </w:r>
-      <w:r>
-        <w:rPr>
-          <w:i/>
-        </w:rPr>
-        <w:t>DisplayHandler::m_bDone</w:t>
-      </w:r>
+      <w:proofErr w:type="spellStart"/>
+      <w:r>
+        <w:rPr>
+          <w:i/>
+        </w:rPr>
+        <w:t>DisplayHandler</w:t>
+      </w:r>
+      <w:proofErr w:type="spellEnd"/>
+      <w:r>
+        <w:rPr>
+          <w:i/>
+        </w:rPr>
+        <w:t>::</w:t>
+      </w:r>
+      <w:proofErr w:type="spellStart"/>
+      <w:r>
+        <w:rPr>
+          <w:i/>
+        </w:rPr>
+        <w:t>m_bDone</w:t>
+      </w:r>
+      <w:proofErr w:type="spellEnd"/>
       <w:r>
         <w:t>, odpowiedzialna za zakończenie odtwarzania filmu w sposób bezpieczny dla działania całego odtwarzacza.</w:t>
       </w:r>
@@ -3544,12 +4114,37 @@
       <w:r>
         <w:t xml:space="preserve">(angielski akronim rozwijany: </w:t>
       </w:r>
+      <w:proofErr w:type="spellStart"/>
       <w:r>
         <w:rPr>
           <w:rStyle w:val="tgc"/>
           <w:i/>
         </w:rPr>
-        <w:t>Unified Modeling Language</w:t>
+        <w:t>Unified</w:t>
+      </w:r>
+      <w:proofErr w:type="spellEnd"/>
+      <w:r>
+        <w:rPr>
+          <w:rStyle w:val="tgc"/>
+          <w:i/>
+        </w:rPr>
+        <w:t xml:space="preserve"> </w:t>
+      </w:r>
+      <w:proofErr w:type="spellStart"/>
+      <w:r>
+        <w:rPr>
+          <w:rStyle w:val="tgc"/>
+          <w:i/>
+        </w:rPr>
+        <w:t>Modeling</w:t>
+      </w:r>
+      <w:proofErr w:type="spellEnd"/>
+      <w:r>
+        <w:rPr>
+          <w:rStyle w:val="tgc"/>
+          <w:i/>
+        </w:rPr>
+        <w:t xml:space="preserve"> Language</w:t>
       </w:r>
       <w:r>
         <w:rPr>
@@ -3643,12 +4238,14 @@
       <w:r>
         <w:t xml:space="preserve"> Sercem całego systemu jest klasa </w:t>
       </w:r>
+      <w:proofErr w:type="spellStart"/>
       <w:r>
         <w:rPr>
           <w:i/>
         </w:rPr>
         <w:t>Controler</w:t>
       </w:r>
+      <w:proofErr w:type="spellEnd"/>
       <w:r>
         <w:t xml:space="preserve">. Cztery różne typy obiektów obsługujących </w:t>
       </w:r>
@@ -3718,12 +4315,14 @@
       <w:r>
         <w:t xml:space="preserve">Rysunek 9. Diagram UML klasy </w:t>
       </w:r>
+      <w:proofErr w:type="spellStart"/>
       <w:r>
         <w:rPr>
           <w:i/>
         </w:rPr>
         <w:t>Controler</w:t>
       </w:r>
+      <w:proofErr w:type="spellEnd"/>
       <w:r>
         <w:t>.</w:t>
       </w:r>
@@ -3733,12 +4332,14 @@
         <w:ind w:firstLine="360"/>
         <w:jc w:val="both"/>
       </w:pPr>
+      <w:proofErr w:type="spellStart"/>
       <w:r>
         <w:rPr>
           <w:i/>
         </w:rPr>
         <w:t>Controler</w:t>
       </w:r>
+      <w:proofErr w:type="spellEnd"/>
       <w:r>
         <w:t xml:space="preserve"> czyli najważniejsza klasa w odtwarzaczu</w:t>
       </w:r>
@@ -3751,20 +4352,30 @@
       <w:r>
         <w:t xml:space="preserve">Inicjuje ona w swoich konstruktorach obiekty mediów i instancji dostarczanych przez bibliotekę </w:t>
       </w:r>
+      <w:proofErr w:type="spellStart"/>
       <w:r>
         <w:rPr>
           <w:i/>
         </w:rPr>
         <w:t>libVLC</w:t>
       </w:r>
+      <w:proofErr w:type="spellEnd"/>
       <w:r>
         <w:t xml:space="preserve"> i przechowuje wskaźniki na otrzymane obiekty w swoich polach (ang. </w:t>
       </w:r>
-      <w:r>
-        <w:rPr>
-          <w:i/>
-        </w:rPr>
-        <w:t>fields).</w:t>
+      <w:proofErr w:type="spellStart"/>
+      <w:r>
+        <w:rPr>
+          <w:i/>
+        </w:rPr>
+        <w:t>fields</w:t>
+      </w:r>
+      <w:proofErr w:type="spellEnd"/>
+      <w:r>
+        <w:rPr>
+          <w:i/>
+        </w:rPr>
+        <w:t>).</w:t>
       </w:r>
       <w:r>
         <w:t xml:space="preserve"> Pos</w:t>
@@ -3775,12 +4386,14 @@
       <w:r>
         <w:t xml:space="preserve"> typu </w:t>
       </w:r>
+      <w:proofErr w:type="spellStart"/>
       <w:r>
         <w:rPr>
           <w:i/>
         </w:rPr>
         <w:t>DisplayHandler</w:t>
       </w:r>
+      <w:proofErr w:type="spellEnd"/>
       <w:r>
         <w:t>, inicjowany w konstruktorach.</w:t>
       </w:r>
@@ -3790,12 +4403,14 @@
       <w:r>
         <w:t xml:space="preserve">Jedyną metodą klasy </w:t>
       </w:r>
+      <w:proofErr w:type="spellStart"/>
       <w:r>
         <w:rPr>
           <w:i/>
         </w:rPr>
         <w:t>Controler</w:t>
       </w:r>
+      <w:proofErr w:type="spellEnd"/>
       <w:r>
         <w:t xml:space="preserve"> jest</w:t>
       </w:r>
@@ -3895,12 +4510,14 @@
         <w:br/>
         <w:t xml:space="preserve">Rysunek 10. Diagram UML klasy </w:t>
       </w:r>
+      <w:proofErr w:type="spellStart"/>
       <w:r>
         <w:rPr>
           <w:i/>
         </w:rPr>
         <w:t>ThreadsHandler</w:t>
       </w:r>
+      <w:proofErr w:type="spellEnd"/>
       <w:r>
         <w:t>.</w:t>
       </w:r>
@@ -3918,35 +4535,44 @@
           <w:rStyle w:val="pl-en"/>
         </w:rPr>
       </w:pPr>
+      <w:proofErr w:type="spellStart"/>
       <w:r>
         <w:rPr>
           <w:i/>
         </w:rPr>
         <w:t>ThreadsHandler</w:t>
       </w:r>
+      <w:proofErr w:type="spellEnd"/>
       <w:r>
         <w:t xml:space="preserve"> to klasa zarządzające wątkami. Jedynym jej polem jest wektor wątków, do którego dodawane są wszystkie nowo stworzone, a usuwane te już nie aktywne. Na rysunku 10 przedstawiono diagram UML tej klasy. Pierwszą z metod tej klasy jest funkcja </w:t>
       </w:r>
+      <w:proofErr w:type="spellStart"/>
       <w:r>
         <w:rPr>
           <w:i/>
         </w:rPr>
         <w:t>AddThread</w:t>
       </w:r>
-      <w:r>
-        <w:t xml:space="preserve"> dodająca nowy wątek do wektora. Powinna być wywoływana zawsze, gdy program utworzy nowy </w:t>
-      </w:r>
-      <w:r>
-        <w:t>wątek</w:t>
+      <w:proofErr w:type="spellEnd"/>
+      <w:r>
+        <w:t xml:space="preserve"> dodająca nowy wątek do wektora. Powinna być wywoływana zawsze, gdy program utworzy nowy wątek</w:t>
       </w:r>
       <w:r>
         <w:t xml:space="preserve">, który powinien być obsługiwany przez obiekt klasy </w:t>
       </w:r>
-      <w:r>
-        <w:rPr>
-          <w:i/>
-        </w:rPr>
-        <w:t>ThreadsHandler.</w:t>
+      <w:proofErr w:type="spellStart"/>
+      <w:r>
+        <w:rPr>
+          <w:i/>
+        </w:rPr>
+        <w:t>ThreadsHandler</w:t>
+      </w:r>
+      <w:proofErr w:type="spellEnd"/>
+      <w:r>
+        <w:rPr>
+          <w:i/>
+        </w:rPr>
+        <w:t>.</w:t>
       </w:r>
       <w:r>
         <w:t xml:space="preserve"> </w:t>
@@ -3954,6 +4580,7 @@
       <w:r>
         <w:t xml:space="preserve">Metoda </w:t>
       </w:r>
+      <w:proofErr w:type="spellStart"/>
       <w:r>
         <w:rPr>
           <w:rStyle w:val="pl-en"/>
@@ -3961,6 +4588,7 @@
         </w:rPr>
         <w:t>CreateNFramesGetterThreads</w:t>
       </w:r>
+      <w:proofErr w:type="spellEnd"/>
       <w:r>
         <w:rPr>
           <w:rStyle w:val="pl-en"/>
@@ -3973,6 +4601,7 @@
         </w:rPr>
         <w:t xml:space="preserve">Wszystkie stworzone w metodzie wątki korzystają z innej metody - </w:t>
       </w:r>
+      <w:proofErr w:type="spellStart"/>
       <w:r>
         <w:rPr>
           <w:rStyle w:val="pl-en"/>
@@ -3980,6 +4609,7 @@
         </w:rPr>
         <w:t>GetFrameToBuffer</w:t>
       </w:r>
+      <w:proofErr w:type="spellEnd"/>
       <w:r>
         <w:rPr>
           <w:rStyle w:val="pl-en"/>
@@ -3992,16 +4622,41 @@
         </w:rPr>
         <w:t xml:space="preserve">Podlega ona zasadom przydziału zasobów za pomocą omówionych już elementów </w:t>
       </w:r>
+      <w:proofErr w:type="spellStart"/>
       <w:r>
         <w:rPr>
           <w:rStyle w:val="pl-en"/>
           <w:i/>
         </w:rPr>
-        <w:t>std::mutex.</w:t>
-      </w:r>
+        <w:t>std</w:t>
+      </w:r>
+      <w:proofErr w:type="spellEnd"/>
       <w:r>
         <w:rPr>
           <w:rStyle w:val="pl-en"/>
+          <w:i/>
+        </w:rPr>
+        <w:t>::</w:t>
+      </w:r>
+      <w:proofErr w:type="spellStart"/>
+      <w:r>
+        <w:rPr>
+          <w:rStyle w:val="pl-en"/>
+          <w:i/>
+        </w:rPr>
+        <w:t>mutex</w:t>
+      </w:r>
+      <w:proofErr w:type="spellEnd"/>
+      <w:r>
+        <w:rPr>
+          <w:rStyle w:val="pl-en"/>
+          <w:i/>
+        </w:rPr>
+        <w:t>.</w:t>
+      </w:r>
+      <w:r>
+        <w:rPr>
+          <w:rStyle w:val="pl-en"/>
         </w:rPr>
         <w:t xml:space="preserve"> </w:t>
       </w:r>
@@ -4038,12 +4693,21 @@
         </w:rPr>
         <w:t xml:space="preserve">Istnieje również opcja wczytania całego filmu do pamięci RAM, korzystając z metody </w:t>
       </w:r>
+      <w:proofErr w:type="spellStart"/>
       <w:r>
         <w:rPr>
           <w:rStyle w:val="pl-en"/>
           <w:i/>
         </w:rPr>
-        <w:t>PreloadCache.</w:t>
+        <w:t>PreloadCache</w:t>
+      </w:r>
+      <w:proofErr w:type="spellEnd"/>
+      <w:r>
+        <w:rPr>
+          <w:rStyle w:val="pl-en"/>
+          <w:i/>
+        </w:rPr>
+        <w:t>.</w:t>
       </w:r>
       <w:r>
         <w:rPr>
@@ -4184,6 +4848,7 @@
         </w:rPr>
         <w:t xml:space="preserve">Metody </w:t>
       </w:r>
+      <w:proofErr w:type="spellStart"/>
       <w:r>
         <w:rPr>
           <w:rStyle w:val="pl-en"/>
@@ -4191,12 +4856,14 @@
         </w:rPr>
         <w:t>StopPlayBack</w:t>
       </w:r>
+      <w:proofErr w:type="spellEnd"/>
       <w:r>
         <w:rPr>
           <w:rStyle w:val="pl-en"/>
         </w:rPr>
         <w:t xml:space="preserve"> oraz </w:t>
       </w:r>
+      <w:proofErr w:type="spellStart"/>
       <w:r>
         <w:rPr>
           <w:rStyle w:val="pl-en"/>
@@ -4204,6 +4871,7 @@
         </w:rPr>
         <w:t>StopPlayBackThread</w:t>
       </w:r>
+      <w:proofErr w:type="spellEnd"/>
       <w:r>
         <w:rPr>
           <w:rStyle w:val="pl-en"/>
@@ -4274,19 +4942,21 @@
       </w:r>
       <w:r>
         <w:br/>
-        <w:t>Rysunek 1</w:t>
-      </w:r>
-      <w:r>
-        <w:t>1</w:t>
-      </w:r>
-      <w:r>
-        <w:t xml:space="preserve">. Diagram UML klasy </w:t>
-      </w:r>
-      <w:r>
-        <w:rPr>
-          <w:i/>
-        </w:rPr>
-        <w:t>FramesHandler.</w:t>
+        <w:t xml:space="preserve">Rysunek 11. Diagram UML klasy </w:t>
+      </w:r>
+      <w:proofErr w:type="spellStart"/>
+      <w:r>
+        <w:rPr>
+          <w:i/>
+        </w:rPr>
+        <w:t>FramesHandler</w:t>
+      </w:r>
+      <w:proofErr w:type="spellEnd"/>
+      <w:r>
+        <w:rPr>
+          <w:i/>
+        </w:rPr>
+        <w:t>.</w:t>
       </w:r>
     </w:p>
     <w:p>
@@ -4300,12 +4970,14 @@
         <w:ind w:firstLine="360"/>
         <w:jc w:val="both"/>
       </w:pPr>
+      <w:proofErr w:type="spellStart"/>
       <w:r>
         <w:rPr>
           <w:i/>
         </w:rPr>
         <w:t>FramesHandler</w:t>
       </w:r>
+      <w:proofErr w:type="spellEnd"/>
       <w:r>
         <w:t xml:space="preserve"> to klasa stworzona z myślą o łatwym zarządzaniu zbiorem</w:t>
       </w:r>
@@ -4330,12 +5002,28 @@
       <w:r>
         <w:t xml:space="preserve"> Zdecydowano się użyć kolejki typu </w:t>
       </w:r>
-      <w:r>
-        <w:rPr>
-          <w:i/>
-        </w:rPr>
-        <w:t>std::deque</w:t>
-      </w:r>
+      <w:proofErr w:type="spellStart"/>
+      <w:r>
+        <w:rPr>
+          <w:i/>
+        </w:rPr>
+        <w:t>std</w:t>
+      </w:r>
+      <w:proofErr w:type="spellEnd"/>
+      <w:r>
+        <w:rPr>
+          <w:i/>
+        </w:rPr>
+        <w:t>::</w:t>
+      </w:r>
+      <w:proofErr w:type="spellStart"/>
+      <w:r>
+        <w:rPr>
+          <w:i/>
+        </w:rPr>
+        <w:t>deque</w:t>
+      </w:r>
+      <w:proofErr w:type="spellEnd"/>
       <w:r>
         <w:t xml:space="preserve"> </w:t>
       </w:r>
@@ -4354,21 +5042,25 @@
       <w:r>
         <w:t xml:space="preserve">, czyli </w:t>
       </w:r>
+      <w:proofErr w:type="spellStart"/>
       <w:r>
         <w:rPr>
           <w:i/>
         </w:rPr>
         <w:t>ClearFirstFrame</w:t>
       </w:r>
+      <w:proofErr w:type="spellEnd"/>
       <w:r>
         <w:t xml:space="preserve"> oraz </w:t>
       </w:r>
+      <w:proofErr w:type="spellStart"/>
       <w:r>
         <w:rPr>
           <w:i/>
         </w:rPr>
         <w:t>ClearFrames</w:t>
       </w:r>
+      <w:proofErr w:type="spellEnd"/>
       <w:r>
         <w:t xml:space="preserve">. </w:t>
       </w:r>
@@ -4411,12 +5103,14 @@
       <w:r>
         <w:t xml:space="preserve"> się w bardzo wielu miejscach kodu, dlatego dalsze zwiększanie funkcjonalności zawartych w tej klasie powinna być dobrze przemyślana. Wprowadzenie nadmiarowych, niepotrzebnych w klasie </w:t>
       </w:r>
+      <w:proofErr w:type="spellStart"/>
       <w:r>
         <w:rPr>
           <w:i/>
         </w:rPr>
         <w:t>FramesHandler</w:t>
       </w:r>
+      <w:proofErr w:type="spellEnd"/>
       <w:r>
         <w:t xml:space="preserve"> pól czy metod może prowadzić do nadmiernego skomplikowania kodu.</w:t>
       </w:r>
@@ -4602,11 +5296,19 @@
         <w:br/>
         <w:t xml:space="preserve">Rysunek 13. Diagram UML klasy </w:t>
       </w:r>
-      <w:r>
-        <w:rPr>
-          <w:i/>
-        </w:rPr>
-        <w:t>RawDataHandler.</w:t>
+      <w:proofErr w:type="spellStart"/>
+      <w:r>
+        <w:rPr>
+          <w:i/>
+        </w:rPr>
+        <w:t>RawDataHandler</w:t>
+      </w:r>
+      <w:proofErr w:type="spellEnd"/>
+      <w:r>
+        <w:rPr>
+          <w:i/>
+        </w:rPr>
+        <w:t>.</w:t>
       </w:r>
     </w:p>
     <w:p>
@@ -4623,12 +5325,14 @@
         <w:ind w:firstLine="360"/>
         <w:jc w:val="both"/>
       </w:pPr>
+      <w:proofErr w:type="spellStart"/>
       <w:r>
         <w:rPr>
           <w:i/>
         </w:rPr>
         <w:t>RawDataHandler</w:t>
       </w:r>
+      <w:proofErr w:type="spellEnd"/>
       <w:r>
         <w:t xml:space="preserve"> to klasa, której zadaniem jest zarządzanie strumieniem danych z otwartego pliku.</w:t>
       </w:r>
@@ -4644,11 +5348,19 @@
       <w:r>
         <w:t xml:space="preserve">Posiada również wskaźnik na obiekt typu </w:t>
       </w:r>
-      <w:r>
-        <w:rPr>
-          <w:i/>
-        </w:rPr>
-        <w:t>FileOpener.</w:t>
+      <w:proofErr w:type="spellStart"/>
+      <w:r>
+        <w:rPr>
+          <w:i/>
+        </w:rPr>
+        <w:t>FileOpener</w:t>
+      </w:r>
+      <w:proofErr w:type="spellEnd"/>
+      <w:r>
+        <w:rPr>
+          <w:i/>
+        </w:rPr>
+        <w:t>.</w:t>
       </w:r>
       <w:r>
         <w:t xml:space="preserve"> Odpowiedzialny jest on za sprawdzenie, czy plik istnieje, a następnie jego otwarcie. Przyjmuje tylko jeden parametr - </w:t>
@@ -4662,11 +5374,33 @@
       <w:r>
         <w:t xml:space="preserve"> Głównym użytym narzędziem w omawianych dwóch klasach jest </w:t>
       </w:r>
-      <w:r>
-        <w:rPr>
-          <w:i/>
-        </w:rPr>
-        <w:t>std::fstream.</w:t>
+      <w:proofErr w:type="spellStart"/>
+      <w:r>
+        <w:rPr>
+          <w:i/>
+        </w:rPr>
+        <w:t>std</w:t>
+      </w:r>
+      <w:proofErr w:type="spellEnd"/>
+      <w:r>
+        <w:rPr>
+          <w:i/>
+        </w:rPr>
+        <w:t>::</w:t>
+      </w:r>
+      <w:proofErr w:type="spellStart"/>
+      <w:r>
+        <w:rPr>
+          <w:i/>
+        </w:rPr>
+        <w:t>fstream</w:t>
+      </w:r>
+      <w:proofErr w:type="spellEnd"/>
+      <w:r>
+        <w:rPr>
+          <w:i/>
+        </w:rPr>
+        <w:t>.</w:t>
       </w:r>
       <w:r>
         <w:t xml:space="preserve"> Jest to klasa dostępna w ramach biblioteki standardowej pozwalająca na czytanie oraz pisanie z/do pliku.</w:t>
@@ -4727,12 +5461,14 @@
         <w:br/>
         <w:t xml:space="preserve">Rysunek 14. Diagram UML klasy </w:t>
       </w:r>
+      <w:proofErr w:type="spellStart"/>
       <w:r>
         <w:rPr>
           <w:i/>
         </w:rPr>
         <w:t>DisplayHandler</w:t>
       </w:r>
+      <w:proofErr w:type="spellEnd"/>
       <w:r>
         <w:t>.</w:t>
       </w:r>
@@ -4745,11 +5481,19 @@
       <w:r>
         <w:t xml:space="preserve">Ostatnią omawianą klasą jest </w:t>
       </w:r>
-      <w:r>
-        <w:rPr>
-          <w:i/>
-        </w:rPr>
-        <w:t>DisplayHandler.</w:t>
+      <w:proofErr w:type="spellStart"/>
+      <w:r>
+        <w:rPr>
+          <w:i/>
+        </w:rPr>
+        <w:t>DisplayHandler</w:t>
+      </w:r>
+      <w:proofErr w:type="spellEnd"/>
+      <w:r>
+        <w:rPr>
+          <w:i/>
+        </w:rPr>
+        <w:t>.</w:t>
       </w:r>
       <w:r>
         <w:rPr>
@@ -4766,23 +5510,33 @@
       <w:r>
         <w:t xml:space="preserve">Podobieństwo do omówionej już klasy </w:t>
       </w:r>
+      <w:proofErr w:type="spellStart"/>
       <w:r>
         <w:rPr>
           <w:i/>
         </w:rPr>
         <w:t>Controler</w:t>
       </w:r>
+      <w:proofErr w:type="spellEnd"/>
       <w:r>
         <w:t xml:space="preserve"> jest nie przypadkowe. </w:t>
       </w:r>
       <w:r>
         <w:t xml:space="preserve">To właśnie klasę </w:t>
       </w:r>
-      <w:r>
-        <w:rPr>
-          <w:i/>
-        </w:rPr>
-        <w:t xml:space="preserve">Controler </w:t>
+      <w:proofErr w:type="spellStart"/>
+      <w:r>
+        <w:rPr>
+          <w:i/>
+        </w:rPr>
+        <w:t>Controler</w:t>
+      </w:r>
+      <w:proofErr w:type="spellEnd"/>
+      <w:r>
+        <w:rPr>
+          <w:i/>
+        </w:rPr>
+        <w:t xml:space="preserve"> </w:t>
       </w:r>
       <w:r>
         <w:t>przysłania.</w:t>
@@ -4790,18 +5544,21 @@
       <w:r>
         <w:t xml:space="preserve"> </w:t>
       </w:r>
+      <w:proofErr w:type="spellStart"/>
       <w:r>
         <w:rPr>
           <w:i/>
         </w:rPr>
         <w:t>DisplayHandler</w:t>
       </w:r>
+      <w:proofErr w:type="spellEnd"/>
       <w:r>
         <w:t xml:space="preserve"> </w:t>
       </w:r>
       <w:r>
         <w:t xml:space="preserve">oprócz znanych już pól posiada wskaźnik na obiekt typu </w:t>
       </w:r>
+      <w:proofErr w:type="spellStart"/>
       <w:r>
         <w:rPr>
           <w:rStyle w:val="pl-c1"/>
@@ -4809,17 +5566,26 @@
         </w:rPr>
         <w:t>libvlc_event_manager_t</w:t>
       </w:r>
+      <w:proofErr w:type="spellEnd"/>
       <w:r>
         <w:rPr>
           <w:rStyle w:val="pl-c1"/>
         </w:rPr>
         <w:t xml:space="preserve">. Jest to klasa zarządzająca zdarzeniami, które zostaną omówione w następnym rozdziale. </w:t>
       </w:r>
+      <w:proofErr w:type="spellStart"/>
       <w:r>
         <w:rPr>
           <w:rStyle w:val="pl-c1"/>
         </w:rPr>
-        <w:t xml:space="preserve">Głowną metodą jest </w:t>
+        <w:t>Głowną</w:t>
+      </w:r>
+      <w:proofErr w:type="spellEnd"/>
+      <w:r>
+        <w:rPr>
+          <w:rStyle w:val="pl-c1"/>
+        </w:rPr>
+        <w:t xml:space="preserve"> metodą jest </w:t>
       </w:r>
       <w:r>
         <w:rPr>
@@ -4903,7 +5669,15 @@
         <w:t xml:space="preserve"> omówionych już</w:t>
       </w:r>
       <w:r>
-        <w:t xml:space="preserve"> funkcji wywołań.</w:t>
+        <w:t xml:space="preserve"> funkcji </w:t>
+      </w:r>
+      <w:proofErr w:type="spellStart"/>
+      <w:r>
+        <w:t>wywołań</w:t>
+      </w:r>
+      <w:proofErr w:type="spellEnd"/>
+      <w:r>
+        <w:t>.</w:t>
       </w:r>
       <w:r>
         <w:t xml:space="preserve"> </w:t>
@@ -4926,6 +5700,12 @@
       <w:r>
         <w:t>.</w:t>
       </w:r>
+    </w:p>
+    <w:p>
+      <w:pPr>
+        <w:ind w:firstLine="360"/>
+        <w:jc w:val="both"/>
+      </w:pPr>
     </w:p>
     <w:p>
       <w:pPr>
@@ -4937,6 +5717,600 @@
       </w:pPr>
       <w:r>
         <w:t>System zdarzeń</w:t>
+      </w:r>
+      <w:r>
+        <w:t xml:space="preserve"> - Jagielski</w:t>
+      </w:r>
+    </w:p>
+    <w:p>
+      <w:pPr>
+        <w:ind w:firstLine="360"/>
+        <w:jc w:val="both"/>
+      </w:pPr>
+      <w:r>
+        <w:t xml:space="preserve">Biblioteka </w:t>
+      </w:r>
+      <w:proofErr w:type="spellStart"/>
+      <w:r>
+        <w:rPr>
+          <w:i/>
+        </w:rPr>
+        <w:t>libVLC</w:t>
+      </w:r>
+      <w:proofErr w:type="spellEnd"/>
+      <w:r>
+        <w:t xml:space="preserve"> dostarcza również obsługę zestawu zdarzeń</w:t>
+      </w:r>
+      <w:r>
+        <w:t xml:space="preserve"> (ang. </w:t>
+      </w:r>
+      <w:proofErr w:type="spellStart"/>
+      <w:r>
+        <w:rPr>
+          <w:i/>
+        </w:rPr>
+        <w:t>events</w:t>
+      </w:r>
+      <w:proofErr w:type="spellEnd"/>
+      <w:r>
+        <w:t>)</w:t>
+      </w:r>
+      <w:r>
+        <w:t xml:space="preserve"> mogących mieć miejsce podczas odtwarzania filmu.</w:t>
+      </w:r>
+      <w:r>
+        <w:t xml:space="preserve"> Zdarzenia obsługiwane są asynchronicznie i do zarządzania nimi potrzebny jest obiekt klasy </w:t>
+      </w:r>
+      <w:proofErr w:type="spellStart"/>
+      <w:r>
+        <w:rPr>
+          <w:i/>
+        </w:rPr>
+        <w:t>libvlc_event_manager_t</w:t>
+      </w:r>
+      <w:proofErr w:type="spellEnd"/>
+      <w:r>
+        <w:t xml:space="preserve">, czyli menadżer zdarzeń. </w:t>
+      </w:r>
+      <w:r>
+        <w:t xml:space="preserve">W odtwarzaczu wskaźnik na obiekt tego typu posiadają obiekty klasy </w:t>
+      </w:r>
+      <w:proofErr w:type="spellStart"/>
+      <w:r>
+        <w:rPr>
+          <w:i/>
+        </w:rPr>
+        <w:t>DisplayHandler</w:t>
+      </w:r>
+      <w:proofErr w:type="spellEnd"/>
+      <w:r>
+        <w:t>.</w:t>
+      </w:r>
+      <w:r>
+        <w:t xml:space="preserve"> </w:t>
+      </w:r>
+    </w:p>
+    <w:p>
+      <w:pPr>
+        <w:ind w:firstLine="360"/>
+        <w:jc w:val="both"/>
+      </w:pPr>
+    </w:p>
+    <w:p>
+      <w:pPr>
+        <w:ind w:firstLine="360"/>
+        <w:jc w:val="right"/>
+      </w:pPr>
+      <w:r>
+        <w:rPr>
+          <w:noProof/>
+          <w:lang w:eastAsia="pl-PL"/>
+        </w:rPr>
+        <w:drawing>
+          <wp:inline distT="0" distB="0" distL="0" distR="0" wp14:anchorId="527DF491" wp14:editId="6C7D28B2">
+            <wp:extent cx="5676900" cy="3343275"/>
+            <wp:effectExtent l="0" t="0" r="0" b="9525"/>
+            <wp:docPr id="5" name="Obraz 5"/>
+            <wp:cNvGraphicFramePr>
+              <a:graphicFrameLocks xmlns:a="http://schemas.openxmlformats.org/drawingml/2006/main" noChangeAspect="1"/>
+            </wp:cNvGraphicFramePr>
+            <a:graphic xmlns:a="http://schemas.openxmlformats.org/drawingml/2006/main">
+              <a:graphicData uri="http://schemas.openxmlformats.org/drawingml/2006/picture">
+                <pic:pic xmlns:pic="http://schemas.openxmlformats.org/drawingml/2006/picture">
+                  <pic:nvPicPr>
+                    <pic:cNvPr id="1" name=""/>
+                    <pic:cNvPicPr/>
+                  </pic:nvPicPr>
+                  <pic:blipFill>
+                    <a:blip r:embed="rId22"/>
+                    <a:stretch>
+                      <a:fillRect/>
+                    </a:stretch>
+                  </pic:blipFill>
+                  <pic:spPr>
+                    <a:xfrm>
+                      <a:off x="0" y="0"/>
+                      <a:ext cx="5676900" cy="3343275"/>
+                    </a:xfrm>
+                    <a:prstGeom prst="rect">
+                      <a:avLst/>
+                    </a:prstGeom>
+                  </pic:spPr>
+                </pic:pic>
+              </a:graphicData>
+            </a:graphic>
+          </wp:inline>
+        </w:drawing>
+      </w:r>
+      <w:r>
+        <w:t>Rysunek 16. Widok ekranu z przykładowym kodem obsługującym zdarzenie.</w:t>
+      </w:r>
+    </w:p>
+    <w:p>
+      <w:pPr>
+        <w:ind w:firstLine="360"/>
+        <w:jc w:val="both"/>
+      </w:pPr>
+    </w:p>
+    <w:p>
+      <w:pPr>
+        <w:ind w:firstLine="360"/>
+        <w:jc w:val="both"/>
+      </w:pPr>
+      <w:r>
+        <w:t xml:space="preserve">Pierwszym krokiem obsługi zdarzenia jest użycie funkcji </w:t>
+      </w:r>
+      <w:proofErr w:type="spellStart"/>
+      <w:r>
+        <w:rPr>
+          <w:i/>
+        </w:rPr>
+        <w:t>libvlc_event_attach</w:t>
+      </w:r>
+      <w:proofErr w:type="spellEnd"/>
+      <w:r>
+        <w:t>, odpowiadającej za dodanie  wybranego zdarzenia do menadżera zdarzeń.</w:t>
+      </w:r>
+      <w:r>
+        <w:t xml:space="preserve"> Funkcja ta przyjmuje również jako parametr nazwę funkcji lub metody odpowiedzialnej za obsługę tego zdarzenia. W przypadku oprogramowania odtwarzacza jest to </w:t>
+      </w:r>
+      <w:proofErr w:type="spellStart"/>
+      <w:r>
+        <w:rPr>
+          <w:i/>
+        </w:rPr>
+        <w:t>DisplayHandler</w:t>
+      </w:r>
+      <w:proofErr w:type="spellEnd"/>
+      <w:r>
+        <w:rPr>
+          <w:i/>
+        </w:rPr>
+        <w:t>::</w:t>
+      </w:r>
+      <w:proofErr w:type="spellStart"/>
+      <w:r>
+        <w:rPr>
+          <w:i/>
+        </w:rPr>
+        <w:t>HandleEvent</w:t>
+      </w:r>
+      <w:proofErr w:type="spellEnd"/>
+      <w:r>
+        <w:t xml:space="preserve"> widoczna na rysunku 16</w:t>
+      </w:r>
+      <w:r>
+        <w:t>.</w:t>
+      </w:r>
+    </w:p>
+    <w:p>
+      <w:pPr>
+        <w:ind w:firstLine="360"/>
+        <w:jc w:val="both"/>
+      </w:pPr>
+      <w:r>
+        <w:t xml:space="preserve">Zdarzenia reprezentowane są </w:t>
+      </w:r>
+      <w:r>
+        <w:t xml:space="preserve">w bibliotece </w:t>
+      </w:r>
+      <w:proofErr w:type="spellStart"/>
+      <w:r>
+        <w:rPr>
+          <w:i/>
+        </w:rPr>
+        <w:t>libVLC</w:t>
+      </w:r>
+      <w:proofErr w:type="spellEnd"/>
+      <w:r>
+        <w:t xml:space="preserve"> jako typ wyliczeniowy</w:t>
+      </w:r>
+      <w:r>
+        <w:t xml:space="preserve"> (ang. </w:t>
+      </w:r>
+      <w:proofErr w:type="spellStart"/>
+      <w:r>
+        <w:rPr>
+          <w:i/>
+        </w:rPr>
+        <w:t>enum</w:t>
+      </w:r>
+      <w:proofErr w:type="spellEnd"/>
+      <w:r>
+        <w:t>)</w:t>
+      </w:r>
+      <w:r>
+        <w:t>.</w:t>
+      </w:r>
+      <w:r>
+        <w:t xml:space="preserve"> Ich dokładna lista dostępna jest w dokumentacji biblioteki. W tym rozdziale zostaną omówione tylko wybrane z nich.</w:t>
+      </w:r>
+      <w:r>
+        <w:t xml:space="preserve"> Na rysunku 16 przedstawiony jest fragment kodu w którym wyszczególniony jest tylko jeden typ zdarzenia - </w:t>
+      </w:r>
+      <w:proofErr w:type="spellStart"/>
+      <w:r>
+        <w:rPr>
+          <w:i/>
+        </w:rPr>
+        <w:t>libvlc_MediaPlayerEndReached</w:t>
+      </w:r>
+      <w:proofErr w:type="spellEnd"/>
+      <w:r>
+        <w:t xml:space="preserve">. </w:t>
+      </w:r>
+      <w:r>
+        <w:t xml:space="preserve">Zdarzenie to uaktywniane jest tylko w przypadku, gdy </w:t>
+      </w:r>
+      <w:r>
+        <w:lastRenderedPageBreak/>
+        <w:t>odtwarzany film się zakończy.</w:t>
+      </w:r>
+      <w:r>
+        <w:t xml:space="preserve"> Jeśli takie zdarzenie będzie miało miejsce, flaga </w:t>
+      </w:r>
+      <w:proofErr w:type="spellStart"/>
+      <w:r>
+        <w:rPr>
+          <w:i/>
+        </w:rPr>
+        <w:t>m_bDone</w:t>
+      </w:r>
+      <w:proofErr w:type="spellEnd"/>
+      <w:r>
+        <w:t xml:space="preserve"> zostanie ustawiona i rozpocznie się bezpieczne zamykanie odtwarzacza.</w:t>
+      </w:r>
+    </w:p>
+    <w:p>
+      <w:pPr>
+        <w:ind w:firstLine="360"/>
+        <w:jc w:val="both"/>
+      </w:pPr>
+      <w:r>
+        <w:t>Każde inne zdarzenie zostanie wypisane na standardowym wyjściu jako ciąg znaków. Proste logowanie, osiągnięte w ten sposób pozwoli na sprawniejsze znalezienie problemu w razie, gdy</w:t>
+      </w:r>
+      <w:r>
+        <w:t>by</w:t>
+      </w:r>
+      <w:r>
+        <w:t xml:space="preserve"> ten wystąpi</w:t>
+      </w:r>
+      <w:r>
+        <w:t>ł</w:t>
+      </w:r>
+      <w:r>
+        <w:t>.</w:t>
+      </w:r>
+    </w:p>
+    <w:p>
+      <w:pPr>
+        <w:ind w:firstLine="360"/>
+        <w:jc w:val="both"/>
+      </w:pPr>
+      <w:r>
+        <w:t>[</w:t>
+      </w:r>
+      <w:r>
+        <w:t>https://www.videolan.org/developers/vlc/doc/doxygen/html/group__libvlc__event.html#ga284c010ecde8abca7d3f262392f62fc6</w:t>
+      </w:r>
+      <w:r>
+        <w:t>]</w:t>
+      </w:r>
+    </w:p>
+    <w:p>
+      <w:pPr>
+        <w:ind w:firstLine="360"/>
+        <w:jc w:val="both"/>
+      </w:pPr>
+    </w:p>
+    <w:p>
+      <w:pPr>
+        <w:pStyle w:val="Podtytu"/>
+        <w:numPr>
+          <w:ilvl w:val="1"/>
+          <w:numId w:val="1"/>
+        </w:numPr>
+      </w:pPr>
+      <w:r>
+        <w:t>Generacja danych wejściowych</w:t>
+      </w:r>
+      <w:r>
+        <w:t xml:space="preserve"> - Jagielski</w:t>
+      </w:r>
+    </w:p>
+    <w:p>
+      <w:pPr>
+        <w:ind w:firstLine="360"/>
+        <w:jc w:val="both"/>
+      </w:pPr>
+      <w:r>
+        <w:t>Na potrzeby testów wydajności i niezawodności odtwarzacza stworzono prosty skrypt zdolny do generacji filmów w zadanych jakościach.</w:t>
+      </w:r>
+      <w:r>
+        <w:t xml:space="preserve"> Został użyty również w części badawczej, dostarczając nieskompresowanych sekwencji wideo. </w:t>
+      </w:r>
+      <w:r>
+        <w:t xml:space="preserve">Jego zadaniem było w prosty sposób, korzystając z filmu wzorcowego wygenerować filmy o innych </w:t>
+      </w:r>
+      <w:r>
+        <w:t xml:space="preserve">niż wzorcowy </w:t>
+      </w:r>
+      <w:r>
+        <w:t>jakościach.</w:t>
+      </w:r>
+      <w:r>
+        <w:t xml:space="preserve"> Oczywistym jest fakt, że jakość filmu wzorcowego musi być lepsza niż najlepszy z oczekiwanych plików wynikowych.</w:t>
+      </w:r>
+    </w:p>
+    <w:p>
+      <w:pPr>
+        <w:jc w:val="right"/>
+      </w:pPr>
+      <w:r>
+        <w:rPr>
+          <w:noProof/>
+          <w:lang w:eastAsia="pl-PL"/>
+        </w:rPr>
+        <w:drawing>
+          <wp:inline distT="0" distB="0" distL="0" distR="0" wp14:anchorId="7C7A42D5" wp14:editId="641C5F48">
+            <wp:extent cx="5334000" cy="5372100"/>
+            <wp:effectExtent l="0" t="0" r="0" b="0"/>
+            <wp:docPr id="9" name="Obraz 9"/>
+            <wp:cNvGraphicFramePr>
+              <a:graphicFrameLocks xmlns:a="http://schemas.openxmlformats.org/drawingml/2006/main" noChangeAspect="1"/>
+            </wp:cNvGraphicFramePr>
+            <a:graphic xmlns:a="http://schemas.openxmlformats.org/drawingml/2006/main">
+              <a:graphicData uri="http://schemas.openxmlformats.org/drawingml/2006/picture">
+                <pic:pic xmlns:pic="http://schemas.openxmlformats.org/drawingml/2006/picture">
+                  <pic:nvPicPr>
+                    <pic:cNvPr id="1" name=""/>
+                    <pic:cNvPicPr/>
+                  </pic:nvPicPr>
+                  <pic:blipFill>
+                    <a:blip r:embed="rId23"/>
+                    <a:stretch>
+                      <a:fillRect/>
+                    </a:stretch>
+                  </pic:blipFill>
+                  <pic:spPr>
+                    <a:xfrm>
+                      <a:off x="0" y="0"/>
+                      <a:ext cx="5334000" cy="5372100"/>
+                    </a:xfrm>
+                    <a:prstGeom prst="rect">
+                      <a:avLst/>
+                    </a:prstGeom>
+                  </pic:spPr>
+                </pic:pic>
+              </a:graphicData>
+            </a:graphic>
+          </wp:inline>
+        </w:drawing>
+      </w:r>
+      <w:r>
+        <w:br/>
+        <w:t>Rysunek 17. Widok ekranu z fragmentem kodu źródł</w:t>
+      </w:r>
+      <w:bookmarkStart w:id="0" w:name="_GoBack"/>
+      <w:bookmarkEnd w:id="0"/>
+      <w:r>
+        <w:t>owego generatora filmów o zdanych jakościach.</w:t>
+      </w:r>
+    </w:p>
+    <w:p>
+      <w:pPr>
+        <w:ind w:firstLine="708"/>
+        <w:jc w:val="both"/>
+      </w:pPr>
+      <w:r>
+        <w:lastRenderedPageBreak/>
+        <w:t>Możliwe jest jednak stworzenie filmu o parametrach lepszych niż wzorcowy. Otrzymana w ten sposób sekwencja nie będzie różnić się wizualnie od oryginału, pod warunkiem, że sprzęt jest na tyle wydajny żeby obsłużyć obie z nich. Przeznaczeniem takich sekwencji może</w:t>
+      </w:r>
+      <w:r>
+        <w:t xml:space="preserve"> być zbadanie zachowania systemu przy odtwarzaniu filmów o lepszej jakości, gdy przykładowo te lepsze nie są dostępne.</w:t>
+      </w:r>
+    </w:p>
+    <w:p>
+      <w:pPr>
+        <w:ind w:firstLine="708"/>
+        <w:jc w:val="both"/>
+      </w:pPr>
+      <w:r>
+        <w:t xml:space="preserve">Skrypt przedstawiony na rysunku 17 napisany został w języku </w:t>
+      </w:r>
+      <w:proofErr w:type="spellStart"/>
+      <w:r>
+        <w:rPr>
+          <w:i/>
+        </w:rPr>
+        <w:t>Python</w:t>
+      </w:r>
+      <w:proofErr w:type="spellEnd"/>
+      <w:r>
+        <w:t>.</w:t>
+      </w:r>
+      <w:r>
+        <w:t xml:space="preserve"> Opiera się on na programie </w:t>
+      </w:r>
+      <w:proofErr w:type="spellStart"/>
+      <w:r>
+        <w:rPr>
+          <w:i/>
+        </w:rPr>
+        <w:t>ffmpeg</w:t>
+      </w:r>
+      <w:proofErr w:type="spellEnd"/>
+      <w:r>
+        <w:t xml:space="preserve"> i jego możliwościach konwersji filmów.</w:t>
+      </w:r>
+      <w:r>
+        <w:t xml:space="preserve"> </w:t>
+      </w:r>
+      <w:r>
+        <w:t xml:space="preserve">Filmy w formacie </w:t>
+      </w:r>
+      <w:r>
+        <w:rPr>
+          <w:i/>
+        </w:rPr>
+        <w:t>mp4</w:t>
+      </w:r>
+      <w:r>
+        <w:t xml:space="preserve"> zapisywane są ponownie do tego samego formatu, jednak limitowana jest ich przepływność bitowa. Następnie następuje konwersja do nieskompresowanej sekwencji wideo. </w:t>
+      </w:r>
+      <w:r>
+        <w:t>Należy podkreślić, że skrypt używany jest tylko na potrzeby testów i nie powinien stanowić dla użytkownika końcowego źródła filmów do badań. Nieskompresowane sekwencje wideo z zagwarantowaną jakością</w:t>
+      </w:r>
+      <w:r>
+        <w:t xml:space="preserve"> powinny być dostarczane z</w:t>
+      </w:r>
+      <w:r>
+        <w:t xml:space="preserve"> zaufanych źródeł.</w:t>
+      </w:r>
+    </w:p>
+    <w:p>
+      <w:pPr>
+        <w:ind w:firstLine="708"/>
+        <w:jc w:val="both"/>
+      </w:pPr>
+      <w:r>
+        <w:t>Kolejne wywołania wspomnianego programu jako podproces z różnymi parametrami jako wynik tworzy serie filmów o zadanych wartościach.</w:t>
+      </w:r>
+      <w:r>
+        <w:t xml:space="preserve"> </w:t>
+      </w:r>
+      <w:proofErr w:type="spellStart"/>
+      <w:r>
+        <w:rPr>
+          <w:i/>
+        </w:rPr>
+        <w:t>FFmpeg</w:t>
+      </w:r>
+      <w:proofErr w:type="spellEnd"/>
+      <w:r>
+        <w:t xml:space="preserve"> pozwala ustalić maksymalną przepływność bitową filmu wynikowego. Aby tego dokonać, potrzeba przekazać jako parametr „-</w:t>
+      </w:r>
+      <w:proofErr w:type="spellStart"/>
+      <w:r>
+        <w:t>b:v</w:t>
+      </w:r>
+      <w:proofErr w:type="spellEnd"/>
+      <w:r>
+        <w:t>” a następnie wartość limitującą.</w:t>
+      </w:r>
+      <w:r>
+        <w:t xml:space="preserve"> </w:t>
+      </w:r>
+      <w:r>
+        <w:t xml:space="preserve">Program pozwala także na wybór fragmentu filmu wzorcowego, który ma zostać skonwertowany. </w:t>
+      </w:r>
+      <w:r>
+        <w:t xml:space="preserve"> </w:t>
+      </w:r>
+      <w:r>
+        <w:t>Początek pożądanego okresu ustawiany jest za pomocą parametru „-</w:t>
+      </w:r>
+      <w:proofErr w:type="spellStart"/>
+      <w:r>
+        <w:t>ss</w:t>
+      </w:r>
+      <w:proofErr w:type="spellEnd"/>
+      <w:r>
+        <w:t>”, a jego koniec „-t”.</w:t>
+      </w:r>
+    </w:p>
+    <w:p>
+      <w:pPr>
+        <w:ind w:firstLine="708"/>
+        <w:jc w:val="both"/>
+      </w:pPr>
+    </w:p>
+    <w:p>
+      <w:pPr>
+        <w:jc w:val="both"/>
+      </w:pPr>
+    </w:p>
+    <w:p>
+      <w:pPr>
+        <w:jc w:val="right"/>
+      </w:pPr>
+    </w:p>
+    <w:p>
+      <w:pPr>
+        <w:jc w:val="both"/>
+      </w:pPr>
+      <w:r>
+        <w:t xml:space="preserve">Jakości w </w:t>
+      </w:r>
+      <w:proofErr w:type="spellStart"/>
+      <w:r>
+        <w:t>libvlc</w:t>
+      </w:r>
+      <w:proofErr w:type="spellEnd"/>
+      <w:r>
+        <w:t xml:space="preserve"> (</w:t>
+      </w:r>
+      <w:proofErr w:type="spellStart"/>
+      <w:r>
+        <w:t>glebia</w:t>
+      </w:r>
+      <w:proofErr w:type="spellEnd"/>
+      <w:r>
+        <w:t xml:space="preserve"> </w:t>
+      </w:r>
+      <w:proofErr w:type="spellStart"/>
+      <w:r>
+        <w:t>kolorow</w:t>
+      </w:r>
+      <w:proofErr w:type="spellEnd"/>
+      <w:r>
+        <w:t>?)</w:t>
+      </w:r>
+    </w:p>
+    <w:p>
+      <w:pPr>
+        <w:jc w:val="both"/>
+      </w:pPr>
+      <w:r>
+        <w:t xml:space="preserve">Rozdzielczość w </w:t>
+      </w:r>
+      <w:proofErr w:type="spellStart"/>
+      <w:r>
+        <w:t>imem</w:t>
+      </w:r>
+      <w:proofErr w:type="spellEnd"/>
+    </w:p>
+    <w:p>
+      <w:pPr>
+        <w:jc w:val="both"/>
+      </w:pPr>
+    </w:p>
+    <w:p>
+      <w:pPr>
+        <w:jc w:val="both"/>
+      </w:pPr>
+      <w:r>
+        <w:br/>
       </w:r>
     </w:p>
     <w:sectPr>

</xml_diff>

<commit_message>
Oprogramowanie - poprawki nazwisk
</commit_message>
<xml_diff>
--- a/Oprogramowanie.docx
+++ b/Oprogramowanie.docx
@@ -6111,6 +6111,9 @@
       <w:r>
         <w:t xml:space="preserve">Wstęp </w:t>
       </w:r>
+      <w:r>
+        <w:t>- Orliński</w:t>
+      </w:r>
     </w:p>
     <w:p>
       <w:pPr>
@@ -6137,6 +6140,9 @@
       </w:pPr>
       <w:r>
         <w:t xml:space="preserve">Konfiguracja środowiska </w:t>
+      </w:r>
+      <w:r>
+        <w:t>- Orliński</w:t>
       </w:r>
     </w:p>
     <w:p>
@@ -6244,27 +6250,14 @@
       <w:r>
         <w:t xml:space="preserve">Rysunek </w:t>
       </w:r>
-      <w:r>
-        <w:fldChar w:fldCharType="begin"/>
-      </w:r>
-      <w:r>
-        <w:instrText xml:space="preserve"> SEQ Rysunek \* ARABIC </w:instrText>
-      </w:r>
-      <w:r>
-        <w:fldChar w:fldCharType="separate"/>
-      </w:r>
-      <w:r>
-        <w:rPr>
-          <w:noProof/>
-        </w:rPr>
-        <w:t>1</w:t>
-      </w:r>
-      <w:r>
-        <w:rPr>
-          <w:noProof/>
-        </w:rPr>
-        <w:fldChar w:fldCharType="end"/>
-      </w:r>
+      <w:fldSimple w:instr=" SEQ Rysunek \* ARABIC ">
+        <w:r>
+          <w:rPr>
+            <w:noProof/>
+          </w:rPr>
+          <w:t>1</w:t>
+        </w:r>
+      </w:fldSimple>
       <w:r>
         <w:rPr>
           <w:noProof/>
@@ -6307,6 +6300,9 @@
       <w:r>
         <w:t xml:space="preserve">Podstawowe połączenie vlc z qt </w:t>
       </w:r>
+      <w:r>
+        <w:t>- Orliński</w:t>
+      </w:r>
     </w:p>
     <w:p>
       <w:pPr>
@@ -6437,6 +6433,12 @@
       <w:r>
         <w:t>Zaproponowany Interfejs</w:t>
       </w:r>
+      <w:r>
+        <w:t xml:space="preserve"> </w:t>
+      </w:r>
+      <w:r>
+        <w:t>- Orliński</w:t>
+      </w:r>
     </w:p>
     <w:p>
       <w:pPr>
@@ -6450,6 +6452,12 @@
       <w:r>
         <w:t>Wstęp</w:t>
       </w:r>
+      <w:r>
+        <w:t xml:space="preserve"> </w:t>
+      </w:r>
+      <w:r>
+        <w:t>- Orliński</w:t>
+      </w:r>
     </w:p>
     <w:p>
       <w:pPr>
@@ -6496,6 +6504,11 @@
       <w:r>
         <w:t>Stworzony Interfejs</w:t>
       </w:r>
+      <w:r>
+        <w:t xml:space="preserve"> - Orliński</w:t>
+      </w:r>
+      <w:bookmarkStart w:id="0" w:name="_GoBack"/>
+      <w:bookmarkEnd w:id="0"/>
     </w:p>
     <w:p>
       <w:pPr>
@@ -6621,27 +6634,14 @@
       <w:r>
         <w:t xml:space="preserve">Rysunek </w:t>
       </w:r>
-      <w:r>
-        <w:fldChar w:fldCharType="begin"/>
-      </w:r>
-      <w:r>
-        <w:instrText xml:space="preserve"> SEQ Rysunek \* ARABIC </w:instrText>
-      </w:r>
-      <w:r>
-        <w:fldChar w:fldCharType="separate"/>
-      </w:r>
-      <w:r>
-        <w:rPr>
-          <w:noProof/>
-        </w:rPr>
-        <w:t>2</w:t>
-      </w:r>
-      <w:r>
-        <w:rPr>
-          <w:noProof/>
-        </w:rPr>
-        <w:fldChar w:fldCharType="end"/>
-      </w:r>
+      <w:fldSimple w:instr=" SEQ Rysunek \* ARABIC ">
+        <w:r>
+          <w:rPr>
+            <w:noProof/>
+          </w:rPr>
+          <w:t>2</w:t>
+        </w:r>
+      </w:fldSimple>
       <w:r>
         <w:rPr>
           <w:noProof/>
@@ -8872,12 +8872,7 @@
         <w:t>QT Linguist</w:t>
       </w:r>
       <w:r>
-        <w:t xml:space="preserve"> pozwalającego na tłumaczenie. Narzędzie to można również wykorzystać do podmiany pół tekstowych co pomogłoby skonstruować inne scenariusze testowe. Całość interfejsu zostało utr</w:t>
-      </w:r>
-      <w:bookmarkStart w:id="0" w:name="_GoBack"/>
-      <w:bookmarkEnd w:id="0"/>
-      <w:r>
-        <w:t xml:space="preserve">zymane w szarych stonowanych kolorach niepowodujących rozproszenia </w:t>
+        <w:t xml:space="preserve"> pozwalającego na tłumaczenie. Narzędzie to można również wykorzystać do podmiany pół tekstowych co pomogłoby skonstruować inne scenariusze testowe. Całość interfejsu zostało utrzymane w szarych stonowanych kolorach niepowodujących rozproszenia </w:t>
       </w:r>
       <w:r>
         <w:lastRenderedPageBreak/>

</xml_diff>